<commit_message>
MODIFICAÇÃO ARQUIVO TCC: CONTRA CAPA E DATA
</commit_message>
<xml_diff>
--- a/tcc_Leonardo.docx
+++ b/tcc_Leonardo.docx
@@ -305,15 +305,7 @@
           <w:sz w:val="28"/>
           <w:szCs w:val="28"/>
         </w:rPr>
-        <w:t>201</w:t>
-      </w:r>
-      <w:r>
-        <w:rPr>
-          <w:rFonts w:ascii="Arial" w:eastAsia="Arial" w:hAnsi="Arial" w:cs="Arial"/>
-          <w:sz w:val="28"/>
-          <w:szCs w:val="28"/>
-        </w:rPr>
-        <w:t>7</w:t>
+        <w:t>2018</w:t>
       </w:r>
     </w:p>
     <w:p>
@@ -494,7 +486,13 @@
         <w:jc w:val="both"/>
       </w:pPr>
       <w:r>
-        <w:t>Trabalho apresentado ao Curso de Tecnologia de Análise de Sistemas Informatizados da Faculdade de Educação Tecnológica do Estado do Rio de Janeiro como requisito para primeira Avaliação da disciplina de Produção de Software.</w:t>
+        <w:t xml:space="preserve">Trabalho apresentado ao Curso de Tecnologia de Análise de Sistemas Informatizados da Faculdade de Educação Tecnológica do Estado do Rio de Janeiro como requisito para </w:t>
+      </w:r>
+      <w:r>
+        <w:t>conclusão do curso</w:t>
+      </w:r>
+      <w:r>
+        <w:t>.</w:t>
       </w:r>
     </w:p>
     <w:p>
@@ -530,7 +528,15 @@
           <w:sz w:val="20"/>
           <w:szCs w:val="20"/>
         </w:rPr>
-        <w:t>Professor: Ricardo Marciano</w:t>
+        <w:t xml:space="preserve">Professor: Ricardo </w:t>
+      </w:r>
+      <w:r>
+        <w:rPr>
+          <w:rFonts w:ascii="Arial" w:eastAsia="Arial" w:hAnsi="Arial" w:cs="Arial"/>
+          <w:sz w:val="20"/>
+          <w:szCs w:val="20"/>
+        </w:rPr>
+        <w:t>Portela</w:t>
       </w:r>
     </w:p>
     <w:p>
@@ -649,15 +655,7 @@
           <w:sz w:val="28"/>
           <w:szCs w:val="28"/>
         </w:rPr>
-        <w:t>201</w:t>
-      </w:r>
-      <w:r>
-        <w:rPr>
-          <w:rFonts w:ascii="Arial" w:eastAsia="Arial" w:hAnsi="Arial" w:cs="Arial"/>
-          <w:sz w:val="28"/>
-          <w:szCs w:val="28"/>
-        </w:rPr>
-        <w:t>7</w:t>
+        <w:t>2018</w:t>
       </w:r>
     </w:p>
     <w:p>
@@ -946,6 +944,8 @@
         </w:tabs>
         <w:spacing w:after="0" w:line="360" w:lineRule="auto"/>
       </w:pPr>
+      <w:bookmarkStart w:id="0" w:name="_GoBack"/>
+      <w:bookmarkEnd w:id="0"/>
     </w:p>
     <w:p>
       <w:pPr>
@@ -2660,16 +2660,8 @@
               <w:rPr>
                 <w:sz w:val="18"/>
               </w:rPr>
-              <w:t xml:space="preserve">Protocolo digital emitido pelo sistema – imediato- Envio por </w:t>
+              <w:t>Protocolo digital emitido pelo sistema – imediato- Envio por email</w:t>
             </w:r>
-            <w:proofErr w:type="spellStart"/>
-            <w:r>
-              <w:rPr>
-                <w:sz w:val="18"/>
-              </w:rPr>
-              <w:t>email</w:t>
-            </w:r>
-            <w:proofErr w:type="spellEnd"/>
           </w:p>
         </w:tc>
       </w:tr>
@@ -3146,29 +3138,7 @@
         <w:rPr>
           <w:sz w:val="24"/>
         </w:rPr>
-        <w:t xml:space="preserve">Estas duas imagens comprovam que de 961 alunos inscritos e cursando, apenas 7 alunos não possuem </w:t>
-      </w:r>
-      <w:proofErr w:type="spellStart"/>
-      <w:r>
-        <w:rPr>
-          <w:sz w:val="24"/>
-        </w:rPr>
-        <w:t>email</w:t>
-      </w:r>
-      <w:proofErr w:type="spellEnd"/>
-      <w:r>
-        <w:rPr>
-          <w:sz w:val="24"/>
-        </w:rPr>
-        <w:t xml:space="preserve"> cadastrado na </w:t>
-      </w:r>
-      <w:bookmarkStart w:id="0" w:name="_GoBack"/>
-      <w:bookmarkEnd w:id="0"/>
-      <w:r>
-        <w:rPr>
-          <w:sz w:val="24"/>
-        </w:rPr>
-        <w:t>Escola.</w:t>
+        <w:t>Estas duas imagens comprovam que de 961 alunos inscritos e cursando, apenas 7 alunos não possuem email cadastrado na Escola.</w:t>
       </w:r>
     </w:p>
     <w:p>
@@ -3989,7 +3959,7 @@
                 <w:sz w:val="20"/>
                 <w:szCs w:val="20"/>
               </w:rPr>
-              <w:t>2017</w:t>
+              <w:t>2018</w:t>
             </w:r>
             <w:r>
               <w:rPr>
@@ -4466,23 +4436,7 @@
                 <w:rFonts w:ascii="Arial" w:eastAsia="Arial" w:hAnsi="Arial" w:cs="Arial"/>
                 <w:b/>
               </w:rPr>
-              <w:t xml:space="preserve">Entrega do </w:t>
-            </w:r>
-            <w:proofErr w:type="spellStart"/>
-            <w:r>
-              <w:rPr>
-                <w:rFonts w:ascii="Arial" w:eastAsia="Arial" w:hAnsi="Arial" w:cs="Arial"/>
-                <w:b/>
-              </w:rPr>
-              <w:t>Pré</w:t>
-            </w:r>
-            <w:proofErr w:type="spellEnd"/>
-            <w:r>
-              <w:rPr>
-                <w:rFonts w:ascii="Arial" w:eastAsia="Arial" w:hAnsi="Arial" w:cs="Arial"/>
-                <w:b/>
-              </w:rPr>
-              <w:t>- Projeto</w:t>
+              <w:t>Entrega do Pré- Projeto</w:t>
             </w:r>
           </w:p>
         </w:tc>
@@ -5392,89 +5346,7 @@
           <w:sz w:val="24"/>
           <w:szCs w:val="24"/>
         </w:rPr>
-        <w:t xml:space="preserve">GONÇALVES, José </w:t>
-      </w:r>
-      <w:proofErr w:type="spellStart"/>
-      <w:r>
-        <w:rPr>
-          <w:rFonts w:ascii="Arial" w:eastAsia="Arial" w:hAnsi="Arial" w:cs="Arial"/>
-          <w:sz w:val="24"/>
-          <w:szCs w:val="24"/>
-        </w:rPr>
-        <w:t>ernesto</w:t>
-      </w:r>
-      <w:proofErr w:type="spellEnd"/>
-      <w:r>
-        <w:rPr>
-          <w:rFonts w:ascii="Arial" w:eastAsia="Arial" w:hAnsi="Arial" w:cs="Arial"/>
-          <w:sz w:val="24"/>
-          <w:szCs w:val="24"/>
-        </w:rPr>
-        <w:t xml:space="preserve"> Lima. Os impactos das novas tecnologias nas empresas prestadoras de serviços. &lt;</w:t>
-      </w:r>
-      <w:proofErr w:type="spellStart"/>
-      <w:proofErr w:type="gramStart"/>
-      <w:r>
-        <w:rPr>
-          <w:rFonts w:ascii="Arial" w:eastAsia="Arial" w:hAnsi="Arial" w:cs="Arial"/>
-          <w:sz w:val="24"/>
-          <w:szCs w:val="24"/>
-        </w:rPr>
-        <w:t>ttp</w:t>
-      </w:r>
-      <w:proofErr w:type="spellEnd"/>
-      <w:r>
-        <w:rPr>
-          <w:rFonts w:ascii="Arial" w:eastAsia="Arial" w:hAnsi="Arial" w:cs="Arial"/>
-          <w:sz w:val="24"/>
-          <w:szCs w:val="24"/>
-        </w:rPr>
-        <w:t>://www.scielo.br/</w:t>
-      </w:r>
-      <w:proofErr w:type="spellStart"/>
-      <w:r>
-        <w:rPr>
-          <w:rFonts w:ascii="Arial" w:eastAsia="Arial" w:hAnsi="Arial" w:cs="Arial"/>
-          <w:sz w:val="24"/>
-          <w:szCs w:val="24"/>
-        </w:rPr>
-        <w:t>pdf</w:t>
-      </w:r>
-      <w:proofErr w:type="spellEnd"/>
-      <w:r>
-        <w:rPr>
-          <w:rFonts w:ascii="Arial" w:eastAsia="Arial" w:hAnsi="Arial" w:cs="Arial"/>
-          <w:sz w:val="24"/>
-          <w:szCs w:val="24"/>
-        </w:rPr>
-        <w:t>/</w:t>
-      </w:r>
-      <w:proofErr w:type="spellStart"/>
-      <w:r>
-        <w:rPr>
-          <w:rFonts w:ascii="Arial" w:eastAsia="Arial" w:hAnsi="Arial" w:cs="Arial"/>
-          <w:sz w:val="24"/>
-          <w:szCs w:val="24"/>
-        </w:rPr>
-        <w:t>rae</w:t>
-      </w:r>
-      <w:proofErr w:type="spellEnd"/>
-      <w:r>
-        <w:rPr>
-          <w:rFonts w:ascii="Arial" w:eastAsia="Arial" w:hAnsi="Arial" w:cs="Arial"/>
-          <w:sz w:val="24"/>
-          <w:szCs w:val="24"/>
-        </w:rPr>
-        <w:t>/v34n1/a08v34n1</w:t>
-      </w:r>
-      <w:proofErr w:type="gramEnd"/>
-      <w:r>
-        <w:rPr>
-          <w:rFonts w:ascii="Arial" w:eastAsia="Arial" w:hAnsi="Arial" w:cs="Arial"/>
-          <w:sz w:val="24"/>
-          <w:szCs w:val="24"/>
-        </w:rPr>
-        <w:t xml:space="preserve">&gt; </w:t>
+        <w:t xml:space="preserve">GONÇALVES, José ernesto Lima. Os impactos das novas tecnologias nas empresas prestadoras de serviços. &lt;ttp://www.scielo.br/pdf/rae/v34n1/a08v34n1&gt; </w:t>
       </w:r>
     </w:p>
     <w:p>
@@ -5627,7 +5499,7 @@
           <w:rPr>
             <w:noProof/>
           </w:rPr>
-          <w:t>10</w:t>
+          <w:t>1</w:t>
         </w:r>
         <w:r>
           <w:fldChar w:fldCharType="end"/>
@@ -7696,7 +7568,6 @@
           </a:p>
         </c:rich>
       </c:tx>
-      <c:layout/>
       <c:overlay val="0"/>
       <c:spPr>
         <a:noFill/>
@@ -7801,7 +7672,6 @@
             <c:showLeaderLines val="0"/>
             <c:extLst>
               <c:ext xmlns:c15="http://schemas.microsoft.com/office/drawing/2012/chart" uri="{CE6537A1-D6FC-4f65-9D91-7224C49458BB}">
-                <c15:layout/>
                 <c15:showLeaderLines val="1"/>
                 <c15:leaderLines>
                   <c:spPr>
@@ -7937,7 +7807,6 @@
             <c:showLeaderLines val="0"/>
             <c:extLst>
               <c:ext xmlns:c15="http://schemas.microsoft.com/office/drawing/2012/chart" uri="{CE6537A1-D6FC-4f65-9D91-7224C49458BB}">
-                <c15:layout/>
                 <c15:showLeaderLines val="1"/>
                 <c15:leaderLines>
                   <c:spPr>
@@ -8013,11 +7882,11 @@
           <c:showBubbleSize val="0"/>
         </c:dLbls>
         <c:gapWidth val="65"/>
-        <c:axId val="283115144"/>
-        <c:axId val="283113576"/>
+        <c:axId val="281979352"/>
+        <c:axId val="281977000"/>
       </c:barChart>
       <c:catAx>
-        <c:axId val="283115144"/>
+        <c:axId val="281979352"/>
         <c:scaling>
           <c:orientation val="minMax"/>
         </c:scaling>
@@ -8060,7 +7929,7 @@
             <a:endParaRPr lang="pt-BR"/>
           </a:p>
         </c:txPr>
-        <c:crossAx val="283113576"/>
+        <c:crossAx val="281977000"/>
         <c:crosses val="autoZero"/>
         <c:auto val="1"/>
         <c:lblAlgn val="ctr"/>
@@ -8068,7 +7937,7 @@
         <c:noMultiLvlLbl val="0"/>
       </c:catAx>
       <c:valAx>
-        <c:axId val="283113576"/>
+        <c:axId val="281977000"/>
         <c:scaling>
           <c:orientation val="minMax"/>
         </c:scaling>
@@ -8104,7 +7973,7 @@
         <c:majorTickMark val="none"/>
         <c:minorTickMark val="none"/>
         <c:tickLblPos val="nextTo"/>
-        <c:crossAx val="283115144"/>
+        <c:crossAx val="281979352"/>
         <c:crosses val="autoZero"/>
         <c:crossBetween val="between"/>
       </c:valAx>
@@ -8118,7 +7987,6 @@
     </c:plotArea>
     <c:legend>
       <c:legendPos val="b"/>
-      <c:layout/>
       <c:overlay val="0"/>
       <c:spPr>
         <a:solidFill>
@@ -8437,7 +8305,6 @@
           <c:dLbls>
             <c:dLbl>
               <c:idx val="0"/>
-              <c:layout/>
               <c:tx>
                 <c:rich>
                   <a:bodyPr/>
@@ -8458,9 +8325,7 @@
               <c:showPercent val="0"/>
               <c:showBubbleSize val="0"/>
               <c:extLst>
-                <c:ext xmlns:c15="http://schemas.microsoft.com/office/drawing/2012/chart" uri="{CE6537A1-D6FC-4f65-9D91-7224C49458BB}">
-                  <c15:layout/>
-                </c:ext>
+                <c:ext xmlns:c15="http://schemas.microsoft.com/office/drawing/2012/chart" uri="{CE6537A1-D6FC-4f65-9D91-7224C49458BB}"/>
               </c:extLst>
             </c:dLbl>
             <c:spPr>
@@ -8515,9 +8380,7 @@
               </c:spPr>
             </c:leaderLines>
             <c:extLst>
-              <c:ext xmlns:c15="http://schemas.microsoft.com/office/drawing/2012/chart" uri="{CE6537A1-D6FC-4f65-9D91-7224C49458BB}">
-                <c15:layout/>
-              </c:ext>
+              <c:ext xmlns:c15="http://schemas.microsoft.com/office/drawing/2012/chart" uri="{CE6537A1-D6FC-4f65-9D91-7224C49458BB}"/>
             </c:extLst>
           </c:dLbls>
           <c:cat>
@@ -8579,7 +8442,6 @@
         <c:idx val="3"/>
         <c:delete val="1"/>
       </c:legendEntry>
-      <c:layout/>
       <c:overlay val="0"/>
       <c:spPr>
         <a:noFill/>
@@ -10103,7 +9965,7 @@
 </file>
 
 <file path=customXml/itemProps1.xml><?xml version="1.0" encoding="utf-8"?>
-<ds:datastoreItem xmlns:ds="http://schemas.openxmlformats.org/officeDocument/2006/customXml" ds:itemID="{DF22264B-10BE-4959-81F8-AA23ECA6EFFD}">
+<ds:datastoreItem xmlns:ds="http://schemas.openxmlformats.org/officeDocument/2006/customXml" ds:itemID="{D235C37C-C8BE-4900-95DB-6C7E1425E7F7}">
   <ds:schemaRefs>
     <ds:schemaRef ds:uri="http://schemas.openxmlformats.org/officeDocument/2006/bibliography"/>
   </ds:schemaRefs>

</xml_diff>

<commit_message>
atualização mer e inclusão de introdução na parte escrita
</commit_message>
<xml_diff>
--- a/tcc_Leonardo.docx
+++ b/tcc_Leonardo.docx
@@ -678,11 +678,669 @@
     </w:p>
     <w:p>
       <w:pPr>
+        <w:pStyle w:val="Sumrio1"/>
+        <w:tabs>
+          <w:tab w:val="right" w:pos="9061"/>
+        </w:tabs>
+        <w:rPr>
+          <w:rFonts w:asciiTheme="minorHAnsi" w:eastAsiaTheme="minorEastAsia" w:hAnsiTheme="minorHAnsi" w:cstheme="minorBidi"/>
+          <w:noProof/>
+          <w:color w:val="auto"/>
+          <w:sz w:val="22"/>
+        </w:rPr>
+      </w:pPr>
+      <w:r>
+        <w:fldChar w:fldCharType="begin"/>
+      </w:r>
+      <w:r>
+        <w:instrText xml:space="preserve"> TOC \o "1-3" \h \z \u </w:instrText>
+      </w:r>
+      <w:r>
+        <w:fldChar w:fldCharType="separate"/>
+      </w:r>
+      <w:hyperlink w:anchor="_Toc529200658" w:history="1">
+        <w:r>
+          <w:rPr>
+            <w:rStyle w:val="Hyperlink"/>
+            <w:b/>
+            <w:noProof/>
+            <w:u w:val="none"/>
+          </w:rPr>
+          <w:t>1 INTRODUÇÃO</w:t>
+        </w:r>
+        <w:r>
+          <w:rPr>
+            <w:noProof/>
+            <w:webHidden/>
+          </w:rPr>
+          <w:tab/>
+        </w:r>
+        <w:r>
+          <w:rPr>
+            <w:noProof/>
+            <w:webHidden/>
+          </w:rPr>
+          <w:fldChar w:fldCharType="begin"/>
+        </w:r>
+        <w:r>
+          <w:rPr>
+            <w:noProof/>
+            <w:webHidden/>
+          </w:rPr>
+          <w:instrText xml:space="preserve"> PAGEREF _Toc529200658 \h </w:instrText>
+        </w:r>
+        <w:r>
+          <w:rPr>
+            <w:noProof/>
+            <w:webHidden/>
+          </w:rPr>
+        </w:r>
+        <w:r>
+          <w:rPr>
+            <w:noProof/>
+            <w:webHidden/>
+          </w:rPr>
+          <w:fldChar w:fldCharType="separate"/>
+        </w:r>
+        <w:r>
+          <w:rPr>
+            <w:noProof/>
+            <w:webHidden/>
+          </w:rPr>
+          <w:t>3</w:t>
+        </w:r>
+        <w:r>
+          <w:rPr>
+            <w:noProof/>
+            <w:webHidden/>
+          </w:rPr>
+          <w:fldChar w:fldCharType="end"/>
+        </w:r>
+      </w:hyperlink>
+    </w:p>
+    <w:p>
+      <w:pPr>
+        <w:pStyle w:val="Sumrio1"/>
+        <w:tabs>
+          <w:tab w:val="right" w:pos="9061"/>
+        </w:tabs>
+        <w:rPr>
+          <w:rFonts w:asciiTheme="minorHAnsi" w:eastAsiaTheme="minorEastAsia" w:hAnsiTheme="minorHAnsi" w:cstheme="minorBidi"/>
+          <w:noProof/>
+          <w:color w:val="auto"/>
+          <w:sz w:val="22"/>
+        </w:rPr>
+      </w:pPr>
+      <w:hyperlink w:anchor="_Toc529200659" w:history="1">
+        <w:r>
+          <w:rPr>
+            <w:rStyle w:val="Hyperlink"/>
+            <w:b/>
+            <w:noProof/>
+            <w:u w:val="none"/>
+          </w:rPr>
+          <w:t>2</w:t>
+        </w:r>
+        <w:r>
+          <w:rPr>
+            <w:rStyle w:val="Hyperlink"/>
+            <w:rFonts w:eastAsia="Arial" w:cs="Arial"/>
+            <w:b/>
+            <w:noProof/>
+            <w:u w:val="none"/>
+          </w:rPr>
+          <w:t xml:space="preserve"> </w:t>
+        </w:r>
+        <w:r>
+          <w:rPr>
+            <w:rStyle w:val="Hyperlink"/>
+            <w:b/>
+            <w:noProof/>
+            <w:u w:val="none"/>
+          </w:rPr>
+          <w:t>JUSTIFICATIVA</w:t>
+        </w:r>
+        <w:r>
+          <w:rPr>
+            <w:noProof/>
+            <w:webHidden/>
+          </w:rPr>
+          <w:tab/>
+        </w:r>
+        <w:r>
+          <w:rPr>
+            <w:noProof/>
+            <w:webHidden/>
+          </w:rPr>
+          <w:fldChar w:fldCharType="begin"/>
+        </w:r>
+        <w:r>
+          <w:rPr>
+            <w:noProof/>
+            <w:webHidden/>
+          </w:rPr>
+          <w:instrText xml:space="preserve"> PAGEREF _Toc529200659 \h </w:instrText>
+        </w:r>
+        <w:r>
+          <w:rPr>
+            <w:noProof/>
+            <w:webHidden/>
+          </w:rPr>
+        </w:r>
+        <w:r>
+          <w:rPr>
+            <w:noProof/>
+            <w:webHidden/>
+          </w:rPr>
+          <w:fldChar w:fldCharType="separate"/>
+        </w:r>
+        <w:r>
+          <w:rPr>
+            <w:noProof/>
+            <w:webHidden/>
+          </w:rPr>
+          <w:t>4</w:t>
+        </w:r>
+        <w:r>
+          <w:rPr>
+            <w:noProof/>
+            <w:webHidden/>
+          </w:rPr>
+          <w:fldChar w:fldCharType="end"/>
+        </w:r>
+      </w:hyperlink>
+    </w:p>
+    <w:p>
+      <w:pPr>
+        <w:pStyle w:val="Sumrio1"/>
+        <w:tabs>
+          <w:tab w:val="right" w:pos="9061"/>
+        </w:tabs>
+        <w:rPr>
+          <w:rFonts w:asciiTheme="minorHAnsi" w:eastAsiaTheme="minorEastAsia" w:hAnsiTheme="minorHAnsi" w:cstheme="minorBidi"/>
+          <w:noProof/>
+          <w:color w:val="auto"/>
+          <w:sz w:val="22"/>
+        </w:rPr>
+      </w:pPr>
+      <w:hyperlink w:anchor="_Toc529200660" w:history="1">
+        <w:r>
+          <w:rPr>
+            <w:rStyle w:val="Hyperlink"/>
+            <w:b/>
+            <w:noProof/>
+            <w:u w:val="none"/>
+          </w:rPr>
+          <w:t>3 OBJETIVOS</w:t>
+        </w:r>
+        <w:r>
+          <w:rPr>
+            <w:noProof/>
+            <w:webHidden/>
+          </w:rPr>
+          <w:tab/>
+        </w:r>
+        <w:r>
+          <w:rPr>
+            <w:noProof/>
+            <w:webHidden/>
+          </w:rPr>
+          <w:fldChar w:fldCharType="begin"/>
+        </w:r>
+        <w:r>
+          <w:rPr>
+            <w:noProof/>
+            <w:webHidden/>
+          </w:rPr>
+          <w:instrText xml:space="preserve"> PAGEREF _Toc529200660 \h </w:instrText>
+        </w:r>
+        <w:r>
+          <w:rPr>
+            <w:noProof/>
+            <w:webHidden/>
+          </w:rPr>
+        </w:r>
+        <w:r>
+          <w:rPr>
+            <w:noProof/>
+            <w:webHidden/>
+          </w:rPr>
+          <w:fldChar w:fldCharType="separate"/>
+        </w:r>
+        <w:r>
+          <w:rPr>
+            <w:noProof/>
+            <w:webHidden/>
+          </w:rPr>
+          <w:t>9</w:t>
+        </w:r>
+        <w:r>
+          <w:rPr>
+            <w:noProof/>
+            <w:webHidden/>
+          </w:rPr>
+          <w:fldChar w:fldCharType="end"/>
+        </w:r>
+      </w:hyperlink>
+    </w:p>
+    <w:p>
+      <w:pPr>
+        <w:pStyle w:val="Sumrio2"/>
+      </w:pPr>
+      <w:hyperlink w:anchor="_Toc529200661" w:history="1">
+        <w:r>
+          <w:rPr>
+            <w:rStyle w:val="Hyperlink"/>
+          </w:rPr>
+          <w:t xml:space="preserve">3.1 </w:t>
+        </w:r>
+        <w:r>
+          <w:rPr>
+            <w:rStyle w:val="Hyperlink"/>
+            <w:rFonts w:eastAsiaTheme="majorEastAsia"/>
+            <w:iCs/>
+          </w:rPr>
+          <w:t>OBJETIVO GERAL</w:t>
+        </w:r>
+        <w:r>
+          <w:rPr>
+            <w:webHidden/>
+          </w:rPr>
+          <w:tab/>
+        </w:r>
+        <w:r>
+          <w:rPr>
+            <w:webHidden/>
+          </w:rPr>
+          <w:fldChar w:fldCharType="begin"/>
+        </w:r>
+        <w:r>
+          <w:rPr>
+            <w:webHidden/>
+          </w:rPr>
+          <w:instrText xml:space="preserve"> PAGEREF _Toc529200661 \h </w:instrText>
+        </w:r>
+        <w:r>
+          <w:rPr>
+            <w:webHidden/>
+          </w:rPr>
+        </w:r>
+        <w:r>
+          <w:rPr>
+            <w:webHidden/>
+          </w:rPr>
+          <w:fldChar w:fldCharType="separate"/>
+        </w:r>
+        <w:r>
+          <w:rPr>
+            <w:webHidden/>
+          </w:rPr>
+          <w:t>9</w:t>
+        </w:r>
+        <w:r>
+          <w:rPr>
+            <w:webHidden/>
+          </w:rPr>
+          <w:fldChar w:fldCharType="end"/>
+        </w:r>
+      </w:hyperlink>
+    </w:p>
+    <w:p>
+      <w:pPr>
+        <w:pStyle w:val="Sumrio2"/>
+      </w:pPr>
+      <w:hyperlink w:anchor="_Toc529200662" w:history="1">
+        <w:r>
+          <w:rPr>
+            <w:rStyle w:val="Hyperlink"/>
+          </w:rPr>
+          <w:t>3.2 OBJETIVOS ESPECÍFICOS</w:t>
+        </w:r>
+        <w:r>
+          <w:rPr>
+            <w:webHidden/>
+          </w:rPr>
+          <w:tab/>
+        </w:r>
+        <w:r>
+          <w:rPr>
+            <w:webHidden/>
+          </w:rPr>
+          <w:fldChar w:fldCharType="begin"/>
+        </w:r>
+        <w:r>
+          <w:rPr>
+            <w:webHidden/>
+          </w:rPr>
+          <w:instrText xml:space="preserve"> PAGEREF _Toc529200662 \h </w:instrText>
+        </w:r>
+        <w:r>
+          <w:rPr>
+            <w:webHidden/>
+          </w:rPr>
+        </w:r>
+        <w:r>
+          <w:rPr>
+            <w:webHidden/>
+          </w:rPr>
+          <w:fldChar w:fldCharType="separate"/>
+        </w:r>
+        <w:r>
+          <w:rPr>
+            <w:webHidden/>
+          </w:rPr>
+          <w:t>9</w:t>
+        </w:r>
+        <w:r>
+          <w:rPr>
+            <w:webHidden/>
+          </w:rPr>
+          <w:fldChar w:fldCharType="end"/>
+        </w:r>
+      </w:hyperlink>
+    </w:p>
+    <w:p>
+      <w:pPr>
+        <w:pStyle w:val="Sumrio1"/>
+        <w:tabs>
+          <w:tab w:val="right" w:pos="9061"/>
+        </w:tabs>
+        <w:rPr>
+          <w:rFonts w:asciiTheme="minorHAnsi" w:eastAsiaTheme="minorEastAsia" w:hAnsiTheme="minorHAnsi" w:cstheme="minorBidi"/>
+          <w:noProof/>
+          <w:color w:val="auto"/>
+          <w:sz w:val="22"/>
+        </w:rPr>
+      </w:pPr>
+      <w:hyperlink w:anchor="_Toc529200663" w:history="1">
+        <w:r>
+          <w:rPr>
+            <w:rStyle w:val="Hyperlink"/>
+            <w:b/>
+            <w:noProof/>
+            <w:u w:val="none"/>
+          </w:rPr>
+          <w:t>4 FUNDAMENTAÇÃO TEÓRICA</w:t>
+        </w:r>
+        <w:r>
+          <w:rPr>
+            <w:noProof/>
+            <w:webHidden/>
+          </w:rPr>
+          <w:tab/>
+        </w:r>
+        <w:r>
+          <w:rPr>
+            <w:noProof/>
+            <w:webHidden/>
+          </w:rPr>
+          <w:fldChar w:fldCharType="begin"/>
+        </w:r>
+        <w:r>
+          <w:rPr>
+            <w:noProof/>
+            <w:webHidden/>
+          </w:rPr>
+          <w:instrText xml:space="preserve"> PAGEREF _Toc529200663 \h </w:instrText>
+        </w:r>
+        <w:r>
+          <w:rPr>
+            <w:noProof/>
+            <w:webHidden/>
+          </w:rPr>
+        </w:r>
+        <w:r>
+          <w:rPr>
+            <w:noProof/>
+            <w:webHidden/>
+          </w:rPr>
+          <w:fldChar w:fldCharType="separate"/>
+        </w:r>
+        <w:r>
+          <w:rPr>
+            <w:noProof/>
+            <w:webHidden/>
+          </w:rPr>
+          <w:t>10</w:t>
+        </w:r>
+        <w:r>
+          <w:rPr>
+            <w:noProof/>
+            <w:webHidden/>
+          </w:rPr>
+          <w:fldChar w:fldCharType="end"/>
+        </w:r>
+      </w:hyperlink>
+    </w:p>
+    <w:p>
+      <w:pPr>
+        <w:pStyle w:val="Sumrio1"/>
+        <w:tabs>
+          <w:tab w:val="right" w:pos="9061"/>
+        </w:tabs>
+        <w:rPr>
+          <w:rFonts w:asciiTheme="minorHAnsi" w:eastAsiaTheme="minorEastAsia" w:hAnsiTheme="minorHAnsi" w:cstheme="minorBidi"/>
+          <w:noProof/>
+          <w:color w:val="auto"/>
+          <w:sz w:val="22"/>
+        </w:rPr>
+      </w:pPr>
+      <w:hyperlink w:anchor="_Toc529200664" w:history="1">
+        <w:r>
+          <w:rPr>
+            <w:rStyle w:val="Hyperlink"/>
+            <w:b/>
+            <w:noProof/>
+            <w:u w:val="none"/>
+          </w:rPr>
+          <w:t>5 PROCEDIMENTOS METODOLÓGICOS</w:t>
+        </w:r>
+        <w:r>
+          <w:rPr>
+            <w:noProof/>
+            <w:webHidden/>
+          </w:rPr>
+          <w:tab/>
+        </w:r>
+        <w:r>
+          <w:rPr>
+            <w:noProof/>
+            <w:webHidden/>
+          </w:rPr>
+          <w:fldChar w:fldCharType="begin"/>
+        </w:r>
+        <w:r>
+          <w:rPr>
+            <w:noProof/>
+            <w:webHidden/>
+          </w:rPr>
+          <w:instrText xml:space="preserve"> PAGEREF _Toc529200664 \h </w:instrText>
+        </w:r>
+        <w:r>
+          <w:rPr>
+            <w:noProof/>
+            <w:webHidden/>
+          </w:rPr>
+        </w:r>
+        <w:r>
+          <w:rPr>
+            <w:noProof/>
+            <w:webHidden/>
+          </w:rPr>
+          <w:fldChar w:fldCharType="separate"/>
+        </w:r>
+        <w:r>
+          <w:rPr>
+            <w:noProof/>
+            <w:webHidden/>
+          </w:rPr>
+          <w:t>10</w:t>
+        </w:r>
+        <w:r>
+          <w:rPr>
+            <w:noProof/>
+            <w:webHidden/>
+          </w:rPr>
+          <w:fldChar w:fldCharType="end"/>
+        </w:r>
+      </w:hyperlink>
+    </w:p>
+    <w:p>
+      <w:pPr>
+        <w:pStyle w:val="Sumrio1"/>
+        <w:tabs>
+          <w:tab w:val="right" w:pos="9061"/>
+        </w:tabs>
+        <w:rPr>
+          <w:rFonts w:asciiTheme="minorHAnsi" w:eastAsiaTheme="minorEastAsia" w:hAnsiTheme="minorHAnsi" w:cstheme="minorBidi"/>
+          <w:noProof/>
+          <w:color w:val="auto"/>
+          <w:sz w:val="22"/>
+        </w:rPr>
+      </w:pPr>
+      <w:hyperlink w:anchor="_Toc529200665" w:history="1">
+        <w:r>
+          <w:rPr>
+            <w:rStyle w:val="Hyperlink"/>
+            <w:b/>
+            <w:noProof/>
+            <w:u w:val="none"/>
+          </w:rPr>
+          <w:t>6 CRONOGRAMA</w:t>
+        </w:r>
+        <w:r>
+          <w:rPr>
+            <w:noProof/>
+            <w:webHidden/>
+          </w:rPr>
+          <w:tab/>
+        </w:r>
+        <w:r>
+          <w:rPr>
+            <w:noProof/>
+            <w:webHidden/>
+          </w:rPr>
+          <w:fldChar w:fldCharType="begin"/>
+        </w:r>
+        <w:r>
+          <w:rPr>
+            <w:noProof/>
+            <w:webHidden/>
+          </w:rPr>
+          <w:instrText xml:space="preserve"> PAGEREF _Toc529200665 \h </w:instrText>
+        </w:r>
+        <w:r>
+          <w:rPr>
+            <w:noProof/>
+            <w:webHidden/>
+          </w:rPr>
+        </w:r>
+        <w:r>
+          <w:rPr>
+            <w:noProof/>
+            <w:webHidden/>
+          </w:rPr>
+          <w:fldChar w:fldCharType="separate"/>
+        </w:r>
+        <w:r>
+          <w:rPr>
+            <w:noProof/>
+            <w:webHidden/>
+          </w:rPr>
+          <w:t>11</w:t>
+        </w:r>
+        <w:r>
+          <w:rPr>
+            <w:noProof/>
+            <w:webHidden/>
+          </w:rPr>
+          <w:fldChar w:fldCharType="end"/>
+        </w:r>
+      </w:hyperlink>
+    </w:p>
+    <w:p>
+      <w:pPr>
+        <w:pStyle w:val="Sumrio1"/>
+        <w:tabs>
+          <w:tab w:val="right" w:pos="9061"/>
+        </w:tabs>
+        <w:rPr>
+          <w:rFonts w:asciiTheme="minorHAnsi" w:eastAsiaTheme="minorEastAsia" w:hAnsiTheme="minorHAnsi" w:cstheme="minorBidi"/>
+          <w:noProof/>
+          <w:color w:val="auto"/>
+          <w:sz w:val="22"/>
+        </w:rPr>
+      </w:pPr>
+      <w:hyperlink w:anchor="_Toc529200666" w:history="1">
+        <w:r>
+          <w:rPr>
+            <w:rStyle w:val="Hyperlink"/>
+            <w:b/>
+            <w:noProof/>
+            <w:u w:val="none"/>
+          </w:rPr>
+          <w:t>7 REFERÊNCIAS</w:t>
+        </w:r>
+        <w:r>
+          <w:rPr>
+            <w:noProof/>
+            <w:webHidden/>
+          </w:rPr>
+          <w:tab/>
+        </w:r>
+        <w:r>
+          <w:rPr>
+            <w:noProof/>
+            <w:webHidden/>
+          </w:rPr>
+          <w:fldChar w:fldCharType="begin"/>
+        </w:r>
+        <w:r>
+          <w:rPr>
+            <w:noProof/>
+            <w:webHidden/>
+          </w:rPr>
+          <w:instrText xml:space="preserve"> PAGEREF _Toc529200666 \h </w:instrText>
+        </w:r>
+        <w:r>
+          <w:rPr>
+            <w:noProof/>
+            <w:webHidden/>
+          </w:rPr>
+        </w:r>
+        <w:r>
+          <w:rPr>
+            <w:noProof/>
+            <w:webHidden/>
+          </w:rPr>
+          <w:fldChar w:fldCharType="separate"/>
+        </w:r>
+        <w:r>
+          <w:rPr>
+            <w:noProof/>
+            <w:webHidden/>
+          </w:rPr>
+          <w:t>12</w:t>
+        </w:r>
+        <w:r>
+          <w:rPr>
+            <w:noProof/>
+            <w:webHidden/>
+          </w:rPr>
+          <w:fldChar w:fldCharType="end"/>
+        </w:r>
+      </w:hyperlink>
+    </w:p>
+    <w:p>
+      <w:pPr>
         <w:tabs>
           <w:tab w:val="right" w:pos="9071"/>
         </w:tabs>
         <w:spacing w:after="100"/>
       </w:pPr>
+      <w:r>
+        <w:fldChar w:fldCharType="end"/>
+      </w:r>
     </w:p>
     <w:p>
       <w:pPr>
@@ -691,752 +1349,437 @@
         </w:tabs>
         <w:spacing w:after="100"/>
       </w:pPr>
-      <w:r>
-        <w:rPr>
-          <w:rFonts w:ascii="Arial" w:eastAsia="Arial" w:hAnsi="Arial" w:cs="Arial"/>
-          <w:b/>
+    </w:p>
+    <w:p>
+      <w:pPr>
+        <w:tabs>
+          <w:tab w:val="right" w:pos="9071"/>
+        </w:tabs>
+        <w:spacing w:after="100"/>
+      </w:pPr>
+    </w:p>
+    <w:p>
+      <w:pPr>
+        <w:tabs>
+          <w:tab w:val="right" w:pos="9071"/>
+        </w:tabs>
+        <w:spacing w:after="100"/>
+      </w:pPr>
+    </w:p>
+    <w:p>
+      <w:pPr>
+        <w:tabs>
+          <w:tab w:val="right" w:pos="9071"/>
+        </w:tabs>
+        <w:spacing w:after="100"/>
+      </w:pPr>
+    </w:p>
+    <w:p>
+      <w:pPr>
+        <w:tabs>
+          <w:tab w:val="right" w:pos="9071"/>
+        </w:tabs>
+        <w:spacing w:after="100"/>
+      </w:pPr>
+    </w:p>
+    <w:p>
+      <w:pPr>
+        <w:tabs>
+          <w:tab w:val="right" w:pos="9071"/>
+        </w:tabs>
+        <w:spacing w:after="100"/>
+      </w:pPr>
+    </w:p>
+    <w:p>
+      <w:pPr>
+        <w:tabs>
+          <w:tab w:val="right" w:pos="9071"/>
+        </w:tabs>
+        <w:spacing w:after="100"/>
+      </w:pPr>
+    </w:p>
+    <w:p>
+      <w:pPr>
+        <w:tabs>
+          <w:tab w:val="right" w:pos="9071"/>
+        </w:tabs>
+        <w:spacing w:after="100"/>
+      </w:pPr>
+    </w:p>
+    <w:p>
+      <w:pPr>
+        <w:tabs>
+          <w:tab w:val="right" w:pos="9071"/>
+        </w:tabs>
+        <w:spacing w:after="100"/>
+      </w:pPr>
+    </w:p>
+    <w:p>
+      <w:pPr>
+        <w:tabs>
+          <w:tab w:val="right" w:pos="9071"/>
+        </w:tabs>
+        <w:spacing w:after="100"/>
+      </w:pPr>
+    </w:p>
+    <w:p>
+      <w:pPr>
+        <w:tabs>
+          <w:tab w:val="right" w:pos="9071"/>
+        </w:tabs>
+        <w:spacing w:after="100"/>
+      </w:pPr>
+    </w:p>
+    <w:p>
+      <w:pPr>
+        <w:tabs>
+          <w:tab w:val="right" w:pos="9071"/>
+        </w:tabs>
+        <w:spacing w:after="100"/>
+      </w:pPr>
+    </w:p>
+    <w:p>
+      <w:pPr>
+        <w:tabs>
+          <w:tab w:val="right" w:pos="9071"/>
+        </w:tabs>
+        <w:spacing w:after="100"/>
+      </w:pPr>
+    </w:p>
+    <w:p>
+      <w:pPr>
+        <w:tabs>
+          <w:tab w:val="right" w:pos="9071"/>
+        </w:tabs>
+        <w:spacing w:after="100"/>
+      </w:pPr>
+    </w:p>
+    <w:p>
+      <w:pPr>
+        <w:tabs>
+          <w:tab w:val="right" w:pos="9071"/>
+        </w:tabs>
+        <w:spacing w:after="100"/>
+      </w:pPr>
+    </w:p>
+    <w:p>
+      <w:pPr>
+        <w:tabs>
+          <w:tab w:val="right" w:pos="9071"/>
+        </w:tabs>
+        <w:spacing w:after="100"/>
+      </w:pPr>
+    </w:p>
+    <w:p>
+      <w:pPr>
+        <w:tabs>
+          <w:tab w:val="right" w:pos="9071"/>
+        </w:tabs>
+        <w:spacing w:after="100"/>
+      </w:pPr>
+    </w:p>
+    <w:p>
+      <w:pPr>
+        <w:tabs>
+          <w:tab w:val="right" w:pos="9071"/>
+        </w:tabs>
+        <w:spacing w:after="100"/>
+      </w:pPr>
+    </w:p>
+    <w:p>
+      <w:pPr>
+        <w:tabs>
+          <w:tab w:val="right" w:pos="9071"/>
+        </w:tabs>
+        <w:spacing w:after="100"/>
+      </w:pPr>
+    </w:p>
+    <w:p>
+      <w:pPr>
+        <w:tabs>
+          <w:tab w:val="right" w:pos="9071"/>
+        </w:tabs>
+        <w:spacing w:after="100"/>
+      </w:pPr>
+    </w:p>
+    <w:p>
+      <w:pPr>
+        <w:tabs>
+          <w:tab w:val="right" w:pos="9071"/>
+        </w:tabs>
+        <w:spacing w:after="100"/>
+      </w:pPr>
+    </w:p>
+    <w:p>
+      <w:pPr>
+        <w:tabs>
+          <w:tab w:val="right" w:pos="9071"/>
+        </w:tabs>
+        <w:spacing w:after="100"/>
+      </w:pPr>
+    </w:p>
+    <w:p>
+      <w:pPr>
+        <w:pStyle w:val="Ttulo1"/>
+        <w:rPr>
+          <w:rStyle w:val="Ttulo7Char"/>
+          <w:rFonts w:eastAsia="Calibri" w:cs="Calibri"/>
+          <w:iCs w:val="0"/>
+          <w:color w:val="000000"/>
+        </w:rPr>
+      </w:pPr>
+      <w:bookmarkStart w:id="0" w:name="_Toc529200658"/>
+      <w:r>
+        <w:lastRenderedPageBreak/>
+        <w:t xml:space="preserve">1 </w:t>
+      </w:r>
+      <w:r>
+        <w:rPr>
+          <w:rStyle w:val="Ttulo7Char"/>
+          <w:rFonts w:eastAsia="Calibri" w:cs="Calibri"/>
+          <w:iCs w:val="0"/>
+          <w:color w:val="000000"/>
+        </w:rPr>
+        <w:t>INTRODUÇÃO</w:t>
+      </w:r>
+      <w:bookmarkEnd w:id="0"/>
+    </w:p>
+    <w:p>
+      <w:pPr>
+        <w:pStyle w:val="SemEspaamento"/>
+        <w:spacing w:line="360" w:lineRule="auto"/>
+        <w:rPr>
+          <w:rStyle w:val="nfaseSutil"/>
+          <w:iCs w:val="0"/>
+          <w:color w:val="000000"/>
           <w:sz w:val="24"/>
+        </w:rPr>
+      </w:pPr>
+      <w:r>
+        <w:rPr>
+          <w:rStyle w:val="nfaseSutil"/>
+          <w:color w:val="auto"/>
+        </w:rPr>
+        <w:t>“Ocorre hoje, com o então governador Luiz Fernando Pezão, que a mídia expõe com clareza e com grande naturalidade e p</w:t>
+      </w:r>
+      <w:r>
+        <w:rPr>
+          <w:rStyle w:val="nfaseSutil"/>
+          <w:color w:val="auto"/>
+        </w:rPr>
+        <w:t>ouco estranhamento a este (</w:t>
+      </w:r>
+      <w:proofErr w:type="spellStart"/>
+      <w:r>
+        <w:rPr>
+          <w:rStyle w:val="nfaseSutil"/>
+          <w:color w:val="auto"/>
+        </w:rPr>
+        <w:t>des</w:t>
+      </w:r>
+      <w:proofErr w:type="spellEnd"/>
+      <w:r>
+        <w:rPr>
+          <w:rStyle w:val="nfaseSutil"/>
+          <w:color w:val="auto"/>
+        </w:rPr>
+        <w:t>)</w:t>
+      </w:r>
+      <w:r>
+        <w:rPr>
+          <w:rStyle w:val="nfaseSutil"/>
+          <w:color w:val="auto"/>
+        </w:rPr>
+        <w:t xml:space="preserve">governo, um processo de sucateamento e </w:t>
+      </w:r>
+      <w:r>
+        <w:rPr>
+          <w:rStyle w:val="nfaseSutil"/>
+          <w:color w:val="auto"/>
+        </w:rPr>
+        <w:t>deterioração</w:t>
+      </w:r>
+      <w:r>
+        <w:rPr>
+          <w:rStyle w:val="nfaseSutil"/>
+          <w:color w:val="auto"/>
+        </w:rPr>
+        <w:t xml:space="preserve"> das unidades e do ensino devido à falta de repasse dos recursos financeiros para a manutenção e custeio de seu prédios e também dos seus cursos, a escassez vai desde o material de insumo até o material humano, visto que falta nas unidades professores, técnicos administrativos e pedagógico, funcionários em geral.”</w:t>
+      </w:r>
+      <w:r>
+        <w:t>(PEIXOTO, ANA PAULA MELO, 2018)</w:t>
+      </w:r>
+      <w:r>
+        <w:t>.</w:t>
+      </w:r>
+    </w:p>
+    <w:p>
+      <w:pPr>
+        <w:pStyle w:val="SemEspaamento"/>
+        <w:spacing w:line="360" w:lineRule="auto"/>
+      </w:pPr>
+      <w:r>
+        <w:t xml:space="preserve">Estas </w:t>
+      </w:r>
+      <w:r>
+        <w:t xml:space="preserve">palavras que refletem a dura realidade da rede foram </w:t>
+      </w:r>
+      <w:bookmarkStart w:id="1" w:name="_GoBack"/>
+      <w:bookmarkEnd w:id="1"/>
+      <w:r>
+        <w:t>encontradas em um trabalho publicado no Fórum Nacional Popular de Educação (FNPE). O mesmo retrata do sucateamento da rede e da escassez de recursos, infraestrutura e funcionários.</w:t>
+      </w:r>
+    </w:p>
+    <w:p>
+      <w:pPr>
+        <w:pStyle w:val="SemEspaamento"/>
+        <w:spacing w:line="360" w:lineRule="auto"/>
+      </w:pPr>
+      <w:r>
+        <w:t>Um cenário deplorável que marcou diversas escolas, senão todas as Escolas Técnicas da Rede FAETEC.</w:t>
+      </w:r>
+    </w:p>
+    <w:p>
+      <w:pPr>
+        <w:pStyle w:val="SemEspaamento"/>
+        <w:spacing w:line="360" w:lineRule="auto"/>
+      </w:pPr>
+      <w:r>
+        <w:t xml:space="preserve">Observando-se esse quadro de escassez de funcionários </w:t>
+      </w:r>
+      <w:r>
+        <w:t xml:space="preserve">e de recursos </w:t>
+      </w:r>
+      <w:r>
+        <w:t>supracitado, f</w:t>
+      </w:r>
+      <w:r>
+        <w:t>oi realizada uma pesquisa de campo na Escola Técnica Estadual Visconde de Mauá</w:t>
+      </w:r>
+      <w:r>
+        <w:t xml:space="preserve">, escola centenária (criada em 1914) e de grande nome no Estado do Rio de Janeiro e </w:t>
+      </w:r>
+      <w:r>
+        <w:t xml:space="preserve">observou-se a necessidade de construir um sistema que automatize os processos e emita documentos que, atualmente são confeccionados manualmente na instituição. Tal necessidade, deve-se ao fato de observação do </w:t>
+      </w:r>
+      <w:r>
+        <w:t>cenário atual da secretaria da unidade</w:t>
+      </w:r>
+      <w:r>
+        <w:t xml:space="preserve">, </w:t>
+      </w:r>
+      <w:r>
+        <w:t>da arquitetura do diretório na rede da unidade</w:t>
+      </w:r>
+      <w:r>
+        <w:t>,</w:t>
+      </w:r>
+      <w:r>
+        <w:t xml:space="preserve"> do prazo para entrega do documento ao aluno</w:t>
+      </w:r>
+      <w:r>
+        <w:t xml:space="preserve"> e </w:t>
+      </w:r>
+      <w:r>
+        <w:t>da escassez no atual quadro de funcionários</w:t>
+      </w:r>
+      <w:r>
+        <w:t>.</w:t>
+      </w:r>
+      <w:r>
+        <w:t xml:space="preserve"> Deve-se também ao fato que até o presente momento, a rede FAETEC ainda não possui um sistema capaz de lidar com todas as particularidades no ensino da Rede e que, até o presente momento, nenhuma empresa ou funcionário desenvolveu algum Sistema que satisfizesse todas as necessidades para gerenciar uma ETE.</w:t>
+      </w:r>
+    </w:p>
+    <w:p>
+      <w:pPr>
+        <w:pStyle w:val="SemEspaamento"/>
+        <w:spacing w:line="360" w:lineRule="auto"/>
+      </w:pPr>
+      <w:r>
+        <w:t>Dados da pesquisa apontaram que 89% dos usuários sentem a necessidade de substituir o sistema antigo por um mais atual e que 66.7% dos usuários da secretaria afirmam que a emissão de documentos manualmente é o que mais demanda tempo de expediente, outros 16.7% afirmam que é o atendimento ao público, e outros 16.7%, afirmam que depende da época do ano.</w:t>
+      </w:r>
+    </w:p>
+    <w:p>
+      <w:pPr>
+        <w:pStyle w:val="SemEspaamento"/>
+        <w:spacing w:line="360" w:lineRule="auto"/>
+      </w:pPr>
+      <w:r>
+        <w:t xml:space="preserve">A proposta é provar que um Sistema de Informações, possuindo dados </w:t>
+      </w:r>
+      <w:r>
+        <w:t>funcionalidades</w:t>
+      </w:r>
+      <w:r>
+        <w:t xml:space="preserve"> necessários impacta grandemente na qualidade de atendimento ao </w:t>
+      </w:r>
+      <w:r>
+        <w:lastRenderedPageBreak/>
+        <w:t>aluno (ou cliente) e é capaz de economizar recursos bruscamente e através do Projeto SIA isso há de se tornar uma realidade na ETE Visconde de Mauá.</w:t>
+      </w:r>
+      <w:bookmarkStart w:id="2" w:name="_Toc529200659"/>
+    </w:p>
+    <w:p>
+      <w:pPr>
+        <w:pStyle w:val="SemEspaamento"/>
+        <w:spacing w:line="360" w:lineRule="auto"/>
+      </w:pPr>
+      <w:r>
+        <w:t>2</w:t>
+      </w:r>
+      <w:r>
+        <w:rPr>
+          <w:rFonts w:eastAsia="Arial" w:cs="Arial"/>
           <w:szCs w:val="24"/>
         </w:rPr>
-        <w:t xml:space="preserve">1 INTRODUÇÃO                                                                                                          3 </w:t>
-      </w:r>
-    </w:p>
-    <w:p>
-      <w:pPr>
-        <w:tabs>
-          <w:tab w:val="right" w:pos="9071"/>
-        </w:tabs>
-        <w:spacing w:after="100"/>
-      </w:pPr>
-      <w:r>
-        <w:rPr>
-          <w:rFonts w:ascii="Arial" w:eastAsia="Arial" w:hAnsi="Arial" w:cs="Arial"/>
-          <w:b/>
-          <w:sz w:val="24"/>
-          <w:szCs w:val="24"/>
-        </w:rPr>
-        <w:t>2 JUSTIFICATIVA                                                                                                        4</w:t>
-      </w:r>
-    </w:p>
-    <w:p>
-      <w:pPr>
-        <w:tabs>
-          <w:tab w:val="right" w:pos="9071"/>
-        </w:tabs>
-        <w:spacing w:after="100"/>
-      </w:pPr>
-      <w:r>
-        <w:rPr>
-          <w:rFonts w:ascii="Arial" w:eastAsia="Arial" w:hAnsi="Arial" w:cs="Arial"/>
-          <w:b/>
-          <w:sz w:val="24"/>
-          <w:szCs w:val="24"/>
-        </w:rPr>
-        <w:t xml:space="preserve">3 OBJETIVOS                                                                                                              </w:t>
-      </w:r>
-      <w:r>
-        <w:rPr>
-          <w:rFonts w:ascii="Arial" w:eastAsia="Arial" w:hAnsi="Arial" w:cs="Arial"/>
-          <w:b/>
-          <w:sz w:val="24"/>
-          <w:szCs w:val="24"/>
-        </w:rPr>
-        <w:t>9</w:t>
-      </w:r>
-    </w:p>
-    <w:p>
-      <w:pPr>
-        <w:tabs>
-          <w:tab w:val="right" w:pos="9071"/>
-        </w:tabs>
-        <w:spacing w:after="100"/>
-      </w:pPr>
-      <w:r>
-        <w:rPr>
-          <w:rFonts w:ascii="Arial" w:eastAsia="Arial" w:hAnsi="Arial" w:cs="Arial"/>
-          <w:sz w:val="24"/>
-          <w:szCs w:val="24"/>
-        </w:rPr>
-        <w:t>3.1 OBJETIVO GERAL</w:t>
-      </w:r>
-      <w:r>
-        <w:rPr>
-          <w:rFonts w:ascii="Arial" w:eastAsia="Arial" w:hAnsi="Arial" w:cs="Arial"/>
-          <w:sz w:val="24"/>
-          <w:szCs w:val="24"/>
-        </w:rPr>
-        <w:tab/>
-      </w:r>
-      <w:r>
-        <w:rPr>
-          <w:rFonts w:ascii="Arial" w:eastAsia="Arial" w:hAnsi="Arial" w:cs="Arial"/>
-          <w:sz w:val="24"/>
-          <w:szCs w:val="24"/>
-        </w:rPr>
-        <w:t>9</w:t>
-      </w:r>
-    </w:p>
-    <w:p>
-      <w:pPr>
-        <w:tabs>
-          <w:tab w:val="right" w:pos="9071"/>
-        </w:tabs>
-        <w:spacing w:after="100"/>
-        <w:jc w:val="right"/>
-      </w:pPr>
-      <w:r>
-        <w:rPr>
-          <w:rFonts w:ascii="Arial" w:eastAsia="Arial" w:hAnsi="Arial" w:cs="Arial"/>
-          <w:sz w:val="24"/>
-          <w:szCs w:val="24"/>
-        </w:rPr>
-        <w:t>3.2 OBJETIVOS ESPECÍFICOS</w:t>
-      </w:r>
-      <w:r>
-        <w:rPr>
-          <w:rFonts w:ascii="Arial" w:eastAsia="Arial" w:hAnsi="Arial" w:cs="Arial"/>
-          <w:sz w:val="24"/>
-          <w:szCs w:val="24"/>
-        </w:rPr>
-        <w:tab/>
-      </w:r>
-      <w:r>
-        <w:rPr>
-          <w:rFonts w:ascii="Arial" w:eastAsia="Arial" w:hAnsi="Arial" w:cs="Arial"/>
-          <w:sz w:val="24"/>
-          <w:szCs w:val="24"/>
-        </w:rPr>
-        <w:t>9</w:t>
-      </w:r>
-    </w:p>
-    <w:p>
-      <w:pPr>
-        <w:tabs>
-          <w:tab w:val="right" w:pos="9071"/>
-        </w:tabs>
-        <w:spacing w:after="100"/>
-        <w:jc w:val="right"/>
-      </w:pPr>
-      <w:r>
-        <w:rPr>
-          <w:rFonts w:ascii="Arial" w:eastAsia="Arial" w:hAnsi="Arial" w:cs="Arial"/>
-          <w:b/>
-          <w:sz w:val="24"/>
-          <w:szCs w:val="24"/>
-        </w:rPr>
-        <w:t>4 FUNDAMENTAÇÃO TEÓRICA</w:t>
-      </w:r>
-      <w:r>
-        <w:rPr>
-          <w:rFonts w:ascii="Arial" w:eastAsia="Arial" w:hAnsi="Arial" w:cs="Arial"/>
-          <w:sz w:val="24"/>
-          <w:szCs w:val="24"/>
-        </w:rPr>
-        <w:tab/>
-      </w:r>
-      <w:r>
-        <w:rPr>
-          <w:rFonts w:ascii="Arial" w:eastAsia="Arial" w:hAnsi="Arial" w:cs="Arial"/>
-          <w:b/>
-          <w:sz w:val="24"/>
-          <w:szCs w:val="24"/>
-        </w:rPr>
-        <w:t>10</w:t>
-      </w:r>
-    </w:p>
-    <w:p>
-      <w:pPr>
-        <w:tabs>
-          <w:tab w:val="right" w:pos="9071"/>
-        </w:tabs>
-        <w:spacing w:after="100"/>
-        <w:jc w:val="right"/>
-      </w:pPr>
-      <w:r>
-        <w:rPr>
-          <w:rFonts w:ascii="Arial" w:eastAsia="Arial" w:hAnsi="Arial" w:cs="Arial"/>
-          <w:b/>
-          <w:sz w:val="24"/>
-          <w:szCs w:val="24"/>
-        </w:rPr>
-        <w:t>5 PROCEDIMENTOS METODOLÓGICOS</w:t>
-      </w:r>
-      <w:r>
-        <w:rPr>
-          <w:rFonts w:ascii="Arial" w:eastAsia="Arial" w:hAnsi="Arial" w:cs="Arial"/>
-          <w:sz w:val="24"/>
-          <w:szCs w:val="24"/>
-        </w:rPr>
-        <w:tab/>
-      </w:r>
-      <w:r>
-        <w:rPr>
-          <w:rFonts w:ascii="Arial" w:eastAsia="Arial" w:hAnsi="Arial" w:cs="Arial"/>
-          <w:b/>
-          <w:sz w:val="24"/>
-          <w:szCs w:val="24"/>
-        </w:rPr>
-        <w:t>10</w:t>
-      </w:r>
-    </w:p>
-    <w:p>
-      <w:pPr>
-        <w:tabs>
-          <w:tab w:val="right" w:pos="9071"/>
-        </w:tabs>
-        <w:spacing w:after="100"/>
-      </w:pPr>
-      <w:r>
-        <w:rPr>
-          <w:rFonts w:ascii="Arial" w:eastAsia="Arial" w:hAnsi="Arial" w:cs="Arial"/>
-          <w:b/>
-          <w:sz w:val="24"/>
-          <w:szCs w:val="24"/>
-        </w:rPr>
-        <w:t>6 CRONOGRAMA                                                                                                      11</w:t>
-      </w:r>
-    </w:p>
-    <w:p>
-      <w:pPr>
-        <w:tabs>
-          <w:tab w:val="right" w:pos="9071"/>
-        </w:tabs>
-        <w:spacing w:after="100"/>
-        <w:jc w:val="right"/>
-      </w:pPr>
-      <w:r>
-        <w:rPr>
-          <w:rFonts w:ascii="Arial" w:eastAsia="Arial" w:hAnsi="Arial" w:cs="Arial"/>
-          <w:b/>
-          <w:sz w:val="24"/>
-          <w:szCs w:val="24"/>
-        </w:rPr>
-        <w:t>7 REFERÊNCIAS</w:t>
-      </w:r>
-      <w:r>
-        <w:rPr>
-          <w:rFonts w:ascii="Arial" w:eastAsia="Arial" w:hAnsi="Arial" w:cs="Arial"/>
-          <w:b/>
-          <w:sz w:val="24"/>
-          <w:szCs w:val="24"/>
-        </w:rPr>
-        <w:tab/>
-        <w:t>12</w:t>
-      </w:r>
-    </w:p>
-    <w:p/>
-    <w:p/>
-    <w:p/>
-    <w:p/>
-    <w:p>
-      <w:pPr>
-        <w:tabs>
-          <w:tab w:val="left" w:pos="708"/>
-        </w:tabs>
-        <w:spacing w:after="0"/>
-        <w:jc w:val="center"/>
-      </w:pPr>
-    </w:p>
-    <w:p>
-      <w:pPr>
-        <w:tabs>
-          <w:tab w:val="left" w:pos="708"/>
-        </w:tabs>
+        <w:t xml:space="preserve"> </w:t>
+      </w:r>
+      <w:r>
+        <w:t>JUSTIFICATIVA</w:t>
+      </w:r>
+      <w:bookmarkEnd w:id="2"/>
+    </w:p>
+    <w:p>
+      <w:pPr>
         <w:spacing w:after="0" w:line="360" w:lineRule="auto"/>
       </w:pPr>
-      <w:bookmarkStart w:id="0" w:name="_GoBack"/>
-      <w:bookmarkEnd w:id="0"/>
-    </w:p>
-    <w:p>
-      <w:pPr>
-        <w:tabs>
-          <w:tab w:val="left" w:pos="708"/>
-        </w:tabs>
-        <w:spacing w:after="0" w:line="360" w:lineRule="auto"/>
-      </w:pPr>
-    </w:p>
-    <w:p>
-      <w:pPr>
-        <w:tabs>
-          <w:tab w:val="left" w:pos="708"/>
-        </w:tabs>
-        <w:spacing w:after="0" w:line="360" w:lineRule="auto"/>
-      </w:pPr>
-    </w:p>
-    <w:p>
-      <w:pPr>
-        <w:tabs>
-          <w:tab w:val="left" w:pos="708"/>
-        </w:tabs>
-        <w:spacing w:after="0" w:line="360" w:lineRule="auto"/>
-      </w:pPr>
-    </w:p>
-    <w:p>
-      <w:r>
-        <w:br w:type="page"/>
-      </w:r>
-    </w:p>
-    <w:p>
-      <w:pPr>
-        <w:widowControl w:val="0"/>
-        <w:spacing w:after="0"/>
-      </w:pPr>
-    </w:p>
-    <w:p>
-      <w:pPr>
+    </w:p>
+    <w:p>
+      <w:pPr>
+        <w:pStyle w:val="SemEspaamento"/>
         <w:spacing w:line="360" w:lineRule="auto"/>
       </w:pPr>
       <w:r>
-        <w:rPr>
-          <w:rFonts w:ascii="Arial" w:eastAsia="Arial" w:hAnsi="Arial" w:cs="Arial"/>
-          <w:b/>
-          <w:sz w:val="24"/>
-          <w:szCs w:val="24"/>
-        </w:rPr>
-        <w:t>1 INTRODUÇÃO</w:t>
-      </w:r>
-    </w:p>
-    <w:p>
-      <w:pPr>
-        <w:tabs>
-          <w:tab w:val="num" w:pos="720"/>
-        </w:tabs>
+        <w:t>No atual cenário em que nos encontramos, onde clientes exigem uma qualidade de atendimento excepcional, o Sistema de Informação torna-se indispensável para automatizar processos e, consequentemente executar tarefas com mais agilidade, propiciando ao cliente, a qualidade e agilidade no atendimento que ele deseja.</w:t>
+      </w:r>
+    </w:p>
+    <w:p>
+      <w:pPr>
+        <w:pStyle w:val="SemEspaamento"/>
         <w:spacing w:line="360" w:lineRule="auto"/>
-        <w:ind w:firstLine="720"/>
-        <w:jc w:val="both"/>
-        <w:rPr>
-          <w:rFonts w:ascii="Arial" w:eastAsia="Arial" w:hAnsi="Arial" w:cs="Arial"/>
-          <w:sz w:val="24"/>
-          <w:szCs w:val="24"/>
-        </w:rPr>
-      </w:pPr>
-      <w:r>
-        <w:rPr>
-          <w:rFonts w:ascii="Arial" w:eastAsia="Arial" w:hAnsi="Arial" w:cs="Arial"/>
-          <w:sz w:val="24"/>
-          <w:szCs w:val="24"/>
-        </w:rPr>
-        <w:t xml:space="preserve">Foi realizada uma pesquisa de campo na Escola Técnica Estadual Visconde de Mauá e observou-se a necessidade de construir um sistema que automatize os processos e emita documentos que, atualmente são confeccionados manualmente na instituição. Tal necessidade, deve-se ao fato de observação do </w:t>
-      </w:r>
-      <w:r>
-        <w:rPr>
-          <w:rFonts w:ascii="Arial" w:eastAsia="Arial" w:hAnsi="Arial" w:cs="Arial"/>
-        </w:rPr>
-        <w:t>cenário atual da secretaria da unidade</w:t>
-      </w:r>
-      <w:r>
-        <w:rPr>
-          <w:rFonts w:ascii="Arial" w:eastAsia="Arial" w:hAnsi="Arial" w:cs="Arial"/>
-        </w:rPr>
-        <w:t xml:space="preserve">, </w:t>
-      </w:r>
-      <w:r>
-        <w:rPr>
-          <w:rFonts w:ascii="Arial" w:eastAsia="Arial" w:hAnsi="Arial" w:cs="Arial"/>
-          <w:sz w:val="24"/>
-          <w:szCs w:val="24"/>
-        </w:rPr>
-        <w:t>da arquitetura do diretório na rede da unidade</w:t>
-      </w:r>
-      <w:r>
-        <w:rPr>
-          <w:rFonts w:ascii="Arial" w:eastAsia="Arial" w:hAnsi="Arial" w:cs="Arial"/>
-          <w:sz w:val="24"/>
-          <w:szCs w:val="24"/>
-        </w:rPr>
-        <w:t>,</w:t>
-      </w:r>
-      <w:r>
-        <w:rPr>
-          <w:rFonts w:ascii="Arial" w:eastAsia="Arial" w:hAnsi="Arial" w:cs="Arial"/>
-          <w:sz w:val="24"/>
-          <w:szCs w:val="24"/>
-        </w:rPr>
-        <w:t xml:space="preserve"> do prazo para entrega do documento ao aluno</w:t>
-      </w:r>
-      <w:r>
-        <w:rPr>
-          <w:rFonts w:ascii="Arial" w:eastAsia="Arial" w:hAnsi="Arial" w:cs="Arial"/>
-          <w:sz w:val="24"/>
-          <w:szCs w:val="24"/>
-        </w:rPr>
-        <w:t xml:space="preserve"> e </w:t>
-      </w:r>
-      <w:r>
-        <w:rPr>
-          <w:rFonts w:ascii="Arial" w:eastAsia="Arial" w:hAnsi="Arial" w:cs="Arial"/>
-          <w:sz w:val="24"/>
-          <w:szCs w:val="24"/>
-        </w:rPr>
-        <w:t>da escassez no atual quadro de funcionários</w:t>
-      </w:r>
-      <w:r>
-        <w:rPr>
-          <w:rFonts w:ascii="Arial" w:eastAsia="Arial" w:hAnsi="Arial" w:cs="Arial"/>
-          <w:sz w:val="24"/>
-          <w:szCs w:val="24"/>
-        </w:rPr>
-        <w:t>.</w:t>
-      </w:r>
-    </w:p>
-    <w:p>
-      <w:pPr>
-        <w:tabs>
-          <w:tab w:val="num" w:pos="720"/>
-        </w:tabs>
+      </w:pPr>
+      <w:r>
+        <w:t>As relevâncias desta pesquisa, são categorizadas em pessoal, acadêmica, profissional e social.</w:t>
+      </w:r>
+    </w:p>
+    <w:p>
+      <w:pPr>
+        <w:pStyle w:val="SemEspaamento"/>
         <w:spacing w:line="360" w:lineRule="auto"/>
-        <w:ind w:firstLine="720"/>
-        <w:jc w:val="both"/>
-        <w:rPr>
-          <w:rFonts w:ascii="Arial" w:eastAsia="Arial" w:hAnsi="Arial" w:cs="Arial"/>
-          <w:sz w:val="24"/>
-          <w:szCs w:val="24"/>
-        </w:rPr>
-      </w:pPr>
-    </w:p>
-    <w:p>
-      <w:pPr>
-        <w:spacing w:after="0" w:line="360" w:lineRule="auto"/>
-        <w:ind w:left="720"/>
-        <w:jc w:val="both"/>
-        <w:rPr>
-          <w:rFonts w:ascii="Arial" w:eastAsia="Arial" w:hAnsi="Arial" w:cs="Arial"/>
-          <w:sz w:val="24"/>
-          <w:szCs w:val="24"/>
-        </w:rPr>
-      </w:pPr>
-    </w:p>
-    <w:p>
-      <w:pPr>
-        <w:spacing w:after="0" w:line="360" w:lineRule="auto"/>
-        <w:ind w:firstLine="709"/>
-        <w:jc w:val="both"/>
-        <w:rPr>
-          <w:rFonts w:ascii="Arial" w:eastAsia="Arial" w:hAnsi="Arial" w:cs="Arial"/>
-          <w:sz w:val="24"/>
-          <w:szCs w:val="24"/>
-        </w:rPr>
-      </w:pPr>
-    </w:p>
-    <w:p>
-      <w:pPr>
-        <w:spacing w:after="0" w:line="360" w:lineRule="auto"/>
-        <w:rPr>
-          <w:rFonts w:ascii="Arial" w:eastAsia="Arial" w:hAnsi="Arial" w:cs="Arial"/>
-          <w:sz w:val="24"/>
-          <w:szCs w:val="24"/>
-        </w:rPr>
-      </w:pPr>
-    </w:p>
-    <w:p>
-      <w:pPr>
-        <w:spacing w:after="0" w:line="360" w:lineRule="auto"/>
-        <w:rPr>
-          <w:rFonts w:ascii="Arial" w:eastAsia="Arial" w:hAnsi="Arial" w:cs="Arial"/>
-          <w:sz w:val="24"/>
-          <w:szCs w:val="24"/>
-        </w:rPr>
-      </w:pPr>
-    </w:p>
-    <w:p>
-      <w:pPr>
-        <w:spacing w:after="0" w:line="360" w:lineRule="auto"/>
-        <w:rPr>
-          <w:rFonts w:ascii="Arial" w:eastAsia="Arial" w:hAnsi="Arial" w:cs="Arial"/>
-          <w:sz w:val="24"/>
-          <w:szCs w:val="24"/>
-        </w:rPr>
-      </w:pPr>
-    </w:p>
-    <w:p>
-      <w:pPr>
-        <w:spacing w:after="0" w:line="360" w:lineRule="auto"/>
-        <w:rPr>
-          <w:rFonts w:ascii="Arial" w:eastAsia="Arial" w:hAnsi="Arial" w:cs="Arial"/>
-          <w:sz w:val="24"/>
-          <w:szCs w:val="24"/>
-        </w:rPr>
-      </w:pPr>
-    </w:p>
-    <w:p>
-      <w:pPr>
-        <w:spacing w:after="0" w:line="360" w:lineRule="auto"/>
-        <w:rPr>
-          <w:rFonts w:ascii="Arial" w:eastAsia="Arial" w:hAnsi="Arial" w:cs="Arial"/>
-          <w:sz w:val="24"/>
-          <w:szCs w:val="24"/>
-        </w:rPr>
-      </w:pPr>
-    </w:p>
-    <w:p>
-      <w:pPr>
-        <w:spacing w:after="0" w:line="360" w:lineRule="auto"/>
-        <w:rPr>
-          <w:rFonts w:ascii="Arial" w:eastAsia="Arial" w:hAnsi="Arial" w:cs="Arial"/>
-          <w:sz w:val="24"/>
-          <w:szCs w:val="24"/>
-        </w:rPr>
-      </w:pPr>
-    </w:p>
-    <w:p>
-      <w:pPr>
-        <w:spacing w:after="0" w:line="360" w:lineRule="auto"/>
-        <w:rPr>
-          <w:rFonts w:ascii="Arial" w:eastAsia="Arial" w:hAnsi="Arial" w:cs="Arial"/>
-          <w:sz w:val="24"/>
-          <w:szCs w:val="24"/>
-        </w:rPr>
-      </w:pPr>
-    </w:p>
-    <w:p>
-      <w:pPr>
-        <w:spacing w:after="0" w:line="360" w:lineRule="auto"/>
-        <w:rPr>
-          <w:rFonts w:ascii="Arial" w:eastAsia="Arial" w:hAnsi="Arial" w:cs="Arial"/>
-          <w:sz w:val="24"/>
-          <w:szCs w:val="24"/>
-        </w:rPr>
-      </w:pPr>
-    </w:p>
-    <w:p>
-      <w:pPr>
-        <w:spacing w:after="0" w:line="360" w:lineRule="auto"/>
-        <w:rPr>
-          <w:rFonts w:ascii="Arial" w:eastAsia="Arial" w:hAnsi="Arial" w:cs="Arial"/>
-          <w:sz w:val="24"/>
-          <w:szCs w:val="24"/>
-        </w:rPr>
-      </w:pPr>
-    </w:p>
-    <w:p>
-      <w:pPr>
-        <w:spacing w:after="0" w:line="360" w:lineRule="auto"/>
-        <w:rPr>
-          <w:rFonts w:ascii="Arial" w:eastAsia="Arial" w:hAnsi="Arial" w:cs="Arial"/>
-          <w:sz w:val="24"/>
-          <w:szCs w:val="24"/>
-        </w:rPr>
-      </w:pPr>
-    </w:p>
-    <w:p>
-      <w:pPr>
-        <w:spacing w:after="0" w:line="360" w:lineRule="auto"/>
-        <w:rPr>
-          <w:rFonts w:ascii="Arial" w:eastAsia="Arial" w:hAnsi="Arial" w:cs="Arial"/>
-          <w:sz w:val="24"/>
-          <w:szCs w:val="24"/>
-        </w:rPr>
-      </w:pPr>
-    </w:p>
-    <w:p>
-      <w:pPr>
-        <w:spacing w:after="0" w:line="360" w:lineRule="auto"/>
-        <w:rPr>
-          <w:rFonts w:ascii="Arial" w:eastAsia="Arial" w:hAnsi="Arial" w:cs="Arial"/>
-          <w:sz w:val="24"/>
-          <w:szCs w:val="24"/>
-        </w:rPr>
-      </w:pPr>
-    </w:p>
-    <w:p>
-      <w:pPr>
-        <w:spacing w:after="0" w:line="360" w:lineRule="auto"/>
-        <w:rPr>
-          <w:rFonts w:ascii="Arial" w:eastAsia="Arial" w:hAnsi="Arial" w:cs="Arial"/>
-          <w:sz w:val="24"/>
-          <w:szCs w:val="24"/>
-        </w:rPr>
-      </w:pPr>
-    </w:p>
-    <w:p>
-      <w:pPr>
-        <w:spacing w:after="0" w:line="360" w:lineRule="auto"/>
-        <w:rPr>
-          <w:rFonts w:ascii="Arial" w:eastAsia="Arial" w:hAnsi="Arial" w:cs="Arial"/>
-          <w:sz w:val="24"/>
-          <w:szCs w:val="24"/>
-        </w:rPr>
-      </w:pPr>
-    </w:p>
-    <w:p>
-      <w:pPr>
-        <w:spacing w:after="0" w:line="360" w:lineRule="auto"/>
-        <w:rPr>
-          <w:rFonts w:ascii="Arial" w:eastAsia="Arial" w:hAnsi="Arial" w:cs="Arial"/>
-          <w:sz w:val="24"/>
-          <w:szCs w:val="24"/>
-        </w:rPr>
-      </w:pPr>
-    </w:p>
-    <w:p>
-      <w:pPr>
-        <w:spacing w:after="0" w:line="360" w:lineRule="auto"/>
-        <w:rPr>
-          <w:rFonts w:ascii="Arial" w:eastAsia="Arial" w:hAnsi="Arial" w:cs="Arial"/>
-          <w:sz w:val="24"/>
-          <w:szCs w:val="24"/>
-        </w:rPr>
-      </w:pPr>
-    </w:p>
-    <w:p>
-      <w:pPr>
-        <w:spacing w:after="0" w:line="360" w:lineRule="auto"/>
-        <w:rPr>
-          <w:rFonts w:ascii="Arial" w:eastAsia="Arial" w:hAnsi="Arial" w:cs="Arial"/>
-          <w:sz w:val="24"/>
-          <w:szCs w:val="24"/>
-        </w:rPr>
-      </w:pPr>
-    </w:p>
-    <w:p>
-      <w:pPr>
-        <w:spacing w:after="0" w:line="360" w:lineRule="auto"/>
-        <w:rPr>
-          <w:rFonts w:ascii="Arial" w:eastAsia="Arial" w:hAnsi="Arial" w:cs="Arial"/>
-          <w:sz w:val="24"/>
-          <w:szCs w:val="24"/>
-        </w:rPr>
-      </w:pPr>
-    </w:p>
-    <w:p>
-      <w:pPr>
-        <w:spacing w:after="0" w:line="360" w:lineRule="auto"/>
-        <w:rPr>
-          <w:rFonts w:ascii="Arial" w:eastAsia="Arial" w:hAnsi="Arial" w:cs="Arial"/>
-          <w:sz w:val="24"/>
-          <w:szCs w:val="24"/>
-        </w:rPr>
-      </w:pPr>
-    </w:p>
-    <w:p>
-      <w:pPr>
-        <w:spacing w:after="0" w:line="360" w:lineRule="auto"/>
-        <w:rPr>
-          <w:rFonts w:ascii="Arial" w:eastAsia="Arial" w:hAnsi="Arial" w:cs="Arial"/>
-          <w:sz w:val="24"/>
-          <w:szCs w:val="24"/>
-        </w:rPr>
-      </w:pPr>
-    </w:p>
-    <w:p>
-      <w:pPr>
-        <w:spacing w:after="0" w:line="360" w:lineRule="auto"/>
-        <w:rPr>
-          <w:rFonts w:ascii="Arial" w:eastAsia="Arial" w:hAnsi="Arial" w:cs="Arial"/>
-          <w:sz w:val="24"/>
-          <w:szCs w:val="24"/>
-        </w:rPr>
-      </w:pPr>
-    </w:p>
-    <w:p>
-      <w:pPr>
-        <w:spacing w:after="0" w:line="360" w:lineRule="auto"/>
-      </w:pPr>
-      <w:r>
-        <w:rPr>
-          <w:rFonts w:ascii="Arial" w:eastAsia="Arial" w:hAnsi="Arial" w:cs="Arial"/>
-          <w:b/>
-          <w:sz w:val="24"/>
-          <w:szCs w:val="24"/>
-        </w:rPr>
-        <w:lastRenderedPageBreak/>
-        <w:t>2 JUSTIFICATIVA</w:t>
-      </w:r>
-    </w:p>
-    <w:p>
-      <w:pPr>
-        <w:spacing w:after="0" w:line="360" w:lineRule="auto"/>
-      </w:pPr>
-    </w:p>
-    <w:p>
-      <w:pPr>
-        <w:spacing w:after="0" w:line="360" w:lineRule="auto"/>
-        <w:ind w:firstLine="709"/>
-        <w:jc w:val="both"/>
-        <w:rPr>
-          <w:rFonts w:ascii="Arial" w:eastAsia="Arial" w:hAnsi="Arial" w:cs="Arial"/>
-          <w:sz w:val="24"/>
-          <w:szCs w:val="24"/>
-        </w:rPr>
-      </w:pPr>
-      <w:r>
-        <w:rPr>
-          <w:rFonts w:ascii="Arial" w:eastAsia="Arial" w:hAnsi="Arial" w:cs="Arial"/>
-          <w:sz w:val="24"/>
-          <w:szCs w:val="24"/>
-        </w:rPr>
-        <w:t>No atual cenário em que nos encontramos, onde clientes exigem uma qualidade de atendimento excepcional, o Sistema de Informação torna-se indispensável para automatizar processos e, consequentemente executar tarefas com mais agilidade, propiciando ao cliente, a qualidade e agilidade no atendimento que ele deseja.</w:t>
-      </w:r>
-    </w:p>
-    <w:p>
-      <w:pPr>
-        <w:spacing w:after="0" w:line="360" w:lineRule="auto"/>
-        <w:ind w:firstLine="709"/>
-        <w:jc w:val="both"/>
-        <w:rPr>
-          <w:rFonts w:ascii="Arial" w:eastAsia="Arial" w:hAnsi="Arial" w:cs="Arial"/>
-          <w:sz w:val="24"/>
-          <w:szCs w:val="24"/>
-        </w:rPr>
-      </w:pPr>
-      <w:r>
-        <w:rPr>
-          <w:rFonts w:ascii="Arial" w:eastAsia="Arial" w:hAnsi="Arial" w:cs="Arial"/>
-          <w:sz w:val="24"/>
-          <w:szCs w:val="24"/>
-        </w:rPr>
-        <w:t>As relevâncias desta pesquisa, são categorizadas em pessoal, acadêmica, profissional e social.</w:t>
-      </w:r>
-    </w:p>
-    <w:p>
-      <w:pPr>
-        <w:spacing w:line="360" w:lineRule="auto"/>
-        <w:ind w:firstLine="709"/>
-        <w:jc w:val="both"/>
-        <w:rPr>
-          <w:rFonts w:ascii="Arial" w:eastAsia="Arial" w:hAnsi="Arial" w:cs="Arial"/>
-          <w:sz w:val="24"/>
-          <w:szCs w:val="24"/>
-        </w:rPr>
-      </w:pPr>
-      <w:r>
-        <w:rPr>
-          <w:rFonts w:ascii="Arial" w:eastAsia="Arial" w:hAnsi="Arial" w:cs="Arial"/>
-          <w:sz w:val="24"/>
-          <w:szCs w:val="24"/>
-        </w:rPr>
+      </w:pPr>
+      <w:r>
         <w:t>Como relevância pessoal, temos</w:t>
       </w:r>
       <w:r>
-        <w:rPr>
-          <w:rFonts w:ascii="Arial" w:eastAsia="Arial" w:hAnsi="Arial" w:cs="Arial"/>
-          <w:sz w:val="24"/>
-          <w:szCs w:val="24"/>
-        </w:rPr>
         <w:t xml:space="preserve"> o melhor aproveitamento do expediente dos funcionários</w:t>
       </w:r>
       <w:r>
-        <w:rPr>
-          <w:rFonts w:ascii="Arial" w:eastAsia="Arial" w:hAnsi="Arial" w:cs="Arial"/>
-          <w:sz w:val="24"/>
-          <w:szCs w:val="24"/>
-        </w:rPr>
         <w:t>, visto que também sou funcionário da instituição</w:t>
       </w:r>
       <w:r>
-        <w:rPr>
-          <w:rFonts w:ascii="Arial" w:eastAsia="Arial" w:hAnsi="Arial" w:cs="Arial"/>
-          <w:sz w:val="24"/>
-          <w:szCs w:val="24"/>
-        </w:rPr>
         <w:t>. Em termos de relevância acadêmica, maior agilidade e qualidade no atendimento ao público, reduzindo significativamente o prazo de entrega e, consequentemente, melhorando a qualidade do produto final.</w:t>
       </w:r>
       <w:r>
-        <w:rPr>
-          <w:rFonts w:ascii="Arial" w:eastAsia="Arial" w:hAnsi="Arial" w:cs="Arial"/>
-          <w:sz w:val="24"/>
-          <w:szCs w:val="24"/>
-        </w:rPr>
         <w:t xml:space="preserve"> </w:t>
       </w:r>
     </w:p>
@@ -2059,24 +2402,13 @@
               <w:rPr>
                 <w:sz w:val="18"/>
               </w:rPr>
-              <w:t>CONFIRMAÇÃO DE CONCLUSÃO AO CREA</w:t>
+              <w:t>CARTA PARA CREA</w:t>
             </w:r>
           </w:p>
         </w:tc>
         <w:tc>
           <w:tcPr>
             <w:tcW w:w="1169" w:type="dxa"/>
-            <w:vAlign w:val="center"/>
-          </w:tcPr>
-          <w:p>
-            <w:pPr>
-              <w:jc w:val="center"/>
-            </w:pPr>
-          </w:p>
-        </w:tc>
-        <w:tc>
-          <w:tcPr>
-            <w:tcW w:w="1193" w:type="dxa"/>
             <w:vAlign w:val="center"/>
           </w:tcPr>
           <w:p>
@@ -2090,67 +2422,7 @@
         </w:tc>
         <w:tc>
           <w:tcPr>
-            <w:tcW w:w="2399" w:type="dxa"/>
-            <w:vAlign w:val="center"/>
-          </w:tcPr>
-          <w:p>
-            <w:pPr>
-              <w:jc w:val="center"/>
-              <w:rPr>
-                <w:sz w:val="18"/>
-              </w:rPr>
-            </w:pPr>
-            <w:r>
-              <w:rPr>
-                <w:sz w:val="18"/>
-              </w:rPr>
-              <w:t>EM MÉDIA 15 DIAS</w:t>
-            </w:r>
-          </w:p>
-        </w:tc>
-        <w:tc>
-          <w:tcPr>
-            <w:tcW w:w="2053" w:type="dxa"/>
-            <w:vAlign w:val="center"/>
-          </w:tcPr>
-          <w:p>
-            <w:pPr>
-              <w:jc w:val="center"/>
-              <w:rPr>
-                <w:sz w:val="18"/>
-              </w:rPr>
-            </w:pPr>
-            <w:r>
-              <w:rPr>
-                <w:sz w:val="18"/>
-              </w:rPr>
-              <w:t>IMEDIATO</w:t>
-            </w:r>
-          </w:p>
-        </w:tc>
-      </w:tr>
-      <w:tr>
-        <w:tc>
-          <w:tcPr>
-            <w:tcW w:w="2473" w:type="dxa"/>
-          </w:tcPr>
-          <w:p>
-            <w:pPr>
-              <w:rPr>
-                <w:sz w:val="18"/>
-              </w:rPr>
-            </w:pPr>
-            <w:r>
-              <w:rPr>
-                <w:sz w:val="18"/>
-              </w:rPr>
-              <w:t>CARTA PARA CREA</w:t>
-            </w:r>
-          </w:p>
-        </w:tc>
-        <w:tc>
-          <w:tcPr>
-            <w:tcW w:w="1169" w:type="dxa"/>
+            <w:tcW w:w="1193" w:type="dxa"/>
             <w:vAlign w:val="center"/>
           </w:tcPr>
           <w:p>
@@ -2164,6 +2436,77 @@
         </w:tc>
         <w:tc>
           <w:tcPr>
+            <w:tcW w:w="2399" w:type="dxa"/>
+            <w:vAlign w:val="center"/>
+          </w:tcPr>
+          <w:p>
+            <w:pPr>
+              <w:jc w:val="center"/>
+              <w:rPr>
+                <w:sz w:val="18"/>
+              </w:rPr>
+            </w:pPr>
+            <w:r>
+              <w:rPr>
+                <w:sz w:val="18"/>
+              </w:rPr>
+              <w:t>IMEDIATO OU ATÉ 15 DIAS</w:t>
+            </w:r>
+          </w:p>
+        </w:tc>
+        <w:tc>
+          <w:tcPr>
+            <w:tcW w:w="2053" w:type="dxa"/>
+            <w:vAlign w:val="center"/>
+          </w:tcPr>
+          <w:p>
+            <w:pPr>
+              <w:jc w:val="center"/>
+              <w:rPr>
+                <w:sz w:val="18"/>
+              </w:rPr>
+            </w:pPr>
+            <w:r>
+              <w:rPr>
+                <w:sz w:val="18"/>
+              </w:rPr>
+              <w:t>IMEDIATO</w:t>
+            </w:r>
+          </w:p>
+        </w:tc>
+      </w:tr>
+      <w:tr>
+        <w:tc>
+          <w:tcPr>
+            <w:tcW w:w="2473" w:type="dxa"/>
+          </w:tcPr>
+          <w:p>
+            <w:pPr>
+              <w:rPr>
+                <w:sz w:val="18"/>
+              </w:rPr>
+            </w:pPr>
+            <w:r>
+              <w:rPr>
+                <w:sz w:val="18"/>
+              </w:rPr>
+              <w:t>MODELO 19</w:t>
+            </w:r>
+          </w:p>
+        </w:tc>
+        <w:tc>
+          <w:tcPr>
+            <w:tcW w:w="1169" w:type="dxa"/>
+            <w:vAlign w:val="center"/>
+          </w:tcPr>
+          <w:p>
+            <w:pPr>
+              <w:jc w:val="center"/>
+            </w:pPr>
+          </w:p>
+        </w:tc>
+        <w:tc>
+          <w:tcPr>
             <w:tcW w:w="1193" w:type="dxa"/>
             <w:vAlign w:val="center"/>
           </w:tcPr>
@@ -2192,7 +2535,33 @@
               <w:rPr>
                 <w:sz w:val="18"/>
               </w:rPr>
-              <w:t>IMEDIATO OU ATÉ 15 DIAS</w:t>
+              <w:t>15</w:t>
+            </w:r>
+            <w:r>
+              <w:rPr>
+                <w:sz w:val="18"/>
+              </w:rPr>
+              <w:t xml:space="preserve"> </w:t>
+            </w:r>
+            <w:proofErr w:type="gramStart"/>
+            <w:r>
+              <w:rPr>
+                <w:sz w:val="18"/>
+              </w:rPr>
+              <w:t>DIAS</w:t>
+            </w:r>
+            <w:r>
+              <w:rPr>
+                <w:sz w:val="18"/>
+              </w:rPr>
+              <w:t>(</w:t>
+            </w:r>
+            <w:proofErr w:type="gramEnd"/>
+            <w:r>
+              <w:rPr>
+                <w:sz w:val="18"/>
+              </w:rPr>
+              <w:t>em média)</w:t>
             </w:r>
           </w:p>
         </w:tc>
@@ -2232,7 +2601,7 @@
               <w:rPr>
                 <w:sz w:val="18"/>
               </w:rPr>
-              <w:t>MODELO 19</w:t>
+              <w:t>DOCUMENTAÇÃO NECESSÁRIA PARA EMISSÃO DO DIPLOMA</w:t>
             </w:r>
           </w:p>
         </w:tc>
@@ -2277,7 +2646,19 @@
               <w:rPr>
                 <w:sz w:val="18"/>
               </w:rPr>
-              <w:t>45 DIAS</w:t>
+              <w:t xml:space="preserve">EM MÉDIA </w:t>
+            </w:r>
+            <w:r>
+              <w:rPr>
+                <w:sz w:val="18"/>
+              </w:rPr>
+              <w:t>15</w:t>
+            </w:r>
+            <w:r>
+              <w:rPr>
+                <w:sz w:val="18"/>
+              </w:rPr>
+              <w:t xml:space="preserve"> DIAS</w:t>
             </w:r>
           </w:p>
         </w:tc>
@@ -2317,7 +2698,7 @@
               <w:rPr>
                 <w:sz w:val="18"/>
               </w:rPr>
-              <w:t>DOCUMENTAÇÃO NECESSÁRIA PARA EMISSÃO DO DIPLOMA</w:t>
+              <w:t>DOCUMENTAÇÃO NECESSÁRIA PARA EMISSÃO DE CERTIFICADO</w:t>
             </w:r>
           </w:p>
         </w:tc>
@@ -2414,7 +2795,7 @@
               <w:rPr>
                 <w:sz w:val="18"/>
               </w:rPr>
-              <w:t>DOCUMENTAÇÃO NECESSÁRIA PARA EMISSÃO DE CERTIFICADO</w:t>
+              <w:t>CERTIDÃO DE TEMPO ESCOLAR</w:t>
             </w:r>
           </w:p>
         </w:tc>
@@ -2459,19 +2840,7 @@
               <w:rPr>
                 <w:sz w:val="18"/>
               </w:rPr>
-              <w:t xml:space="preserve">EM MÉDIA </w:t>
-            </w:r>
-            <w:r>
-              <w:rPr>
-                <w:sz w:val="18"/>
-              </w:rPr>
-              <w:t>15</w:t>
-            </w:r>
-            <w:r>
-              <w:rPr>
-                <w:sz w:val="18"/>
-              </w:rPr>
-              <w:t xml:space="preserve"> DIAS</w:t>
+              <w:t>ATÉ 10 DIAS ÚTEIS</w:t>
             </w:r>
           </w:p>
         </w:tc>
@@ -2511,7 +2880,7 @@
               <w:rPr>
                 <w:sz w:val="18"/>
               </w:rPr>
-              <w:t>CERTIDÃO DE TEMPO ESCOLAR</w:t>
+              <w:t>PROTOCOLO DE SOLICITAÇÃO DE DOCUMENTOS</w:t>
             </w:r>
           </w:p>
         </w:tc>
@@ -2556,91 +2925,6 @@
               <w:rPr>
                 <w:sz w:val="18"/>
               </w:rPr>
-              <w:t>ATÉ 10 DIAS ÚTEIS</w:t>
-            </w:r>
-          </w:p>
-        </w:tc>
-        <w:tc>
-          <w:tcPr>
-            <w:tcW w:w="2053" w:type="dxa"/>
-            <w:vAlign w:val="center"/>
-          </w:tcPr>
-          <w:p>
-            <w:pPr>
-              <w:jc w:val="center"/>
-              <w:rPr>
-                <w:sz w:val="18"/>
-              </w:rPr>
-            </w:pPr>
-            <w:r>
-              <w:rPr>
-                <w:sz w:val="18"/>
-              </w:rPr>
-              <w:t>IMEDIATO</w:t>
-            </w:r>
-          </w:p>
-        </w:tc>
-      </w:tr>
-      <w:tr>
-        <w:tc>
-          <w:tcPr>
-            <w:tcW w:w="2473" w:type="dxa"/>
-          </w:tcPr>
-          <w:p>
-            <w:pPr>
-              <w:rPr>
-                <w:sz w:val="18"/>
-              </w:rPr>
-            </w:pPr>
-            <w:r>
-              <w:rPr>
-                <w:sz w:val="18"/>
-              </w:rPr>
-              <w:t>PROTOCOLO DE SOLICITAÇÃO DE DOCUMENTOS</w:t>
-            </w:r>
-          </w:p>
-        </w:tc>
-        <w:tc>
-          <w:tcPr>
-            <w:tcW w:w="1169" w:type="dxa"/>
-            <w:vAlign w:val="center"/>
-          </w:tcPr>
-          <w:p>
-            <w:pPr>
-              <w:jc w:val="center"/>
-            </w:pPr>
-          </w:p>
-        </w:tc>
-        <w:tc>
-          <w:tcPr>
-            <w:tcW w:w="1193" w:type="dxa"/>
-            <w:vAlign w:val="center"/>
-          </w:tcPr>
-          <w:p>
-            <w:pPr>
-              <w:jc w:val="center"/>
-            </w:pPr>
-            <w:r>
-              <w:t>X</w:t>
-            </w:r>
-          </w:p>
-        </w:tc>
-        <w:tc>
-          <w:tcPr>
-            <w:tcW w:w="2399" w:type="dxa"/>
-            <w:vAlign w:val="center"/>
-          </w:tcPr>
-          <w:p>
-            <w:pPr>
-              <w:jc w:val="center"/>
-              <w:rPr>
-                <w:sz w:val="18"/>
-              </w:rPr>
-            </w:pPr>
-            <w:r>
-              <w:rPr>
-                <w:sz w:val="18"/>
-              </w:rPr>
               <w:t>GERA FILAS NA SECRETARIA (MÉDIA DE TEMPO DE ATENDIMENTO 5 MINUTOS)</w:t>
             </w:r>
           </w:p>
@@ -2660,8 +2944,16 @@
               <w:rPr>
                 <w:sz w:val="18"/>
               </w:rPr>
-              <w:t>Protocolo digital emitido pelo sistema – imediato- Envio por email</w:t>
+              <w:t xml:space="preserve">Protocolo digital emitido pelo sistema – imediato- Envio por </w:t>
             </w:r>
+            <w:proofErr w:type="spellStart"/>
+            <w:r>
+              <w:rPr>
+                <w:sz w:val="18"/>
+              </w:rPr>
+              <w:t>email</w:t>
+            </w:r>
+            <w:proofErr w:type="spellEnd"/>
           </w:p>
         </w:tc>
       </w:tr>
@@ -2832,7 +3124,23 @@
           <w:sz w:val="24"/>
           <w:szCs w:val="24"/>
         </w:rPr>
-        <w:t>Já como relevância profissional, posso afirmar que o software aplica-se</w:t>
+        <w:t>Já como relevância profissional, po</w:t>
+      </w:r>
+      <w:r>
+        <w:rPr>
+          <w:rFonts w:ascii="Arial" w:eastAsia="Arial" w:hAnsi="Arial" w:cs="Arial"/>
+          <w:sz w:val="24"/>
+          <w:szCs w:val="24"/>
+        </w:rPr>
+        <w:t>de-se</w:t>
+      </w:r>
+      <w:r>
+        <w:rPr>
+          <w:rFonts w:ascii="Arial" w:eastAsia="Arial" w:hAnsi="Arial" w:cs="Arial"/>
+          <w:sz w:val="24"/>
+          <w:szCs w:val="24"/>
+        </w:rPr>
+        <w:t xml:space="preserve"> afirmar que o software aplica-se</w:t>
       </w:r>
       <w:r>
         <w:rPr>
@@ -3138,7 +3446,21 @@
         <w:rPr>
           <w:sz w:val="24"/>
         </w:rPr>
-        <w:t>Estas duas imagens comprovam que de 961 alunos inscritos e cursando, apenas 7 alunos não possuem email cadastrado na Escola.</w:t>
+        <w:t xml:space="preserve">Estas duas imagens comprovam que de 961 alunos inscritos e cursando, apenas 7 alunos não possuem </w:t>
+      </w:r>
+      <w:proofErr w:type="spellStart"/>
+      <w:r>
+        <w:rPr>
+          <w:sz w:val="24"/>
+        </w:rPr>
+        <w:t>email</w:t>
+      </w:r>
+      <w:proofErr w:type="spellEnd"/>
+      <w:r>
+        <w:rPr>
+          <w:sz w:val="24"/>
+        </w:rPr>
+        <w:t xml:space="preserve"> cadastrado na Escola.</w:t>
       </w:r>
     </w:p>
     <w:p>
@@ -3162,44 +3484,53 @@
     </w:p>
     <w:p>
       <w:pPr>
-        <w:rPr>
-          <w:rFonts w:ascii="Arial" w:eastAsia="Arial" w:hAnsi="Arial" w:cs="Arial"/>
-          <w:b/>
+        <w:pStyle w:val="Ttulo1"/>
+      </w:pPr>
+      <w:bookmarkStart w:id="3" w:name="_Toc529200660"/>
+      <w:r>
+        <w:lastRenderedPageBreak/>
+        <w:t xml:space="preserve">3 </w:t>
+      </w:r>
+      <w:r>
+        <w:rPr>
+          <w:rStyle w:val="Ttulo7Char"/>
+          <w:rFonts w:eastAsia="Calibri" w:cs="Calibri"/>
+          <w:iCs w:val="0"/>
+          <w:color w:val="000000"/>
+        </w:rPr>
+        <w:t>OBJETIVOS</w:t>
+      </w:r>
+      <w:bookmarkEnd w:id="3"/>
+      <w:r>
+        <w:t xml:space="preserve"> </w:t>
+      </w:r>
+    </w:p>
+    <w:p>
+      <w:pPr>
+        <w:spacing w:after="0" w:line="360" w:lineRule="auto"/>
+        <w:jc w:val="both"/>
+      </w:pPr>
+    </w:p>
+    <w:p>
+      <w:pPr>
+        <w:pStyle w:val="Ttulo2"/>
+      </w:pPr>
+      <w:bookmarkStart w:id="4" w:name="_Toc529200661"/>
+      <w:r>
+        <w:rPr>
+          <w:rFonts w:eastAsia="Arial" w:cs="Arial"/>
           <w:sz w:val="24"/>
           <w:szCs w:val="24"/>
         </w:rPr>
-      </w:pPr>
-      <w:r>
-        <w:rPr>
-          <w:rFonts w:ascii="Arial" w:eastAsia="Arial" w:hAnsi="Arial" w:cs="Arial"/>
-          <w:b/>
-          <w:sz w:val="24"/>
-          <w:szCs w:val="24"/>
-        </w:rPr>
-        <w:lastRenderedPageBreak/>
-        <w:t xml:space="preserve">3 OBJETIVOS </w:t>
-      </w:r>
-    </w:p>
-    <w:p>
-      <w:pPr>
-        <w:spacing w:after="0" w:line="360" w:lineRule="auto"/>
-        <w:jc w:val="both"/>
-      </w:pPr>
-    </w:p>
-    <w:p>
-      <w:pPr>
-        <w:spacing w:after="0" w:line="360" w:lineRule="auto"/>
-        <w:jc w:val="both"/>
-      </w:pPr>
-      <w:r>
-        <w:rPr>
-          <w:rFonts w:ascii="Arial" w:eastAsia="Arial" w:hAnsi="Arial" w:cs="Arial"/>
-          <w:b/>
-          <w:sz w:val="24"/>
-          <w:szCs w:val="24"/>
-        </w:rPr>
-        <w:t>3.1 OBJETIVO GERAL</w:t>
-      </w:r>
+        <w:t xml:space="preserve">3.1 </w:t>
+      </w:r>
+      <w:r>
+        <w:rPr>
+          <w:rStyle w:val="Ttulo7Char"/>
+        </w:rPr>
+        <w:t>OBJETIVO GERAL</w:t>
+      </w:r>
+      <w:bookmarkEnd w:id="4"/>
     </w:p>
     <w:p>
       <w:pPr>
@@ -3239,25 +3570,23 @@
     </w:p>
     <w:p>
       <w:pPr>
-        <w:spacing w:after="0" w:line="360" w:lineRule="auto"/>
-        <w:jc w:val="both"/>
-      </w:pPr>
-      <w:r>
-        <w:rPr>
-          <w:rFonts w:ascii="Arial" w:eastAsia="Arial" w:hAnsi="Arial" w:cs="Arial"/>
-          <w:b/>
-          <w:sz w:val="24"/>
-          <w:szCs w:val="24"/>
-        </w:rPr>
-        <w:t>3.2 OBJETIVOS ESPECÍFICOS</w:t>
-      </w:r>
-      <w:r>
-        <w:rPr>
-          <w:rFonts w:ascii="Arial" w:eastAsia="Arial" w:hAnsi="Arial" w:cs="Arial"/>
-          <w:b/>
-          <w:sz w:val="16"/>
-          <w:szCs w:val="16"/>
-        </w:rPr>
+        <w:pStyle w:val="Ttulo2"/>
+      </w:pPr>
+      <w:bookmarkStart w:id="5" w:name="_Toc529200662"/>
+      <w:r>
+        <w:t xml:space="preserve">3.2 </w:t>
+      </w:r>
+      <w:r>
+        <w:rPr>
+          <w:rStyle w:val="Ttulo7Char"/>
+          <w:rFonts w:eastAsia="Calibri" w:cs="Calibri"/>
+          <w:iCs w:val="0"/>
+          <w:color w:val="000000"/>
+        </w:rPr>
+        <w:t>OBJETIVOS ESPECÍFICOS</w:t>
+      </w:r>
+      <w:bookmarkEnd w:id="5"/>
+      <w:r>
         <w:t xml:space="preserve"> </w:t>
       </w:r>
     </w:p>
@@ -3542,19 +3871,13 @@
     </w:p>
     <w:p>
       <w:pPr>
-        <w:spacing w:after="0" w:line="360" w:lineRule="auto"/>
-        <w:jc w:val="both"/>
-      </w:pPr>
-      <w:r>
-        <w:rPr>
-          <w:rFonts w:ascii="Arial" w:eastAsia="Arial" w:hAnsi="Arial" w:cs="Arial"/>
-          <w:b/>
-          <w:sz w:val="24"/>
-          <w:szCs w:val="24"/>
-        </w:rPr>
-        <w:lastRenderedPageBreak/>
+        <w:pStyle w:val="Ttulo1"/>
+      </w:pPr>
+      <w:bookmarkStart w:id="6" w:name="_Toc529200663"/>
+      <w:r>
         <w:t>4 FUNDAMENTAÇÃO TEÓRICA</w:t>
       </w:r>
+      <w:bookmarkEnd w:id="6"/>
     </w:p>
     <w:p>
       <w:pPr>
@@ -3628,18 +3951,13 @@
     </w:p>
     <w:p>
       <w:pPr>
-        <w:spacing w:after="0" w:line="360" w:lineRule="auto"/>
-        <w:jc w:val="both"/>
-      </w:pPr>
-      <w:r>
-        <w:rPr>
-          <w:rFonts w:ascii="Arial" w:eastAsia="Arial" w:hAnsi="Arial" w:cs="Arial"/>
-          <w:b/>
-          <w:sz w:val="24"/>
-          <w:szCs w:val="24"/>
-        </w:rPr>
+        <w:pStyle w:val="Ttulo1"/>
+      </w:pPr>
+      <w:bookmarkStart w:id="7" w:name="_Toc529200664"/>
+      <w:r>
         <w:t>5 PROCEDIMENTOS METODOLÓGICOS</w:t>
       </w:r>
+      <w:bookmarkEnd w:id="7"/>
     </w:p>
     <w:p>
       <w:pPr>
@@ -3851,21 +4169,13 @@
     </w:p>
     <w:p>
       <w:pPr>
-        <w:tabs>
-          <w:tab w:val="left" w:pos="708"/>
-        </w:tabs>
-        <w:spacing w:after="0" w:line="360" w:lineRule="auto"/>
-        <w:jc w:val="both"/>
-      </w:pPr>
-      <w:r>
-        <w:rPr>
-          <w:rFonts w:ascii="Arial" w:eastAsia="Arial" w:hAnsi="Arial" w:cs="Arial"/>
-          <w:b/>
-          <w:sz w:val="24"/>
-          <w:szCs w:val="24"/>
-        </w:rPr>
+        <w:pStyle w:val="Ttulo1"/>
+      </w:pPr>
+      <w:bookmarkStart w:id="8" w:name="_Toc529200665"/>
+      <w:r>
         <w:t>6 CRONOGRAMA</w:t>
       </w:r>
+      <w:bookmarkEnd w:id="8"/>
     </w:p>
     <w:p>
       <w:pPr>
@@ -4436,7 +4746,23 @@
                 <w:rFonts w:ascii="Arial" w:eastAsia="Arial" w:hAnsi="Arial" w:cs="Arial"/>
                 <w:b/>
               </w:rPr>
-              <w:t>Entrega do Pré- Projeto</w:t>
+              <w:t xml:space="preserve">Entrega do </w:t>
+            </w:r>
+            <w:proofErr w:type="spellStart"/>
+            <w:r>
+              <w:rPr>
+                <w:rFonts w:ascii="Arial" w:eastAsia="Arial" w:hAnsi="Arial" w:cs="Arial"/>
+                <w:b/>
+              </w:rPr>
+              <w:t>Pré</w:t>
+            </w:r>
+            <w:proofErr w:type="spellEnd"/>
+            <w:r>
+              <w:rPr>
+                <w:rFonts w:ascii="Arial" w:eastAsia="Arial" w:hAnsi="Arial" w:cs="Arial"/>
+                <w:b/>
+              </w:rPr>
+              <w:t>- Projeto</w:t>
             </w:r>
           </w:p>
         </w:tc>
@@ -4991,6 +5317,7 @@
                 <w:rFonts w:ascii="Arial" w:eastAsia="Arial" w:hAnsi="Arial" w:cs="Arial"/>
                 <w:b/>
               </w:rPr>
+              <w:lastRenderedPageBreak/>
               <w:t>Revisão do Texto</w:t>
             </w:r>
           </w:p>
@@ -5305,58 +5632,62 @@
     </w:p>
     <w:p>
       <w:pPr>
-        <w:tabs>
-          <w:tab w:val="left" w:pos="708"/>
-        </w:tabs>
-        <w:spacing w:after="0" w:line="360" w:lineRule="auto"/>
-        <w:jc w:val="both"/>
-      </w:pPr>
-      <w:r>
-        <w:rPr>
-          <w:rFonts w:ascii="Arial" w:eastAsia="Arial" w:hAnsi="Arial" w:cs="Arial"/>
-          <w:b/>
-          <w:sz w:val="24"/>
-          <w:szCs w:val="24"/>
-        </w:rPr>
+        <w:pStyle w:val="Ttulo1"/>
+      </w:pPr>
+      <w:bookmarkStart w:id="9" w:name="_Toc529200666"/>
+      <w:r>
         <w:t>7 REFERÊNCIAS</w:t>
       </w:r>
-    </w:p>
-    <w:p>
-      <w:pPr>
-        <w:tabs>
-          <w:tab w:val="left" w:pos="708"/>
-        </w:tabs>
-        <w:spacing w:after="0" w:line="240" w:lineRule="auto"/>
-        <w:jc w:val="both"/>
-      </w:pPr>
-    </w:p>
-    <w:p>
-      <w:pPr>
-        <w:spacing w:after="0" w:line="240" w:lineRule="auto"/>
-        <w:jc w:val="both"/>
-        <w:rPr>
-          <w:rFonts w:ascii="Arial" w:eastAsia="Arial" w:hAnsi="Arial" w:cs="Arial"/>
-          <w:sz w:val="24"/>
-          <w:szCs w:val="24"/>
-        </w:rPr>
-      </w:pPr>
-      <w:r>
-        <w:rPr>
-          <w:rFonts w:ascii="Arial" w:eastAsia="Arial" w:hAnsi="Arial" w:cs="Arial"/>
-          <w:sz w:val="24"/>
-          <w:szCs w:val="24"/>
-        </w:rPr>
-        <w:t xml:space="preserve">GONÇALVES, José ernesto Lima. Os impactos das novas tecnologias nas empresas prestadoras de serviços. &lt;ttp://www.scielo.br/pdf/rae/v34n1/a08v34n1&gt; </w:t>
-      </w:r>
-    </w:p>
-    <w:p>
-      <w:pPr>
-        <w:tabs>
-          <w:tab w:val="left" w:pos="708"/>
-        </w:tabs>
-        <w:spacing w:after="0" w:line="240" w:lineRule="auto"/>
-        <w:jc w:val="both"/>
-      </w:pPr>
+      <w:bookmarkEnd w:id="9"/>
+    </w:p>
+    <w:p>
+      <w:pPr>
+        <w:pStyle w:val="SemEspaamento"/>
+      </w:pPr>
+      <w:r>
+        <w:t xml:space="preserve">GONÇALVES, José </w:t>
+      </w:r>
+      <w:proofErr w:type="spellStart"/>
+      <w:r>
+        <w:t>ernesto</w:t>
+      </w:r>
+      <w:proofErr w:type="spellEnd"/>
+      <w:r>
+        <w:t xml:space="preserve"> Lima. Os impactos das novas tecnologias nas empresas prestadoras de serviços. &lt;</w:t>
+      </w:r>
+      <w:proofErr w:type="gramStart"/>
+      <w:r>
+        <w:t>h</w:t>
+      </w:r>
+      <w:r>
+        <w:t>ttp://www.scielo.br/pdf/rae/v34n1/a08v34n1</w:t>
+      </w:r>
+      <w:proofErr w:type="gramEnd"/>
+      <w:r>
+        <w:t xml:space="preserve">&gt; </w:t>
+      </w:r>
+    </w:p>
+    <w:p>
+      <w:pPr>
+        <w:pStyle w:val="SemEspaamento"/>
+      </w:pPr>
+      <w:r>
+        <w:t>PEIXOTO &amp; NASCIMENTO</w:t>
+      </w:r>
+      <w:r>
+        <w:t>, 2018</w:t>
+      </w:r>
+      <w:r>
+        <w:t>. Crise e desmonte do ensino público profissionalizante na Rede FAETEC – O caso da Escola Técnica Estadual João Barcelos Martins. &lt;</w:t>
+      </w:r>
+      <w:proofErr w:type="gramStart"/>
+      <w:r>
+        <w:t>http://www.fnpe.com.br/docs/apresentacao-trabalhos/eixo-04/ANA_PAULA_MELO_PEIXOTO.pdf</w:t>
+      </w:r>
+      <w:proofErr w:type="gramEnd"/>
+      <w:r>
+        <w:t>&gt;. Acesso em: 05/11/2018.</w:t>
+      </w:r>
     </w:p>
     <w:p>
       <w:pPr>
@@ -5433,8 +5764,8 @@
     <w:sectPr>
       <w:headerReference w:type="default" r:id="rId12"/>
       <w:footerReference w:type="default" r:id="rId13"/>
-      <w:pgSz w:w="11906" w:h="16838"/>
-      <w:pgMar w:top="1702" w:right="1134" w:bottom="1134" w:left="1701" w:header="720" w:footer="720" w:gutter="0"/>
+      <w:pgSz w:w="11906" w:h="16838" w:code="9"/>
+      <w:pgMar w:top="1701" w:right="1134" w:bottom="1134" w:left="1701" w:header="720" w:footer="720" w:gutter="0"/>
       <w:pgNumType w:start="0"/>
       <w:cols w:space="720"/>
       <w:titlePg/>
@@ -5499,7 +5830,7 @@
           <w:rPr>
             <w:noProof/>
           </w:rPr>
-          <w:t>1</w:t>
+          <w:t>12</w:t>
         </w:r>
         <w:r>
           <w:fldChar w:fldCharType="end"/>
@@ -7202,8 +7533,10 @@
   </w:style>
   <w:style w:type="paragraph" w:styleId="Ttulo1">
     <w:name w:val="heading 1"/>
+    <w:aliases w:val="titulo abnt"/>
     <w:basedOn w:val="Normal"/>
     <w:next w:val="Normal"/>
+    <w:rsid w:val="00C064F7"/>
     <w:pPr>
       <w:keepNext/>
       <w:keepLines/>
@@ -7212,15 +7545,17 @@
       <w:outlineLvl w:val="0"/>
     </w:pPr>
     <w:rPr>
-      <w:b/>
-      <w:sz w:val="48"/>
+      <w:rFonts w:ascii="Arial" w:hAnsi="Arial"/>
+      <w:sz w:val="28"/>
       <w:szCs w:val="48"/>
     </w:rPr>
   </w:style>
   <w:style w:type="paragraph" w:styleId="Ttulo2">
     <w:name w:val="heading 2"/>
+    <w:aliases w:val="subtitulo abnt"/>
     <w:basedOn w:val="Normal"/>
     <w:next w:val="Normal"/>
+    <w:rsid w:val="00C064F7"/>
     <w:pPr>
       <w:keepNext/>
       <w:keepLines/>
@@ -7229,8 +7564,8 @@
       <w:outlineLvl w:val="1"/>
     </w:pPr>
     <w:rPr>
-      <w:b/>
-      <w:sz w:val="36"/>
+      <w:rFonts w:ascii="Arial" w:hAnsi="Arial"/>
+      <w:sz w:val="28"/>
       <w:szCs w:val="36"/>
     </w:rPr>
   </w:style>
@@ -7300,10 +7635,54 @@
       <w:szCs w:val="20"/>
     </w:rPr>
   </w:style>
+  <w:style w:type="paragraph" w:styleId="Ttulo7">
+    <w:name w:val="heading 7"/>
+    <w:aliases w:val="TITULO ABNT"/>
+    <w:basedOn w:val="Normal"/>
+    <w:next w:val="Normal"/>
+    <w:link w:val="Ttulo7Char"/>
+    <w:uiPriority w:val="9"/>
+    <w:unhideWhenUsed/>
+    <w:qFormat/>
+    <w:rsid w:val="00533D34"/>
+    <w:pPr>
+      <w:keepNext/>
+      <w:keepLines/>
+      <w:spacing w:before="40" w:after="0"/>
+      <w:outlineLvl w:val="6"/>
+    </w:pPr>
+    <w:rPr>
+      <w:rFonts w:ascii="Arial" w:eastAsiaTheme="majorEastAsia" w:hAnsi="Arial" w:cstheme="majorBidi"/>
+      <w:iCs/>
+      <w:color w:val="auto"/>
+      <w:sz w:val="28"/>
+    </w:rPr>
+  </w:style>
+  <w:style w:type="paragraph" w:styleId="Ttulo8">
+    <w:name w:val="heading 8"/>
+    <w:basedOn w:val="Normal"/>
+    <w:next w:val="Normal"/>
+    <w:link w:val="Ttulo8Char"/>
+    <w:uiPriority w:val="9"/>
+    <w:unhideWhenUsed/>
+    <w:qFormat/>
+    <w:rsid w:val="00C064F7"/>
+    <w:pPr>
+      <w:keepNext/>
+      <w:keepLines/>
+      <w:spacing w:before="40" w:after="0"/>
+      <w:outlineLvl w:val="7"/>
+    </w:pPr>
+    <w:rPr>
+      <w:rFonts w:asciiTheme="majorHAnsi" w:eastAsiaTheme="majorEastAsia" w:hAnsiTheme="majorHAnsi" w:cstheme="majorBidi"/>
+      <w:color w:val="272727" w:themeColor="text1" w:themeTint="D8"/>
+      <w:sz w:val="21"/>
+      <w:szCs w:val="21"/>
+    </w:rPr>
+  </w:style>
   <w:style w:type="character" w:default="1" w:styleId="Fontepargpadro">
     <w:name w:val="Default Paragraph Font"/>
     <w:uiPriority w:val="1"/>
-    <w:semiHidden/>
     <w:unhideWhenUsed/>
   </w:style>
   <w:style w:type="table" w:default="1" w:styleId="Tabelanormal">
@@ -7340,8 +7719,10 @@
   </w:style>
   <w:style w:type="paragraph" w:styleId="Ttulo">
     <w:name w:val="Title"/>
+    <w:aliases w:val="Tít_ABNT"/>
     <w:basedOn w:val="Normal"/>
     <w:next w:val="Normal"/>
+    <w:rsid w:val="00C064F7"/>
     <w:pPr>
       <w:keepNext/>
       <w:keepLines/>
@@ -7349,8 +7730,9 @@
       <w:contextualSpacing/>
     </w:pPr>
     <w:rPr>
+      <w:rFonts w:ascii="Arial" w:hAnsi="Arial"/>
       <w:b/>
-      <w:sz w:val="72"/>
+      <w:sz w:val="28"/>
       <w:szCs w:val="72"/>
     </w:rPr>
   </w:style>
@@ -7523,6 +7905,133 @@
       <w:rFonts w:ascii="Segoe UI" w:hAnsi="Segoe UI" w:cs="Segoe UI"/>
       <w:sz w:val="18"/>
       <w:szCs w:val="18"/>
+    </w:rPr>
+  </w:style>
+  <w:style w:type="character" w:customStyle="1" w:styleId="Ttulo7Char">
+    <w:name w:val="Título 7 Char"/>
+    <w:aliases w:val="TITULO ABNT Char"/>
+    <w:basedOn w:val="Fontepargpadro"/>
+    <w:link w:val="Ttulo7"/>
+    <w:uiPriority w:val="9"/>
+    <w:rsid w:val="00533D34"/>
+    <w:rPr>
+      <w:rFonts w:ascii="Arial" w:eastAsiaTheme="majorEastAsia" w:hAnsi="Arial" w:cstheme="majorBidi"/>
+      <w:iCs/>
+      <w:color w:val="auto"/>
+      <w:sz w:val="28"/>
+    </w:rPr>
+  </w:style>
+  <w:style w:type="paragraph" w:styleId="SemEspaamento">
+    <w:name w:val="No Spacing"/>
+    <w:aliases w:val="TEXTO ABNT"/>
+    <w:uiPriority w:val="1"/>
+    <w:qFormat/>
+    <w:rsid w:val="00147100"/>
+    <w:pPr>
+      <w:spacing w:before="120" w:after="120" w:line="240" w:lineRule="auto"/>
+      <w:jc w:val="both"/>
+    </w:pPr>
+    <w:rPr>
+      <w:rFonts w:ascii="Arial" w:hAnsi="Arial"/>
+      <w:sz w:val="24"/>
+    </w:rPr>
+  </w:style>
+  <w:style w:type="character" w:styleId="nfaseSutil">
+    <w:name w:val="Subtle Emphasis"/>
+    <w:aliases w:val="CITACAO4L"/>
+    <w:basedOn w:val="Fontepargpadro"/>
+    <w:uiPriority w:val="19"/>
+    <w:qFormat/>
+    <w:rsid w:val="00533D34"/>
+    <w:rPr>
+      <w:rFonts w:ascii="Arial" w:hAnsi="Arial"/>
+      <w:i w:val="0"/>
+      <w:iCs/>
+      <w:color w:val="404040" w:themeColor="text1" w:themeTint="BF"/>
+      <w:sz w:val="20"/>
+    </w:rPr>
+  </w:style>
+  <w:style w:type="paragraph" w:styleId="CabealhodoSumrio">
+    <w:name w:val="TOC Heading"/>
+    <w:basedOn w:val="Ttulo1"/>
+    <w:next w:val="Normal"/>
+    <w:uiPriority w:val="39"/>
+    <w:unhideWhenUsed/>
+    <w:qFormat/>
+    <w:rsid w:val="006C5A8A"/>
+    <w:pPr>
+      <w:spacing w:before="240" w:after="0" w:line="259" w:lineRule="auto"/>
+      <w:contextualSpacing w:val="0"/>
+      <w:outlineLvl w:val="9"/>
+    </w:pPr>
+    <w:rPr>
+      <w:rFonts w:asciiTheme="majorHAnsi" w:eastAsiaTheme="majorEastAsia" w:hAnsiTheme="majorHAnsi" w:cstheme="majorBidi"/>
+      <w:b/>
+      <w:color w:val="365F91" w:themeColor="accent1" w:themeShade="BF"/>
+      <w:sz w:val="32"/>
+      <w:szCs w:val="32"/>
+    </w:rPr>
+  </w:style>
+  <w:style w:type="paragraph" w:styleId="Sumrio1">
+    <w:name w:val="toc 1"/>
+    <w:aliases w:val="Sumário abnt"/>
+    <w:basedOn w:val="Normal"/>
+    <w:next w:val="Normal"/>
+    <w:autoRedefine/>
+    <w:uiPriority w:val="39"/>
+    <w:unhideWhenUsed/>
+    <w:rsid w:val="006C5A8A"/>
+    <w:pPr>
+      <w:spacing w:after="100"/>
+    </w:pPr>
+    <w:rPr>
+      <w:rFonts w:ascii="Arial" w:hAnsi="Arial"/>
+      <w:sz w:val="28"/>
+    </w:rPr>
+  </w:style>
+  <w:style w:type="character" w:customStyle="1" w:styleId="Ttulo8Char">
+    <w:name w:val="Título 8 Char"/>
+    <w:basedOn w:val="Fontepargpadro"/>
+    <w:link w:val="Ttulo8"/>
+    <w:uiPriority w:val="9"/>
+    <w:rsid w:val="00C064F7"/>
+    <w:rPr>
+      <w:rFonts w:asciiTheme="majorHAnsi" w:eastAsiaTheme="majorEastAsia" w:hAnsiTheme="majorHAnsi" w:cstheme="majorBidi"/>
+      <w:color w:val="272727" w:themeColor="text1" w:themeTint="D8"/>
+      <w:sz w:val="21"/>
+      <w:szCs w:val="21"/>
+    </w:rPr>
+  </w:style>
+  <w:style w:type="paragraph" w:styleId="Sumrio2">
+    <w:name w:val="toc 2"/>
+    <w:basedOn w:val="Normal"/>
+    <w:next w:val="Normal"/>
+    <w:autoRedefine/>
+    <w:uiPriority w:val="39"/>
+    <w:unhideWhenUsed/>
+    <w:rsid w:val="00C064F7"/>
+    <w:pPr>
+      <w:tabs>
+        <w:tab w:val="right" w:pos="9061"/>
+      </w:tabs>
+      <w:spacing w:after="100"/>
+    </w:pPr>
+    <w:rPr>
+      <w:rFonts w:ascii="Arial" w:eastAsia="Arial" w:hAnsi="Arial" w:cs="Arial"/>
+      <w:noProof/>
+      <w:sz w:val="28"/>
+      <w:szCs w:val="28"/>
+    </w:rPr>
+  </w:style>
+  <w:style w:type="character" w:styleId="Hyperlink">
+    <w:name w:val="Hyperlink"/>
+    <w:basedOn w:val="Fontepargpadro"/>
+    <w:uiPriority w:val="99"/>
+    <w:unhideWhenUsed/>
+    <w:rsid w:val="00C064F7"/>
+    <w:rPr>
+      <w:color w:val="0000FF" w:themeColor="hyperlink"/>
+      <w:u w:val="single"/>
     </w:rPr>
   </w:style>
 </w:styles>
@@ -7719,7 +8228,7 @@
                 <c:formatCode>General</c:formatCode>
                 <c:ptCount val="5"/>
                 <c:pt idx="0">
-                  <c:v>45</c:v>
+                  <c:v>15</c:v>
                 </c:pt>
                 <c:pt idx="1">
                   <c:v>15</c:v>
@@ -7882,11 +8391,11 @@
           <c:showBubbleSize val="0"/>
         </c:dLbls>
         <c:gapWidth val="65"/>
-        <c:axId val="281979352"/>
-        <c:axId val="281977000"/>
+        <c:axId val="442991240"/>
+        <c:axId val="442991632"/>
       </c:barChart>
       <c:catAx>
-        <c:axId val="281979352"/>
+        <c:axId val="442991240"/>
         <c:scaling>
           <c:orientation val="minMax"/>
         </c:scaling>
@@ -7929,7 +8438,7 @@
             <a:endParaRPr lang="pt-BR"/>
           </a:p>
         </c:txPr>
-        <c:crossAx val="281977000"/>
+        <c:crossAx val="442991632"/>
         <c:crosses val="autoZero"/>
         <c:auto val="1"/>
         <c:lblAlgn val="ctr"/>
@@ -7937,7 +8446,7 @@
         <c:noMultiLvlLbl val="0"/>
       </c:catAx>
       <c:valAx>
-        <c:axId val="281977000"/>
+        <c:axId val="442991632"/>
         <c:scaling>
           <c:orientation val="minMax"/>
         </c:scaling>
@@ -7973,7 +8482,7 @@
         <c:majorTickMark val="none"/>
         <c:minorTickMark val="none"/>
         <c:tickLblPos val="nextTo"/>
-        <c:crossAx val="281979352"/>
+        <c:crossAx val="442991240"/>
         <c:crosses val="autoZero"/>
         <c:crossBetween val="between"/>
       </c:valAx>
@@ -9965,7 +10474,7 @@
 </file>
 
 <file path=customXml/itemProps1.xml><?xml version="1.0" encoding="utf-8"?>
-<ds:datastoreItem xmlns:ds="http://schemas.openxmlformats.org/officeDocument/2006/customXml" ds:itemID="{D235C37C-C8BE-4900-95DB-6C7E1425E7F7}">
+<ds:datastoreItem xmlns:ds="http://schemas.openxmlformats.org/officeDocument/2006/customXml" ds:itemID="{971B6AB7-26CC-4AEE-B581-1B8C87A8C286}">
   <ds:schemaRefs>
     <ds:schemaRef ds:uri="http://schemas.openxmlformats.org/officeDocument/2006/bibliography"/>
   </ds:schemaRefs>

</xml_diff>

<commit_message>
desenvolvimento item 2.2 inclusao de imagens e definição de processo
</commit_message>
<xml_diff>
--- a/tcc_Leonardo.docx
+++ b/tcc_Leonardo.docx
@@ -681,8 +681,8 @@
         <w:t>2018</w:t>
       </w:r>
     </w:p>
-    <w:bookmarkStart w:id="0" w:name="_Toc529464318" w:displacedByCustomXml="next"/>
-    <w:bookmarkStart w:id="1" w:name="_Toc529287705" w:displacedByCustomXml="next"/>
+    <w:bookmarkStart w:id="0" w:name="_Toc529287705" w:displacedByCustomXml="next"/>
+    <w:bookmarkStart w:id="1" w:name="_Toc529464318" w:displacedByCustomXml="next"/>
     <w:sdt>
       <w:sdtPr>
         <w:id w:val="1922447726"/>
@@ -3642,12 +3642,12 @@
       <w:pPr>
         <w:pStyle w:val="Ttulo2"/>
       </w:pPr>
-      <w:bookmarkStart w:id="14" w:name="_Toc529284881"/>
-      <w:bookmarkStart w:id="15" w:name="_Toc529464376"/>
+      <w:bookmarkStart w:id="14" w:name="_Toc529464376"/>
+      <w:bookmarkStart w:id="15" w:name="_Toc529284881"/>
       <w:r>
         <w:t>2.1 Pesquisa de campo</w:t>
       </w:r>
-      <w:bookmarkEnd w:id="15"/>
+      <w:bookmarkEnd w:id="14"/>
     </w:p>
     <w:p>
       <w:pPr>
@@ -3787,21 +3787,13 @@
         <w:jc w:val="both"/>
       </w:pPr>
       <w:r>
-        <w:t xml:space="preserve">Dentre os processos que são realizados no expediente da Unidade, o que mais demanda tempo para conclusão é a Emissão de Documentação Final do aluno. Este processo foi modelado utilizando a ferramenta de modelagens BPMN </w:t>
-      </w:r>
-      <w:proofErr w:type="spellStart"/>
-      <w:r>
-        <w:t>Bizagi</w:t>
-      </w:r>
-      <w:proofErr w:type="spellEnd"/>
-      <w:r>
-        <w:t>. O intuito da modelagem foi descobrir aonde estavam os caminhos críticos e as tarefas que mais demandavam custo e tempo para a unidade.</w:t>
-      </w:r>
-      <w:r>
-        <w:t xml:space="preserve"> E na maioria delas, senão em todas, o SIA mostrou-se presente</w:t>
-      </w:r>
-      <w:r>
-        <w:t xml:space="preserve"> executando as tarefas e reduzindo prazos de 10 à 15 dias para imediato, por exemplo.</w:t>
+        <w:t>Denomina-se processo</w:t>
+      </w:r>
+      <w:r>
+        <w:t xml:space="preserve"> a sequência de atividades realizadas com a finalidade de alcançar algum objetivo.</w:t>
+      </w:r>
+      <w:r>
+        <w:t xml:space="preserve"> </w:t>
       </w:r>
       <w:bookmarkStart w:id="17" w:name="_GoBack"/>
       <w:bookmarkEnd w:id="17"/>
@@ -3810,6 +3802,230 @@
       <w:pPr>
         <w:jc w:val="both"/>
       </w:pPr>
+      <w:r>
+        <w:t>D</w:t>
+      </w:r>
+      <w:r>
+        <w:t xml:space="preserve">entre os processos que são realizados no expediente da Unidade, o que mais demanda tempo para conclusão é a Emissão de Documentação Final do aluno. Este processo foi modelado utilizando a ferramenta de modelagens BPMN </w:t>
+      </w:r>
+      <w:proofErr w:type="spellStart"/>
+      <w:r>
+        <w:t>Bizagi</w:t>
+      </w:r>
+      <w:proofErr w:type="spellEnd"/>
+      <w:r>
+        <w:t>. O intuito da modelagem foi descobrir aonde estavam os caminhos críticos e as tarefas que mais demandavam custo e tempo para a unidade.</w:t>
+      </w:r>
+      <w:r>
+        <w:t xml:space="preserve"> E na maioria delas, senão em todas, o SIA mostrou-se presente</w:t>
+      </w:r>
+      <w:r>
+        <w:t xml:space="preserve"> executando as tarefas e reduzindo prazos de 10 à 15 dias para imediato, por exemplo.</w:t>
+      </w:r>
+    </w:p>
+    <w:p>
+      <w:pPr>
+        <w:jc w:val="both"/>
+      </w:pPr>
+    </w:p>
+    <w:p>
+      <w:pPr>
+        <w:jc w:val="both"/>
+      </w:pPr>
+    </w:p>
+    <w:p>
+      <w:pPr>
+        <w:jc w:val="both"/>
+      </w:pPr>
+    </w:p>
+    <w:p>
+      <w:pPr>
+        <w:jc w:val="both"/>
+      </w:pPr>
+    </w:p>
+    <w:p>
+      <w:pPr>
+        <w:jc w:val="both"/>
+      </w:pPr>
+    </w:p>
+    <w:p>
+      <w:pPr>
+        <w:jc w:val="both"/>
+      </w:pPr>
+    </w:p>
+    <w:p>
+      <w:pPr>
+        <w:jc w:val="both"/>
+      </w:pPr>
+    </w:p>
+    <w:p>
+      <w:pPr>
+        <w:jc w:val="both"/>
+      </w:pPr>
+    </w:p>
+    <w:p>
+      <w:pPr>
+        <w:jc w:val="both"/>
+      </w:pPr>
+    </w:p>
+    <w:p>
+      <w:pPr>
+        <w:jc w:val="both"/>
+      </w:pPr>
+    </w:p>
+    <w:p>
+      <w:pPr>
+        <w:jc w:val="both"/>
+      </w:pPr>
+    </w:p>
+    <w:p>
+      <w:pPr>
+        <w:jc w:val="both"/>
+      </w:pPr>
+    </w:p>
+    <w:p>
+      <w:pPr>
+        <w:jc w:val="both"/>
+      </w:pPr>
+      <w:r>
+        <w:rPr>
+          <w:noProof/>
+        </w:rPr>
+        <w:lastRenderedPageBreak/>
+        <w:drawing>
+          <wp:inline distT="0" distB="0" distL="0" distR="0" wp14:anchorId="6124B2AD" wp14:editId="57E78C1C">
+            <wp:extent cx="8526145" cy="5688695"/>
+            <wp:effectExtent l="9208" t="0" r="0" b="0"/>
+            <wp:docPr id="3" name="Imagem 3" descr="C:\Users\leonardodip\AppData\Local\Microsoft\Windows\INetCache\Content.Word\documentacao final-processo principal.png"/>
+            <wp:cNvGraphicFramePr>
+              <a:graphicFrameLocks xmlns:a="http://schemas.openxmlformats.org/drawingml/2006/main" noChangeAspect="1"/>
+            </wp:cNvGraphicFramePr>
+            <a:graphic xmlns:a="http://schemas.openxmlformats.org/drawingml/2006/main">
+              <a:graphicData uri="http://schemas.openxmlformats.org/drawingml/2006/picture">
+                <pic:pic xmlns:pic="http://schemas.openxmlformats.org/drawingml/2006/picture">
+                  <pic:nvPicPr>
+                    <pic:cNvPr id="0" name="Picture 13" descr="C:\Users\leonardodip\AppData\Local\Microsoft\Windows\INetCache\Content.Word\documentacao final-processo principal.png"/>
+                    <pic:cNvPicPr>
+                      <a:picLocks noChangeAspect="1" noChangeArrowheads="1"/>
+                    </pic:cNvPicPr>
+                  </pic:nvPicPr>
+                  <pic:blipFill>
+                    <a:blip r:embed="rId10">
+                      <a:extLst>
+                        <a:ext uri="{28A0092B-C50C-407E-A947-70E740481C1C}">
+                          <a14:useLocalDpi xmlns:a14="http://schemas.microsoft.com/office/drawing/2010/main" val="0"/>
+                        </a:ext>
+                      </a:extLst>
+                    </a:blip>
+                    <a:srcRect/>
+                    <a:stretch>
+                      <a:fillRect/>
+                    </a:stretch>
+                  </pic:blipFill>
+                  <pic:spPr bwMode="auto">
+                    <a:xfrm rot="5400000">
+                      <a:off x="0" y="0"/>
+                      <a:ext cx="8572493" cy="5719619"/>
+                    </a:xfrm>
+                    <a:prstGeom prst="rect">
+                      <a:avLst/>
+                    </a:prstGeom>
+                    <a:noFill/>
+                    <a:ln>
+                      <a:noFill/>
+                    </a:ln>
+                  </pic:spPr>
+                </pic:pic>
+              </a:graphicData>
+            </a:graphic>
+          </wp:inline>
+        </w:drawing>
+      </w:r>
+    </w:p>
+    <w:p>
+      <w:pPr>
+        <w:jc w:val="both"/>
+      </w:pPr>
+    </w:p>
+    <w:p>
+      <w:pPr>
+        <w:jc w:val="both"/>
+      </w:pPr>
+    </w:p>
+    <w:p>
+      <w:pPr>
+        <w:jc w:val="both"/>
+      </w:pPr>
+    </w:p>
+    <w:p>
+      <w:pPr>
+        <w:jc w:val="both"/>
+      </w:pPr>
+    </w:p>
+    <w:p>
+      <w:pPr>
+        <w:jc w:val="both"/>
+      </w:pPr>
+    </w:p>
+    <w:p>
+      <w:pPr>
+        <w:jc w:val="both"/>
+      </w:pPr>
+    </w:p>
+    <w:p>
+      <w:pPr>
+        <w:jc w:val="both"/>
+      </w:pPr>
+    </w:p>
+    <w:p>
+      <w:pPr>
+        <w:jc w:val="both"/>
+      </w:pPr>
+    </w:p>
+    <w:p>
+      <w:pPr>
+        <w:jc w:val="both"/>
+      </w:pPr>
+    </w:p>
+    <w:p>
+      <w:pPr>
+        <w:jc w:val="both"/>
+      </w:pPr>
+    </w:p>
+    <w:p>
+      <w:pPr>
+        <w:jc w:val="both"/>
+      </w:pPr>
+    </w:p>
+    <w:p>
+      <w:pPr>
+        <w:jc w:val="both"/>
+      </w:pPr>
+    </w:p>
+    <w:p>
+      <w:pPr>
+        <w:jc w:val="both"/>
+      </w:pPr>
+    </w:p>
+    <w:p>
+      <w:pPr>
+        <w:jc w:val="both"/>
+      </w:pPr>
+    </w:p>
+    <w:p>
+      <w:pPr>
+        <w:jc w:val="both"/>
+      </w:pPr>
+    </w:p>
+    <w:p>
+      <w:pPr>
+        <w:jc w:val="both"/>
+      </w:pPr>
+    </w:p>
+    <w:p>
+      <w:pPr>
+        <w:jc w:val="both"/>
+      </w:pPr>
     </w:p>
     <w:p/>
     <w:p>
@@ -3820,7 +4036,7 @@
       <w:r>
         <w:t>5 PROCEDIMENTOS METODOLÓGICOS</w:t>
       </w:r>
-      <w:bookmarkEnd w:id="14"/>
+      <w:bookmarkEnd w:id="15"/>
       <w:bookmarkEnd w:id="18"/>
     </w:p>
     <w:p>
@@ -4194,6 +4410,7 @@
                 <w:sz w:val="20"/>
                 <w:szCs w:val="20"/>
               </w:rPr>
+              <w:lastRenderedPageBreak/>
               <w:t xml:space="preserve">ATIVIDADES </w:t>
             </w:r>
             <w:r>
@@ -4350,7 +4567,6 @@
                 <w:rFonts w:eastAsia="Arial" w:cs="Arial"/>
                 <w:b/>
               </w:rPr>
-              <w:lastRenderedPageBreak/>
               <w:t>Escolha e Delimitação do tema do Pré-Projeto.</w:t>
             </w:r>
           </w:p>
@@ -5566,11 +5782,30 @@
     </w:p>
     <w:p>
       <w:pPr>
+        <w:tabs>
+          <w:tab w:val="left" w:pos="708"/>
+        </w:tabs>
+        <w:spacing w:after="0" w:line="360" w:lineRule="auto"/>
+        <w:jc w:val="both"/>
+      </w:pPr>
+    </w:p>
+    <w:p>
+      <w:pPr>
+        <w:tabs>
+          <w:tab w:val="left" w:pos="708"/>
+        </w:tabs>
+        <w:spacing w:after="0" w:line="360" w:lineRule="auto"/>
+        <w:jc w:val="both"/>
+      </w:pPr>
+    </w:p>
+    <w:p>
+      <w:pPr>
         <w:pStyle w:val="Ttulo1"/>
       </w:pPr>
       <w:bookmarkStart w:id="21" w:name="_Toc529284883"/>
       <w:bookmarkStart w:id="22" w:name="_Toc529464380"/>
       <w:r>
+        <w:lastRenderedPageBreak/>
         <w:t>7 REFERÊNCIAS</w:t>
       </w:r>
       <w:bookmarkEnd w:id="21"/>
@@ -5579,51 +5814,105 @@
     <w:p>
       <w:pPr>
         <w:pStyle w:val="SemEspaamento"/>
-      </w:pPr>
-      <w:r>
-        <w:t xml:space="preserve">GONÇALVES, José </w:t>
-      </w:r>
-      <w:proofErr w:type="spellStart"/>
-      <w:r>
-        <w:t>ernesto</w:t>
-      </w:r>
-      <w:proofErr w:type="spellEnd"/>
-      <w:r>
-        <w:t xml:space="preserve"> Lima. Os impactos das novas tecnologias nas empresas prestadoras de serviços. &lt;</w:t>
+        <w:rPr>
+          <w:sz w:val="20"/>
+        </w:rPr>
+      </w:pPr>
+      <w:r>
+        <w:rPr>
+          <w:rFonts w:cs="Arial"/>
+          <w:color w:val="222222"/>
+          <w:sz w:val="20"/>
+          <w:szCs w:val="20"/>
+          <w:shd w:val="clear" w:color="auto" w:fill="FFFFFF"/>
+        </w:rPr>
+        <w:t>GONÇALVES, José Ernesto Lima. Os impactos das novas tecnologias nas empresas prestadoras de serviços. </w:t>
+      </w:r>
+      <w:r>
+        <w:rPr>
+          <w:rFonts w:cs="Arial"/>
+          <w:i/>
+          <w:iCs/>
+          <w:color w:val="222222"/>
+          <w:sz w:val="20"/>
+          <w:szCs w:val="20"/>
+          <w:shd w:val="clear" w:color="auto" w:fill="FFFFFF"/>
+        </w:rPr>
+        <w:t>Revista de Administração de Empresas</w:t>
+      </w:r>
+      <w:r>
+        <w:rPr>
+          <w:rFonts w:cs="Arial"/>
+          <w:color w:val="222222"/>
+          <w:sz w:val="20"/>
+          <w:szCs w:val="20"/>
+          <w:shd w:val="clear" w:color="auto" w:fill="FFFFFF"/>
+        </w:rPr>
+        <w:t>, 1994, 34.1: 63-81</w:t>
+      </w:r>
+      <w:r>
+        <w:rPr>
+          <w:rFonts w:cs="Arial"/>
+          <w:color w:val="222222"/>
+          <w:sz w:val="20"/>
+          <w:szCs w:val="20"/>
+          <w:shd w:val="clear" w:color="auto" w:fill="FFFFFF"/>
+        </w:rPr>
+        <w:t>.</w:t>
+      </w:r>
+      <w:r>
+        <w:rPr>
+          <w:rFonts w:cs="Arial"/>
+          <w:color w:val="222222"/>
+          <w:sz w:val="20"/>
+          <w:szCs w:val="20"/>
+          <w:shd w:val="clear" w:color="auto" w:fill="FFFFFF"/>
+        </w:rPr>
+        <w:t xml:space="preserve"> </w:t>
+      </w:r>
+      <w:r>
+        <w:rPr>
+          <w:sz w:val="20"/>
+          <w:szCs w:val="20"/>
+        </w:rPr>
+        <w:t>&lt;</w:t>
       </w:r>
       <w:proofErr w:type="gramStart"/>
       <w:r>
-        <w:t>h</w:t>
-      </w:r>
-      <w:r>
-        <w:t>ttp://www.scielo.br/pdf/rae/v34n1/a08v34n1</w:t>
+        <w:rPr>
+          <w:sz w:val="20"/>
+          <w:szCs w:val="20"/>
+        </w:rPr>
+        <w:t>http://www.scielo.br/pdf/rae/v34n1/a08v34n1</w:t>
       </w:r>
       <w:proofErr w:type="gramEnd"/>
       <w:r>
-        <w:t xml:space="preserve">&gt; </w:t>
+        <w:rPr>
+          <w:sz w:val="20"/>
+          <w:szCs w:val="20"/>
+        </w:rPr>
+        <w:t>&gt;</w:t>
+      </w:r>
+      <w:r>
+        <w:rPr>
+          <w:sz w:val="20"/>
+        </w:rPr>
+        <w:t xml:space="preserve"> Acesso em</w:t>
+      </w:r>
+      <w:r>
+        <w:rPr>
+          <w:sz w:val="20"/>
+        </w:rPr>
+        <w:t>: 05/11/2018.</w:t>
       </w:r>
     </w:p>
     <w:p>
       <w:pPr>
         <w:pStyle w:val="SemEspaamento"/>
-      </w:pPr>
-      <w:r>
-        <w:t>PEIXOTO &amp; NASCIMENTO</w:t>
-      </w:r>
-      <w:r>
-        <w:t>, 2018</w:t>
-      </w:r>
-      <w:r>
-        <w:t>. Crise e desmonte do ensino público profissionalizante na Rede FAETEC – O caso da Escola Técnica Estadual João Barcelos Martins. &lt;</w:t>
-      </w:r>
-      <w:proofErr w:type="gramStart"/>
-      <w:r>
-        <w:t>http://www.fnpe.com.br/docs/apresentacao-trabalhos/eixo-04/ANA_PAULA_MELO_PEIXOTO.pdf</w:t>
-      </w:r>
-      <w:proofErr w:type="gramEnd"/>
-      <w:r>
-        <w:t>&gt;. Acesso em: 05/11/2018.</w:t>
-      </w:r>
+        <w:rPr>
+          <w:sz w:val="20"/>
+        </w:rPr>
+      </w:pPr>
     </w:p>
     <w:p>
       <w:pPr>
@@ -5632,7 +5921,46 @@
         </w:tabs>
         <w:spacing w:after="0" w:line="240" w:lineRule="auto"/>
         <w:jc w:val="both"/>
-      </w:pPr>
+        <w:rPr>
+          <w:rFonts w:cs="Arial"/>
+          <w:color w:val="222222"/>
+          <w:sz w:val="20"/>
+          <w:szCs w:val="20"/>
+          <w:shd w:val="clear" w:color="auto" w:fill="FFFFFF"/>
+        </w:rPr>
+      </w:pPr>
+      <w:r>
+        <w:rPr>
+          <w:rFonts w:cs="Arial"/>
+          <w:color w:val="222222"/>
+          <w:sz w:val="20"/>
+          <w:szCs w:val="20"/>
+          <w:shd w:val="clear" w:color="auto" w:fill="FFFFFF"/>
+        </w:rPr>
+        <w:t>GRAY, David E. </w:t>
+      </w:r>
+      <w:r>
+        <w:rPr>
+          <w:rFonts w:cs="Arial"/>
+          <w:i/>
+          <w:iCs/>
+          <w:color w:val="222222"/>
+          <w:sz w:val="20"/>
+          <w:szCs w:val="20"/>
+          <w:shd w:val="clear" w:color="auto" w:fill="FFFFFF"/>
+        </w:rPr>
+        <w:t>Pesquisa no mundo real</w:t>
+      </w:r>
+      <w:r>
+        <w:rPr>
+          <w:rFonts w:cs="Arial"/>
+          <w:color w:val="222222"/>
+          <w:sz w:val="20"/>
+          <w:szCs w:val="20"/>
+          <w:shd w:val="clear" w:color="auto" w:fill="FFFFFF"/>
+        </w:rPr>
+        <w:t>. Penso Editora, 2016.</w:t>
+      </w:r>
     </w:p>
     <w:p>
       <w:pPr>
@@ -5641,10 +5969,14 @@
         </w:tabs>
         <w:spacing w:after="0" w:line="240" w:lineRule="auto"/>
         <w:jc w:val="both"/>
-      </w:pPr>
-      <w:r>
-        <w:t>GRAY, David E. Pesquisa no mundo Real – 2ª Edição, 2012.</w:t>
-      </w:r>
+        <w:rPr>
+          <w:rFonts w:cs="Arial"/>
+          <w:color w:val="222222"/>
+          <w:sz w:val="20"/>
+          <w:szCs w:val="20"/>
+          <w:shd w:val="clear" w:color="auto" w:fill="FFFFFF"/>
+        </w:rPr>
+      </w:pPr>
     </w:p>
     <w:p>
       <w:pPr>
@@ -5653,7 +5985,56 @@
         </w:tabs>
         <w:spacing w:after="0" w:line="240" w:lineRule="auto"/>
         <w:jc w:val="both"/>
-      </w:pPr>
+        <w:rPr>
+          <w:rFonts w:cs="Arial"/>
+          <w:color w:val="222222"/>
+          <w:sz w:val="20"/>
+          <w:szCs w:val="20"/>
+          <w:shd w:val="clear" w:color="auto" w:fill="FFFFFF"/>
+        </w:rPr>
+      </w:pPr>
+      <w:r>
+        <w:rPr>
+          <w:rFonts w:cs="Arial"/>
+          <w:color w:val="222222"/>
+          <w:sz w:val="20"/>
+          <w:szCs w:val="20"/>
+          <w:shd w:val="clear" w:color="auto" w:fill="FFFFFF"/>
+        </w:rPr>
+        <w:t>PEIXOTO, Ana Paula Melo; DO NASCIMENTO, Giovane. CRISE E DESMONTE DO ENSINO MÉDIO PÚBLICO PROFISSIONALIZANTE NA REDE FAETEC1-O CASO DA ESCOLA TÉCNICA ESTADUAL JOÃO BARCELOS MARTINS.</w:t>
+      </w:r>
+      <w:r>
+        <w:rPr>
+          <w:rFonts w:cs="Arial"/>
+          <w:color w:val="222222"/>
+          <w:sz w:val="20"/>
+          <w:szCs w:val="20"/>
+          <w:shd w:val="clear" w:color="auto" w:fill="FFFFFF"/>
+        </w:rPr>
+        <w:t xml:space="preserve"> &lt;</w:t>
+      </w:r>
+      <w:proofErr w:type="gramStart"/>
+      <w:r>
+        <w:rPr>
+          <w:rFonts w:cs="Arial"/>
+          <w:color w:val="222222"/>
+          <w:sz w:val="20"/>
+          <w:szCs w:val="20"/>
+          <w:shd w:val="clear" w:color="auto" w:fill="FFFFFF"/>
+        </w:rPr>
+        <w:t>http://www.fnpe.com.br/docs/apresentacao-trabalhos/eixo-04/ANA_PAULA_MELO_PEIXOTO.pdf</w:t>
+      </w:r>
+      <w:proofErr w:type="gramEnd"/>
+      <w:r>
+        <w:rPr>
+          <w:rFonts w:cs="Arial"/>
+          <w:color w:val="222222"/>
+          <w:sz w:val="20"/>
+          <w:szCs w:val="20"/>
+          <w:shd w:val="clear" w:color="auto" w:fill="FFFFFF"/>
+        </w:rPr>
+        <w:t>&gt;. Acesso em: 05/11/2018</w:t>
+      </w:r>
     </w:p>
     <w:p>
       <w:pPr>
@@ -5662,6 +6043,13 @@
         </w:tabs>
         <w:spacing w:after="0" w:line="240" w:lineRule="auto"/>
         <w:jc w:val="both"/>
+        <w:rPr>
+          <w:rFonts w:cs="Arial"/>
+          <w:color w:val="222222"/>
+          <w:sz w:val="20"/>
+          <w:szCs w:val="20"/>
+          <w:shd w:val="clear" w:color="auto" w:fill="FFFFFF"/>
+        </w:rPr>
       </w:pPr>
     </w:p>
     <w:p>
@@ -5671,6 +6059,13 @@
         </w:tabs>
         <w:spacing w:after="0" w:line="240" w:lineRule="auto"/>
         <w:jc w:val="both"/>
+        <w:rPr>
+          <w:rFonts w:cs="Arial"/>
+          <w:color w:val="222222"/>
+          <w:sz w:val="20"/>
+          <w:szCs w:val="20"/>
+          <w:shd w:val="clear" w:color="auto" w:fill="FFFFFF"/>
+        </w:rPr>
       </w:pPr>
     </w:p>
     <w:p>
@@ -5680,6 +6075,10 @@
         </w:tabs>
         <w:spacing w:after="0" w:line="240" w:lineRule="auto"/>
         <w:jc w:val="both"/>
+        <w:rPr>
+          <w:sz w:val="20"/>
+          <w:szCs w:val="20"/>
+        </w:rPr>
       </w:pPr>
     </w:p>
     <w:p>
@@ -5700,9 +6099,27 @@
         <w:jc w:val="both"/>
       </w:pPr>
     </w:p>
+    <w:p>
+      <w:pPr>
+        <w:tabs>
+          <w:tab w:val="left" w:pos="708"/>
+        </w:tabs>
+        <w:spacing w:after="0" w:line="240" w:lineRule="auto"/>
+        <w:jc w:val="both"/>
+      </w:pPr>
+    </w:p>
+    <w:p>
+      <w:pPr>
+        <w:tabs>
+          <w:tab w:val="left" w:pos="708"/>
+        </w:tabs>
+        <w:spacing w:after="0" w:line="240" w:lineRule="auto"/>
+        <w:jc w:val="both"/>
+      </w:pPr>
+    </w:p>
     <w:sectPr>
-      <w:headerReference w:type="default" r:id="rId10"/>
-      <w:footerReference w:type="default" r:id="rId11"/>
+      <w:headerReference w:type="default" r:id="rId11"/>
+      <w:footerReference w:type="default" r:id="rId12"/>
       <w:pgSz w:w="11906" w:h="16838" w:code="9"/>
       <w:pgMar w:top="1701" w:right="1134" w:bottom="1134" w:left="1701" w:header="720" w:footer="720" w:gutter="0"/>
       <w:pgNumType w:start="0"/>
@@ -8009,7 +8426,6 @@
   <w:style w:type="character" w:default="1" w:styleId="Fontepargpadro">
     <w:name w:val="Default Paragraph Font"/>
     <w:uiPriority w:val="1"/>
-    <w:semiHidden/>
     <w:unhideWhenUsed/>
   </w:style>
   <w:style w:type="table" w:default="1" w:styleId="Tabelanormal">
@@ -8722,11 +9138,11 @@
           <c:showBubbleSize val="0"/>
         </c:dLbls>
         <c:gapWidth val="65"/>
-        <c:axId val="357217072"/>
-        <c:axId val="357210016"/>
+        <c:axId val="390947920"/>
+        <c:axId val="390948312"/>
       </c:barChart>
       <c:catAx>
-        <c:axId val="357217072"/>
+        <c:axId val="390947920"/>
         <c:scaling>
           <c:orientation val="minMax"/>
         </c:scaling>
@@ -8769,7 +9185,7 @@
             <a:endParaRPr lang="pt-BR"/>
           </a:p>
         </c:txPr>
-        <c:crossAx val="357210016"/>
+        <c:crossAx val="390948312"/>
         <c:crosses val="autoZero"/>
         <c:auto val="1"/>
         <c:lblAlgn val="ctr"/>
@@ -8777,7 +9193,7 @@
         <c:noMultiLvlLbl val="0"/>
       </c:catAx>
       <c:valAx>
-        <c:axId val="357210016"/>
+        <c:axId val="390948312"/>
         <c:scaling>
           <c:orientation val="minMax"/>
         </c:scaling>
@@ -8813,7 +9229,7 @@
         <c:majorTickMark val="none"/>
         <c:minorTickMark val="none"/>
         <c:tickLblPos val="nextTo"/>
-        <c:crossAx val="357217072"/>
+        <c:crossAx val="390947920"/>
         <c:crosses val="autoZero"/>
         <c:crossBetween val="between"/>
       </c:valAx>
@@ -10805,7 +11221,7 @@
 </file>
 
 <file path=customXml/itemProps1.xml><?xml version="1.0" encoding="utf-8"?>
-<ds:datastoreItem xmlns:ds="http://schemas.openxmlformats.org/officeDocument/2006/customXml" ds:itemID="{C1E980A2-0D80-4F9B-8E0A-946075616191}">
+<ds:datastoreItem xmlns:ds="http://schemas.openxmlformats.org/officeDocument/2006/customXml" ds:itemID="{404370EA-A2D8-475A-88E6-2A26DB1C74EA}">
   <ds:schemaRefs>
     <ds:schemaRef ds:uri="http://schemas.openxmlformats.org/officeDocument/2006/bibliography"/>
   </ds:schemaRefs>

</xml_diff>

<commit_message>
inicio 2.3 item de requisitos funcionais
</commit_message>
<xml_diff>
--- a/tcc_Leonardo.docx
+++ b/tcc_Leonardo.docx
@@ -670,8 +670,8 @@
         <w:t>2018</w:t>
       </w:r>
     </w:p>
-    <w:bookmarkStart w:id="0" w:name="_Toc529287705" w:displacedByCustomXml="next"/>
-    <w:bookmarkStart w:id="1" w:name="_Toc529464318" w:displacedByCustomXml="next"/>
+    <w:bookmarkStart w:id="0" w:name="_Toc529464318" w:displacedByCustomXml="next"/>
+    <w:bookmarkStart w:id="1" w:name="_Toc529287705" w:displacedByCustomXml="next"/>
     <w:sdt>
       <w:sdtPr>
         <w:id w:val="1922447726"/>
@@ -2906,55 +2906,29 @@
           <w:tab w:val="right" w:leader="dot" w:pos="9071"/>
         </w:tabs>
         <w:spacing w:after="100"/>
-      </w:pPr>
-      <w:r>
+        <w:rPr>
+          <w:lang w:val="en-US"/>
+        </w:rPr>
+      </w:pPr>
+      <w:r>
+        <w:rPr>
+          <w:lang w:val="en-US"/>
+        </w:rPr>
         <w:t>BPMN</w:t>
       </w:r>
       <w:r>
+        <w:rPr>
+          <w:lang w:val="en-US"/>
+        </w:rPr>
         <w:tab/>
       </w:r>
       <w:r>
         <w:rPr>
           <w:i/>
-        </w:rPr>
-        <w:t xml:space="preserve">Business </w:t>
-      </w:r>
-      <w:proofErr w:type="spellStart"/>
-      <w:r>
-        <w:rPr>
-          <w:i/>
-        </w:rPr>
-        <w:t>Process</w:t>
-      </w:r>
-      <w:proofErr w:type="spellEnd"/>
-      <w:r>
-        <w:rPr>
-          <w:i/>
-        </w:rPr>
-        <w:t xml:space="preserve"> </w:t>
-      </w:r>
-      <w:proofErr w:type="spellStart"/>
-      <w:r>
-        <w:rPr>
-          <w:i/>
-        </w:rPr>
-        <w:t>Modeling</w:t>
-      </w:r>
-      <w:proofErr w:type="spellEnd"/>
-      <w:r>
-        <w:rPr>
-          <w:i/>
-        </w:rPr>
-        <w:t xml:space="preserve"> </w:t>
-      </w:r>
-      <w:proofErr w:type="spellStart"/>
-      <w:r>
-        <w:rPr>
-          <w:i/>
-        </w:rPr>
-        <w:t>Notation</w:t>
-      </w:r>
-      <w:proofErr w:type="spellEnd"/>
+          <w:lang w:val="en-US"/>
+        </w:rPr>
+        <w:t>Business Process Modeling Notation</w:t>
+      </w:r>
     </w:p>
     <w:p>
       <w:pPr>
@@ -2962,6 +2936,9 @@
           <w:tab w:val="right" w:pos="9071"/>
         </w:tabs>
         <w:spacing w:after="100"/>
+        <w:rPr>
+          <w:lang w:val="en-US"/>
+        </w:rPr>
       </w:pPr>
     </w:p>
     <w:p>
@@ -2970,6 +2947,9 @@
           <w:tab w:val="right" w:pos="9071"/>
         </w:tabs>
         <w:spacing w:after="100"/>
+        <w:rPr>
+          <w:lang w:val="en-US"/>
+        </w:rPr>
       </w:pPr>
     </w:p>
     <w:p>
@@ -2978,6 +2958,9 @@
           <w:tab w:val="right" w:pos="9071"/>
         </w:tabs>
         <w:spacing w:after="100"/>
+        <w:rPr>
+          <w:lang w:val="en-US"/>
+        </w:rPr>
       </w:pPr>
     </w:p>
     <w:p>
@@ -2986,6 +2969,9 @@
           <w:tab w:val="right" w:pos="9071"/>
         </w:tabs>
         <w:spacing w:after="100"/>
+        <w:rPr>
+          <w:lang w:val="en-US"/>
+        </w:rPr>
       </w:pPr>
     </w:p>
     <w:p>
@@ -2994,6 +2980,9 @@
           <w:tab w:val="right" w:pos="9071"/>
         </w:tabs>
         <w:spacing w:after="100"/>
+        <w:rPr>
+          <w:lang w:val="en-US"/>
+        </w:rPr>
       </w:pPr>
     </w:p>
     <w:p>
@@ -3002,6 +2991,9 @@
           <w:tab w:val="right" w:pos="9071"/>
         </w:tabs>
         <w:spacing w:after="100"/>
+        <w:rPr>
+          <w:lang w:val="en-US"/>
+        </w:rPr>
       </w:pPr>
     </w:p>
     <w:p>
@@ -3010,6 +3002,9 @@
           <w:tab w:val="right" w:pos="9071"/>
         </w:tabs>
         <w:spacing w:after="100"/>
+        <w:rPr>
+          <w:lang w:val="en-US"/>
+        </w:rPr>
       </w:pPr>
     </w:p>
     <w:p>
@@ -3018,6 +3013,9 @@
           <w:tab w:val="right" w:pos="9071"/>
         </w:tabs>
         <w:spacing w:after="100"/>
+        <w:rPr>
+          <w:lang w:val="en-US"/>
+        </w:rPr>
       </w:pPr>
     </w:p>
     <w:p>
@@ -3026,6 +3024,9 @@
           <w:tab w:val="right" w:pos="9071"/>
         </w:tabs>
         <w:spacing w:after="100"/>
+        <w:rPr>
+          <w:lang w:val="en-US"/>
+        </w:rPr>
       </w:pPr>
     </w:p>
     <w:p>
@@ -3034,6 +3035,9 @@
           <w:tab w:val="right" w:pos="9071"/>
         </w:tabs>
         <w:spacing w:after="100"/>
+        <w:rPr>
+          <w:lang w:val="en-US"/>
+        </w:rPr>
       </w:pPr>
     </w:p>
     <w:p>
@@ -3042,6 +3046,9 @@
           <w:tab w:val="right" w:pos="9071"/>
         </w:tabs>
         <w:spacing w:after="100"/>
+        <w:rPr>
+          <w:lang w:val="en-US"/>
+        </w:rPr>
       </w:pPr>
     </w:p>
     <w:p>
@@ -3050,6 +3057,9 @@
           <w:tab w:val="right" w:pos="9071"/>
         </w:tabs>
         <w:spacing w:after="100"/>
+        <w:rPr>
+          <w:lang w:val="en-US"/>
+        </w:rPr>
       </w:pPr>
     </w:p>
     <w:p>
@@ -3058,6 +3068,9 @@
           <w:tab w:val="right" w:pos="9071"/>
         </w:tabs>
         <w:spacing w:after="100"/>
+        <w:rPr>
+          <w:lang w:val="en-US"/>
+        </w:rPr>
       </w:pPr>
     </w:p>
     <w:p>
@@ -3066,6 +3079,9 @@
           <w:tab w:val="right" w:pos="9071"/>
         </w:tabs>
         <w:spacing w:after="100"/>
+        <w:rPr>
+          <w:lang w:val="en-US"/>
+        </w:rPr>
       </w:pPr>
     </w:p>
     <w:p>
@@ -3074,6 +3090,9 @@
           <w:tab w:val="right" w:pos="9071"/>
         </w:tabs>
         <w:spacing w:after="100"/>
+        <w:rPr>
+          <w:lang w:val="en-US"/>
+        </w:rPr>
       </w:pPr>
     </w:p>
     <w:p>
@@ -3082,6 +3101,9 @@
           <w:tab w:val="right" w:pos="9071"/>
         </w:tabs>
         <w:spacing w:after="100"/>
+        <w:rPr>
+          <w:lang w:val="en-US"/>
+        </w:rPr>
       </w:pPr>
     </w:p>
     <w:p>
@@ -3090,6 +3112,9 @@
           <w:tab w:val="right" w:pos="9071"/>
         </w:tabs>
         <w:spacing w:after="100"/>
+        <w:rPr>
+          <w:lang w:val="en-US"/>
+        </w:rPr>
       </w:pPr>
     </w:p>
     <w:p>
@@ -3098,6 +3123,9 @@
           <w:tab w:val="right" w:pos="9071"/>
         </w:tabs>
         <w:spacing w:after="100"/>
+        <w:rPr>
+          <w:lang w:val="en-US"/>
+        </w:rPr>
       </w:pPr>
     </w:p>
     <w:p>
@@ -3106,6 +3134,9 @@
           <w:tab w:val="right" w:pos="9071"/>
         </w:tabs>
         <w:spacing w:after="100"/>
+        <w:rPr>
+          <w:lang w:val="en-US"/>
+        </w:rPr>
       </w:pPr>
     </w:p>
     <w:p>
@@ -3114,6 +3145,9 @@
           <w:tab w:val="right" w:pos="9071"/>
         </w:tabs>
         <w:spacing w:after="100"/>
+        <w:rPr>
+          <w:lang w:val="en-US"/>
+        </w:rPr>
       </w:pPr>
     </w:p>
     <w:p>
@@ -3122,6 +3156,9 @@
           <w:tab w:val="right" w:pos="9071"/>
         </w:tabs>
         <w:spacing w:after="100"/>
+        <w:rPr>
+          <w:lang w:val="en-US"/>
+        </w:rPr>
       </w:pPr>
     </w:p>
     <w:p>
@@ -3132,19 +3169,34 @@
           <w:rFonts w:eastAsia="Calibri" w:cs="Calibri"/>
           <w:iCs w:val="0"/>
           <w:color w:val="000000"/>
+          <w:lang w:val="en-US"/>
         </w:rPr>
       </w:pPr>
       <w:bookmarkStart w:id="5" w:name="_Toc529284874"/>
       <w:bookmarkStart w:id="6" w:name="_Toc529925393"/>
       <w:r>
+        <w:rPr>
+          <w:lang w:val="en-US"/>
+        </w:rPr>
         <w:lastRenderedPageBreak/>
         <w:t>1</w:t>
       </w:r>
       <w:bookmarkEnd w:id="5"/>
       <w:r>
-        <w:t xml:space="preserve"> Introdução</w:t>
+        <w:rPr>
+          <w:lang w:val="en-US"/>
+        </w:rPr>
+        <w:t xml:space="preserve"> </w:t>
+      </w:r>
+      <w:proofErr w:type="spellStart"/>
+      <w:r>
+        <w:rPr>
+          <w:lang w:val="en-US"/>
+        </w:rPr>
+        <w:t>Introdução</w:t>
       </w:r>
       <w:bookmarkEnd w:id="6"/>
+      <w:proofErr w:type="spellEnd"/>
     </w:p>
     <w:p>
       <w:pPr>
@@ -5480,15 +5532,38 @@
       <w:pPr>
         <w:pStyle w:val="Ttulo2"/>
       </w:pPr>
-      <w:bookmarkStart w:id="17" w:name="_Toc529284881"/>
-      <w:bookmarkStart w:id="18" w:name="_Toc529925400"/>
+      <w:bookmarkStart w:id="17" w:name="_Toc529925400"/>
+      <w:bookmarkStart w:id="18" w:name="_Toc529284881"/>
       <w:r>
         <w:t>2.1 Pesquisa de campo</w:t>
       </w:r>
-      <w:bookmarkEnd w:id="18"/>
-    </w:p>
-    <w:p>
-      <w:pPr>
+      <w:bookmarkEnd w:id="17"/>
+    </w:p>
+    <w:p>
+      <w:pPr>
+        <w:pStyle w:val="SemEspaamento"/>
+        <w:rPr>
+          <w:rStyle w:val="nfaseSutil"/>
+          <w:iCs w:val="0"/>
+          <w:color w:val="000000"/>
+          <w:sz w:val="24"/>
+        </w:rPr>
+      </w:pPr>
+      <w:r>
+        <w:rPr>
+          <w:rStyle w:val="nfaseSutil"/>
+          <w:iCs w:val="0"/>
+          <w:color w:val="000000"/>
+          <w:sz w:val="24"/>
+        </w:rPr>
+        <w:t>De acordo com GRAY(2012),</w:t>
+      </w:r>
+    </w:p>
+    <w:p>
+      <w:pPr>
+        <w:spacing w:line="240" w:lineRule="auto"/>
+        <w:ind w:left="2268"/>
+        <w:jc w:val="both"/>
         <w:rPr>
           <w:iCs/>
           <w:color w:val="404040" w:themeColor="text1" w:themeTint="BF"/>
@@ -5499,16 +5574,29 @@
         <w:rPr>
           <w:rStyle w:val="nfaseSutil"/>
         </w:rPr>
-        <w:t>“Diante de um mundo cada vez mais competitivo, dinâmico e incerto, o conhecimento dos métodos de pesquisa é importante, pois ajuda as pessoas que fazem parte das organizações a entender, prever e controlar seus ambientes internos e externos... Sendo assim torna-se possível calcular os riscos e os benefícios potenciais da implementação de projetos de pesquisa.” (GRAY, David E.,2012).</w:t>
+        <w:t>“Diante de um mundo cada vez mais competitivo, dinâmico e incerto, o conhecimento dos métodos de pesquisa é importante, pois ajuda as pessoas que fazem parte das organizações a entender, prever e controlar seus ambientes internos e externos... Sendo assim torna-se possível calcular os riscos e os benefícios potenciais da implementação d</w:t>
+      </w:r>
+      <w:r>
+        <w:rPr>
+          <w:rStyle w:val="nfaseSutil"/>
+        </w:rPr>
+        <w:t xml:space="preserve">e projetos de pesquisa.” </w:t>
       </w:r>
     </w:p>
     <w:p>
       <w:pPr>
         <w:pStyle w:val="SemEspaamento"/>
         <w:spacing w:line="360" w:lineRule="auto"/>
-      </w:pPr>
-      <w:r>
-        <w:t xml:space="preserve">Como supracitado no item “1.2 Justificativa”, contido na Introdução deste, foi realizada uma pesquisa de campo que apontou que </w:t>
+        <w:ind w:firstLine="709"/>
+      </w:pPr>
+      <w:r>
+        <w:t>Co</w:t>
+      </w:r>
+      <w:r>
+        <w:t xml:space="preserve">nforme </w:t>
+      </w:r>
+      <w:r>
+        <w:t xml:space="preserve">supracitado no item “1.2 Justificativa”, contido na Introdução deste, foi realizada uma pesquisa de campo que apontou que </w:t>
       </w:r>
       <w:r>
         <w:t xml:space="preserve">88.9% dos funcionários entrevistados sentiram a necessidade da substituição do antigo sistema por um mais atual, que conseguisse lidar com as regras de negócio atuais tratando cada particularidade que existe na Escola. “O Sistema de Gerenciamento Escolar (SGE) não está atendendo às necessidades atuais”, </w:t>
@@ -5524,6 +5612,7 @@
       <w:pPr>
         <w:pStyle w:val="SemEspaamento"/>
         <w:spacing w:line="360" w:lineRule="auto"/>
+        <w:ind w:firstLine="709"/>
       </w:pPr>
       <w:r>
         <w:t xml:space="preserve">A pesquisa </w:t>
@@ -5546,16 +5635,20 @@
         <w:t xml:space="preserve"> e foi levantada </w:t>
       </w:r>
       <w:r>
-        <w:t>em 5 setores da unidade. Dentre eles, Setor de Orientação Pedagógica (SOP), Coordenação técnica, Secretaria, Diploma e Estágio. Sua intenção foi levantar alguns requisitos sobre as particularidades de cada setor e saber a ideia que cada funcionário tem a respeito de um sistema que atenda suas necessidades.</w:t>
+        <w:t xml:space="preserve">em 5 setores da unidade. Dentre eles, Setor de Orientação Pedagógica (SOP), Coordenação técnica, Secretaria, Diploma e Estágio. Sua intenção foi levantar alguns requisitos sobre as particularidades de cada setor e </w:t>
+      </w:r>
+      <w:r>
+        <w:lastRenderedPageBreak/>
+        <w:t>saber a ideia que cada funcionário tem a respeito de um sistema que atenda suas necessidades.</w:t>
       </w:r>
     </w:p>
     <w:p>
       <w:pPr>
         <w:pStyle w:val="SemEspaamento"/>
         <w:spacing w:line="360" w:lineRule="auto"/>
-      </w:pPr>
-      <w:r>
-        <w:lastRenderedPageBreak/>
+        <w:ind w:firstLine="709"/>
+      </w:pPr>
+      <w:r>
         <w:t xml:space="preserve">Foram coletadas x respostas !!!(DEFINIR NÚMERO DE RESPOSTAS ATÉ O FIM DA </w:t>
       </w:r>
       <w:proofErr w:type="gramStart"/>
@@ -5571,6 +5664,7 @@
       <w:pPr>
         <w:pStyle w:val="SemEspaamento"/>
         <w:spacing w:line="360" w:lineRule="auto"/>
+        <w:ind w:firstLine="709"/>
       </w:pPr>
       <w:r>
         <w:t>Foram comuns na análise das respostas os termos</w:t>
@@ -5606,6 +5700,7 @@
     </w:p>
     <w:p>
       <w:pPr>
+        <w:ind w:firstLine="709"/>
         <w:jc w:val="both"/>
       </w:pPr>
       <w:r>
@@ -5620,6 +5715,7 @@
     </w:p>
     <w:p>
       <w:pPr>
+        <w:ind w:firstLine="709"/>
         <w:jc w:val="both"/>
       </w:pPr>
       <w:r>
@@ -5629,7 +5725,7 @@
         <mc:AlternateContent>
           <mc:Choice Requires="wps">
             <w:drawing>
-              <wp:anchor distT="0" distB="0" distL="114300" distR="114300" simplePos="0" relativeHeight="251710976" behindDoc="0" locked="0" layoutInCell="1" allowOverlap="1" wp14:anchorId="4ACF03E0" wp14:editId="02D47C4C">
+              <wp:anchor distT="0" distB="0" distL="114300" distR="114300" simplePos="0" relativeHeight="251710976" behindDoc="0" locked="0" layoutInCell="1" allowOverlap="1" wp14:anchorId="57A21195" wp14:editId="7F8958DE">
                 <wp:simplePos x="0" y="0"/>
                 <wp:positionH relativeFrom="margin">
                   <wp:posOffset>75565</wp:posOffset>
@@ -5715,7 +5811,7 @@
           </mc:Choice>
           <mc:Fallback>
             <w:pict>
-              <v:shape w14:anchorId="4ACF03E0" id="Caixa de texto 6" o:spid="_x0000_s1029" type="#_x0000_t202" style="position:absolute;left:0;text-align:left;margin-left:5.95pt;margin-top:265pt;width:431.15pt;height:36.75pt;z-index:251710976;visibility:visible;mso-wrap-style:square;mso-width-percent:0;mso-height-percent:0;mso-wrap-distance-left:9pt;mso-wrap-distance-top:0;mso-wrap-distance-right:9pt;mso-wrap-distance-bottom:0;mso-position-horizontal:absolute;mso-position-horizontal-relative:margin;mso-position-vertical:absolute;mso-position-vertical-relative:text;mso-width-percent:0;mso-height-percent:0;mso-width-relative:margin;mso-height-relative:margin;v-text-anchor:top" o:gfxdata="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" fillcolor="white [3201]" stroked="f" strokeweight=".5pt">
+              <v:shape w14:anchorId="57A21195" id="Caixa de texto 6" o:spid="_x0000_s1029" type="#_x0000_t202" style="position:absolute;left:0;text-align:left;margin-left:5.95pt;margin-top:265pt;width:431.15pt;height:36.75pt;z-index:251710976;visibility:visible;mso-wrap-style:square;mso-width-percent:0;mso-height-percent:0;mso-wrap-distance-left:9pt;mso-wrap-distance-top:0;mso-wrap-distance-right:9pt;mso-wrap-distance-bottom:0;mso-position-horizontal:absolute;mso-position-horizontal-relative:margin;mso-position-vertical:absolute;mso-position-vertical-relative:text;mso-width-percent:0;mso-height-percent:0;mso-width-relative:margin;mso-height-relative:margin;v-text-anchor:top" o:gfxdata="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" fillcolor="white [3201]" stroked="f" strokeweight=".5pt">
                 <v:textbox>
                   <w:txbxContent>
                     <w:p>
@@ -5746,7 +5842,7 @@
           <w:noProof/>
         </w:rPr>
         <w:drawing>
-          <wp:anchor distT="0" distB="0" distL="114300" distR="114300" simplePos="0" relativeHeight="251709952" behindDoc="0" locked="0" layoutInCell="1" allowOverlap="1" wp14:anchorId="2CB133DF" wp14:editId="251FB7B3">
+          <wp:anchor distT="0" distB="0" distL="114300" distR="114300" simplePos="0" relativeHeight="251709952" behindDoc="0" locked="0" layoutInCell="1" allowOverlap="1" wp14:anchorId="53233163" wp14:editId="082A7CCF">
             <wp:simplePos x="0" y="0"/>
             <wp:positionH relativeFrom="margin">
               <wp:align>right</wp:align>
@@ -5879,11 +5975,6 @@
       <w:pPr>
         <w:jc w:val="both"/>
       </w:pPr>
-    </w:p>
-    <w:p>
-      <w:pPr>
-        <w:jc w:val="both"/>
-      </w:pPr>
       <w:r>
         <w:rPr>
           <w:noProof/>
@@ -5892,7 +5983,7 @@
         <mc:AlternateContent>
           <mc:Choice Requires="wps">
             <w:drawing>
-              <wp:anchor distT="0" distB="0" distL="114300" distR="114300" simplePos="0" relativeHeight="251714048" behindDoc="0" locked="0" layoutInCell="1" allowOverlap="1" wp14:anchorId="4CD715A9" wp14:editId="7266C0BE">
+              <wp:anchor distT="0" distB="0" distL="114300" distR="114300" simplePos="0" relativeHeight="251714048" behindDoc="0" locked="0" layoutInCell="1" allowOverlap="1" wp14:anchorId="6102BC82" wp14:editId="4106A09E">
                 <wp:simplePos x="0" y="0"/>
                 <wp:positionH relativeFrom="margin">
                   <wp:posOffset>37465</wp:posOffset>
@@ -5986,7 +6077,7 @@
           </mc:Choice>
           <mc:Fallback>
             <w:pict>
-              <v:shape w14:anchorId="4CD715A9" id="Caixa de texto 12" o:spid="_x0000_s1030" type="#_x0000_t202" style="position:absolute;left:0;text-align:left;margin-left:2.95pt;margin-top:606.75pt;width:431.15pt;height:53.55pt;z-index:251714048;visibility:visible;mso-wrap-style:square;mso-width-percent:0;mso-height-percent:0;mso-wrap-distance-left:9pt;mso-wrap-distance-top:0;mso-wrap-distance-right:9pt;mso-wrap-distance-bottom:0;mso-position-horizontal:absolute;mso-position-horizontal-relative:margin;mso-position-vertical:absolute;mso-position-vertical-relative:text;mso-width-percent:0;mso-height-percent:0;mso-width-relative:margin;mso-height-relative:margin;v-text-anchor:top" o:gfxdata="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" fillcolor="white [3201]" stroked="f" strokeweight=".5pt">
+              <v:shape w14:anchorId="6102BC82" id="Caixa de texto 12" o:spid="_x0000_s1030" type="#_x0000_t202" style="position:absolute;left:0;text-align:left;margin-left:2.95pt;margin-top:606.75pt;width:431.15pt;height:53.55pt;z-index:251714048;visibility:visible;mso-wrap-style:square;mso-width-percent:0;mso-height-percent:0;mso-wrap-distance-left:9pt;mso-wrap-distance-top:0;mso-wrap-distance-right:9pt;mso-wrap-distance-bottom:0;mso-position-horizontal:absolute;mso-position-horizontal-relative:margin;mso-position-vertical:absolute;mso-position-vertical-relative:text;mso-width-percent:0;mso-height-percent:0;mso-width-relative:margin;mso-height-relative:margin;v-text-anchor:top" o:gfxdata="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" fillcolor="white [3201]" stroked="f" strokeweight=".5pt">
                 <v:textbox>
                   <w:txbxContent>
                     <w:p>
@@ -6025,7 +6116,7 @@
           <w:noProof/>
         </w:rPr>
         <w:drawing>
-          <wp:anchor distT="0" distB="0" distL="114300" distR="114300" simplePos="0" relativeHeight="251713024" behindDoc="0" locked="0" layoutInCell="1" allowOverlap="1" wp14:anchorId="6AFD3CBF" wp14:editId="101051D1">
+          <wp:anchor distT="0" distB="0" distL="114300" distR="114300" simplePos="0" relativeHeight="251713024" behindDoc="0" locked="0" layoutInCell="1" allowOverlap="1" wp14:anchorId="364C9BA0" wp14:editId="33FB14E1">
             <wp:simplePos x="0" y="0"/>
             <wp:positionH relativeFrom="column">
               <wp:posOffset>-137160</wp:posOffset>
@@ -6088,7 +6179,7 @@
         <mc:AlternateContent>
           <mc:Choice Requires="wps">
             <w:drawing>
-              <wp:anchor distT="0" distB="0" distL="114300" distR="114300" simplePos="0" relativeHeight="251712000" behindDoc="0" locked="0" layoutInCell="1" allowOverlap="1" wp14:anchorId="5D1F7E17" wp14:editId="1C3516EB">
+              <wp:anchor distT="0" distB="0" distL="114300" distR="114300" simplePos="0" relativeHeight="251712000" behindDoc="0" locked="0" layoutInCell="1" allowOverlap="1" wp14:anchorId="425CC7B7" wp14:editId="7C66985C">
                 <wp:simplePos x="0" y="0"/>
                 <wp:positionH relativeFrom="margin">
                   <wp:align>center</wp:align>
@@ -6171,7 +6262,7 @@
           </mc:Choice>
           <mc:Fallback>
             <w:pict>
-              <v:shape w14:anchorId="5D1F7E17" id="Caixa de texto 14" o:spid="_x0000_s1031" type="#_x0000_t202" style="position:absolute;left:0;text-align:left;margin-left:0;margin-top:234.8pt;width:415.25pt;height:53.55pt;z-index:251712000;visibility:visible;mso-wrap-style:square;mso-width-percent:0;mso-height-percent:0;mso-wrap-distance-left:9pt;mso-wrap-distance-top:0;mso-wrap-distance-right:9pt;mso-wrap-distance-bottom:0;mso-position-horizontal:center;mso-position-horizontal-relative:margin;mso-position-vertical:absolute;mso-position-vertical-relative:text;mso-width-percent:0;mso-height-percent:0;mso-width-relative:margin;mso-height-relative:margin;v-text-anchor:top" o:gfxdata="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" fillcolor="white [3201]" stroked="f" strokeweight=".5pt">
+              <v:shape w14:anchorId="425CC7B7" id="Caixa de texto 14" o:spid="_x0000_s1031" type="#_x0000_t202" style="position:absolute;left:0;text-align:left;margin-left:0;margin-top:234.8pt;width:415.25pt;height:53.55pt;z-index:251712000;visibility:visible;mso-wrap-style:square;mso-width-percent:0;mso-height-percent:0;mso-wrap-distance-left:9pt;mso-wrap-distance-top:0;mso-wrap-distance-right:9pt;mso-wrap-distance-bottom:0;mso-position-horizontal:center;mso-position-horizontal-relative:margin;mso-position-vertical:absolute;mso-position-vertical-relative:text;mso-width-percent:0;mso-height-percent:0;mso-width-relative:margin;mso-height-relative:margin;v-text-anchor:top" o:gfxdata="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" fillcolor="white [3201]" stroked="f" strokeweight=".5pt">
                 <v:textbox>
                   <w:txbxContent>
                     <w:p>
@@ -6199,7 +6290,7 @@
           <w:noProof/>
         </w:rPr>
         <w:drawing>
-          <wp:anchor distT="0" distB="0" distL="114300" distR="114300" simplePos="0" relativeHeight="251676159" behindDoc="0" locked="0" layoutInCell="1" allowOverlap="1" wp14:anchorId="3BBCF1B0" wp14:editId="5A90CF3E">
+          <wp:anchor distT="0" distB="0" distL="114300" distR="114300" simplePos="0" relativeHeight="251676159" behindDoc="0" locked="0" layoutInCell="1" allowOverlap="1" wp14:anchorId="06EFFC4F" wp14:editId="3FAF11FB">
             <wp:simplePos x="0" y="0"/>
             <wp:positionH relativeFrom="page">
               <wp:align>center</wp:align>
@@ -6268,7 +6359,7 @@
         <mc:AlternateContent>
           <mc:Choice Requires="wps">
             <w:drawing>
-              <wp:anchor distT="0" distB="0" distL="114300" distR="114300" simplePos="0" relativeHeight="251718144" behindDoc="0" locked="0" layoutInCell="1" allowOverlap="1" wp14:anchorId="006B635B" wp14:editId="32CF47C4">
+              <wp:anchor distT="0" distB="0" distL="114300" distR="114300" simplePos="0" relativeHeight="251718144" behindDoc="0" locked="0" layoutInCell="1" allowOverlap="1" wp14:anchorId="3A519543" wp14:editId="66D80554">
                 <wp:simplePos x="0" y="0"/>
                 <wp:positionH relativeFrom="margin">
                   <wp:posOffset>31750</wp:posOffset>
@@ -6362,7 +6453,7 @@
           </mc:Choice>
           <mc:Fallback>
             <w:pict>
-              <v:shape w14:anchorId="006B635B" id="Caixa de texto 17" o:spid="_x0000_s1032" type="#_x0000_t202" style="position:absolute;left:0;text-align:left;margin-left:2.5pt;margin-top:598.95pt;width:447.95pt;height:52.5pt;z-index:251718144;visibility:visible;mso-wrap-style:square;mso-width-percent:0;mso-height-percent:0;mso-wrap-distance-left:9pt;mso-wrap-distance-top:0;mso-wrap-distance-right:9pt;mso-wrap-distance-bottom:0;mso-position-horizontal:absolute;mso-position-horizontal-relative:margin;mso-position-vertical:absolute;mso-position-vertical-relative:text;mso-width-percent:0;mso-height-percent:0;mso-width-relative:margin;mso-height-relative:margin;v-text-anchor:top" o:gfxdata="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" fillcolor="white [3201]" stroked="f" strokeweight=".5pt">
+              <v:shape w14:anchorId="3A519543" id="Caixa de texto 17" o:spid="_x0000_s1032" type="#_x0000_t202" style="position:absolute;left:0;text-align:left;margin-left:2.5pt;margin-top:598.95pt;width:447.95pt;height:52.5pt;z-index:251718144;visibility:visible;mso-wrap-style:square;mso-width-percent:0;mso-height-percent:0;mso-wrap-distance-left:9pt;mso-wrap-distance-top:0;mso-wrap-distance-right:9pt;mso-wrap-distance-bottom:0;mso-position-horizontal:absolute;mso-position-horizontal-relative:margin;mso-position-vertical:absolute;mso-position-vertical-relative:text;mso-width-percent:0;mso-height-percent:0;mso-width-relative:margin;mso-height-relative:margin;v-text-anchor:top" o:gfxdata="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" fillcolor="white [3201]" stroked="f" strokeweight=".5pt">
                 <v:textbox>
                   <w:txbxContent>
                     <w:p>
@@ -6401,7 +6492,7 @@
           <w:noProof/>
         </w:rPr>
         <w:drawing>
-          <wp:anchor distT="0" distB="0" distL="114300" distR="114300" simplePos="0" relativeHeight="251717120" behindDoc="0" locked="0" layoutInCell="1" allowOverlap="1" wp14:anchorId="5500FC66" wp14:editId="21DFC45D">
+          <wp:anchor distT="0" distB="0" distL="114300" distR="114300" simplePos="0" relativeHeight="251717120" behindDoc="0" locked="0" layoutInCell="1" allowOverlap="1" wp14:anchorId="08514721" wp14:editId="312267C6">
             <wp:simplePos x="0" y="0"/>
             <wp:positionH relativeFrom="column">
               <wp:posOffset>-3810</wp:posOffset>
@@ -6464,7 +6555,7 @@
         <mc:AlternateContent>
           <mc:Choice Requires="wps">
             <w:drawing>
-              <wp:anchor distT="0" distB="0" distL="114300" distR="114300" simplePos="0" relativeHeight="251716096" behindDoc="0" locked="0" layoutInCell="1" allowOverlap="1" wp14:anchorId="207CE3C7" wp14:editId="723B0169">
+              <wp:anchor distT="0" distB="0" distL="114300" distR="114300" simplePos="0" relativeHeight="251716096" behindDoc="0" locked="0" layoutInCell="1" allowOverlap="1" wp14:anchorId="0FF3E5E8" wp14:editId="1AC7B9FE">
                 <wp:simplePos x="0" y="0"/>
                 <wp:positionH relativeFrom="margin">
                   <wp:posOffset>83185</wp:posOffset>
@@ -6550,7 +6641,7 @@
           </mc:Choice>
           <mc:Fallback>
             <w:pict>
-              <v:shape w14:anchorId="207CE3C7" id="Caixa de texto 16" o:spid="_x0000_s1033" type="#_x0000_t202" style="position:absolute;left:0;text-align:left;margin-left:6.55pt;margin-top:220.45pt;width:447.95pt;height:53.55pt;z-index:251716096;visibility:visible;mso-wrap-style:square;mso-width-percent:0;mso-height-percent:0;mso-wrap-distance-left:9pt;mso-wrap-distance-top:0;mso-wrap-distance-right:9pt;mso-wrap-distance-bottom:0;mso-position-horizontal:absolute;mso-position-horizontal-relative:margin;mso-position-vertical:absolute;mso-position-vertical-relative:text;mso-width-percent:0;mso-height-percent:0;mso-width-relative:margin;mso-height-relative:margin;v-text-anchor:top" o:gfxdata="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" fillcolor="white [3201]" stroked="f" strokeweight=".5pt">
+              <v:shape w14:anchorId="0FF3E5E8" id="Caixa de texto 16" o:spid="_x0000_s1033" type="#_x0000_t202" style="position:absolute;left:0;text-align:left;margin-left:6.55pt;margin-top:220.45pt;width:447.95pt;height:53.55pt;z-index:251716096;visibility:visible;mso-wrap-style:square;mso-width-percent:0;mso-height-percent:0;mso-wrap-distance-left:9pt;mso-wrap-distance-top:0;mso-wrap-distance-right:9pt;mso-wrap-distance-bottom:0;mso-position-horizontal:absolute;mso-position-horizontal-relative:margin;mso-position-vertical:absolute;mso-position-vertical-relative:text;mso-width-percent:0;mso-height-percent:0;mso-width-relative:margin;mso-height-relative:margin;v-text-anchor:top" o:gfxdata="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" fillcolor="white [3201]" stroked="f" strokeweight=".5pt">
                 <v:textbox>
                   <w:txbxContent>
                     <w:p>
@@ -6581,7 +6672,7 @@
           <w:noProof/>
         </w:rPr>
         <w:drawing>
-          <wp:anchor distT="0" distB="0" distL="114300" distR="114300" simplePos="0" relativeHeight="251715072" behindDoc="0" locked="0" layoutInCell="1" allowOverlap="1" wp14:anchorId="5CB21B38" wp14:editId="37CB19C6">
+          <wp:anchor distT="0" distB="0" distL="114300" distR="114300" simplePos="0" relativeHeight="251715072" behindDoc="0" locked="0" layoutInCell="1" allowOverlap="1" wp14:anchorId="7B370E66" wp14:editId="0A306A0D">
             <wp:simplePos x="0" y="0"/>
             <wp:positionH relativeFrom="margin">
               <wp:align>left</wp:align>
@@ -6648,7 +6739,7 @@
         <mc:AlternateContent>
           <mc:Choice Requires="wps">
             <w:drawing>
-              <wp:anchor distT="0" distB="0" distL="114300" distR="114300" simplePos="0" relativeHeight="251720192" behindDoc="0" locked="0" layoutInCell="1" allowOverlap="1" wp14:anchorId="05A88006" wp14:editId="2C441769">
+              <wp:anchor distT="0" distB="0" distL="114300" distR="114300" simplePos="0" relativeHeight="251720192" behindDoc="0" locked="0" layoutInCell="1" allowOverlap="1" wp14:anchorId="7E612619" wp14:editId="6FFF81D1">
                 <wp:simplePos x="0" y="0"/>
                 <wp:positionH relativeFrom="margin">
                   <wp:align>left</wp:align>
@@ -6742,7 +6833,7 @@
           </mc:Choice>
           <mc:Fallback>
             <w:pict>
-              <v:shape w14:anchorId="05A88006" id="Caixa de texto 19" o:spid="_x0000_s1034" type="#_x0000_t202" style="position:absolute;margin-left:0;margin-top:166.7pt;width:447.95pt;height:84.15pt;z-index:251720192;visibility:visible;mso-wrap-style:square;mso-width-percent:0;mso-height-percent:0;mso-wrap-distance-left:9pt;mso-wrap-distance-top:0;mso-wrap-distance-right:9pt;mso-wrap-distance-bottom:0;mso-position-horizontal:left;mso-position-horizontal-relative:margin;mso-position-vertical:absolute;mso-position-vertical-relative:text;mso-width-percent:0;mso-height-percent:0;mso-width-relative:margin;mso-height-relative:margin;v-text-anchor:top" o:gfxdata="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" fillcolor="white [3201]" stroked="f" strokeweight=".5pt">
+              <v:shape w14:anchorId="7E612619" id="Caixa de texto 19" o:spid="_x0000_s1034" type="#_x0000_t202" style="position:absolute;margin-left:0;margin-top:166.7pt;width:447.95pt;height:84.15pt;z-index:251720192;visibility:visible;mso-wrap-style:square;mso-width-percent:0;mso-height-percent:0;mso-wrap-distance-left:9pt;mso-wrap-distance-top:0;mso-wrap-distance-right:9pt;mso-wrap-distance-bottom:0;mso-position-horizontal:left;mso-position-horizontal-relative:margin;mso-position-vertical:absolute;mso-position-vertical-relative:text;mso-width-percent:0;mso-height-percent:0;mso-width-relative:margin;mso-height-relative:margin;v-text-anchor:top" o:gfxdata="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" fillcolor="white [3201]" stroked="f" strokeweight=".5pt">
                 <v:textbox>
                   <w:txbxContent>
                     <w:p>
@@ -6781,7 +6872,7 @@
           <w:noProof/>
         </w:rPr>
         <w:drawing>
-          <wp:anchor distT="0" distB="0" distL="114300" distR="114300" simplePos="0" relativeHeight="251719168" behindDoc="0" locked="0" layoutInCell="1" allowOverlap="1" wp14:anchorId="4B42D795" wp14:editId="5E55510F">
+          <wp:anchor distT="0" distB="0" distL="114300" distR="114300" simplePos="0" relativeHeight="251719168" behindDoc="0" locked="0" layoutInCell="1" allowOverlap="1" wp14:anchorId="38242F21" wp14:editId="5F30D6BC">
             <wp:simplePos x="0" y="0"/>
             <wp:positionH relativeFrom="margin">
               <wp:align>right</wp:align>
@@ -6853,7 +6944,7 @@
         <mc:AlternateContent>
           <mc:Choice Requires="wps">
             <w:drawing>
-              <wp:anchor distT="0" distB="0" distL="114300" distR="114300" simplePos="0" relativeHeight="251722240" behindDoc="0" locked="0" layoutInCell="1" allowOverlap="1" wp14:anchorId="0A1395CD" wp14:editId="2C669BC9">
+              <wp:anchor distT="0" distB="0" distL="114300" distR="114300" simplePos="0" relativeHeight="251722240" behindDoc="0" locked="0" layoutInCell="1" allowOverlap="1" wp14:anchorId="6FAACAA7" wp14:editId="062D5924">
                 <wp:simplePos x="0" y="0"/>
                 <wp:positionH relativeFrom="margin">
                   <wp:posOffset>-3845560</wp:posOffset>
@@ -6947,7 +7038,7 @@
           </mc:Choice>
           <mc:Fallback>
             <w:pict>
-              <v:shape w14:anchorId="0A1395CD" id="Caixa de texto 29" o:spid="_x0000_s1035" type="#_x0000_t202" style="position:absolute;margin-left:-302.8pt;margin-top:313pt;width:680.25pt;height:70.1pt;rotation:90;z-index:251722240;visibility:visible;mso-wrap-style:square;mso-width-percent:0;mso-height-percent:0;mso-wrap-distance-left:9pt;mso-wrap-distance-top:0;mso-wrap-distance-right:9pt;mso-wrap-distance-bottom:0;mso-position-horizontal:absolute;mso-position-horizontal-relative:margin;mso-position-vertical:absolute;mso-position-vertical-relative:text;mso-width-percent:0;mso-height-percent:0;mso-width-relative:margin;mso-height-relative:margin;v-text-anchor:top" o:gfxdata="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" fillcolor="white [3201]" stroked="f" strokeweight=".5pt">
+              <v:shape w14:anchorId="6FAACAA7" id="Caixa de texto 29" o:spid="_x0000_s1035" type="#_x0000_t202" style="position:absolute;margin-left:-302.8pt;margin-top:313pt;width:680.25pt;height:70.1pt;rotation:90;z-index:251722240;visibility:visible;mso-wrap-style:square;mso-width-percent:0;mso-height-percent:0;mso-wrap-distance-left:9pt;mso-wrap-distance-top:0;mso-wrap-distance-right:9pt;mso-wrap-distance-bottom:0;mso-position-horizontal:absolute;mso-position-horizontal-relative:margin;mso-position-vertical:absolute;mso-position-vertical-relative:text;mso-width-percent:0;mso-height-percent:0;mso-width-relative:margin;mso-height-relative:margin;v-text-anchor:top" o:gfxdata="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" fillcolor="white [3201]" stroked="f" strokeweight=".5pt">
                 <v:textbox>
                   <w:txbxContent>
                     <w:p>
@@ -6986,7 +7077,7 @@
           <w:noProof/>
         </w:rPr>
         <w:drawing>
-          <wp:inline distT="0" distB="0" distL="0" distR="0" wp14:anchorId="77733E57" wp14:editId="1B2B8505">
+          <wp:inline distT="0" distB="0" distL="0" distR="0" wp14:anchorId="14C15FEB" wp14:editId="598989CB">
             <wp:extent cx="8853670" cy="5690937"/>
             <wp:effectExtent l="0" t="0" r="5080" b="5080"/>
             <wp:docPr id="30" name="Imagem 30" descr="C:\Users\Leonardo\Desktop\tcc\subprocesso3-fase1.png"/>
@@ -7044,7 +7135,7 @@
         <mc:AlternateContent>
           <mc:Choice Requires="wps">
             <w:drawing>
-              <wp:anchor distT="0" distB="0" distL="114300" distR="114300" simplePos="0" relativeHeight="251724288" behindDoc="0" locked="0" layoutInCell="1" allowOverlap="1" wp14:anchorId="6F9ADC91" wp14:editId="230C9905">
+              <wp:anchor distT="0" distB="0" distL="114300" distR="114300" simplePos="0" relativeHeight="251724288" behindDoc="0" locked="0" layoutInCell="1" allowOverlap="1" wp14:anchorId="0C781F45" wp14:editId="77544A78">
                 <wp:simplePos x="0" y="0"/>
                 <wp:positionH relativeFrom="margin">
                   <wp:posOffset>59690</wp:posOffset>
@@ -7141,7 +7232,7 @@
           </mc:Choice>
           <mc:Fallback>
             <w:pict>
-              <v:shape w14:anchorId="6F9ADC91" id="Caixa de texto 21" o:spid="_x0000_s1036" type="#_x0000_t202" style="position:absolute;margin-left:4.7pt;margin-top:296.25pt;width:442.35pt;height:70.15pt;z-index:251724288;visibility:visible;mso-wrap-style:square;mso-width-percent:0;mso-height-percent:0;mso-wrap-distance-left:9pt;mso-wrap-distance-top:0;mso-wrap-distance-right:9pt;mso-wrap-distance-bottom:0;mso-position-horizontal:absolute;mso-position-horizontal-relative:margin;mso-position-vertical:absolute;mso-position-vertical-relative:text;mso-width-percent:0;mso-height-percent:0;mso-width-relative:margin;mso-height-relative:margin;v-text-anchor:top" o:gfxdata="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" fillcolor="white [3201]" stroked="f" strokeweight=".5pt">
+              <v:shape w14:anchorId="0C781F45" id="Caixa de texto 21" o:spid="_x0000_s1036" type="#_x0000_t202" style="position:absolute;margin-left:4.7pt;margin-top:296.25pt;width:442.35pt;height:70.15pt;z-index:251724288;visibility:visible;mso-wrap-style:square;mso-width-percent:0;mso-height-percent:0;mso-wrap-distance-left:9pt;mso-wrap-distance-top:0;mso-wrap-distance-right:9pt;mso-wrap-distance-bottom:0;mso-position-horizontal:absolute;mso-position-horizontal-relative:margin;mso-position-vertical:absolute;mso-position-vertical-relative:text;mso-width-percent:0;mso-height-percent:0;mso-width-relative:margin;mso-height-relative:margin;v-text-anchor:top" o:gfxdata="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" fillcolor="white [3201]" stroked="f" strokeweight=".5pt">
                 <v:textbox>
                   <w:txbxContent>
                     <w:p>
@@ -7183,7 +7274,7 @@
           <w:noProof/>
         </w:rPr>
         <w:drawing>
-          <wp:anchor distT="0" distB="0" distL="114300" distR="114300" simplePos="0" relativeHeight="251723264" behindDoc="0" locked="0" layoutInCell="1" allowOverlap="1" wp14:anchorId="35570F7C" wp14:editId="67F9EA80">
+          <wp:anchor distT="0" distB="0" distL="114300" distR="114300" simplePos="0" relativeHeight="251723264" behindDoc="0" locked="0" layoutInCell="1" allowOverlap="1" wp14:anchorId="77B9C478" wp14:editId="2CB31892">
             <wp:simplePos x="0" y="0"/>
             <wp:positionH relativeFrom="column">
               <wp:posOffset>-3810</wp:posOffset>
@@ -7266,6 +7357,7 @@
     <w:p>
       <w:pPr>
         <w:spacing w:line="360" w:lineRule="auto"/>
+        <w:ind w:firstLine="709"/>
         <w:jc w:val="both"/>
       </w:pPr>
       <w:r>
@@ -7276,7 +7368,7 @@
         <mc:AlternateContent>
           <mc:Choice Requires="wps">
             <w:drawing>
-              <wp:anchor distT="0" distB="0" distL="114300" distR="114300" simplePos="0" relativeHeight="251726336" behindDoc="0" locked="0" layoutInCell="1" allowOverlap="1" wp14:anchorId="79A62443" wp14:editId="75CA1087">
+              <wp:anchor distT="0" distB="0" distL="114300" distR="114300" simplePos="0" relativeHeight="251726336" behindDoc="0" locked="0" layoutInCell="1" allowOverlap="1" wp14:anchorId="6DC25EF2" wp14:editId="54C155CF">
                 <wp:simplePos x="0" y="0"/>
                 <wp:positionH relativeFrom="page">
                   <wp:posOffset>1141730</wp:posOffset>
@@ -7362,7 +7454,7 @@
           </mc:Choice>
           <mc:Fallback>
             <w:pict>
-              <v:shape w14:anchorId="79A62443" id="Caixa de texto 22" o:spid="_x0000_s1037" type="#_x0000_t202" style="position:absolute;left:0;text-align:left;margin-left:89.9pt;margin-top:284.85pt;width:447.95pt;height:53.55pt;z-index:251726336;visibility:visible;mso-wrap-style:square;mso-width-percent:0;mso-height-percent:0;mso-wrap-distance-left:9pt;mso-wrap-distance-top:0;mso-wrap-distance-right:9pt;mso-wrap-distance-bottom:0;mso-position-horizontal:absolute;mso-position-horizontal-relative:page;mso-position-vertical:absolute;mso-position-vertical-relative:text;mso-width-percent:0;mso-height-percent:0;mso-width-relative:margin;mso-height-relative:margin;v-text-anchor:top" o:gfxdata="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" fillcolor="white [3201]" stroked="f" strokeweight=".5pt">
+              <v:shape w14:anchorId="6DC25EF2" id="Caixa de texto 22" o:spid="_x0000_s1037" type="#_x0000_t202" style="position:absolute;left:0;text-align:left;margin-left:89.9pt;margin-top:284.85pt;width:447.95pt;height:53.55pt;z-index:251726336;visibility:visible;mso-wrap-style:square;mso-width-percent:0;mso-height-percent:0;mso-wrap-distance-left:9pt;mso-wrap-distance-top:0;mso-wrap-distance-right:9pt;mso-wrap-distance-bottom:0;mso-position-horizontal:absolute;mso-position-horizontal-relative:page;mso-position-vertical:absolute;mso-position-vertical-relative:text;mso-width-percent:0;mso-height-percent:0;mso-width-relative:margin;mso-height-relative:margin;v-text-anchor:top" o:gfxdata="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" fillcolor="white [3201]" stroked="f" strokeweight=".5pt">
                 <v:textbox>
                   <w:txbxContent>
                     <w:p>
@@ -7393,7 +7485,7 @@
           <w:noProof/>
         </w:rPr>
         <w:drawing>
-          <wp:anchor distT="0" distB="0" distL="114300" distR="114300" simplePos="0" relativeHeight="251725312" behindDoc="0" locked="0" layoutInCell="1" allowOverlap="1" wp14:anchorId="63E9045A" wp14:editId="7D58CD87">
+          <wp:anchor distT="0" distB="0" distL="114300" distR="114300" simplePos="0" relativeHeight="251725312" behindDoc="0" locked="0" layoutInCell="1" allowOverlap="1" wp14:anchorId="1805D59F" wp14:editId="32E0EC0F">
             <wp:simplePos x="0" y="0"/>
             <wp:positionH relativeFrom="page">
               <wp:posOffset>1695450</wp:posOffset>
@@ -7470,6 +7562,7 @@
     <w:p>
       <w:pPr>
         <w:spacing w:line="360" w:lineRule="auto"/>
+        <w:ind w:firstLine="709"/>
         <w:jc w:val="both"/>
       </w:pPr>
       <w:r>
@@ -7502,6 +7595,7 @@
     <w:p>
       <w:pPr>
         <w:spacing w:line="360" w:lineRule="auto"/>
+        <w:ind w:firstLine="709"/>
         <w:jc w:val="both"/>
       </w:pPr>
       <w:r>
@@ -7514,6 +7608,7 @@
     <w:p>
       <w:pPr>
         <w:spacing w:line="360" w:lineRule="auto"/>
+        <w:ind w:firstLine="709"/>
         <w:jc w:val="both"/>
       </w:pPr>
       <w:r>
@@ -7522,21 +7617,127 @@
     </w:p>
     <w:p>
       <w:pPr>
+        <w:pStyle w:val="Ttulo2"/>
+      </w:pPr>
+      <w:bookmarkStart w:id="20" w:name="_Toc529925402"/>
+      <w:r>
+        <w:lastRenderedPageBreak/>
+        <w:t>2.3 Requisitos Funcionais</w:t>
+      </w:r>
+    </w:p>
+    <w:p>
+      <w:pPr>
+        <w:ind w:firstLine="709"/>
+      </w:pPr>
+      <w:r>
+        <w:t xml:space="preserve">De acordo com </w:t>
+      </w:r>
+      <w:proofErr w:type="spellStart"/>
+      <w:r>
+        <w:t>Sommerville</w:t>
+      </w:r>
+      <w:proofErr w:type="spellEnd"/>
+      <w:r>
+        <w:t xml:space="preserve"> </w:t>
+      </w:r>
+      <w:r>
+        <w:t>(2011, pg.</w:t>
+      </w:r>
+      <w:r>
+        <w:t>59),</w:t>
+      </w:r>
+    </w:p>
+    <w:p>
+      <w:pPr>
+        <w:spacing w:line="240" w:lineRule="auto"/>
+        <w:ind w:left="2268"/>
         <w:jc w:val="both"/>
-      </w:pPr>
-      <w:bookmarkStart w:id="20" w:name="_GoBack"/>
+        <w:rPr>
+          <w:rStyle w:val="nfaseSutil"/>
+        </w:rPr>
+      </w:pPr>
+      <w:r>
+        <w:rPr>
+          <w:rStyle w:val="nfaseSutil"/>
+        </w:rPr>
+        <w:t>“Requisitos funcionais são declarações de serviços que o sistema deve fornecer, de como o sistema deve reagir a entradas específicas e de como o sistema deve se comportar em determinadas situações. Em alguns casos, os requisitos funcionais também podem explicitar o que o sistema não deve fazer.”</w:t>
+      </w:r>
+    </w:p>
+    <w:p>
+      <w:pPr>
+        <w:pStyle w:val="SemEspaamento"/>
+        <w:ind w:firstLine="709"/>
+        <w:rPr>
+          <w:rStyle w:val="nfaseSutil"/>
+          <w:iCs w:val="0"/>
+          <w:color w:val="000000"/>
+          <w:sz w:val="24"/>
+        </w:rPr>
+      </w:pPr>
+      <w:r>
+        <w:rPr>
+          <w:rStyle w:val="nfaseSutil"/>
+          <w:iCs w:val="0"/>
+          <w:color w:val="000000"/>
+          <w:sz w:val="24"/>
+        </w:rPr>
+        <w:t>As regras de neg</w:t>
+      </w:r>
+      <w:r>
+        <w:rPr>
+          <w:rStyle w:val="nfaseSutil"/>
+          <w:iCs w:val="0"/>
+          <w:color w:val="000000"/>
+          <w:sz w:val="24"/>
+        </w:rPr>
+        <w:t xml:space="preserve">ócios estão presentes nos requisitos funcionais de cada sistema. É nos requisitos funcionais onde se define como o sistema </w:t>
+      </w:r>
+      <w:r>
+        <w:rPr>
+          <w:rStyle w:val="nfaseSutil"/>
+          <w:iCs w:val="0"/>
+          <w:color w:val="000000"/>
+          <w:sz w:val="24"/>
+        </w:rPr>
+        <w:t>comportar-se-á</w:t>
+      </w:r>
+      <w:r>
+        <w:rPr>
+          <w:rStyle w:val="nfaseSutil"/>
+          <w:iCs w:val="0"/>
+          <w:color w:val="000000"/>
+          <w:sz w:val="24"/>
+        </w:rPr>
+        <w:t xml:space="preserve"> diante de cada situação.</w:t>
+      </w:r>
+      <w:r>
+        <w:rPr>
+          <w:rStyle w:val="nfaseSutil"/>
+          <w:iCs w:val="0"/>
+          <w:color w:val="000000"/>
+          <w:sz w:val="24"/>
+        </w:rPr>
+        <w:t xml:space="preserve"> </w:t>
+      </w:r>
+    </w:p>
+    <w:p>
+      <w:pPr>
+        <w:pStyle w:val="Ttulo3"/>
+      </w:pPr>
+      <w:r>
+        <w:t>2.3.1 Diagrama de Casos de Uso</w:t>
+      </w:r>
+    </w:p>
+    <w:p/>
+    <w:p>
+      <w:pPr>
+        <w:pStyle w:val="Ttulo1"/>
+      </w:pPr>
+      <w:r>
+        <w:t>5 PROCEDIMENTOS METODOLÓGICOS</w:t>
+      </w:r>
+      <w:bookmarkEnd w:id="18"/>
       <w:bookmarkEnd w:id="20"/>
-    </w:p>
-    <w:p>
-      <w:pPr>
-        <w:pStyle w:val="Ttulo1"/>
-      </w:pPr>
-      <w:bookmarkStart w:id="21" w:name="_Toc529925402"/>
-      <w:r>
-        <w:t>5 PROCEDIMENTOS METODOLÓGICOS</w:t>
-      </w:r>
-      <w:bookmarkEnd w:id="17"/>
-      <w:bookmarkEnd w:id="21"/>
     </w:p>
     <w:p>
       <w:pPr>
@@ -7707,7 +7908,15 @@
           <w:rFonts w:eastAsia="Arial" w:cs="Arial"/>
           <w:szCs w:val="24"/>
         </w:rPr>
-        <w:t>Gonçalves(1994), as novas tecnologias recentemente introduzidas são capazes de mudar tanto a forma de realizar o trabalho, como a velocidade de execução das tarefas, a qualidade do produto final, a capacidade de resposta do escritório e os custos globais de operação.</w:t>
+        <w:t xml:space="preserve">Gonçalves(1994), as novas tecnologias recentemente introduzidas são capazes de mudar tanto a forma de realizar o trabalho, </w:t>
+      </w:r>
+      <w:r>
+        <w:rPr>
+          <w:rFonts w:eastAsia="Arial" w:cs="Arial"/>
+          <w:szCs w:val="24"/>
+        </w:rPr>
+        <w:lastRenderedPageBreak/>
+        <w:t>como a velocidade de execução das tarefas, a qualidade do produto final, a capacidade de resposta do escritório e os custos globais de operação.</w:t>
       </w:r>
       <w:r>
         <w:rPr>
@@ -7819,13 +8028,13 @@
       <w:pPr>
         <w:pStyle w:val="Ttulo1"/>
       </w:pPr>
-      <w:bookmarkStart w:id="22" w:name="_Toc529284882"/>
-      <w:bookmarkStart w:id="23" w:name="_Toc529925403"/>
+      <w:bookmarkStart w:id="21" w:name="_Toc529284882"/>
+      <w:bookmarkStart w:id="22" w:name="_Toc529925403"/>
       <w:r>
         <w:t>6 CRONOGRAMA</w:t>
       </w:r>
+      <w:bookmarkEnd w:id="21"/>
       <w:bookmarkEnd w:id="22"/>
-      <w:bookmarkEnd w:id="23"/>
     </w:p>
     <w:p>
       <w:pPr>
@@ -8518,6 +8727,7 @@
                 <w:rFonts w:eastAsia="Arial" w:cs="Arial"/>
                 <w:b/>
               </w:rPr>
+              <w:lastRenderedPageBreak/>
               <w:t>Levantamento de Dados</w:t>
             </w:r>
           </w:p>
@@ -9076,7 +9286,6 @@
                 <w:rFonts w:eastAsia="Arial" w:cs="Arial"/>
                 <w:b/>
               </w:rPr>
-              <w:lastRenderedPageBreak/>
               <w:t>Preparação para Apresentação</w:t>
             </w:r>
           </w:p>
@@ -9301,13 +9510,13 @@
       <w:pPr>
         <w:pStyle w:val="Ttulo1"/>
       </w:pPr>
-      <w:bookmarkStart w:id="24" w:name="_Toc529284883"/>
-      <w:bookmarkStart w:id="25" w:name="_Toc529925404"/>
+      <w:bookmarkStart w:id="23" w:name="_Toc529284883"/>
+      <w:bookmarkStart w:id="24" w:name="_Toc529925404"/>
       <w:r>
         <w:t>7 REFERÊNCIAS</w:t>
       </w:r>
+      <w:bookmarkEnd w:id="23"/>
       <w:bookmarkEnd w:id="24"/>
-      <w:bookmarkEnd w:id="25"/>
     </w:p>
     <w:p>
       <w:pPr>
@@ -9469,6 +9678,8 @@
           <w:shd w:val="clear" w:color="auto" w:fill="FFFFFF"/>
         </w:rPr>
       </w:pPr>
+      <w:bookmarkStart w:id="25" w:name="_GoBack"/>
+      <w:bookmarkEnd w:id="25"/>
     </w:p>
     <w:p>
       <w:pPr>
@@ -9549,6 +9760,63 @@
           <w:shd w:val="clear" w:color="auto" w:fill="FFFFFF"/>
         </w:rPr>
       </w:pPr>
+      <w:r>
+        <w:rPr>
+          <w:rFonts w:cs="Arial"/>
+          <w:color w:val="222222"/>
+          <w:sz w:val="20"/>
+          <w:szCs w:val="20"/>
+          <w:shd w:val="clear" w:color="auto" w:fill="FFFFFF"/>
+          <w:lang w:val="en-US"/>
+        </w:rPr>
+        <w:t xml:space="preserve">SOMMERVILLE, Ian; ARAKAKI, </w:t>
+      </w:r>
+      <w:proofErr w:type="spellStart"/>
+      <w:r>
+        <w:rPr>
+          <w:rFonts w:cs="Arial"/>
+          <w:color w:val="222222"/>
+          <w:sz w:val="20"/>
+          <w:szCs w:val="20"/>
+          <w:shd w:val="clear" w:color="auto" w:fill="FFFFFF"/>
+          <w:lang w:val="en-US"/>
+        </w:rPr>
+        <w:t>Reginaldo</w:t>
+      </w:r>
+      <w:proofErr w:type="spellEnd"/>
+      <w:r>
+        <w:rPr>
+          <w:rFonts w:cs="Arial"/>
+          <w:color w:val="222222"/>
+          <w:sz w:val="20"/>
+          <w:szCs w:val="20"/>
+          <w:shd w:val="clear" w:color="auto" w:fill="FFFFFF"/>
+          <w:lang w:val="en-US"/>
+        </w:rPr>
+        <w:t>; MELNIKOFF, Selma Shin Shimizu. </w:t>
+      </w:r>
+      <w:r>
+        <w:rPr>
+          <w:rFonts w:cs="Arial"/>
+          <w:i/>
+          <w:iCs/>
+          <w:color w:val="222222"/>
+          <w:sz w:val="20"/>
+          <w:szCs w:val="20"/>
+          <w:shd w:val="clear" w:color="auto" w:fill="FFFFFF"/>
+        </w:rPr>
+        <w:t>Engenharia de software</w:t>
+      </w:r>
+      <w:r>
+        <w:rPr>
+          <w:rFonts w:cs="Arial"/>
+          <w:color w:val="222222"/>
+          <w:sz w:val="20"/>
+          <w:szCs w:val="20"/>
+          <w:shd w:val="clear" w:color="auto" w:fill="FFFFFF"/>
+        </w:rPr>
+        <w:t>. Pearson Prentice Hall, 2008.</w:t>
+      </w:r>
     </w:p>
     <w:p>
       <w:pPr>
@@ -9648,6 +9916,7 @@
         <w:docPartUnique/>
       </w:docPartObj>
     </w:sdtPr>
+    <w:sdtEndPr/>
     <w:sdtContent>
       <w:p>
         <w:pPr>
@@ -9667,7 +9936,7 @@
           <w:rPr>
             <w:noProof/>
           </w:rPr>
-          <w:t>14</w:t>
+          <w:t>20</w:t>
         </w:r>
         <w:r>
           <w:fldChar w:fldCharType="end"/>
@@ -11907,6 +12176,7 @@
   <w:style w:type="character" w:default="1" w:styleId="Fontepargpadro">
     <w:name w:val="Default Paragraph Font"/>
     <w:uiPriority w:val="1"/>
+    <w:semiHidden/>
     <w:unhideWhenUsed/>
   </w:style>
   <w:style w:type="table" w:default="1" w:styleId="Tabelanormal">
@@ -12164,7 +12434,7 @@
     <w:basedOn w:val="Fontepargpadro"/>
     <w:uiPriority w:val="19"/>
     <w:qFormat/>
-    <w:rsid w:val="00533D34"/>
+    <w:rsid w:val="00864898"/>
     <w:rPr>
       <w:rFonts w:ascii="Arial" w:hAnsi="Arial"/>
       <w:i w:val="0"/>
@@ -12620,11 +12890,11 @@
           <c:showBubbleSize val="0"/>
         </c:dLbls>
         <c:gapWidth val="65"/>
-        <c:axId val="211495576"/>
-        <c:axId val="211495968"/>
+        <c:axId val="216539992"/>
+        <c:axId val="216540384"/>
       </c:barChart>
       <c:catAx>
-        <c:axId val="211495576"/>
+        <c:axId val="216539992"/>
         <c:scaling>
           <c:orientation val="minMax"/>
         </c:scaling>
@@ -12667,7 +12937,7 @@
             <a:endParaRPr lang="pt-BR"/>
           </a:p>
         </c:txPr>
-        <c:crossAx val="211495968"/>
+        <c:crossAx val="216540384"/>
         <c:crosses val="autoZero"/>
         <c:auto val="1"/>
         <c:lblAlgn val="ctr"/>
@@ -12675,7 +12945,7 @@
         <c:noMultiLvlLbl val="0"/>
       </c:catAx>
       <c:valAx>
-        <c:axId val="211495968"/>
+        <c:axId val="216540384"/>
         <c:scaling>
           <c:orientation val="minMax"/>
         </c:scaling>
@@ -12711,7 +12981,7 @@
         <c:majorTickMark val="none"/>
         <c:minorTickMark val="none"/>
         <c:tickLblPos val="nextTo"/>
-        <c:crossAx val="211495576"/>
+        <c:crossAx val="216539992"/>
         <c:crosses val="autoZero"/>
         <c:crossBetween val="between"/>
       </c:valAx>
@@ -14753,7 +15023,7 @@
 </file>
 
 <file path=customXml/itemProps1.xml><?xml version="1.0" encoding="utf-8"?>
-<ds:datastoreItem xmlns:ds="http://schemas.openxmlformats.org/officeDocument/2006/customXml" ds:itemID="{B9AA8A7B-68D5-4DAF-A91F-7A34B9438FBD}">
+<ds:datastoreItem xmlns:ds="http://schemas.openxmlformats.org/officeDocument/2006/customXml" ds:itemID="{A790557A-5612-4503-9AFA-80F998DA1201}">
   <ds:schemaRefs>
     <ds:schemaRef ds:uri="http://schemas.openxmlformats.org/officeDocument/2006/bibliography"/>
   </ds:schemaRefs>

</xml_diff>

<commit_message>
desenvolvimento item 2.3 requisitos funcionais
</commit_message>
<xml_diff>
--- a/tcc_Leonardo.docx
+++ b/tcc_Leonardo.docx
@@ -742,11 +742,12 @@
             </w:rPr>
             <w:fldChar w:fldCharType="separate"/>
           </w:r>
-          <w:hyperlink w:anchor="_Toc529925390" w:history="1">
+          <w:hyperlink w:anchor="_Toc529986345" w:history="1">
             <w:r>
               <w:rPr>
                 <w:rStyle w:val="Hyperlink"/>
                 <w:noProof/>
+                <w:u w:val="none"/>
               </w:rPr>
               <w:t>Lista de Figuras</w:t>
             </w:r>
@@ -769,7 +770,7 @@
                 <w:noProof/>
                 <w:webHidden/>
               </w:rPr>
-              <w:instrText xml:space="preserve"> PAGEREF _Toc529925390 \h </w:instrText>
+              <w:instrText xml:space="preserve"> PAGEREF _Toc529986345 \h </w:instrText>
             </w:r>
             <w:r>
               <w:rPr>
@@ -810,11 +811,12 @@
               <w:sz w:val="22"/>
             </w:rPr>
           </w:pPr>
-          <w:hyperlink w:anchor="_Toc529925391" w:history="1">
+          <w:hyperlink w:anchor="_Toc529986346" w:history="1">
             <w:r>
               <w:rPr>
                 <w:rStyle w:val="Hyperlink"/>
                 <w:noProof/>
+                <w:u w:val="none"/>
               </w:rPr>
               <w:t>Lista de Tabelas</w:t>
             </w:r>
@@ -837,7 +839,7 @@
                 <w:noProof/>
                 <w:webHidden/>
               </w:rPr>
-              <w:instrText xml:space="preserve"> PAGEREF _Toc529925391 \h </w:instrText>
+              <w:instrText xml:space="preserve"> PAGEREF _Toc529986346 \h </w:instrText>
             </w:r>
             <w:r>
               <w:rPr>
@@ -878,11 +880,12 @@
               <w:sz w:val="22"/>
             </w:rPr>
           </w:pPr>
-          <w:hyperlink w:anchor="_Toc529925392" w:history="1">
+          <w:hyperlink w:anchor="_Toc529986347" w:history="1">
             <w:r>
               <w:rPr>
                 <w:rStyle w:val="Hyperlink"/>
                 <w:noProof/>
+                <w:u w:val="none"/>
               </w:rPr>
               <w:t>Lista de Nomenclaturas</w:t>
             </w:r>
@@ -905,7 +908,7 @@
                 <w:noProof/>
                 <w:webHidden/>
               </w:rPr>
-              <w:instrText xml:space="preserve"> PAGEREF _Toc529925392 \h </w:instrText>
+              <w:instrText xml:space="preserve"> PAGEREF _Toc529986347 \h </w:instrText>
             </w:r>
             <w:r>
               <w:rPr>
@@ -946,11 +949,13 @@
               <w:sz w:val="22"/>
             </w:rPr>
           </w:pPr>
-          <w:hyperlink w:anchor="_Toc529925393" w:history="1">
+          <w:hyperlink w:anchor="_Toc529986348" w:history="1">
             <w:r>
               <w:rPr>
                 <w:rStyle w:val="Hyperlink"/>
                 <w:noProof/>
+                <w:u w:val="none"/>
+                <w:lang w:val="en-US"/>
               </w:rPr>
               <w:t>1 Introdução</w:t>
             </w:r>
@@ -973,7 +978,7 @@
                 <w:noProof/>
                 <w:webHidden/>
               </w:rPr>
-              <w:instrText xml:space="preserve"> PAGEREF _Toc529925393 \h </w:instrText>
+              <w:instrText xml:space="preserve"> PAGEREF _Toc529986348 \h </w:instrText>
             </w:r>
             <w:r>
               <w:rPr>
@@ -1014,10 +1019,11 @@
               <w:szCs w:val="22"/>
             </w:rPr>
           </w:pPr>
-          <w:hyperlink w:anchor="_Toc529925394" w:history="1">
+          <w:hyperlink w:anchor="_Toc529986349" w:history="1">
             <w:r>
               <w:rPr>
                 <w:rStyle w:val="Hyperlink"/>
+                <w:u w:val="none"/>
               </w:rPr>
               <w:t>1.1</w:t>
             </w:r>
@@ -1033,6 +1039,7 @@
             <w:r>
               <w:rPr>
                 <w:rStyle w:val="Hyperlink"/>
+                <w:u w:val="none"/>
               </w:rPr>
               <w:t>Motivação</w:t>
             </w:r>
@@ -1052,7 +1059,7 @@
               <w:rPr>
                 <w:webHidden/>
               </w:rPr>
-              <w:instrText xml:space="preserve"> PAGEREF _Toc529925394 \h </w:instrText>
+              <w:instrText xml:space="preserve"> PAGEREF _Toc529986349 \h </w:instrText>
             </w:r>
             <w:r>
               <w:rPr>
@@ -1089,10 +1096,11 @@
               <w:szCs w:val="22"/>
             </w:rPr>
           </w:pPr>
-          <w:hyperlink w:anchor="_Toc529925395" w:history="1">
+          <w:hyperlink w:anchor="_Toc529986350" w:history="1">
             <w:r>
               <w:rPr>
                 <w:rStyle w:val="Hyperlink"/>
+                <w:u w:val="none"/>
               </w:rPr>
               <w:t>1.2</w:t>
             </w:r>
@@ -1108,6 +1116,7 @@
             <w:r>
               <w:rPr>
                 <w:rStyle w:val="Hyperlink"/>
+                <w:u w:val="none"/>
               </w:rPr>
               <w:t>Justificativa</w:t>
             </w:r>
@@ -1127,7 +1136,7 @@
               <w:rPr>
                 <w:webHidden/>
               </w:rPr>
-              <w:instrText xml:space="preserve"> PAGEREF _Toc529925395 \h </w:instrText>
+              <w:instrText xml:space="preserve"> PAGEREF _Toc529986350 \h </w:instrText>
             </w:r>
             <w:r>
               <w:rPr>
@@ -1164,10 +1173,11 @@
               <w:szCs w:val="22"/>
             </w:rPr>
           </w:pPr>
-          <w:hyperlink w:anchor="_Toc529925396" w:history="1">
+          <w:hyperlink w:anchor="_Toc529986351" w:history="1">
             <w:r>
               <w:rPr>
                 <w:rStyle w:val="Hyperlink"/>
+                <w:u w:val="none"/>
               </w:rPr>
               <w:t>1.3 Objetivos</w:t>
             </w:r>
@@ -1187,7 +1197,7 @@
               <w:rPr>
                 <w:webHidden/>
               </w:rPr>
-              <w:instrText xml:space="preserve"> PAGEREF _Toc529925396 \h </w:instrText>
+              <w:instrText xml:space="preserve"> PAGEREF _Toc529986351 \h </w:instrText>
             </w:r>
             <w:r>
               <w:rPr>
@@ -1224,11 +1234,12 @@
               <w:sz w:val="22"/>
             </w:rPr>
           </w:pPr>
-          <w:hyperlink w:anchor="_Toc529925397" w:history="1">
+          <w:hyperlink w:anchor="_Toc529986352" w:history="1">
             <w:r>
               <w:rPr>
                 <w:rStyle w:val="Hyperlink"/>
                 <w:noProof/>
+                <w:u w:val="none"/>
               </w:rPr>
               <w:t>1.3.1 Objetivo Geral</w:t>
             </w:r>
@@ -1251,7 +1262,7 @@
                 <w:noProof/>
                 <w:webHidden/>
               </w:rPr>
-              <w:instrText xml:space="preserve"> PAGEREF _Toc529925397 \h </w:instrText>
+              <w:instrText xml:space="preserve"> PAGEREF _Toc529986352 \h </w:instrText>
             </w:r>
             <w:r>
               <w:rPr>
@@ -1292,11 +1303,12 @@
               <w:sz w:val="22"/>
             </w:rPr>
           </w:pPr>
-          <w:hyperlink w:anchor="_Toc529925398" w:history="1">
+          <w:hyperlink w:anchor="_Toc529986353" w:history="1">
             <w:r>
               <w:rPr>
                 <w:rStyle w:val="Hyperlink"/>
                 <w:noProof/>
+                <w:u w:val="none"/>
               </w:rPr>
               <w:t>1.3.2 Objetivos Específicos</w:t>
             </w:r>
@@ -1319,7 +1331,7 @@
                 <w:noProof/>
                 <w:webHidden/>
               </w:rPr>
-              <w:instrText xml:space="preserve"> PAGEREF _Toc529925398 \h </w:instrText>
+              <w:instrText xml:space="preserve"> PAGEREF _Toc529986353 \h </w:instrText>
             </w:r>
             <w:r>
               <w:rPr>
@@ -1360,11 +1372,12 @@
               <w:sz w:val="22"/>
             </w:rPr>
           </w:pPr>
-          <w:hyperlink w:anchor="_Toc529925399" w:history="1">
+          <w:hyperlink w:anchor="_Toc529986354" w:history="1">
             <w:r>
               <w:rPr>
                 <w:rStyle w:val="Hyperlink"/>
                 <w:noProof/>
+                <w:u w:val="none"/>
               </w:rPr>
               <w:t>2 Levantamento de Requisitos</w:t>
             </w:r>
@@ -1387,7 +1400,7 @@
                 <w:noProof/>
                 <w:webHidden/>
               </w:rPr>
-              <w:instrText xml:space="preserve"> PAGEREF _Toc529925399 \h </w:instrText>
+              <w:instrText xml:space="preserve"> PAGEREF _Toc529986354 \h </w:instrText>
             </w:r>
             <w:r>
               <w:rPr>
@@ -1428,10 +1441,11 @@
               <w:szCs w:val="22"/>
             </w:rPr>
           </w:pPr>
-          <w:hyperlink w:anchor="_Toc529925400" w:history="1">
+          <w:hyperlink w:anchor="_Toc529986355" w:history="1">
             <w:r>
               <w:rPr>
                 <w:rStyle w:val="Hyperlink"/>
+                <w:u w:val="none"/>
               </w:rPr>
               <w:t>2.1 Pesquisa de campo</w:t>
             </w:r>
@@ -1451,7 +1465,7 @@
               <w:rPr>
                 <w:webHidden/>
               </w:rPr>
-              <w:instrText xml:space="preserve"> PAGEREF _Toc529925400 \h </w:instrText>
+              <w:instrText xml:space="preserve"> PAGEREF _Toc529986355 \h </w:instrText>
             </w:r>
             <w:r>
               <w:rPr>
@@ -1488,10 +1502,11 @@
               <w:szCs w:val="22"/>
             </w:rPr>
           </w:pPr>
-          <w:hyperlink w:anchor="_Toc529925401" w:history="1">
+          <w:hyperlink w:anchor="_Toc529986356" w:history="1">
             <w:r>
               <w:rPr>
                 <w:rStyle w:val="Hyperlink"/>
+                <w:u w:val="none"/>
               </w:rPr>
               <w:t>2.2 Modelagem de Processos</w:t>
             </w:r>
@@ -1511,7 +1526,7 @@
               <w:rPr>
                 <w:webHidden/>
               </w:rPr>
-              <w:instrText xml:space="preserve"> PAGEREF _Toc529925401 \h </w:instrText>
+              <w:instrText xml:space="preserve"> PAGEREF _Toc529986356 \h </w:instrText>
             </w:r>
             <w:r>
               <w:rPr>
@@ -1532,6 +1547,274 @@
             </w:r>
             <w:r>
               <w:rPr>
+                <w:webHidden/>
+              </w:rPr>
+              <w:fldChar w:fldCharType="end"/>
+            </w:r>
+          </w:hyperlink>
+        </w:p>
+        <w:p>
+          <w:pPr>
+            <w:pStyle w:val="Sumrio2"/>
+            <w:rPr>
+              <w:rFonts w:asciiTheme="minorHAnsi" w:eastAsiaTheme="minorEastAsia" w:hAnsiTheme="minorHAnsi" w:cstheme="minorBidi"/>
+              <w:color w:val="auto"/>
+              <w:sz w:val="22"/>
+              <w:szCs w:val="22"/>
+            </w:rPr>
+          </w:pPr>
+          <w:hyperlink w:anchor="_Toc529986357" w:history="1">
+            <w:r>
+              <w:rPr>
+                <w:rStyle w:val="Hyperlink"/>
+                <w:u w:val="none"/>
+              </w:rPr>
+              <w:t>2.3 Requisitos Funcionais</w:t>
+            </w:r>
+            <w:r>
+              <w:rPr>
+                <w:webHidden/>
+              </w:rPr>
+              <w:tab/>
+            </w:r>
+            <w:r>
+              <w:rPr>
+                <w:webHidden/>
+              </w:rPr>
+              <w:fldChar w:fldCharType="begin"/>
+            </w:r>
+            <w:r>
+              <w:rPr>
+                <w:webHidden/>
+              </w:rPr>
+              <w:instrText xml:space="preserve"> PAGEREF _Toc529986357 \h </w:instrText>
+            </w:r>
+            <w:r>
+              <w:rPr>
+                <w:webHidden/>
+              </w:rPr>
+            </w:r>
+            <w:r>
+              <w:rPr>
+                <w:webHidden/>
+              </w:rPr>
+              <w:fldChar w:fldCharType="separate"/>
+            </w:r>
+            <w:r>
+              <w:rPr>
+                <w:webHidden/>
+              </w:rPr>
+              <w:t>18</w:t>
+            </w:r>
+            <w:r>
+              <w:rPr>
+                <w:webHidden/>
+              </w:rPr>
+              <w:fldChar w:fldCharType="end"/>
+            </w:r>
+          </w:hyperlink>
+        </w:p>
+        <w:p>
+          <w:pPr>
+            <w:pStyle w:val="Sumrio3"/>
+            <w:rPr>
+              <w:rFonts w:asciiTheme="minorHAnsi" w:eastAsiaTheme="minorEastAsia" w:hAnsiTheme="minorHAnsi" w:cstheme="minorBidi"/>
+              <w:noProof/>
+              <w:color w:val="auto"/>
+              <w:sz w:val="22"/>
+            </w:rPr>
+          </w:pPr>
+          <w:hyperlink w:anchor="_Toc529986358" w:history="1">
+            <w:r>
+              <w:rPr>
+                <w:rStyle w:val="Hyperlink"/>
+                <w:noProof/>
+                <w:u w:val="none"/>
+              </w:rPr>
+              <w:t>2.3.1 Estrutura de Ensino</w:t>
+            </w:r>
+            <w:r>
+              <w:rPr>
+                <w:noProof/>
+                <w:webHidden/>
+              </w:rPr>
+              <w:tab/>
+            </w:r>
+            <w:r>
+              <w:rPr>
+                <w:noProof/>
+                <w:webHidden/>
+              </w:rPr>
+              <w:fldChar w:fldCharType="begin"/>
+            </w:r>
+            <w:r>
+              <w:rPr>
+                <w:noProof/>
+                <w:webHidden/>
+              </w:rPr>
+              <w:instrText xml:space="preserve"> PAGEREF _Toc529986358 \h </w:instrText>
+            </w:r>
+            <w:r>
+              <w:rPr>
+                <w:noProof/>
+                <w:webHidden/>
+              </w:rPr>
+            </w:r>
+            <w:r>
+              <w:rPr>
+                <w:noProof/>
+                <w:webHidden/>
+              </w:rPr>
+              <w:fldChar w:fldCharType="separate"/>
+            </w:r>
+            <w:r>
+              <w:rPr>
+                <w:noProof/>
+                <w:webHidden/>
+              </w:rPr>
+              <w:t>18</w:t>
+            </w:r>
+            <w:r>
+              <w:rPr>
+                <w:noProof/>
+                <w:webHidden/>
+              </w:rPr>
+              <w:fldChar w:fldCharType="end"/>
+            </w:r>
+          </w:hyperlink>
+        </w:p>
+        <w:p>
+          <w:pPr>
+            <w:pStyle w:val="Sumrio3"/>
+            <w:rPr>
+              <w:rFonts w:asciiTheme="minorHAnsi" w:eastAsiaTheme="minorEastAsia" w:hAnsiTheme="minorHAnsi" w:cstheme="minorBidi"/>
+              <w:noProof/>
+              <w:color w:val="auto"/>
+              <w:sz w:val="22"/>
+            </w:rPr>
+          </w:pPr>
+          <w:hyperlink w:anchor="_Toc529986359" w:history="1">
+            <w:r>
+              <w:rPr>
+                <w:rStyle w:val="Hyperlink"/>
+                <w:noProof/>
+                <w:u w:val="none"/>
+              </w:rPr>
+              <w:t>2.3.2 Controle de Acesso</w:t>
+            </w:r>
+            <w:r>
+              <w:rPr>
+                <w:noProof/>
+                <w:webHidden/>
+              </w:rPr>
+              <w:tab/>
+            </w:r>
+            <w:r>
+              <w:rPr>
+                <w:noProof/>
+                <w:webHidden/>
+              </w:rPr>
+              <w:fldChar w:fldCharType="begin"/>
+            </w:r>
+            <w:r>
+              <w:rPr>
+                <w:noProof/>
+                <w:webHidden/>
+              </w:rPr>
+              <w:instrText xml:space="preserve"> PAGEREF _Toc529986359 \h </w:instrText>
+            </w:r>
+            <w:r>
+              <w:rPr>
+                <w:noProof/>
+                <w:webHidden/>
+              </w:rPr>
+            </w:r>
+            <w:r>
+              <w:rPr>
+                <w:noProof/>
+                <w:webHidden/>
+              </w:rPr>
+              <w:fldChar w:fldCharType="separate"/>
+            </w:r>
+            <w:r>
+              <w:rPr>
+                <w:noProof/>
+                <w:webHidden/>
+              </w:rPr>
+              <w:t>20</w:t>
+            </w:r>
+            <w:r>
+              <w:rPr>
+                <w:noProof/>
+                <w:webHidden/>
+              </w:rPr>
+              <w:fldChar w:fldCharType="end"/>
+            </w:r>
+          </w:hyperlink>
+        </w:p>
+        <w:p>
+          <w:pPr>
+            <w:pStyle w:val="Sumrio3"/>
+            <w:rPr>
+              <w:rFonts w:asciiTheme="minorHAnsi" w:eastAsiaTheme="minorEastAsia" w:hAnsiTheme="minorHAnsi" w:cstheme="minorBidi"/>
+              <w:noProof/>
+              <w:color w:val="auto"/>
+              <w:sz w:val="22"/>
+            </w:rPr>
+          </w:pPr>
+          <w:hyperlink w:anchor="_Toc529986360" w:history="1">
+            <w:r>
+              <w:rPr>
+                <w:rStyle w:val="Hyperlink"/>
+                <w:noProof/>
+                <w:u w:val="none"/>
+              </w:rPr>
+              <w:t>2.3.3 Auditoria</w:t>
+            </w:r>
+            <w:r>
+              <w:rPr>
+                <w:noProof/>
+                <w:webHidden/>
+              </w:rPr>
+              <w:tab/>
+            </w:r>
+            <w:r>
+              <w:rPr>
+                <w:noProof/>
+                <w:webHidden/>
+              </w:rPr>
+              <w:fldChar w:fldCharType="begin"/>
+            </w:r>
+            <w:r>
+              <w:rPr>
+                <w:noProof/>
+                <w:webHidden/>
+              </w:rPr>
+              <w:instrText xml:space="preserve"> PAGEREF _Toc529986360 \h </w:instrText>
+            </w:r>
+            <w:r>
+              <w:rPr>
+                <w:noProof/>
+                <w:webHidden/>
+              </w:rPr>
+            </w:r>
+            <w:r>
+              <w:rPr>
+                <w:noProof/>
+                <w:webHidden/>
+              </w:rPr>
+              <w:fldChar w:fldCharType="separate"/>
+            </w:r>
+            <w:r>
+              <w:rPr>
+                <w:noProof/>
+                <w:webHidden/>
+              </w:rPr>
+              <w:t>20</w:t>
+            </w:r>
+            <w:r>
+              <w:rPr>
+                <w:noProof/>
                 <w:webHidden/>
               </w:rPr>
               <w:fldChar w:fldCharType="end"/>
@@ -1548,11 +1831,12 @@
               <w:sz w:val="22"/>
             </w:rPr>
           </w:pPr>
-          <w:hyperlink w:anchor="_Toc529925402" w:history="1">
+          <w:hyperlink w:anchor="_Toc529986361" w:history="1">
             <w:r>
               <w:rPr>
                 <w:rStyle w:val="Hyperlink"/>
                 <w:noProof/>
+                <w:u w:val="none"/>
               </w:rPr>
               <w:t>5 PROCEDIMENTOS METODOLÓGICOS</w:t>
             </w:r>
@@ -1575,7 +1859,7 @@
                 <w:noProof/>
                 <w:webHidden/>
               </w:rPr>
-              <w:instrText xml:space="preserve"> PAGEREF _Toc529925402 \h </w:instrText>
+              <w:instrText xml:space="preserve"> PAGEREF _Toc529986361 \h </w:instrText>
             </w:r>
             <w:r>
               <w:rPr>
@@ -1595,7 +1879,7 @@
                 <w:noProof/>
                 <w:webHidden/>
               </w:rPr>
-              <w:t>18</w:t>
+              <w:t>20</w:t>
             </w:r>
             <w:r>
               <w:rPr>
@@ -1616,11 +1900,12 @@
               <w:sz w:val="22"/>
             </w:rPr>
           </w:pPr>
-          <w:hyperlink w:anchor="_Toc529925403" w:history="1">
+          <w:hyperlink w:anchor="_Toc529986362" w:history="1">
             <w:r>
               <w:rPr>
                 <w:rStyle w:val="Hyperlink"/>
                 <w:noProof/>
+                <w:u w:val="none"/>
               </w:rPr>
               <w:t>6 CRONOGRAMA</w:t>
             </w:r>
@@ -1643,7 +1928,7 @@
                 <w:noProof/>
                 <w:webHidden/>
               </w:rPr>
-              <w:instrText xml:space="preserve"> PAGEREF _Toc529925403 \h </w:instrText>
+              <w:instrText xml:space="preserve"> PAGEREF _Toc529986362 \h </w:instrText>
             </w:r>
             <w:r>
               <w:rPr>
@@ -1663,7 +1948,7 @@
                 <w:noProof/>
                 <w:webHidden/>
               </w:rPr>
-              <w:t>19</w:t>
+              <w:t>22</w:t>
             </w:r>
             <w:r>
               <w:rPr>
@@ -1684,11 +1969,12 @@
               <w:sz w:val="22"/>
             </w:rPr>
           </w:pPr>
-          <w:hyperlink w:anchor="_Toc529925404" w:history="1">
+          <w:hyperlink w:anchor="_Toc529986363" w:history="1">
             <w:r>
               <w:rPr>
                 <w:rStyle w:val="Hyperlink"/>
                 <w:noProof/>
+                <w:u w:val="none"/>
               </w:rPr>
               <w:t>7 REFERÊNCIAS</w:t>
             </w:r>
@@ -1711,7 +1997,7 @@
                 <w:noProof/>
                 <w:webHidden/>
               </w:rPr>
-              <w:instrText xml:space="preserve"> PAGEREF _Toc529925404 \h </w:instrText>
+              <w:instrText xml:space="preserve"> PAGEREF _Toc529986363 \h </w:instrText>
             </w:r>
             <w:r>
               <w:rPr>
@@ -1731,7 +2017,7 @@
                 <w:noProof/>
                 <w:webHidden/>
               </w:rPr>
-              <w:t>20</w:t>
+              <w:t>23</w:t>
             </w:r>
             <w:r>
               <w:rPr>
@@ -1898,7 +2184,7 @@
           <w:b/>
         </w:rPr>
       </w:pPr>
-      <w:bookmarkStart w:id="2" w:name="_Toc529925390"/>
+      <w:bookmarkStart w:id="2" w:name="_Toc529986345"/>
       <w:r>
         <w:rPr>
           <w:b/>
@@ -2507,7 +2793,7 @@
           <w:b/>
         </w:rPr>
       </w:pPr>
-      <w:bookmarkStart w:id="3" w:name="_Toc529925391"/>
+      <w:bookmarkStart w:id="3" w:name="_Toc529986346"/>
       <w:r>
         <w:rPr>
           <w:b/>
@@ -2771,37 +3057,13 @@
     </w:p>
     <w:p>
       <w:pPr>
-        <w:pStyle w:val="SemEspaamento"/>
-        <w:tabs>
-          <w:tab w:val="right" w:leader="dot" w:pos="9071"/>
-        </w:tabs>
-      </w:pPr>
-    </w:p>
-    <w:p>
-      <w:pPr>
-        <w:pStyle w:val="SemEspaamento"/>
-        <w:tabs>
-          <w:tab w:val="right" w:leader="dot" w:pos="9071"/>
-        </w:tabs>
-      </w:pPr>
-    </w:p>
-    <w:p>
-      <w:pPr>
-        <w:pStyle w:val="SemEspaamento"/>
-        <w:tabs>
-          <w:tab w:val="right" w:leader="dot" w:pos="9071"/>
-        </w:tabs>
-      </w:pPr>
-    </w:p>
-    <w:p>
-      <w:pPr>
         <w:pStyle w:val="Ttulo1"/>
         <w:jc w:val="right"/>
         <w:rPr>
           <w:b/>
         </w:rPr>
       </w:pPr>
-      <w:bookmarkStart w:id="4" w:name="_Toc529925392"/>
+      <w:bookmarkStart w:id="4" w:name="_Toc529986347"/>
       <w:r>
         <w:rPr>
           <w:b/>
@@ -3173,7 +3435,7 @@
         </w:rPr>
       </w:pPr>
       <w:bookmarkStart w:id="5" w:name="_Toc529284874"/>
-      <w:bookmarkStart w:id="6" w:name="_Toc529925393"/>
+      <w:bookmarkStart w:id="6" w:name="_Toc529986348"/>
       <w:r>
         <w:rPr>
           <w:lang w:val="en-US"/>
@@ -3207,7 +3469,7 @@
         </w:numPr>
       </w:pPr>
       <w:bookmarkStart w:id="7" w:name="_Toc529284875"/>
-      <w:bookmarkStart w:id="8" w:name="_Toc529925394"/>
+      <w:bookmarkStart w:id="8" w:name="_Toc529986349"/>
       <w:r>
         <w:t>Motivação</w:t>
       </w:r>
@@ -3335,7 +3597,7 @@
         </w:numPr>
       </w:pPr>
       <w:bookmarkStart w:id="9" w:name="_Toc529284876"/>
-      <w:bookmarkStart w:id="10" w:name="_Toc529925395"/>
+      <w:bookmarkStart w:id="10" w:name="_Toc529986350"/>
       <w:r>
         <w:t>Justificativa</w:t>
       </w:r>
@@ -3354,11 +3616,7 @@
         <w:t>ETE</w:t>
       </w:r>
       <w:r>
-        <w:t xml:space="preserve"> Visconde de Mauá, apontaram que 89% dos usuários sentem a necessidade de substituir o sistema antigo por um mais atual e que 66.7% dos usuários da secretaria afirmam que a emissão de documentos manualmente é o que mais demanda tempo de expediente, </w:t>
-      </w:r>
-      <w:r>
-        <w:lastRenderedPageBreak/>
-        <w:t>outros 16.7% afirmam que é o atendimento ao público, e outros 16.7%, afirmam que depende da época do ano.</w:t>
+        <w:t xml:space="preserve"> Visconde de Mauá, apontaram que 89% dos usuários sentem a necessidade de substituir o sistema antigo por um mais atual e que 66.7% dos usuários da secretaria afirmam que a emissão de documentos manualmente é o que mais demanda tempo de expediente, outros 16.7% afirmam que é o atendimento ao público, e outros 16.7%, afirmam que depende da época do ano.</w:t>
       </w:r>
     </w:p>
     <w:p>
@@ -3367,6 +3625,7 @@
         <w:spacing w:line="360" w:lineRule="auto"/>
       </w:pPr>
       <w:r>
+        <w:lastRenderedPageBreak/>
         <w:t>No atual cenário em que nos encontramos, onde clientes exigem uma qualidade de atendimento excepcional, o Sistema de Informação torna-se indispensável para automatizar processos e, consequentemente executar tarefas com mais agilidade, propiciando ao cliente, a qualidade e agilidade no atendimento que ele deseja.</w:t>
       </w:r>
     </w:p>
@@ -4521,7 +4780,6 @@
               <w:rPr>
                 <w:sz w:val="18"/>
               </w:rPr>
-              <w:lastRenderedPageBreak/>
               <w:t>PROTOCOLO DE SOLICITAÇÃO DE DOCUMENTOS</w:t>
             </w:r>
           </w:p>
@@ -4614,6 +4872,7 @@
         <w:rPr>
           <w:noProof/>
         </w:rPr>
+        <w:lastRenderedPageBreak/>
         <mc:AlternateContent>
           <mc:Choice Requires="wps">
             <w:drawing>
@@ -4672,13 +4931,7 @@
                               <w:jc w:val="center"/>
                             </w:pPr>
                             <w:r>
-                              <w:t xml:space="preserve">Tabela </w:t>
-                            </w:r>
-                            <w:r>
-                              <w:t>1</w:t>
-                            </w:r>
-                            <w:r>
-                              <w:t>.1: Comparação dos cenários Antes e Após implantação do SIA e Documentos Emitidos pelo SGE</w:t>
+                              <w:t>Tabela 1.1: Comparação dos cenários Antes e Após implantação do SIA e Documentos Emitidos pelo SGE</w:t>
                             </w:r>
                           </w:p>
                         </w:txbxContent>
@@ -4716,13 +4969,7 @@
                         <w:jc w:val="center"/>
                       </w:pPr>
                       <w:r>
-                        <w:t xml:space="preserve">Tabela </w:t>
-                      </w:r>
-                      <w:r>
-                        <w:t>1</w:t>
-                      </w:r>
-                      <w:r>
-                        <w:t>.1: Comparação dos cenários Antes e Após implantação do SIA e Documentos Emitidos pelo SGE</w:t>
+                        <w:t>Tabela 1.1: Comparação dos cenários Antes e Após implantação do SIA e Documentos Emitidos pelo SGE</w:t>
                       </w:r>
                     </w:p>
                   </w:txbxContent>
@@ -4953,49 +5200,41 @@
           <w:rFonts w:eastAsia="Arial" w:cs="Arial"/>
           <w:szCs w:val="24"/>
         </w:rPr>
-        <w:t xml:space="preserve"> a segunda via </w:t>
+        <w:t xml:space="preserve"> a segunda via do protocolo seria enviada por e-mail e</w:t>
       </w:r>
       <w:r>
         <w:rPr>
           <w:rFonts w:eastAsia="Arial" w:cs="Arial"/>
           <w:szCs w:val="24"/>
         </w:rPr>
-        <w:lastRenderedPageBreak/>
-        <w:t>do protocolo seria enviada por e-mail e</w:t>
+        <w:t xml:space="preserve"> a quantidade de </w:t>
       </w:r>
       <w:r>
         <w:rPr>
           <w:rFonts w:eastAsia="Arial" w:cs="Arial"/>
           <w:szCs w:val="24"/>
         </w:rPr>
-        <w:t xml:space="preserve"> a quantidade de </w:t>
+        <w:t xml:space="preserve">consumo de </w:t>
       </w:r>
       <w:r>
         <w:rPr>
           <w:rFonts w:eastAsia="Arial" w:cs="Arial"/>
           <w:szCs w:val="24"/>
         </w:rPr>
-        <w:t xml:space="preserve">consumo de </w:t>
+        <w:t xml:space="preserve">papel reduziria bruscamente conforme apresentado na representação gráfica </w:t>
       </w:r>
       <w:r>
         <w:rPr>
           <w:rFonts w:eastAsia="Arial" w:cs="Arial"/>
           <w:szCs w:val="24"/>
         </w:rPr>
-        <w:t xml:space="preserve">papel reduziria bruscamente conforme apresentado na representação gráfica </w:t>
+        <w:t>ab</w:t>
       </w:r>
       <w:r>
         <w:rPr>
           <w:rFonts w:eastAsia="Arial" w:cs="Arial"/>
           <w:szCs w:val="24"/>
         </w:rPr>
-        <w:t>ab</w:t>
-      </w:r>
-      <w:r>
-        <w:rPr>
-          <w:rFonts w:eastAsia="Arial" w:cs="Arial"/>
-          <w:szCs w:val="24"/>
-        </w:rPr>
         <w:t>aixo.</w:t>
       </w:r>
     </w:p>
@@ -5004,6 +5243,7 @@
         <w:rPr>
           <w:noProof/>
         </w:rPr>
+        <w:lastRenderedPageBreak/>
         <mc:AlternateContent>
           <mc:Choice Requires="wps">
             <w:drawing>
@@ -5219,7 +5459,7 @@
         <w:pStyle w:val="Ttulo2"/>
       </w:pPr>
       <w:bookmarkStart w:id="11" w:name="_Toc529284877"/>
-      <w:bookmarkStart w:id="12" w:name="_Toc529925396"/>
+      <w:bookmarkStart w:id="12" w:name="_Toc529986351"/>
       <w:r>
         <w:t>1.</w:t>
       </w:r>
@@ -5245,7 +5485,7 @@
       <w:pPr>
         <w:pStyle w:val="Ttulo3"/>
       </w:pPr>
-      <w:bookmarkStart w:id="13" w:name="_Toc529925397"/>
+      <w:bookmarkStart w:id="13" w:name="_Toc529986352"/>
       <w:r>
         <w:t>1.3.1 Objetivo Geral</w:t>
       </w:r>
@@ -5289,7 +5529,7 @@
       <w:pPr>
         <w:pStyle w:val="Ttulo3"/>
       </w:pPr>
-      <w:bookmarkStart w:id="14" w:name="_Toc529925398"/>
+      <w:bookmarkStart w:id="14" w:name="_Toc529986353"/>
       <w:r>
         <w:t>1.3.2 Objetivos Específicos</w:t>
       </w:r>
@@ -5353,7 +5593,6 @@
           <w:rFonts w:eastAsia="Arial" w:cs="Arial"/>
           <w:szCs w:val="24"/>
         </w:rPr>
-        <w:lastRenderedPageBreak/>
         <w:t>Agilizar a entrega dos documentos solicitados o máximo possível</w:t>
       </w:r>
       <w:r>
@@ -5386,6 +5625,7 @@
           <w:rFonts w:eastAsia="Arial" w:cs="Arial"/>
           <w:szCs w:val="24"/>
         </w:rPr>
+        <w:lastRenderedPageBreak/>
         <w:t>Automatizar os processos, antes feitos manualmente, gerando maior agilidade na entrega do produto final e reduzindo os riscos de erros.</w:t>
       </w:r>
     </w:p>
@@ -5515,7 +5755,7 @@
         <w:pStyle w:val="Ttulo1"/>
       </w:pPr>
       <w:bookmarkStart w:id="15" w:name="_Toc529284880"/>
-      <w:bookmarkStart w:id="16" w:name="_Toc529925399"/>
+      <w:bookmarkStart w:id="16" w:name="_Toc529986354"/>
       <w:r>
         <w:t>2</w:t>
       </w:r>
@@ -5532,12 +5772,12 @@
       <w:pPr>
         <w:pStyle w:val="Ttulo2"/>
       </w:pPr>
-      <w:bookmarkStart w:id="17" w:name="_Toc529925400"/>
-      <w:bookmarkStart w:id="18" w:name="_Toc529284881"/>
+      <w:bookmarkStart w:id="17" w:name="_Toc529284881"/>
+      <w:bookmarkStart w:id="18" w:name="_Toc529986355"/>
       <w:r>
         <w:t>2.1 Pesquisa de campo</w:t>
       </w:r>
-      <w:bookmarkEnd w:id="17"/>
+      <w:bookmarkEnd w:id="18"/>
     </w:p>
     <w:p>
       <w:pPr>
@@ -5635,11 +5875,7 @@
         <w:t xml:space="preserve"> e foi levantada </w:t>
       </w:r>
       <w:r>
-        <w:t xml:space="preserve">em 5 setores da unidade. Dentre eles, Setor de Orientação Pedagógica (SOP), Coordenação técnica, Secretaria, Diploma e Estágio. Sua intenção foi levantar alguns requisitos sobre as particularidades de cada setor e </w:t>
-      </w:r>
-      <w:r>
-        <w:lastRenderedPageBreak/>
-        <w:t>saber a ideia que cada funcionário tem a respeito de um sistema que atenda suas necessidades.</w:t>
+        <w:t>em 5 setores da unidade. Dentre eles, Setor de Orientação Pedagógica (SOP), Coordenação técnica, Secretaria, Diploma e Estágio. Sua intenção foi levantar alguns requisitos sobre as particularidades de cada setor e saber a ideia que cada funcionário tem a respeito de um sistema que atenda suas necessidades.</w:t>
       </w:r>
     </w:p>
     <w:p>
@@ -5649,6 +5885,7 @@
         <w:ind w:firstLine="709"/>
       </w:pPr>
       <w:r>
+        <w:lastRenderedPageBreak/>
         <w:t xml:space="preserve">Foram coletadas x respostas !!!(DEFINIR NÚMERO DE RESPOSTAS ATÉ O FIM DA </w:t>
       </w:r>
       <w:proofErr w:type="gramStart"/>
@@ -5692,7 +5929,7 @@
       <w:pPr>
         <w:pStyle w:val="Ttulo2"/>
       </w:pPr>
-      <w:bookmarkStart w:id="19" w:name="_Toc529925401"/>
+      <w:bookmarkStart w:id="19" w:name="_Toc529986356"/>
       <w:r>
         <w:t>2.2 Modelagem de Processos</w:t>
       </w:r>
@@ -5780,13 +6017,7 @@
                               <w:jc w:val="center"/>
                             </w:pPr>
                             <w:r>
-                              <w:t>Figura 2.1</w:t>
-                            </w:r>
-                            <w:r>
-                              <w:t>7</w:t>
-                            </w:r>
-                            <w:r>
-                              <w:t>: Modelagem de Processo de Emissão de documentação Final – Overview</w:t>
+                              <w:t>Figura 2.17: Modelagem de Processo de Emissão de documentação Final – Overview</w:t>
                             </w:r>
                           </w:p>
                         </w:txbxContent>
@@ -5820,13 +6051,7 @@
                         <w:jc w:val="center"/>
                       </w:pPr>
                       <w:r>
-                        <w:t>Figura 2.1</w:t>
-                      </w:r>
-                      <w:r>
-                        <w:t>7</w:t>
-                      </w:r>
-                      <w:r>
-                        <w:t>: Modelagem de Processo de Emissão de documentação Final – Overview</w:t>
+                        <w:t>Figura 2.17: Modelagem de Processo de Emissão de documentação Final – Overview</w:t>
                       </w:r>
                     </w:p>
                   </w:txbxContent>
@@ -6038,13 +6263,7 @@
                               <w:jc w:val="center"/>
                             </w:pPr>
                             <w:r>
-                              <w:t>Figura 2.</w:t>
-                            </w:r>
-                            <w:r>
-                              <w:t>18</w:t>
-                            </w:r>
-                            <w:r>
-                              <w:t xml:space="preserve">.1: Modelagem de Processo de Emissão de documentação Final – Fase 1: </w:t>
+                              <w:t xml:space="preserve">Figura 2.18.1: Modelagem de Processo de Emissão de documentação Final – Fase 1: </w:t>
                             </w:r>
                             <w:proofErr w:type="spellStart"/>
                             <w:r>
@@ -6086,13 +6305,7 @@
                         <w:jc w:val="center"/>
                       </w:pPr>
                       <w:r>
-                        <w:t>Figura 2.</w:t>
-                      </w:r>
-                      <w:r>
-                        <w:t>18</w:t>
-                      </w:r>
-                      <w:r>
-                        <w:t xml:space="preserve">.1: Modelagem de Processo de Emissão de documentação Final – Fase 1: </w:t>
+                        <w:t xml:space="preserve">Figura 2.18.1: Modelagem de Processo de Emissão de documentação Final – Fase 1: </w:t>
                       </w:r>
                       <w:proofErr w:type="spellStart"/>
                       <w:r>
@@ -6234,10 +6447,7 @@
                               <w:jc w:val="center"/>
                             </w:pPr>
                             <w:r>
-                              <w:t>Figura 2.18</w:t>
-                            </w:r>
-                            <w:r>
-                              <w:t>: Modelagem de Processo de Emissão de documentação Final – Fase 1</w:t>
+                              <w:t>Figura 2.18: Modelagem de Processo de Emissão de documentação Final – Fase 1</w:t>
                             </w:r>
                           </w:p>
                         </w:txbxContent>
@@ -6271,10 +6481,7 @@
                         <w:jc w:val="center"/>
                       </w:pPr>
                       <w:r>
-                        <w:t>Figura 2.18</w:t>
-                      </w:r>
-                      <w:r>
-                        <w:t>: Modelagem de Processo de Emissão de documentação Final – Fase 1</w:t>
+                        <w:t>Figura 2.18: Modelagem de Processo de Emissão de documentação Final – Fase 1</w:t>
                       </w:r>
                     </w:p>
                   </w:txbxContent>
@@ -6414,13 +6621,7 @@
                               <w:jc w:val="center"/>
                             </w:pPr>
                             <w:r>
-                              <w:t>Figura 2.</w:t>
-                            </w:r>
-                            <w:r>
-                              <w:t>19</w:t>
-                            </w:r>
-                            <w:r>
-                              <w:t xml:space="preserve">.1: Modelagem de Processo de Emissão de documentação Final – Fase 2: </w:t>
+                              <w:t xml:space="preserve">Figura 2.19.1: Modelagem de Processo de Emissão de documentação Final – Fase 2: </w:t>
                             </w:r>
                             <w:proofErr w:type="spellStart"/>
                             <w:r>
@@ -6462,13 +6663,7 @@
                         <w:jc w:val="center"/>
                       </w:pPr>
                       <w:r>
-                        <w:t>Figura 2.</w:t>
-                      </w:r>
-                      <w:r>
-                        <w:t>19</w:t>
-                      </w:r>
-                      <w:r>
-                        <w:t xml:space="preserve">.1: Modelagem de Processo de Emissão de documentação Final – Fase 2: </w:t>
+                        <w:t xml:space="preserve">Figura 2.19.1: Modelagem de Processo de Emissão de documentação Final – Fase 2: </w:t>
                       </w:r>
                       <w:proofErr w:type="spellStart"/>
                       <w:r>
@@ -6610,13 +6805,7 @@
                               <w:jc w:val="center"/>
                             </w:pPr>
                             <w:r>
-                              <w:t>Figura 2.</w:t>
-                            </w:r>
-                            <w:r>
-                              <w:t>19</w:t>
-                            </w:r>
-                            <w:r>
-                              <w:t>: Modelagem de Processo de Emissão de documentação Final – Fase 2</w:t>
+                              <w:t>Figura 2.19: Modelagem de Processo de Emissão de documentação Final – Fase 2</w:t>
                             </w:r>
                           </w:p>
                         </w:txbxContent>
@@ -6650,13 +6839,7 @@
                         <w:jc w:val="center"/>
                       </w:pPr>
                       <w:r>
-                        <w:t>Figura 2.</w:t>
-                      </w:r>
-                      <w:r>
-                        <w:t>19</w:t>
-                      </w:r>
-                      <w:r>
-                        <w:t>: Modelagem de Processo de Emissão de documentação Final – Fase 2</w:t>
+                        <w:t>Figura 2.19: Modelagem de Processo de Emissão de documentação Final – Fase 2</w:t>
                       </w:r>
                     </w:p>
                   </w:txbxContent>
@@ -6794,13 +6977,7 @@
                               <w:jc w:val="center"/>
                             </w:pPr>
                             <w:r>
-                              <w:t>Figura 2.</w:t>
-                            </w:r>
-                            <w:r>
-                              <w:t>19</w:t>
-                            </w:r>
-                            <w:r>
-                              <w:t xml:space="preserve">.2: Modelagem de Processo de Emissão de documentação Final – Fase 2: </w:t>
+                              <w:t xml:space="preserve">Figura 2.19.2: Modelagem de Processo de Emissão de documentação Final – Fase 2: </w:t>
                             </w:r>
                             <w:proofErr w:type="spellStart"/>
                             <w:r>
@@ -6842,13 +7019,7 @@
                         <w:jc w:val="center"/>
                       </w:pPr>
                       <w:r>
-                        <w:t>Figura 2.</w:t>
-                      </w:r>
-                      <w:r>
-                        <w:t>19</w:t>
-                      </w:r>
-                      <w:r>
-                        <w:t xml:space="preserve">.2: Modelagem de Processo de Emissão de documentação Final – Fase 2: </w:t>
+                        <w:t xml:space="preserve">Figura 2.19.2: Modelagem de Processo de Emissão de documentação Final – Fase 2: </w:t>
                       </w:r>
                       <w:proofErr w:type="spellStart"/>
                       <w:r>
@@ -6999,13 +7170,7 @@
                               <w:jc w:val="center"/>
                             </w:pPr>
                             <w:r>
-                              <w:t>Figura 2.</w:t>
-                            </w:r>
-                            <w:r>
-                              <w:t>19</w:t>
-                            </w:r>
-                            <w:r>
-                              <w:t xml:space="preserve">.2.1: Modelagem de Processo de Emissão de documentação Final – Fase 2: </w:t>
+                              <w:t xml:space="preserve">Figura 2.19.2.1: Modelagem de Processo de Emissão de documentação Final – Fase 2: </w:t>
                             </w:r>
                             <w:proofErr w:type="spellStart"/>
                             <w:r>
@@ -7047,13 +7212,7 @@
                         <w:jc w:val="center"/>
                       </w:pPr>
                       <w:r>
-                        <w:t>Figura 2.</w:t>
-                      </w:r>
-                      <w:r>
-                        <w:t>19</w:t>
-                      </w:r>
-                      <w:r>
-                        <w:t xml:space="preserve">.2.1: Modelagem de Processo de Emissão de documentação Final – Fase 2: </w:t>
+                        <w:t xml:space="preserve">Figura 2.19.2.1: Modelagem de Processo de Emissão de documentação Final – Fase 2: </w:t>
                       </w:r>
                       <w:proofErr w:type="spellStart"/>
                       <w:r>
@@ -7190,13 +7349,7 @@
                               <w:jc w:val="center"/>
                             </w:pPr>
                             <w:r>
-                              <w:t>Figura 2.</w:t>
-                            </w:r>
-                            <w:r>
-                              <w:t>19</w:t>
-                            </w:r>
-                            <w:r>
-                              <w:t xml:space="preserve">.2.2: Modelagem de Processo de Emissão de documentação Final – Fase 2: </w:t>
+                              <w:t xml:space="preserve">Figura 2.19.2.2: Modelagem de Processo de Emissão de documentação Final – Fase 2: </w:t>
                             </w:r>
                             <w:proofErr w:type="spellStart"/>
                             <w:r>
@@ -7204,10 +7357,7 @@
                             </w:r>
                             <w:proofErr w:type="spellEnd"/>
                             <w:r>
-                              <w:t xml:space="preserve"> Emissão de certificados e Diplomas: Fase 2</w:t>
-                            </w:r>
-                            <w:r>
-                              <w:t>(CORRIGIR)</w:t>
+                              <w:t xml:space="preserve"> Emissão de certificados e Diplomas: Fase 2(CORRIGIR)</w:t>
                             </w:r>
                           </w:p>
                         </w:txbxContent>
@@ -7241,13 +7391,7 @@
                         <w:jc w:val="center"/>
                       </w:pPr>
                       <w:r>
-                        <w:t>Figura 2.</w:t>
-                      </w:r>
-                      <w:r>
-                        <w:t>19</w:t>
-                      </w:r>
-                      <w:r>
-                        <w:t xml:space="preserve">.2.2: Modelagem de Processo de Emissão de documentação Final – Fase 2: </w:t>
+                        <w:t xml:space="preserve">Figura 2.19.2.2: Modelagem de Processo de Emissão de documentação Final – Fase 2: </w:t>
                       </w:r>
                       <w:proofErr w:type="spellStart"/>
                       <w:r>
@@ -7255,10 +7399,7 @@
                       </w:r>
                       <w:proofErr w:type="spellEnd"/>
                       <w:r>
-                        <w:t xml:space="preserve"> Emissão de certificados e Diplomas: Fase 2</w:t>
-                      </w:r>
-                      <w:r>
-                        <w:t>(CORRIGIR)</w:t>
+                        <w:t xml:space="preserve"> Emissão de certificados e Diplomas: Fase 2(CORRIGIR)</w:t>
                       </w:r>
                     </w:p>
                   </w:txbxContent>
@@ -7423,13 +7564,7 @@
                               <w:jc w:val="center"/>
                             </w:pPr>
                             <w:r>
-                              <w:t>Figura 2.</w:t>
-                            </w:r>
-                            <w:r>
-                              <w:t>20</w:t>
-                            </w:r>
-                            <w:r>
-                              <w:t>: Modelagem de Processo de Emissão de documentação Final – Fase 3</w:t>
+                              <w:t>Figura 2.20: Modelagem de Processo de Emissão de documentação Final – Fase 3</w:t>
                             </w:r>
                           </w:p>
                         </w:txbxContent>
@@ -7463,13 +7598,7 @@
                         <w:jc w:val="center"/>
                       </w:pPr>
                       <w:r>
-                        <w:t>Figura 2.</w:t>
-                      </w:r>
-                      <w:r>
-                        <w:t>20</w:t>
-                      </w:r>
-                      <w:r>
-                        <w:t>: Modelagem de Processo de Emissão de documentação Final – Fase 3</w:t>
+                        <w:t>Figura 2.20: Modelagem de Processo de Emissão de documentação Final – Fase 3</w:t>
                       </w:r>
                     </w:p>
                   </w:txbxContent>
@@ -7619,11 +7748,12 @@
       <w:pPr>
         <w:pStyle w:val="Ttulo2"/>
       </w:pPr>
-      <w:bookmarkStart w:id="20" w:name="_Toc529925402"/>
+      <w:bookmarkStart w:id="20" w:name="_Toc529986357"/>
       <w:r>
         <w:lastRenderedPageBreak/>
         <w:t>2.3 Requisitos Funcionais</w:t>
       </w:r>
+      <w:bookmarkEnd w:id="20"/>
     </w:p>
     <w:p>
       <w:pPr>
@@ -7666,6 +7796,7 @@
     <w:p>
       <w:pPr>
         <w:pStyle w:val="SemEspaamento"/>
+        <w:spacing w:line="360" w:lineRule="auto"/>
         <w:ind w:firstLine="709"/>
         <w:rPr>
           <w:rStyle w:val="nfaseSutil"/>
@@ -7724,20 +7855,730 @@
       <w:pPr>
         <w:pStyle w:val="Ttulo3"/>
       </w:pPr>
-      <w:r>
-        <w:t>2.3.1 Diagrama de Casos de Uso</w:t>
+      <w:bookmarkStart w:id="21" w:name="_Toc529986358"/>
+      <w:r>
+        <w:t xml:space="preserve">2.3.1 </w:t>
+      </w:r>
+      <w:r>
+        <w:t>Estrutura de</w:t>
+      </w:r>
+      <w:r>
+        <w:t xml:space="preserve"> Ensino</w:t>
+      </w:r>
+      <w:bookmarkEnd w:id="21"/>
+    </w:p>
+    <w:p>
+      <w:pPr>
+        <w:pStyle w:val="SemEspaamento"/>
+        <w:spacing w:line="360" w:lineRule="auto"/>
+        <w:ind w:firstLine="709"/>
+      </w:pPr>
+      <w:r>
+        <w:rPr>
+          <w:rStyle w:val="nfaseSutil"/>
+          <w:iCs w:val="0"/>
+          <w:color w:val="000000"/>
+          <w:sz w:val="24"/>
+        </w:rPr>
+        <w:t>A escola, atualmente possui, entre alunos ativos e egressos, 5 modalidades de Ensino distintas (Concomitância Interna, Concomitância Externa, Subsequente, Integrado e PROEJA), cada uma com suas particularidades.</w:t>
+      </w:r>
+    </w:p>
+    <w:p>
+      <w:pPr>
+        <w:pStyle w:val="Ttulo4"/>
+        <w:rPr>
+          <w:rStyle w:val="nfaseSutil"/>
+          <w:iCs w:val="0"/>
+          <w:color w:val="000000"/>
+          <w:sz w:val="24"/>
+        </w:rPr>
+      </w:pPr>
+      <w:r>
+        <w:t>2.3.1.1</w:t>
+      </w:r>
+      <w:r>
+        <w:t xml:space="preserve"> </w:t>
+      </w:r>
+      <w:r>
+        <w:t>Ensino Integrado</w:t>
+      </w:r>
+    </w:p>
+    <w:p>
+      <w:pPr>
+        <w:pStyle w:val="SemEspaamento"/>
+        <w:spacing w:line="360" w:lineRule="auto"/>
+        <w:ind w:firstLine="709"/>
+        <w:rPr>
+          <w:rStyle w:val="nfaseSutil"/>
+          <w:iCs w:val="0"/>
+          <w:color w:val="000000"/>
+          <w:sz w:val="24"/>
+        </w:rPr>
+      </w:pPr>
+      <w:r>
+        <w:rPr>
+          <w:rStyle w:val="nfaseSutil"/>
+          <w:iCs w:val="0"/>
+          <w:color w:val="000000"/>
+          <w:sz w:val="24"/>
+        </w:rPr>
+        <w:t xml:space="preserve">Os alunos do Ensino Integrado são os alunos que </w:t>
+      </w:r>
+      <w:r>
+        <w:rPr>
+          <w:rStyle w:val="nfaseSutil"/>
+          <w:iCs w:val="0"/>
+          <w:color w:val="000000"/>
+          <w:sz w:val="24"/>
+        </w:rPr>
+        <w:t xml:space="preserve">já concluíram o Ensino Fundamental e </w:t>
+      </w:r>
+      <w:r>
+        <w:rPr>
+          <w:rStyle w:val="nfaseSutil"/>
+          <w:iCs w:val="0"/>
+          <w:color w:val="000000"/>
+          <w:sz w:val="24"/>
+        </w:rPr>
+        <w:t>ingressaram para cursar o Ensino Médio, junto com o Ensino Técnico após o ano de 2013. Este Ensino é, assim denominado pois ambos Ensino Médio e Técnico são como se fossem um e o aluno só é considerado concluinte após a conclusão de toda a grade curricular e conclusão do Estágio.</w:t>
+      </w:r>
+    </w:p>
+    <w:p>
+      <w:pPr>
+        <w:pStyle w:val="SemEspaamento"/>
+        <w:spacing w:line="360" w:lineRule="auto"/>
+        <w:ind w:firstLine="709"/>
+        <w:rPr>
+          <w:rStyle w:val="nfaseSutil"/>
+          <w:iCs w:val="0"/>
+          <w:color w:val="000000"/>
+          <w:sz w:val="24"/>
+        </w:rPr>
+      </w:pPr>
+      <w:r>
+        <w:rPr>
+          <w:rStyle w:val="nfaseSutil"/>
+          <w:iCs w:val="0"/>
+          <w:color w:val="000000"/>
+          <w:sz w:val="24"/>
+        </w:rPr>
+        <w:t xml:space="preserve">O Estágio para estes alunos é opcional, devendo o aluno optar por fazer ou não fazer o Estágio. </w:t>
+      </w:r>
+    </w:p>
+    <w:p>
+      <w:pPr>
+        <w:pStyle w:val="SemEspaamento"/>
+        <w:spacing w:line="360" w:lineRule="auto"/>
+        <w:ind w:firstLine="709"/>
+      </w:pPr>
+      <w:r>
+        <w:rPr>
+          <w:rStyle w:val="nfaseSutil"/>
+          <w:iCs w:val="0"/>
+          <w:color w:val="000000"/>
+          <w:sz w:val="24"/>
+        </w:rPr>
+        <w:t xml:space="preserve">Porém existe uma particularidade no que diz respeito à conclusão destes alunos. Devido a alguns graves problemas enfrentados pela Rede </w:t>
+      </w:r>
+      <w:r>
+        <w:rPr>
+          <w:rStyle w:val="nfaseSutil"/>
+          <w:iCs w:val="0"/>
+          <w:color w:val="000000"/>
+          <w:sz w:val="24"/>
+        </w:rPr>
+        <w:t xml:space="preserve">FAETEC </w:t>
+      </w:r>
+      <w:r>
+        <w:rPr>
+          <w:rStyle w:val="nfaseSutil"/>
+          <w:iCs w:val="0"/>
+          <w:color w:val="000000"/>
+          <w:sz w:val="24"/>
+        </w:rPr>
+        <w:t>nestes últimos 2 anos, os anos letivos encerraram-se nos anos subsequentes</w:t>
+      </w:r>
+      <w:r>
+        <w:rPr>
+          <w:rStyle w:val="Refdenotaderodap"/>
+        </w:rPr>
+        <w:footnoteReference w:id="1"/>
+      </w:r>
+      <w:r>
+        <w:rPr>
+          <w:rStyle w:val="nfaseSutil"/>
+          <w:iCs w:val="0"/>
+          <w:color w:val="000000"/>
+          <w:sz w:val="24"/>
+        </w:rPr>
+        <w:t xml:space="preserve"> e portanto, na tentativa de não prejudicar o aluno, a Rede </w:t>
+      </w:r>
+      <w:r>
+        <w:rPr>
+          <w:rStyle w:val="nfaseSutil"/>
+          <w:iCs w:val="0"/>
+          <w:color w:val="000000"/>
+          <w:sz w:val="24"/>
+        </w:rPr>
+        <w:t xml:space="preserve">FAETEC lavrou o parecer CEE nº 072 publicado no Diário Oficial do Estado do Rio de Janeiro em 9 de Dezembro de 2016 </w:t>
+      </w:r>
+      <w:r>
+        <w:rPr>
+          <w:rStyle w:val="nfaseSutil"/>
+          <w:iCs w:val="0"/>
+          <w:color w:val="000000"/>
+          <w:sz w:val="24"/>
+        </w:rPr>
+        <w:t xml:space="preserve"> </w:t>
+      </w:r>
+      <w:r>
+        <w:rPr>
+          <w:rStyle w:val="nfaseSutil"/>
+          <w:iCs w:val="0"/>
+          <w:color w:val="000000"/>
+          <w:sz w:val="24"/>
+        </w:rPr>
+        <w:t xml:space="preserve"> </w:t>
+      </w:r>
+      <w:r>
+        <w:rPr>
+          <w:rStyle w:val="nfaseSutil"/>
+          <w:iCs w:val="0"/>
+          <w:color w:val="000000"/>
+          <w:sz w:val="24"/>
+        </w:rPr>
+        <w:t>que concede ao aluno do Regime Integrado o direito à “Certificação Excepcional”</w:t>
+      </w:r>
+      <w:r>
+        <w:rPr>
+          <w:rStyle w:val="nfaseSutil"/>
+          <w:iCs w:val="0"/>
+          <w:color w:val="000000"/>
+          <w:sz w:val="24"/>
+        </w:rPr>
+        <w:t xml:space="preserve">. Esta, por sua vez, cede o Certificado de Ensino Médio aos alunos que, </w:t>
+      </w:r>
+      <w:r>
+        <w:rPr>
+          <w:rStyle w:val="nfaseSutil"/>
+          <w:iCs w:val="0"/>
+          <w:color w:val="000000"/>
+          <w:sz w:val="24"/>
+        </w:rPr>
+        <w:t xml:space="preserve">estão em vias de completar o curso. </w:t>
+      </w:r>
+      <w:r>
+        <w:rPr>
+          <w:rStyle w:val="nfaseSutil"/>
+          <w:iCs w:val="0"/>
+          <w:color w:val="000000"/>
+          <w:sz w:val="24"/>
+        </w:rPr>
+        <w:t>Para estes alunos que solicitaram esta certificação, o modelo do seu histórico e do seu diploma é diferente</w:t>
+      </w:r>
+      <w:r>
+        <w:rPr>
+          <w:rStyle w:val="nfaseSutil"/>
+          <w:iCs w:val="0"/>
+          <w:color w:val="000000"/>
+          <w:sz w:val="24"/>
+        </w:rPr>
+        <w:t>.</w:t>
+      </w:r>
+    </w:p>
+    <w:p>
+      <w:pPr>
+        <w:pStyle w:val="Ttulo4"/>
+      </w:pPr>
+      <w:r>
+        <w:lastRenderedPageBreak/>
+        <w:t>2.3.1.2 Ensino Concomitante Interno</w:t>
+      </w:r>
+    </w:p>
+    <w:p>
+      <w:pPr>
+        <w:pStyle w:val="SemEspaamento"/>
+        <w:spacing w:line="360" w:lineRule="auto"/>
+        <w:ind w:firstLine="709"/>
+      </w:pPr>
+      <w:r>
+        <w:t xml:space="preserve">Esta modalidade corresponde aos alunos que </w:t>
+      </w:r>
+      <w:r>
+        <w:t>concluíram o Ensino Fundamental</w:t>
+      </w:r>
+      <w:r>
+        <w:t xml:space="preserve"> </w:t>
+      </w:r>
+      <w:r>
+        <w:t>e ingressaram antes de 2013</w:t>
+      </w:r>
+      <w:r>
+        <w:t xml:space="preserve"> a fim de cursar</w:t>
+      </w:r>
+      <w:r>
+        <w:t xml:space="preserve"> o Ensino Médio e Ensino Técnico juntos. Diferentemente do Ensino Integrado, o aluno do Ensino Concomitante Interno</w:t>
+      </w:r>
+      <w:r>
+        <w:t xml:space="preserve"> conclui separadamente o Ensino Médio e o Ensino Técnico, fazendo jus ao Certificado que comprova seu ensino Médio e ao Diploma que comprova seu Ensino Técnico.</w:t>
+      </w:r>
+    </w:p>
+    <w:p>
+      <w:pPr>
+        <w:pStyle w:val="SemEspaamento"/>
+        <w:spacing w:line="360" w:lineRule="auto"/>
+        <w:ind w:firstLine="709"/>
+      </w:pPr>
+      <w:r>
+        <w:t>Para estes alunos, o Estágio torna-se obrigatório, sendo considerado concluinte do Ensino Técnico somente o aluno que concluir toda a grade curricular e o Estágio Curricular Obrigatório. Porém existe também uma exceção a essa regra: Foi lavrada uma portaria pela FAETEC de número 451 no ano de 2015 que cede a estes alunos o direito à solicitar o “Ajuste de Matriz Curricular”.</w:t>
+      </w:r>
+    </w:p>
+    <w:p>
+      <w:pPr>
+        <w:pStyle w:val="Ttulo5"/>
+      </w:pPr>
+      <w:r>
+        <w:t>2.3.1.2.1 Do Ajuste de Matriz Curricular</w:t>
+      </w:r>
+    </w:p>
+    <w:p>
+      <w:pPr>
+        <w:pStyle w:val="SemEspaamento"/>
+        <w:spacing w:line="360" w:lineRule="auto"/>
+        <w:ind w:firstLine="709"/>
+      </w:pPr>
+      <w:r>
+        <w:t xml:space="preserve">É uma solicitação a qual os aluno do Ensino Concomitante Interno fazem jus. Nesta, são comparados pelo coordenador do curso e pela Divisão de Registros Escolares (DRE) a equivalência de disciplinas entre as grades atuais e a grade a qual o requerente cursou. Caso as grades sejam equivalentes, o aluno migra para a grade atual “Ensino Integrado” e passa a fazer jus ao direito de optar por não fazer o Estágio Curricular. Caso haja divergências entre as grades que seja desfavorável ao aluno, o </w:t>
+      </w:r>
+      <w:r>
+        <w:t xml:space="preserve">parecer da solicitação é indeferido, e o aluno </w:t>
+      </w:r>
+      <w:r>
+        <w:t xml:space="preserve">para que possa concluir sua solicitação é convocado novamente às salas de aula para que possa </w:t>
+      </w:r>
+      <w:r>
+        <w:t>cumprir</w:t>
+      </w:r>
+      <w:r>
+        <w:t xml:space="preserve"> as disciplinas e/ou carga horária pendentes.</w:t>
+      </w:r>
+    </w:p>
+    <w:p>
+      <w:pPr>
+        <w:pStyle w:val="Ttulo4"/>
+      </w:pPr>
+      <w:r>
+        <w:t>2.3.1.3 Ensino Concomitante Externo</w:t>
+      </w:r>
+    </w:p>
+    <w:p>
+      <w:pPr>
+        <w:pStyle w:val="SemEspaamento"/>
+        <w:spacing w:line="360" w:lineRule="auto"/>
+        <w:ind w:firstLine="709"/>
+        <w:rPr>
+          <w:rStyle w:val="nfaseSutil"/>
+          <w:iCs w:val="0"/>
+          <w:color w:val="000000"/>
+          <w:sz w:val="24"/>
+        </w:rPr>
+      </w:pPr>
+      <w:r>
+        <w:rPr>
+          <w:rStyle w:val="nfaseSutil"/>
+          <w:iCs w:val="0"/>
+          <w:color w:val="000000"/>
+          <w:sz w:val="24"/>
+        </w:rPr>
+        <w:t>Esta modalidade de Ensino corresponde aos alunos que cursam o Ensino Médio em outra Unidade de Ensino do Estado. Estes alunos cursam somente o Ensino Técnico na Instituição</w:t>
+      </w:r>
+      <w:r>
+        <w:rPr>
+          <w:rStyle w:val="nfaseSutil"/>
+          <w:iCs w:val="0"/>
+          <w:color w:val="000000"/>
+          <w:sz w:val="24"/>
+        </w:rPr>
+        <w:t xml:space="preserve">. </w:t>
+      </w:r>
+    </w:p>
+    <w:p>
+      <w:pPr>
+        <w:pStyle w:val="SemEspaamento"/>
+        <w:spacing w:line="360" w:lineRule="auto"/>
+        <w:ind w:firstLine="709"/>
+        <w:rPr>
+          <w:rStyle w:val="nfaseSutil"/>
+          <w:iCs w:val="0"/>
+          <w:color w:val="000000"/>
+          <w:sz w:val="24"/>
+        </w:rPr>
+      </w:pPr>
+      <w:r>
+        <w:rPr>
+          <w:rStyle w:val="nfaseSutil"/>
+          <w:iCs w:val="0"/>
+          <w:color w:val="000000"/>
+          <w:sz w:val="24"/>
+        </w:rPr>
+        <w:t xml:space="preserve">Para serem considerados concluintes, estes alunos precisam apresentar prévia comprovação da conclusão de seu Ensino Médio e optar por não realizar o estágio ou, </w:t>
+      </w:r>
+      <w:r>
+        <w:rPr>
+          <w:rStyle w:val="nfaseSutil"/>
+          <w:iCs w:val="0"/>
+          <w:color w:val="000000"/>
+          <w:sz w:val="24"/>
+        </w:rPr>
+        <w:t>realizar o estágio Curricular e ser considerado aprovado</w:t>
+      </w:r>
+      <w:r>
+        <w:rPr>
+          <w:rStyle w:val="nfaseSutil"/>
+          <w:iCs w:val="0"/>
+          <w:color w:val="000000"/>
+          <w:sz w:val="24"/>
+        </w:rPr>
+        <w:t>. Só então farão jus ao Diploma de Técnico.</w:t>
       </w:r>
     </w:p>
     <w:p/>
     <w:p>
       <w:pPr>
+        <w:pStyle w:val="Ttulo4"/>
+      </w:pPr>
+      <w:bookmarkStart w:id="22" w:name="_Toc529986359"/>
+      <w:r>
+        <w:lastRenderedPageBreak/>
+        <w:t>2.3.1.4 Ensino Subsequente</w:t>
+      </w:r>
+    </w:p>
+    <w:p>
+      <w:pPr>
+        <w:pStyle w:val="SemEspaamento"/>
+        <w:spacing w:line="360" w:lineRule="auto"/>
+        <w:ind w:firstLine="709"/>
+        <w:rPr>
+          <w:rStyle w:val="nfaseSutil"/>
+          <w:iCs w:val="0"/>
+          <w:color w:val="000000"/>
+          <w:sz w:val="24"/>
+        </w:rPr>
+      </w:pPr>
+      <w:r>
+        <w:rPr>
+          <w:rStyle w:val="nfaseSutil"/>
+          <w:iCs w:val="0"/>
+          <w:color w:val="000000"/>
+          <w:sz w:val="24"/>
+        </w:rPr>
+        <w:t>Já nesta modalidade de Ensino, somente os alunos que já concluíram o Ensino Médio podem ingressar. Visto que, no momento da matrícula é solicitada a comprovação de conclusão do Ensino Médio.</w:t>
+      </w:r>
+      <w:bookmarkStart w:id="23" w:name="_GoBack"/>
+      <w:bookmarkEnd w:id="23"/>
+    </w:p>
+    <w:p>
+      <w:pPr>
+        <w:pStyle w:val="SemEspaamento"/>
+        <w:spacing w:line="360" w:lineRule="auto"/>
+        <w:ind w:firstLine="709"/>
+        <w:rPr>
+          <w:rStyle w:val="nfaseSutil"/>
+          <w:iCs w:val="0"/>
+          <w:color w:val="000000"/>
+          <w:sz w:val="24"/>
+        </w:rPr>
+      </w:pPr>
+    </w:p>
+    <w:p>
+      <w:pPr>
+        <w:pStyle w:val="SemEspaamento"/>
+        <w:spacing w:line="360" w:lineRule="auto"/>
+        <w:ind w:firstLine="709"/>
+        <w:rPr>
+          <w:rStyle w:val="nfaseSutil"/>
+          <w:iCs w:val="0"/>
+          <w:color w:val="000000"/>
+          <w:sz w:val="24"/>
+        </w:rPr>
+      </w:pPr>
+      <w:r>
+        <w:rPr>
+          <w:rStyle w:val="nfaseSutil"/>
+          <w:iCs w:val="0"/>
+          <w:color w:val="000000"/>
+          <w:sz w:val="24"/>
+        </w:rPr>
+        <w:t>/*</w:t>
+      </w:r>
+    </w:p>
+    <w:p>
+      <w:pPr>
+        <w:pStyle w:val="SemEspaamento"/>
+        <w:spacing w:line="360" w:lineRule="auto"/>
+        <w:ind w:firstLine="709"/>
+        <w:rPr>
+          <w:rStyle w:val="nfaseSutil"/>
+          <w:iCs w:val="0"/>
+          <w:color w:val="000000"/>
+          <w:sz w:val="24"/>
+        </w:rPr>
+      </w:pPr>
+      <w:r>
+        <w:rPr>
+          <w:rStyle w:val="nfaseSutil"/>
+          <w:iCs w:val="0"/>
+          <w:color w:val="000000"/>
+          <w:sz w:val="24"/>
+        </w:rPr>
+        <w:t>Porém a maior dificuldade que foi enfrentada foi uma vasta variedade de matrizes curriculares. Contando com disciplinas equivalentes de nomes distintos, a solução foi relacionar todas as disciplinas equivalentes a uma chave</w:t>
+      </w:r>
+      <w:r>
+        <w:rPr>
+          <w:rStyle w:val="Refdenotaderodap"/>
+        </w:rPr>
+        <w:footnoteReference w:id="2"/>
+      </w:r>
+      <w:r>
+        <w:rPr>
+          <w:rStyle w:val="nfaseSutil"/>
+          <w:iCs w:val="0"/>
+          <w:color w:val="000000"/>
+          <w:sz w:val="24"/>
+        </w:rPr>
+        <w:t>. O maior problema nesta variedade era no caso do aluno repetir de ano, justamente no ano em que sua grade deixaria de existir. Para o mesmo não ser jubilado, ele migrava de uma grade para outra. Porém na hora em que o sistema iria verificar as disciplinas que ele cursou, era constatado pelo sistema que ele estava devendo as disciplinas que haviam mudado de nome, justamente pelo fato de que na tabela “notas” constava o nome da disciplina atual cadastrada e na grade original do aluno o nome antigo. O maior desafio foi “codificar” todas as grades verificando a equivalência de cada disciplina com as grades mais recentes. Após esta solução implantada, a partir do presente momento, a ETE Visconde de Mauá não sofrerá mais com este problema pois as grades que hão de vir, serão codificadas observando-se suas equivalências com outras disciplinas das grades anteriores.</w:t>
+      </w:r>
+    </w:p>
+    <w:p>
+      <w:r>
+        <w:t>*/</w:t>
+      </w:r>
+    </w:p>
+    <w:p>
+      <w:pPr>
+        <w:pStyle w:val="Ttulo3"/>
+        <w:rPr>
+          <w:rStyle w:val="nfaseSutil"/>
+          <w:iCs w:val="0"/>
+          <w:color w:val="000000"/>
+          <w:sz w:val="28"/>
+        </w:rPr>
+      </w:pPr>
+      <w:r>
+        <w:t>2.3.2</w:t>
+      </w:r>
+      <w:r>
+        <w:t xml:space="preserve"> </w:t>
+      </w:r>
+      <w:r>
+        <w:t>Controle de Acesso</w:t>
+      </w:r>
+      <w:bookmarkEnd w:id="22"/>
+    </w:p>
+    <w:p>
+      <w:pPr>
+        <w:pStyle w:val="SemEspaamento"/>
+        <w:spacing w:line="360" w:lineRule="auto"/>
+        <w:ind w:firstLine="709"/>
+      </w:pPr>
+      <w:r>
+        <w:rPr>
+          <w:rStyle w:val="nfaseSutil"/>
+          <w:iCs w:val="0"/>
+          <w:color w:val="000000"/>
+          <w:sz w:val="24"/>
+        </w:rPr>
+        <w:t xml:space="preserve">Além de controle de </w:t>
+      </w:r>
+      <w:proofErr w:type="spellStart"/>
+      <w:r>
+        <w:rPr>
+          <w:rStyle w:val="nfaseSutil"/>
+          <w:iCs w:val="0"/>
+          <w:color w:val="000000"/>
+          <w:sz w:val="24"/>
+        </w:rPr>
+        <w:t>Login</w:t>
+      </w:r>
+      <w:proofErr w:type="spellEnd"/>
+      <w:r>
+        <w:rPr>
+          <w:rStyle w:val="nfaseSutil"/>
+          <w:iCs w:val="0"/>
+          <w:color w:val="000000"/>
+          <w:sz w:val="24"/>
+        </w:rPr>
+        <w:t xml:space="preserve">, foram necessárias também a implantação de controles especiais de acesso nos módulos do sistema. Todas as permissões de acesso ao sistema são individuais e, o usuário, ao efetuar </w:t>
+      </w:r>
+      <w:proofErr w:type="spellStart"/>
+      <w:r>
+        <w:rPr>
+          <w:rStyle w:val="nfaseSutil"/>
+          <w:iCs w:val="0"/>
+          <w:color w:val="000000"/>
+          <w:sz w:val="24"/>
+        </w:rPr>
+        <w:t>login</w:t>
+      </w:r>
+      <w:proofErr w:type="spellEnd"/>
+      <w:r>
+        <w:rPr>
+          <w:rStyle w:val="nfaseSutil"/>
+          <w:iCs w:val="0"/>
+          <w:color w:val="000000"/>
+          <w:sz w:val="24"/>
+        </w:rPr>
+        <w:t xml:space="preserve">, o sistema busca no banco de dados sua lista de permissões. Estas permissões são gerenciadas pela classe </w:t>
+      </w:r>
+      <w:proofErr w:type="spellStart"/>
+      <w:r>
+        <w:rPr>
+          <w:rStyle w:val="nfaseSutil"/>
+          <w:iCs w:val="0"/>
+          <w:color w:val="000000"/>
+          <w:sz w:val="24"/>
+        </w:rPr>
+        <w:t>AlunoProxy</w:t>
+      </w:r>
+      <w:proofErr w:type="spellEnd"/>
+      <w:r>
+        <w:rPr>
+          <w:rStyle w:val="nfaseSutil"/>
+          <w:iCs w:val="0"/>
+          <w:color w:val="000000"/>
+          <w:sz w:val="24"/>
+        </w:rPr>
+        <w:t xml:space="preserve"> que controla o acesso do usuário ou não ao módulo solicitado pelo </w:t>
+      </w:r>
+      <w:proofErr w:type="spellStart"/>
+      <w:r>
+        <w:rPr>
+          <w:rStyle w:val="nfaseSutil"/>
+          <w:iCs w:val="0"/>
+          <w:color w:val="000000"/>
+          <w:sz w:val="24"/>
+        </w:rPr>
+        <w:t>controller</w:t>
+      </w:r>
+      <w:proofErr w:type="spellEnd"/>
+      <w:r>
+        <w:rPr>
+          <w:rStyle w:val="nfaseSutil"/>
+          <w:iCs w:val="0"/>
+          <w:color w:val="000000"/>
+          <w:sz w:val="24"/>
+        </w:rPr>
+        <w:t xml:space="preserve"> (classe cliente). Este tipo de controle foi implementado em áreas comuns a todos como “Busca de Alunos”. Alguns usuários podem solicitar documentos, outros não, por exemplo.</w:t>
+      </w:r>
+    </w:p>
+    <w:p>
+      <w:pPr>
+        <w:pStyle w:val="Ttulo3"/>
+      </w:pPr>
+      <w:bookmarkStart w:id="24" w:name="_Toc529986360"/>
+      <w:r>
+        <w:lastRenderedPageBreak/>
+        <w:t>2.3.3</w:t>
+      </w:r>
+      <w:r>
+        <w:t xml:space="preserve"> Auditoria</w:t>
+      </w:r>
+      <w:bookmarkEnd w:id="24"/>
+    </w:p>
+    <w:p>
+      <w:pPr>
+        <w:pStyle w:val="SemEspaamento"/>
+        <w:spacing w:line="360" w:lineRule="auto"/>
+        <w:ind w:firstLine="709"/>
+        <w:rPr>
+          <w:rStyle w:val="nfaseSutil"/>
+          <w:iCs w:val="0"/>
+          <w:color w:val="000000"/>
+          <w:sz w:val="24"/>
+        </w:rPr>
+      </w:pPr>
+      <w:r>
+        <w:t>Houve</w:t>
+      </w:r>
+      <w:r>
+        <w:rPr>
+          <w:rStyle w:val="nfaseSutil"/>
+          <w:iCs w:val="0"/>
+          <w:color w:val="000000"/>
+          <w:sz w:val="24"/>
+        </w:rPr>
+        <w:t xml:space="preserve"> também a necessidade de se implantar um subsistema de Auditoria</w:t>
+      </w:r>
+      <w:r>
+        <w:rPr>
+          <w:rStyle w:val="Refdenotaderodap"/>
+        </w:rPr>
+        <w:footnoteReference w:id="3"/>
+      </w:r>
+      <w:r>
+        <w:rPr>
+          <w:rStyle w:val="nfaseSutil"/>
+          <w:iCs w:val="0"/>
+          <w:color w:val="000000"/>
+          <w:sz w:val="24"/>
+        </w:rPr>
+        <w:t>, visando a maior segurança dos alunos, dos funcionários e da Instituição de Ensino</w:t>
+      </w:r>
+      <w:r>
+        <w:rPr>
+          <w:rStyle w:val="Refdenotaderodap"/>
+        </w:rPr>
+        <w:footnoteReference w:id="4"/>
+      </w:r>
+      <w:r>
+        <w:rPr>
+          <w:rStyle w:val="nfaseSutil"/>
+          <w:iCs w:val="0"/>
+          <w:color w:val="000000"/>
+          <w:sz w:val="24"/>
+        </w:rPr>
+        <w:t>.</w:t>
+      </w:r>
+    </w:p>
+    <w:p>
+      <w:pPr>
+        <w:pStyle w:val="SemEspaamento"/>
+        <w:spacing w:line="360" w:lineRule="auto"/>
+        <w:ind w:firstLine="709"/>
+        <w:rPr>
+          <w:rStyle w:val="nfaseSutil"/>
+          <w:iCs w:val="0"/>
+          <w:color w:val="000000"/>
+          <w:sz w:val="24"/>
+        </w:rPr>
+      </w:pPr>
+      <w:r>
+        <w:rPr>
+          <w:rStyle w:val="nfaseSutil"/>
+          <w:iCs w:val="0"/>
+          <w:color w:val="000000"/>
+          <w:sz w:val="24"/>
+        </w:rPr>
+        <w:t xml:space="preserve">Este subsistema é composto por algumas </w:t>
+      </w:r>
+    </w:p>
+    <w:p>
+      <w:pPr>
+        <w:pStyle w:val="SemEspaamento"/>
+        <w:spacing w:line="360" w:lineRule="auto"/>
+        <w:ind w:firstLine="709"/>
+      </w:pPr>
+    </w:p>
+    <w:p>
+      <w:pPr>
         <w:pStyle w:val="Ttulo1"/>
       </w:pPr>
+      <w:bookmarkStart w:id="25" w:name="_Toc529986361"/>
       <w:r>
         <w:t>5 PROCEDIMENTOS METODOLÓGICOS</w:t>
       </w:r>
-      <w:bookmarkEnd w:id="18"/>
-      <w:bookmarkEnd w:id="20"/>
+      <w:bookmarkEnd w:id="17"/>
+      <w:bookmarkEnd w:id="25"/>
     </w:p>
     <w:p>
       <w:pPr>
@@ -7908,15 +8749,7 @@
           <w:rFonts w:eastAsia="Arial" w:cs="Arial"/>
           <w:szCs w:val="24"/>
         </w:rPr>
-        <w:t xml:space="preserve">Gonçalves(1994), as novas tecnologias recentemente introduzidas são capazes de mudar tanto a forma de realizar o trabalho, </w:t>
-      </w:r>
-      <w:r>
-        <w:rPr>
-          <w:rFonts w:eastAsia="Arial" w:cs="Arial"/>
-          <w:szCs w:val="24"/>
-        </w:rPr>
-        <w:lastRenderedPageBreak/>
-        <w:t>como a velocidade de execução das tarefas, a qualidade do produto final, a capacidade de resposta do escritório e os custos globais de operação.</w:t>
+        <w:t>Gonçalves(1994), as novas tecnologias recentemente introduzidas são capazes de mudar tanto a forma de realizar o trabalho, como a velocidade de execução das tarefas, a qualidade do produto final, a capacidade de resposta do escritório e os custos globais de operação.</w:t>
       </w:r>
       <w:r>
         <w:rPr>
@@ -8028,13 +8861,13 @@
       <w:pPr>
         <w:pStyle w:val="Ttulo1"/>
       </w:pPr>
-      <w:bookmarkStart w:id="21" w:name="_Toc529284882"/>
-      <w:bookmarkStart w:id="22" w:name="_Toc529925403"/>
+      <w:bookmarkStart w:id="26" w:name="_Toc529284882"/>
+      <w:bookmarkStart w:id="27" w:name="_Toc529986362"/>
       <w:r>
         <w:t>6 CRONOGRAMA</w:t>
       </w:r>
-      <w:bookmarkEnd w:id="21"/>
-      <w:bookmarkEnd w:id="22"/>
+      <w:bookmarkEnd w:id="26"/>
+      <w:bookmarkEnd w:id="27"/>
     </w:p>
     <w:p>
       <w:pPr>
@@ -8727,7 +9560,6 @@
                 <w:rFonts w:eastAsia="Arial" w:cs="Arial"/>
                 <w:b/>
               </w:rPr>
-              <w:lastRenderedPageBreak/>
               <w:t>Levantamento de Dados</w:t>
             </w:r>
           </w:p>
@@ -8838,6 +9670,7 @@
                 <w:rFonts w:eastAsia="Arial" w:cs="Arial"/>
                 <w:b/>
               </w:rPr>
+              <w:lastRenderedPageBreak/>
               <w:t>Início do Desenvolvimento do Projeto</w:t>
             </w:r>
           </w:p>
@@ -9510,13 +10343,13 @@
       <w:pPr>
         <w:pStyle w:val="Ttulo1"/>
       </w:pPr>
-      <w:bookmarkStart w:id="23" w:name="_Toc529284883"/>
-      <w:bookmarkStart w:id="24" w:name="_Toc529925404"/>
+      <w:bookmarkStart w:id="28" w:name="_Toc529284883"/>
+      <w:bookmarkStart w:id="29" w:name="_Toc529986363"/>
       <w:r>
         <w:t>7 REFERÊNCIAS</w:t>
       </w:r>
-      <w:bookmarkEnd w:id="23"/>
-      <w:bookmarkEnd w:id="24"/>
+      <w:bookmarkEnd w:id="28"/>
+      <w:bookmarkEnd w:id="29"/>
     </w:p>
     <w:p>
       <w:pPr>
@@ -9678,8 +10511,6 @@
           <w:shd w:val="clear" w:color="auto" w:fill="FFFFFF"/>
         </w:rPr>
       </w:pPr>
-      <w:bookmarkStart w:id="25" w:name="_GoBack"/>
-      <w:bookmarkEnd w:id="25"/>
     </w:p>
     <w:p>
       <w:pPr>
@@ -9916,7 +10747,6 @@
         <w:docPartUnique/>
       </w:docPartObj>
     </w:sdtPr>
-    <w:sdtEndPr/>
     <w:sdtContent>
       <w:p>
         <w:pPr>
@@ -9936,7 +10766,7 @@
           <w:rPr>
             <w:noProof/>
           </w:rPr>
-          <w:t>20</w:t>
+          <w:t>21</w:t>
         </w:r>
         <w:r>
           <w:fldChar w:fldCharType="end"/>
@@ -9944,11 +10774,6 @@
       </w:p>
     </w:sdtContent>
   </w:sdt>
-  <w:p>
-    <w:pPr>
-      <w:pStyle w:val="Rodap"/>
-    </w:pPr>
-  </w:p>
 </w:ftr>
 </file>
 
@@ -9971,6 +10796,70 @@
       </w:pPr>
       <w:r>
         <w:continuationSeparator/>
+      </w:r>
+    </w:p>
+  </w:footnote>
+  <w:footnote w:id="1">
+    <w:p>
+      <w:pPr>
+        <w:pStyle w:val="Textodenotaderodap"/>
+      </w:pPr>
+      <w:r>
+        <w:rPr>
+          <w:rStyle w:val="Refdenotaderodap"/>
+        </w:rPr>
+        <w:footnoteRef/>
+      </w:r>
+      <w:r>
+        <w:t xml:space="preserve"> O ano letivo de 2016 encerrou-se em 2017 e o ano letivo de 2017 encerrou-se no ano de 2018.</w:t>
+      </w:r>
+    </w:p>
+  </w:footnote>
+  <w:footnote w:id="2">
+    <w:p>
+      <w:pPr>
+        <w:pStyle w:val="Textodenotaderodap"/>
+      </w:pPr>
+      <w:r>
+        <w:rPr>
+          <w:rStyle w:val="Refdenotaderodap"/>
+        </w:rPr>
+        <w:footnoteRef/>
+      </w:r>
+      <w:r>
+        <w:t xml:space="preserve"> Uma abreviação da disciplina com 3 ou 4 letras. Exemplo: A chave da disciplina BIOLOGIA é BIO.</w:t>
+      </w:r>
+    </w:p>
+  </w:footnote>
+  <w:footnote w:id="3">
+    <w:p>
+      <w:pPr>
+        <w:pStyle w:val="Textodenotaderodap"/>
+      </w:pPr>
+      <w:r>
+        <w:rPr>
+          <w:rStyle w:val="Refdenotaderodap"/>
+        </w:rPr>
+        <w:footnoteRef/>
+      </w:r>
+      <w:r>
+        <w:t xml:space="preserve"> Este Subsistema registra qualquer ação importante de cada usuário e a salva em um documento em um diretório protegido pelo servidor de Rede, onde só o administrador da Rede tem acesso.</w:t>
+      </w:r>
+    </w:p>
+  </w:footnote>
+  <w:footnote w:id="4">
+    <w:p>
+      <w:pPr>
+        <w:pStyle w:val="Textodenotaderodap"/>
+      </w:pPr>
+      <w:r>
+        <w:rPr>
+          <w:rStyle w:val="Refdenotaderodap"/>
+        </w:rPr>
+        <w:footnoteRef/>
+      </w:r>
+      <w:r>
+        <w:t xml:space="preserve"> ETE Visconde de Mauá.</w:t>
       </w:r>
     </w:p>
   </w:footnote>
@@ -9982,6 +10871,9 @@
   <w:p>
     <w:pPr>
       <w:spacing w:after="0" w:line="240" w:lineRule="auto"/>
+      <w:rPr>
+        <w:color w:val="auto"/>
+      </w:rPr>
     </w:pPr>
   </w:p>
 </w:hdr>
@@ -12084,6 +12976,7 @@
     <w:name w:val="heading 4"/>
     <w:basedOn w:val="Normal"/>
     <w:next w:val="Normal"/>
+    <w:rsid w:val="007613D7"/>
     <w:pPr>
       <w:keepNext/>
       <w:keepLines/>
@@ -12092,7 +12985,7 @@
       <w:outlineLvl w:val="3"/>
     </w:pPr>
     <w:rPr>
-      <w:b/>
+      <w:sz w:val="28"/>
       <w:szCs w:val="24"/>
     </w:rPr>
   </w:style>
@@ -12100,6 +12993,7 @@
     <w:name w:val="heading 5"/>
     <w:basedOn w:val="Normal"/>
     <w:next w:val="Normal"/>
+    <w:rsid w:val="007B0988"/>
     <w:pPr>
       <w:keepNext/>
       <w:keepLines/>
@@ -12108,7 +13002,7 @@
       <w:outlineLvl w:val="4"/>
     </w:pPr>
     <w:rPr>
-      <w:b/>
+      <w:sz w:val="28"/>
     </w:rPr>
   </w:style>
   <w:style w:type="paragraph" w:styleId="Ttulo6">
@@ -12545,6 +13439,46 @@
       <w:spacing w:after="100"/>
     </w:pPr>
   </w:style>
+  <w:style w:type="paragraph" w:styleId="Textodenotaderodap">
+    <w:name w:val="footnote text"/>
+    <w:basedOn w:val="Normal"/>
+    <w:link w:val="TextodenotaderodapChar"/>
+    <w:uiPriority w:val="99"/>
+    <w:semiHidden/>
+    <w:unhideWhenUsed/>
+    <w:rsid w:val="00350CD5"/>
+    <w:pPr>
+      <w:spacing w:after="0" w:line="240" w:lineRule="auto"/>
+    </w:pPr>
+    <w:rPr>
+      <w:sz w:val="20"/>
+      <w:szCs w:val="20"/>
+    </w:rPr>
+  </w:style>
+  <w:style w:type="character" w:customStyle="1" w:styleId="TextodenotaderodapChar">
+    <w:name w:val="Texto de nota de rodapé Char"/>
+    <w:basedOn w:val="Fontepargpadro"/>
+    <w:link w:val="Textodenotaderodap"/>
+    <w:uiPriority w:val="99"/>
+    <w:semiHidden/>
+    <w:rsid w:val="00350CD5"/>
+    <w:rPr>
+      <w:rFonts w:ascii="Arial" w:hAnsi="Arial"/>
+      <w:sz w:val="20"/>
+      <w:szCs w:val="20"/>
+    </w:rPr>
+  </w:style>
+  <w:style w:type="character" w:styleId="Refdenotaderodap">
+    <w:name w:val="footnote reference"/>
+    <w:basedOn w:val="Fontepargpadro"/>
+    <w:uiPriority w:val="99"/>
+    <w:semiHidden/>
+    <w:unhideWhenUsed/>
+    <w:rsid w:val="00350CD5"/>
+    <w:rPr>
+      <w:vertAlign w:val="superscript"/>
+    </w:rPr>
+  </w:style>
 </w:styles>
 </file>
 
@@ -12890,11 +13824,11 @@
           <c:showBubbleSize val="0"/>
         </c:dLbls>
         <c:gapWidth val="65"/>
-        <c:axId val="216539992"/>
-        <c:axId val="216540384"/>
+        <c:axId val="339649808"/>
+        <c:axId val="339649024"/>
       </c:barChart>
       <c:catAx>
-        <c:axId val="216539992"/>
+        <c:axId val="339649808"/>
         <c:scaling>
           <c:orientation val="minMax"/>
         </c:scaling>
@@ -12937,7 +13871,7 @@
             <a:endParaRPr lang="pt-BR"/>
           </a:p>
         </c:txPr>
-        <c:crossAx val="216540384"/>
+        <c:crossAx val="339649024"/>
         <c:crosses val="autoZero"/>
         <c:auto val="1"/>
         <c:lblAlgn val="ctr"/>
@@ -12945,7 +13879,7 @@
         <c:noMultiLvlLbl val="0"/>
       </c:catAx>
       <c:valAx>
-        <c:axId val="216540384"/>
+        <c:axId val="339649024"/>
         <c:scaling>
           <c:orientation val="minMax"/>
         </c:scaling>
@@ -12981,7 +13915,7 @@
         <c:majorTickMark val="none"/>
         <c:minorTickMark val="none"/>
         <c:tickLblPos val="nextTo"/>
-        <c:crossAx val="216539992"/>
+        <c:crossAx val="339649808"/>
         <c:crosses val="autoZero"/>
         <c:crossBetween val="between"/>
       </c:valAx>
@@ -15019,11 +15953,31 @@
 </file>
 
 <file path=customXml/item1.xml><?xml version="1.0" encoding="utf-8"?>
-<b:Sources xmlns:b="http://schemas.openxmlformats.org/officeDocument/2006/bibliography" xmlns="http://schemas.openxmlformats.org/officeDocument/2006/bibliography" SelectedStyle="\APASixthEditionOfficeOnline.xsl" StyleName="APA" Version="6"/>
+<b:Sources xmlns:b="http://schemas.openxmlformats.org/officeDocument/2006/bibliography" xmlns="http://schemas.openxmlformats.org/officeDocument/2006/bibliography" SelectedStyle="\ISO690.XSL" StyleName="ISO 690 - Primeiro Elemento e Data" Version="1987">
+  <b:Source>
+    <b:Tag>fff01</b:Tag>
+    <b:SourceType>Book</b:SourceType>
+    <b:Guid>{522EA855-26C6-44AB-A6BE-1FE1FBC7CB19}</b:Guid>
+    <b:Author>
+      <b:Author>
+        <b:NameList>
+          <b:Person>
+            <b:Last>fff</b:Last>
+          </b:Person>
+        </b:NameList>
+      </b:Author>
+    </b:Author>
+    <b:Title>sdfs</b:Title>
+    <b:Year>2201</b:Year>
+    <b:City>fdd</b:City>
+    <b:Publisher>werwr</b:Publisher>
+    <b:RefOrder>1</b:RefOrder>
+  </b:Source>
+</b:Sources>
 </file>
 
 <file path=customXml/itemProps1.xml><?xml version="1.0" encoding="utf-8"?>
-<ds:datastoreItem xmlns:ds="http://schemas.openxmlformats.org/officeDocument/2006/customXml" ds:itemID="{A790557A-5612-4503-9AFA-80F998DA1201}">
+<ds:datastoreItem xmlns:ds="http://schemas.openxmlformats.org/officeDocument/2006/customXml" ds:itemID="{FDA66562-3BFA-47B3-B6B5-41ACF9B5F72E}">
   <ds:schemaRefs>
     <ds:schemaRef ds:uri="http://schemas.openxmlformats.org/officeDocument/2006/bibliography"/>
   </ds:schemaRefs>

</xml_diff>

<commit_message>
desenvolvimento de regra de negócio
</commit_message>
<xml_diff>
--- a/tcc_Leonardo.docx
+++ b/tcc_Leonardo.docx
@@ -670,8 +670,8 @@
         <w:t>2018</w:t>
       </w:r>
     </w:p>
-    <w:bookmarkStart w:id="0" w:name="_Toc529464318" w:displacedByCustomXml="next"/>
-    <w:bookmarkStart w:id="1" w:name="_Toc529287705" w:displacedByCustomXml="next"/>
+    <w:bookmarkStart w:id="0" w:name="_Toc529287705" w:displacedByCustomXml="next"/>
+    <w:bookmarkStart w:id="1" w:name="_Toc529464318" w:displacedByCustomXml="next"/>
     <w:sdt>
       <w:sdtPr>
         <w:id w:val="1922447726"/>
@@ -711,15 +711,12 @@
         <w:p>
           <w:pPr>
             <w:pStyle w:val="Sumrio1"/>
-            <w:tabs>
-              <w:tab w:val="left" w:pos="567"/>
-            </w:tabs>
-            <w:ind w:left="284" w:hanging="284"/>
             <w:rPr>
               <w:rFonts w:asciiTheme="minorHAnsi" w:eastAsiaTheme="minorEastAsia" w:hAnsiTheme="minorHAnsi" w:cstheme="minorBidi"/>
               <w:noProof/>
               <w:color w:val="auto"/>
-              <w:sz w:val="22"/>
+              <w:sz w:val="24"/>
+              <w:szCs w:val="24"/>
             </w:rPr>
           </w:pPr>
           <w:r>
@@ -746,12 +743,13 @@
             </w:rPr>
             <w:fldChar w:fldCharType="separate"/>
           </w:r>
-          <w:hyperlink w:anchor="_Toc530156661" w:history="1">
+          <w:hyperlink w:anchor="_Toc530159175" w:history="1">
             <w:r>
               <w:rPr>
                 <w:rStyle w:val="Hyperlink"/>
-                <w:b/>
                 <w:noProof/>
+                <w:sz w:val="24"/>
+                <w:szCs w:val="24"/>
               </w:rPr>
               <w:t>Lista de Figuras</w:t>
             </w:r>
@@ -759,6 +757,8 @@
               <w:rPr>
                 <w:noProof/>
                 <w:webHidden/>
+                <w:sz w:val="24"/>
+                <w:szCs w:val="24"/>
               </w:rPr>
               <w:tab/>
             </w:r>
@@ -766,6 +766,8 @@
               <w:rPr>
                 <w:noProof/>
                 <w:webHidden/>
+                <w:sz w:val="24"/>
+                <w:szCs w:val="24"/>
               </w:rPr>
               <w:fldChar w:fldCharType="begin"/>
             </w:r>
@@ -773,19 +775,25 @@
               <w:rPr>
                 <w:noProof/>
                 <w:webHidden/>
-              </w:rPr>
-              <w:instrText xml:space="preserve"> PAGEREF _Toc530156661 \h </w:instrText>
+                <w:sz w:val="24"/>
+                <w:szCs w:val="24"/>
+              </w:rPr>
+              <w:instrText xml:space="preserve"> PAGEREF _Toc530159175 \h </w:instrText>
             </w:r>
             <w:r>
               <w:rPr>
                 <w:noProof/>
                 <w:webHidden/>
+                <w:sz w:val="24"/>
+                <w:szCs w:val="24"/>
               </w:rPr>
             </w:r>
             <w:r>
               <w:rPr>
                 <w:noProof/>
                 <w:webHidden/>
+                <w:sz w:val="24"/>
+                <w:szCs w:val="24"/>
               </w:rPr>
               <w:fldChar w:fldCharType="separate"/>
             </w:r>
@@ -793,6 +801,8 @@
               <w:rPr>
                 <w:noProof/>
                 <w:webHidden/>
+                <w:sz w:val="24"/>
+                <w:szCs w:val="24"/>
               </w:rPr>
               <w:t>3</w:t>
             </w:r>
@@ -800,6 +810,8 @@
               <w:rPr>
                 <w:noProof/>
                 <w:webHidden/>
+                <w:sz w:val="24"/>
+                <w:szCs w:val="24"/>
               </w:rPr>
               <w:fldChar w:fldCharType="end"/>
             </w:r>
@@ -808,23 +820,21 @@
         <w:p>
           <w:pPr>
             <w:pStyle w:val="Sumrio1"/>
-            <w:tabs>
-              <w:tab w:val="left" w:pos="567"/>
-            </w:tabs>
-            <w:ind w:left="284" w:hanging="284"/>
             <w:rPr>
               <w:rFonts w:asciiTheme="minorHAnsi" w:eastAsiaTheme="minorEastAsia" w:hAnsiTheme="minorHAnsi" w:cstheme="minorBidi"/>
               <w:noProof/>
               <w:color w:val="auto"/>
-              <w:sz w:val="22"/>
+              <w:sz w:val="24"/>
+              <w:szCs w:val="24"/>
             </w:rPr>
           </w:pPr>
-          <w:hyperlink w:anchor="_Toc530156662" w:history="1">
+          <w:hyperlink w:anchor="_Toc530159176" w:history="1">
             <w:r>
               <w:rPr>
                 <w:rStyle w:val="Hyperlink"/>
-                <w:b/>
                 <w:noProof/>
+                <w:sz w:val="24"/>
+                <w:szCs w:val="24"/>
               </w:rPr>
               <w:t>Lista de Tabelas</w:t>
             </w:r>
@@ -832,6 +842,8 @@
               <w:rPr>
                 <w:noProof/>
                 <w:webHidden/>
+                <w:sz w:val="24"/>
+                <w:szCs w:val="24"/>
               </w:rPr>
               <w:tab/>
             </w:r>
@@ -839,6 +851,8 @@
               <w:rPr>
                 <w:noProof/>
                 <w:webHidden/>
+                <w:sz w:val="24"/>
+                <w:szCs w:val="24"/>
               </w:rPr>
               <w:fldChar w:fldCharType="begin"/>
             </w:r>
@@ -846,19 +860,25 @@
               <w:rPr>
                 <w:noProof/>
                 <w:webHidden/>
-              </w:rPr>
-              <w:instrText xml:space="preserve"> PAGEREF _Toc530156662 \h </w:instrText>
+                <w:sz w:val="24"/>
+                <w:szCs w:val="24"/>
+              </w:rPr>
+              <w:instrText xml:space="preserve"> PAGEREF _Toc530159176 \h </w:instrText>
             </w:r>
             <w:r>
               <w:rPr>
                 <w:noProof/>
                 <w:webHidden/>
+                <w:sz w:val="24"/>
+                <w:szCs w:val="24"/>
               </w:rPr>
             </w:r>
             <w:r>
               <w:rPr>
                 <w:noProof/>
                 <w:webHidden/>
+                <w:sz w:val="24"/>
+                <w:szCs w:val="24"/>
               </w:rPr>
               <w:fldChar w:fldCharType="separate"/>
             </w:r>
@@ -866,6 +886,8 @@
               <w:rPr>
                 <w:noProof/>
                 <w:webHidden/>
+                <w:sz w:val="24"/>
+                <w:szCs w:val="24"/>
               </w:rPr>
               <w:t>4</w:t>
             </w:r>
@@ -873,6 +895,8 @@
               <w:rPr>
                 <w:noProof/>
                 <w:webHidden/>
+                <w:sz w:val="24"/>
+                <w:szCs w:val="24"/>
               </w:rPr>
               <w:fldChar w:fldCharType="end"/>
             </w:r>
@@ -881,30 +905,137 @@
         <w:p>
           <w:pPr>
             <w:pStyle w:val="Sumrio1"/>
-            <w:tabs>
-              <w:tab w:val="left" w:pos="567"/>
-            </w:tabs>
-            <w:ind w:left="284" w:hanging="284"/>
+            <w:rPr>
+              <w:rStyle w:val="Hyperlink"/>
+              <w:noProof/>
+              <w:sz w:val="24"/>
+              <w:szCs w:val="24"/>
+            </w:rPr>
+          </w:pPr>
+          <w:hyperlink w:anchor="_Toc530159177" w:history="1">
+            <w:r>
+              <w:rPr>
+                <w:rStyle w:val="Hyperlink"/>
+                <w:noProof/>
+                <w:sz w:val="24"/>
+                <w:szCs w:val="24"/>
+              </w:rPr>
+              <w:t>Lista de Nomenclaturas</w:t>
+            </w:r>
+            <w:r>
+              <w:rPr>
+                <w:noProof/>
+                <w:webHidden/>
+                <w:sz w:val="24"/>
+                <w:szCs w:val="24"/>
+              </w:rPr>
+              <w:tab/>
+            </w:r>
+            <w:r>
+              <w:rPr>
+                <w:noProof/>
+                <w:webHidden/>
+                <w:sz w:val="24"/>
+                <w:szCs w:val="24"/>
+              </w:rPr>
+              <w:fldChar w:fldCharType="begin"/>
+            </w:r>
+            <w:r>
+              <w:rPr>
+                <w:noProof/>
+                <w:webHidden/>
+                <w:sz w:val="24"/>
+                <w:szCs w:val="24"/>
+              </w:rPr>
+              <w:instrText xml:space="preserve"> PAGEREF _Toc530159177 \h </w:instrText>
+            </w:r>
+            <w:r>
+              <w:rPr>
+                <w:noProof/>
+                <w:webHidden/>
+                <w:sz w:val="24"/>
+                <w:szCs w:val="24"/>
+              </w:rPr>
+            </w:r>
+            <w:r>
+              <w:rPr>
+                <w:noProof/>
+                <w:webHidden/>
+                <w:sz w:val="24"/>
+                <w:szCs w:val="24"/>
+              </w:rPr>
+              <w:fldChar w:fldCharType="separate"/>
+            </w:r>
+            <w:r>
+              <w:rPr>
+                <w:noProof/>
+                <w:webHidden/>
+                <w:sz w:val="24"/>
+                <w:szCs w:val="24"/>
+              </w:rPr>
+              <w:t>5</w:t>
+            </w:r>
+            <w:r>
+              <w:rPr>
+                <w:noProof/>
+                <w:webHidden/>
+                <w:sz w:val="24"/>
+                <w:szCs w:val="24"/>
+              </w:rPr>
+              <w:fldChar w:fldCharType="end"/>
+            </w:r>
+          </w:hyperlink>
+        </w:p>
+        <w:p/>
+        <w:p/>
+        <w:p>
+          <w:pPr>
+            <w:pStyle w:val="Sumrio1"/>
             <w:rPr>
               <w:rFonts w:asciiTheme="minorHAnsi" w:eastAsiaTheme="minorEastAsia" w:hAnsiTheme="minorHAnsi" w:cstheme="minorBidi"/>
               <w:noProof/>
               <w:color w:val="auto"/>
-              <w:sz w:val="22"/>
+              <w:sz w:val="24"/>
+              <w:szCs w:val="24"/>
             </w:rPr>
           </w:pPr>
-          <w:hyperlink w:anchor="_Toc530156663" w:history="1">
+          <w:hyperlink w:anchor="_Toc530159178" w:history="1">
             <w:r>
               <w:rPr>
                 <w:rStyle w:val="Hyperlink"/>
-                <w:b/>
                 <w:noProof/>
-              </w:rPr>
-              <w:t>Lista de Nomenclaturas</w:t>
+                <w:sz w:val="24"/>
+                <w:szCs w:val="24"/>
+                <w:lang w:val="en-US"/>
+              </w:rPr>
+              <w:t>1</w:t>
+            </w:r>
+            <w:r>
+              <w:rPr>
+                <w:rFonts w:asciiTheme="minorHAnsi" w:eastAsiaTheme="minorEastAsia" w:hAnsiTheme="minorHAnsi" w:cstheme="minorBidi"/>
+                <w:noProof/>
+                <w:color w:val="auto"/>
+                <w:sz w:val="24"/>
+                <w:szCs w:val="24"/>
+              </w:rPr>
+              <w:tab/>
+            </w:r>
+            <w:r>
+              <w:rPr>
+                <w:rStyle w:val="Hyperlink"/>
+                <w:noProof/>
+                <w:sz w:val="24"/>
+                <w:szCs w:val="24"/>
+                <w:lang w:val="en-US"/>
+              </w:rPr>
+              <w:t>Introdução</w:t>
             </w:r>
             <w:r>
               <w:rPr>
                 <w:noProof/>
                 <w:webHidden/>
+                <w:sz w:val="24"/>
+                <w:szCs w:val="24"/>
               </w:rPr>
               <w:tab/>
             </w:r>
@@ -912,6 +1043,8 @@
               <w:rPr>
                 <w:noProof/>
                 <w:webHidden/>
+                <w:sz w:val="24"/>
+                <w:szCs w:val="24"/>
               </w:rPr>
               <w:fldChar w:fldCharType="begin"/>
             </w:r>
@@ -919,19 +1052,25 @@
               <w:rPr>
                 <w:noProof/>
                 <w:webHidden/>
-              </w:rPr>
-              <w:instrText xml:space="preserve"> PAGEREF _Toc530156663 \h </w:instrText>
+                <w:sz w:val="24"/>
+                <w:szCs w:val="24"/>
+              </w:rPr>
+              <w:instrText xml:space="preserve"> PAGEREF _Toc530159178 \h </w:instrText>
             </w:r>
             <w:r>
               <w:rPr>
                 <w:noProof/>
                 <w:webHidden/>
+                <w:sz w:val="24"/>
+                <w:szCs w:val="24"/>
               </w:rPr>
             </w:r>
             <w:r>
               <w:rPr>
                 <w:noProof/>
                 <w:webHidden/>
+                <w:sz w:val="24"/>
+                <w:szCs w:val="24"/>
               </w:rPr>
               <w:fldChar w:fldCharType="separate"/>
             </w:r>
@@ -939,13 +1078,431 @@
               <w:rPr>
                 <w:noProof/>
                 <w:webHidden/>
-              </w:rPr>
-              <w:t>5</w:t>
+                <w:sz w:val="24"/>
+                <w:szCs w:val="24"/>
+              </w:rPr>
+              <w:t>6</w:t>
             </w:r>
             <w:r>
               <w:rPr>
                 <w:noProof/>
                 <w:webHidden/>
+                <w:sz w:val="24"/>
+                <w:szCs w:val="24"/>
+              </w:rPr>
+              <w:fldChar w:fldCharType="end"/>
+            </w:r>
+          </w:hyperlink>
+        </w:p>
+        <w:p>
+          <w:pPr>
+            <w:pStyle w:val="Sumrio2"/>
+            <w:rPr>
+              <w:rFonts w:asciiTheme="minorHAnsi" w:eastAsiaTheme="minorEastAsia" w:hAnsiTheme="minorHAnsi" w:cstheme="minorBidi"/>
+              <w:color w:val="auto"/>
+              <w:sz w:val="24"/>
+              <w:szCs w:val="24"/>
+            </w:rPr>
+          </w:pPr>
+          <w:hyperlink w:anchor="_Toc530159179" w:history="1">
+            <w:r>
+              <w:rPr>
+                <w:rStyle w:val="Hyperlink"/>
+                <w:sz w:val="24"/>
+                <w:szCs w:val="24"/>
+              </w:rPr>
+              <w:t>1.1</w:t>
+            </w:r>
+            <w:r>
+              <w:rPr>
+                <w:rFonts w:asciiTheme="minorHAnsi" w:eastAsiaTheme="minorEastAsia" w:hAnsiTheme="minorHAnsi" w:cstheme="minorBidi"/>
+                <w:color w:val="auto"/>
+                <w:sz w:val="24"/>
+                <w:szCs w:val="24"/>
+              </w:rPr>
+              <w:tab/>
+            </w:r>
+            <w:r>
+              <w:rPr>
+                <w:rStyle w:val="Hyperlink"/>
+                <w:sz w:val="24"/>
+                <w:szCs w:val="24"/>
+              </w:rPr>
+              <w:t>Motivação</w:t>
+            </w:r>
+            <w:r>
+              <w:rPr>
+                <w:webHidden/>
+                <w:sz w:val="24"/>
+                <w:szCs w:val="24"/>
+              </w:rPr>
+              <w:tab/>
+            </w:r>
+            <w:r>
+              <w:rPr>
+                <w:webHidden/>
+                <w:sz w:val="24"/>
+                <w:szCs w:val="24"/>
+              </w:rPr>
+              <w:fldChar w:fldCharType="begin"/>
+            </w:r>
+            <w:r>
+              <w:rPr>
+                <w:webHidden/>
+                <w:sz w:val="24"/>
+                <w:szCs w:val="24"/>
+              </w:rPr>
+              <w:instrText xml:space="preserve"> PAGEREF _Toc530159179 \h </w:instrText>
+            </w:r>
+            <w:r>
+              <w:rPr>
+                <w:webHidden/>
+                <w:sz w:val="24"/>
+                <w:szCs w:val="24"/>
+              </w:rPr>
+            </w:r>
+            <w:r>
+              <w:rPr>
+                <w:webHidden/>
+                <w:sz w:val="24"/>
+                <w:szCs w:val="24"/>
+              </w:rPr>
+              <w:fldChar w:fldCharType="separate"/>
+            </w:r>
+            <w:r>
+              <w:rPr>
+                <w:webHidden/>
+                <w:sz w:val="24"/>
+                <w:szCs w:val="24"/>
+              </w:rPr>
+              <w:t>6</w:t>
+            </w:r>
+            <w:r>
+              <w:rPr>
+                <w:webHidden/>
+                <w:sz w:val="24"/>
+                <w:szCs w:val="24"/>
+              </w:rPr>
+              <w:fldChar w:fldCharType="end"/>
+            </w:r>
+          </w:hyperlink>
+        </w:p>
+        <w:p>
+          <w:pPr>
+            <w:pStyle w:val="Sumrio2"/>
+            <w:rPr>
+              <w:rFonts w:asciiTheme="minorHAnsi" w:eastAsiaTheme="minorEastAsia" w:hAnsiTheme="minorHAnsi" w:cstheme="minorBidi"/>
+              <w:color w:val="auto"/>
+              <w:sz w:val="24"/>
+              <w:szCs w:val="24"/>
+            </w:rPr>
+          </w:pPr>
+          <w:hyperlink w:anchor="_Toc530159180" w:history="1">
+            <w:r>
+              <w:rPr>
+                <w:rStyle w:val="Hyperlink"/>
+                <w:sz w:val="24"/>
+                <w:szCs w:val="24"/>
+              </w:rPr>
+              <w:t>1.2</w:t>
+            </w:r>
+            <w:r>
+              <w:rPr>
+                <w:rFonts w:asciiTheme="minorHAnsi" w:eastAsiaTheme="minorEastAsia" w:hAnsiTheme="minorHAnsi" w:cstheme="minorBidi"/>
+                <w:color w:val="auto"/>
+                <w:sz w:val="24"/>
+                <w:szCs w:val="24"/>
+              </w:rPr>
+              <w:tab/>
+            </w:r>
+            <w:r>
+              <w:rPr>
+                <w:rStyle w:val="Hyperlink"/>
+                <w:sz w:val="24"/>
+                <w:szCs w:val="24"/>
+              </w:rPr>
+              <w:t>Justificativa</w:t>
+            </w:r>
+            <w:r>
+              <w:rPr>
+                <w:webHidden/>
+                <w:sz w:val="24"/>
+                <w:szCs w:val="24"/>
+              </w:rPr>
+              <w:tab/>
+            </w:r>
+            <w:r>
+              <w:rPr>
+                <w:webHidden/>
+                <w:sz w:val="24"/>
+                <w:szCs w:val="24"/>
+              </w:rPr>
+              <w:fldChar w:fldCharType="begin"/>
+            </w:r>
+            <w:r>
+              <w:rPr>
+                <w:webHidden/>
+                <w:sz w:val="24"/>
+                <w:szCs w:val="24"/>
+              </w:rPr>
+              <w:instrText xml:space="preserve"> PAGEREF _Toc530159180 \h </w:instrText>
+            </w:r>
+            <w:r>
+              <w:rPr>
+                <w:webHidden/>
+                <w:sz w:val="24"/>
+                <w:szCs w:val="24"/>
+              </w:rPr>
+            </w:r>
+            <w:r>
+              <w:rPr>
+                <w:webHidden/>
+                <w:sz w:val="24"/>
+                <w:szCs w:val="24"/>
+              </w:rPr>
+              <w:fldChar w:fldCharType="separate"/>
+            </w:r>
+            <w:r>
+              <w:rPr>
+                <w:webHidden/>
+                <w:sz w:val="24"/>
+                <w:szCs w:val="24"/>
+              </w:rPr>
+              <w:t>6</w:t>
+            </w:r>
+            <w:r>
+              <w:rPr>
+                <w:webHidden/>
+                <w:sz w:val="24"/>
+                <w:szCs w:val="24"/>
+              </w:rPr>
+              <w:fldChar w:fldCharType="end"/>
+            </w:r>
+          </w:hyperlink>
+        </w:p>
+        <w:p>
+          <w:pPr>
+            <w:pStyle w:val="Sumrio2"/>
+            <w:rPr>
+              <w:rFonts w:asciiTheme="minorHAnsi" w:eastAsiaTheme="minorEastAsia" w:hAnsiTheme="minorHAnsi" w:cstheme="minorBidi"/>
+              <w:color w:val="auto"/>
+              <w:sz w:val="24"/>
+              <w:szCs w:val="24"/>
+            </w:rPr>
+          </w:pPr>
+          <w:hyperlink w:anchor="_Toc530159181" w:history="1">
+            <w:r>
+              <w:rPr>
+                <w:rStyle w:val="Hyperlink"/>
+                <w:sz w:val="24"/>
+                <w:szCs w:val="24"/>
+              </w:rPr>
+              <w:t>1.3 Objetivos</w:t>
+            </w:r>
+            <w:r>
+              <w:rPr>
+                <w:webHidden/>
+                <w:sz w:val="24"/>
+                <w:szCs w:val="24"/>
+              </w:rPr>
+              <w:tab/>
+            </w:r>
+            <w:r>
+              <w:rPr>
+                <w:webHidden/>
+                <w:sz w:val="24"/>
+                <w:szCs w:val="24"/>
+              </w:rPr>
+              <w:fldChar w:fldCharType="begin"/>
+            </w:r>
+            <w:r>
+              <w:rPr>
+                <w:webHidden/>
+                <w:sz w:val="24"/>
+                <w:szCs w:val="24"/>
+              </w:rPr>
+              <w:instrText xml:space="preserve"> PAGEREF _Toc530159181 \h </w:instrText>
+            </w:r>
+            <w:r>
+              <w:rPr>
+                <w:webHidden/>
+                <w:sz w:val="24"/>
+                <w:szCs w:val="24"/>
+              </w:rPr>
+            </w:r>
+            <w:r>
+              <w:rPr>
+                <w:webHidden/>
+                <w:sz w:val="24"/>
+                <w:szCs w:val="24"/>
+              </w:rPr>
+              <w:fldChar w:fldCharType="separate"/>
+            </w:r>
+            <w:r>
+              <w:rPr>
+                <w:webHidden/>
+                <w:sz w:val="24"/>
+                <w:szCs w:val="24"/>
+              </w:rPr>
+              <w:t>9</w:t>
+            </w:r>
+            <w:r>
+              <w:rPr>
+                <w:webHidden/>
+                <w:sz w:val="24"/>
+                <w:szCs w:val="24"/>
+              </w:rPr>
+              <w:fldChar w:fldCharType="end"/>
+            </w:r>
+          </w:hyperlink>
+        </w:p>
+        <w:p>
+          <w:pPr>
+            <w:pStyle w:val="Sumrio3"/>
+            <w:rPr>
+              <w:rFonts w:asciiTheme="minorHAnsi" w:eastAsiaTheme="minorEastAsia" w:hAnsiTheme="minorHAnsi" w:cstheme="minorBidi"/>
+              <w:noProof/>
+              <w:color w:val="auto"/>
+              <w:szCs w:val="24"/>
+            </w:rPr>
+          </w:pPr>
+          <w:hyperlink w:anchor="_Toc530159182" w:history="1">
+            <w:r>
+              <w:rPr>
+                <w:rStyle w:val="Hyperlink"/>
+                <w:noProof/>
+                <w:szCs w:val="24"/>
+              </w:rPr>
+              <w:t>1.3.1 Objetivo Geral</w:t>
+            </w:r>
+            <w:r>
+              <w:rPr>
+                <w:noProof/>
+                <w:webHidden/>
+                <w:szCs w:val="24"/>
+              </w:rPr>
+              <w:tab/>
+            </w:r>
+            <w:r>
+              <w:rPr>
+                <w:noProof/>
+                <w:webHidden/>
+                <w:szCs w:val="24"/>
+              </w:rPr>
+              <w:fldChar w:fldCharType="begin"/>
+            </w:r>
+            <w:r>
+              <w:rPr>
+                <w:noProof/>
+                <w:webHidden/>
+                <w:szCs w:val="24"/>
+              </w:rPr>
+              <w:instrText xml:space="preserve"> PAGEREF _Toc530159182 \h </w:instrText>
+            </w:r>
+            <w:r>
+              <w:rPr>
+                <w:noProof/>
+                <w:webHidden/>
+                <w:szCs w:val="24"/>
+              </w:rPr>
+            </w:r>
+            <w:r>
+              <w:rPr>
+                <w:noProof/>
+                <w:webHidden/>
+                <w:szCs w:val="24"/>
+              </w:rPr>
+              <w:fldChar w:fldCharType="separate"/>
+            </w:r>
+            <w:r>
+              <w:rPr>
+                <w:noProof/>
+                <w:webHidden/>
+                <w:szCs w:val="24"/>
+              </w:rPr>
+              <w:t>9</w:t>
+            </w:r>
+            <w:r>
+              <w:rPr>
+                <w:noProof/>
+                <w:webHidden/>
+                <w:szCs w:val="24"/>
+              </w:rPr>
+              <w:fldChar w:fldCharType="end"/>
+            </w:r>
+          </w:hyperlink>
+        </w:p>
+        <w:p>
+          <w:pPr>
+            <w:pStyle w:val="Sumrio3"/>
+            <w:rPr>
+              <w:rFonts w:asciiTheme="minorHAnsi" w:eastAsiaTheme="minorEastAsia" w:hAnsiTheme="minorHAnsi" w:cstheme="minorBidi"/>
+              <w:noProof/>
+              <w:color w:val="auto"/>
+              <w:szCs w:val="24"/>
+            </w:rPr>
+          </w:pPr>
+          <w:hyperlink w:anchor="_Toc530159183" w:history="1">
+            <w:r>
+              <w:rPr>
+                <w:rStyle w:val="Hyperlink"/>
+                <w:noProof/>
+                <w:szCs w:val="24"/>
+              </w:rPr>
+              <w:t>1.3.2 Objetivos Específicos</w:t>
+            </w:r>
+            <w:r>
+              <w:rPr>
+                <w:noProof/>
+                <w:webHidden/>
+                <w:szCs w:val="24"/>
+              </w:rPr>
+              <w:tab/>
+            </w:r>
+            <w:r>
+              <w:rPr>
+                <w:noProof/>
+                <w:webHidden/>
+                <w:szCs w:val="24"/>
+              </w:rPr>
+              <w:fldChar w:fldCharType="begin"/>
+            </w:r>
+            <w:r>
+              <w:rPr>
+                <w:noProof/>
+                <w:webHidden/>
+                <w:szCs w:val="24"/>
+              </w:rPr>
+              <w:instrText xml:space="preserve"> PAGEREF _Toc530159183 \h </w:instrText>
+            </w:r>
+            <w:r>
+              <w:rPr>
+                <w:noProof/>
+                <w:webHidden/>
+                <w:szCs w:val="24"/>
+              </w:rPr>
+            </w:r>
+            <w:r>
+              <w:rPr>
+                <w:noProof/>
+                <w:webHidden/>
+                <w:szCs w:val="24"/>
+              </w:rPr>
+              <w:fldChar w:fldCharType="separate"/>
+            </w:r>
+            <w:r>
+              <w:rPr>
+                <w:noProof/>
+                <w:webHidden/>
+                <w:szCs w:val="24"/>
+              </w:rPr>
+              <w:t>9</w:t>
+            </w:r>
+            <w:r>
+              <w:rPr>
+                <w:noProof/>
+                <w:webHidden/>
+                <w:szCs w:val="24"/>
               </w:rPr>
               <w:fldChar w:fldCharType="end"/>
             </w:r>
@@ -954,33 +1511,31 @@
         <w:p>
           <w:pPr>
             <w:pStyle w:val="Sumrio1"/>
-            <w:tabs>
-              <w:tab w:val="left" w:pos="567"/>
-              <w:tab w:val="left" w:pos="660"/>
-            </w:tabs>
-            <w:ind w:left="284" w:hanging="284"/>
             <w:rPr>
               <w:rFonts w:asciiTheme="minorHAnsi" w:eastAsiaTheme="minorEastAsia" w:hAnsiTheme="minorHAnsi" w:cstheme="minorBidi"/>
               <w:noProof/>
               <w:color w:val="auto"/>
-              <w:sz w:val="22"/>
+              <w:sz w:val="24"/>
+              <w:szCs w:val="24"/>
             </w:rPr>
           </w:pPr>
-          <w:hyperlink w:anchor="_Toc530156664" w:history="1">
+          <w:hyperlink w:anchor="_Toc530159184" w:history="1">
             <w:r>
               <w:rPr>
                 <w:rStyle w:val="Hyperlink"/>
                 <w:noProof/>
-                <w:lang w:val="en-US"/>
-              </w:rPr>
-              <w:t>1.</w:t>
+                <w:sz w:val="24"/>
+                <w:szCs w:val="24"/>
+              </w:rPr>
+              <w:t>2</w:t>
             </w:r>
             <w:r>
               <w:rPr>
                 <w:rFonts w:asciiTheme="minorHAnsi" w:eastAsiaTheme="minorEastAsia" w:hAnsiTheme="minorHAnsi" w:cstheme="minorBidi"/>
                 <w:noProof/>
                 <w:color w:val="auto"/>
-                <w:sz w:val="22"/>
+                <w:sz w:val="24"/>
+                <w:szCs w:val="24"/>
               </w:rPr>
               <w:tab/>
             </w:r>
@@ -988,14 +1543,17 @@
               <w:rPr>
                 <w:rStyle w:val="Hyperlink"/>
                 <w:noProof/>
-                <w:lang w:val="en-US"/>
-              </w:rPr>
-              <w:t>Introdução</w:t>
+                <w:sz w:val="24"/>
+                <w:szCs w:val="24"/>
+              </w:rPr>
+              <w:t>Levantamento de Requisitos</w:t>
             </w:r>
             <w:r>
               <w:rPr>
                 <w:noProof/>
                 <w:webHidden/>
+                <w:sz w:val="24"/>
+                <w:szCs w:val="24"/>
               </w:rPr>
               <w:tab/>
             </w:r>
@@ -1003,6 +1561,8 @@
               <w:rPr>
                 <w:noProof/>
                 <w:webHidden/>
+                <w:sz w:val="24"/>
+                <w:szCs w:val="24"/>
               </w:rPr>
               <w:fldChar w:fldCharType="begin"/>
             </w:r>
@@ -1010,19 +1570,25 @@
               <w:rPr>
                 <w:noProof/>
                 <w:webHidden/>
-              </w:rPr>
-              <w:instrText xml:space="preserve"> PAGEREF _Toc530156664 \h </w:instrText>
+                <w:sz w:val="24"/>
+                <w:szCs w:val="24"/>
+              </w:rPr>
+              <w:instrText xml:space="preserve"> PAGEREF _Toc530159184 \h </w:instrText>
             </w:r>
             <w:r>
               <w:rPr>
                 <w:noProof/>
                 <w:webHidden/>
+                <w:sz w:val="24"/>
+                <w:szCs w:val="24"/>
               </w:rPr>
             </w:r>
             <w:r>
               <w:rPr>
                 <w:noProof/>
                 <w:webHidden/>
+                <w:sz w:val="24"/>
+                <w:szCs w:val="24"/>
               </w:rPr>
               <w:fldChar w:fldCharType="separate"/>
             </w:r>
@@ -1030,13 +1596,17 @@
               <w:rPr>
                 <w:noProof/>
                 <w:webHidden/>
-              </w:rPr>
-              <w:t>6</w:t>
+                <w:sz w:val="24"/>
+                <w:szCs w:val="24"/>
+              </w:rPr>
+              <w:t>10</w:t>
             </w:r>
             <w:r>
               <w:rPr>
                 <w:noProof/>
                 <w:webHidden/>
+                <w:sz w:val="24"/>
+                <w:szCs w:val="24"/>
               </w:rPr>
               <w:fldChar w:fldCharType="end"/>
             </w:r>
@@ -1045,77 +1615,184 @@
         <w:p>
           <w:pPr>
             <w:pStyle w:val="Sumrio2"/>
-            <w:tabs>
-              <w:tab w:val="left" w:pos="567"/>
-            </w:tabs>
-            <w:ind w:left="284" w:hanging="284"/>
             <w:rPr>
               <w:rFonts w:asciiTheme="minorHAnsi" w:eastAsiaTheme="minorEastAsia" w:hAnsiTheme="minorHAnsi" w:cstheme="minorBidi"/>
               <w:color w:val="auto"/>
-              <w:sz w:val="22"/>
-              <w:szCs w:val="22"/>
+              <w:sz w:val="24"/>
+              <w:szCs w:val="24"/>
             </w:rPr>
           </w:pPr>
-          <w:hyperlink w:anchor="_Toc530156665" w:history="1">
+          <w:hyperlink w:anchor="_Toc530159185" w:history="1">
             <w:r>
               <w:rPr>
                 <w:rStyle w:val="Hyperlink"/>
-              </w:rPr>
-              <w:t>1.1</w:t>
+                <w:sz w:val="24"/>
+                <w:szCs w:val="24"/>
+              </w:rPr>
+              <w:t>2.1</w:t>
             </w:r>
             <w:r>
               <w:rPr>
                 <w:rFonts w:asciiTheme="minorHAnsi" w:eastAsiaTheme="minorEastAsia" w:hAnsiTheme="minorHAnsi" w:cstheme="minorBidi"/>
                 <w:color w:val="auto"/>
-                <w:sz w:val="22"/>
-                <w:szCs w:val="22"/>
+                <w:sz w:val="24"/>
+                <w:szCs w:val="24"/>
               </w:rPr>
               <w:tab/>
             </w:r>
             <w:r>
               <w:rPr>
                 <w:rStyle w:val="Hyperlink"/>
-              </w:rPr>
-              <w:t>Motivação</w:t>
+                <w:sz w:val="24"/>
+                <w:szCs w:val="24"/>
+              </w:rPr>
+              <w:t>Regras de Negócio</w:t>
             </w:r>
             <w:r>
               <w:rPr>
                 <w:webHidden/>
+                <w:sz w:val="24"/>
+                <w:szCs w:val="24"/>
               </w:rPr>
               <w:tab/>
             </w:r>
             <w:r>
               <w:rPr>
                 <w:webHidden/>
+                <w:sz w:val="24"/>
+                <w:szCs w:val="24"/>
               </w:rPr>
               <w:fldChar w:fldCharType="begin"/>
             </w:r>
             <w:r>
               <w:rPr>
                 <w:webHidden/>
-              </w:rPr>
-              <w:instrText xml:space="preserve"> PAGEREF _Toc530156665 \h </w:instrText>
+                <w:sz w:val="24"/>
+                <w:szCs w:val="24"/>
+              </w:rPr>
+              <w:instrText xml:space="preserve"> PAGEREF _Toc530159185 \h </w:instrText>
             </w:r>
             <w:r>
               <w:rPr>
                 <w:webHidden/>
+                <w:sz w:val="24"/>
+                <w:szCs w:val="24"/>
               </w:rPr>
             </w:r>
             <w:r>
               <w:rPr>
                 <w:webHidden/>
+                <w:sz w:val="24"/>
+                <w:szCs w:val="24"/>
               </w:rPr>
               <w:fldChar w:fldCharType="separate"/>
             </w:r>
             <w:r>
               <w:rPr>
                 <w:webHidden/>
-              </w:rPr>
-              <w:t>6</w:t>
+                <w:sz w:val="24"/>
+                <w:szCs w:val="24"/>
+              </w:rPr>
+              <w:t>10</w:t>
             </w:r>
             <w:r>
               <w:rPr>
                 <w:webHidden/>
+                <w:sz w:val="24"/>
+                <w:szCs w:val="24"/>
+              </w:rPr>
+              <w:fldChar w:fldCharType="end"/>
+            </w:r>
+          </w:hyperlink>
+        </w:p>
+        <w:p>
+          <w:pPr>
+            <w:pStyle w:val="Sumrio3"/>
+            <w:rPr>
+              <w:rFonts w:asciiTheme="minorHAnsi" w:eastAsiaTheme="minorEastAsia" w:hAnsiTheme="minorHAnsi" w:cstheme="minorBidi"/>
+              <w:noProof/>
+              <w:color w:val="auto"/>
+              <w:szCs w:val="24"/>
+            </w:rPr>
+          </w:pPr>
+          <w:hyperlink w:anchor="_Toc530159186" w:history="1">
+            <w:r>
+              <w:rPr>
+                <w:rStyle w:val="Hyperlink"/>
+                <w:noProof/>
+                <w:szCs w:val="24"/>
+              </w:rPr>
+              <w:t>2.1.1</w:t>
+            </w:r>
+            <w:r>
+              <w:rPr>
+                <w:rFonts w:asciiTheme="minorHAnsi" w:eastAsiaTheme="minorEastAsia" w:hAnsiTheme="minorHAnsi" w:cstheme="minorBidi"/>
+                <w:noProof/>
+                <w:color w:val="auto"/>
+                <w:szCs w:val="24"/>
+              </w:rPr>
+              <w:tab/>
+            </w:r>
+            <w:r>
+              <w:rPr>
+                <w:rStyle w:val="Hyperlink"/>
+                <w:noProof/>
+                <w:szCs w:val="24"/>
+              </w:rPr>
+              <w:t>Estrutura de Ensino</w:t>
+            </w:r>
+            <w:r>
+              <w:rPr>
+                <w:noProof/>
+                <w:webHidden/>
+                <w:szCs w:val="24"/>
+              </w:rPr>
+              <w:tab/>
+            </w:r>
+            <w:r>
+              <w:rPr>
+                <w:noProof/>
+                <w:webHidden/>
+                <w:szCs w:val="24"/>
+              </w:rPr>
+              <w:fldChar w:fldCharType="begin"/>
+            </w:r>
+            <w:r>
+              <w:rPr>
+                <w:noProof/>
+                <w:webHidden/>
+                <w:szCs w:val="24"/>
+              </w:rPr>
+              <w:instrText xml:space="preserve"> PAGEREF _Toc530159186 \h </w:instrText>
+            </w:r>
+            <w:r>
+              <w:rPr>
+                <w:noProof/>
+                <w:webHidden/>
+                <w:szCs w:val="24"/>
+              </w:rPr>
+            </w:r>
+            <w:r>
+              <w:rPr>
+                <w:noProof/>
+                <w:webHidden/>
+                <w:szCs w:val="24"/>
+              </w:rPr>
+              <w:fldChar w:fldCharType="separate"/>
+            </w:r>
+            <w:r>
+              <w:rPr>
+                <w:noProof/>
+                <w:webHidden/>
+                <w:szCs w:val="24"/>
+              </w:rPr>
+              <w:t>10</w:t>
+            </w:r>
+            <w:r>
+              <w:rPr>
+                <w:noProof/>
+                <w:webHidden/>
+                <w:szCs w:val="24"/>
               </w:rPr>
               <w:fldChar w:fldCharType="end"/>
             </w:r>
@@ -1124,77 +1801,91 @@
         <w:p>
           <w:pPr>
             <w:pStyle w:val="Sumrio2"/>
-            <w:tabs>
-              <w:tab w:val="left" w:pos="567"/>
-            </w:tabs>
-            <w:ind w:left="284" w:hanging="284"/>
             <w:rPr>
               <w:rFonts w:asciiTheme="minorHAnsi" w:eastAsiaTheme="minorEastAsia" w:hAnsiTheme="minorHAnsi" w:cstheme="minorBidi"/>
               <w:color w:val="auto"/>
-              <w:sz w:val="22"/>
-              <w:szCs w:val="22"/>
+              <w:sz w:val="24"/>
+              <w:szCs w:val="24"/>
             </w:rPr>
           </w:pPr>
-          <w:hyperlink w:anchor="_Toc530156666" w:history="1">
+          <w:hyperlink w:anchor="_Toc530159187" w:history="1">
             <w:r>
               <w:rPr>
                 <w:rStyle w:val="Hyperlink"/>
-              </w:rPr>
-              <w:t>1.2</w:t>
+                <w:sz w:val="24"/>
+                <w:szCs w:val="24"/>
+              </w:rPr>
+              <w:t>2.2</w:t>
             </w:r>
             <w:r>
               <w:rPr>
                 <w:rFonts w:asciiTheme="minorHAnsi" w:eastAsiaTheme="minorEastAsia" w:hAnsiTheme="minorHAnsi" w:cstheme="minorBidi"/>
                 <w:color w:val="auto"/>
-                <w:sz w:val="22"/>
-                <w:szCs w:val="22"/>
+                <w:sz w:val="24"/>
+                <w:szCs w:val="24"/>
               </w:rPr>
               <w:tab/>
             </w:r>
             <w:r>
               <w:rPr>
                 <w:rStyle w:val="Hyperlink"/>
-              </w:rPr>
-              <w:t>Justificativa</w:t>
+                <w:sz w:val="24"/>
+                <w:szCs w:val="24"/>
+              </w:rPr>
+              <w:t>Pesquisa de campo</w:t>
             </w:r>
             <w:r>
               <w:rPr>
                 <w:webHidden/>
+                <w:sz w:val="24"/>
+                <w:szCs w:val="24"/>
               </w:rPr>
               <w:tab/>
             </w:r>
             <w:r>
               <w:rPr>
                 <w:webHidden/>
+                <w:sz w:val="24"/>
+                <w:szCs w:val="24"/>
               </w:rPr>
               <w:fldChar w:fldCharType="begin"/>
             </w:r>
             <w:r>
               <w:rPr>
                 <w:webHidden/>
-              </w:rPr>
-              <w:instrText xml:space="preserve"> PAGEREF _Toc530156666 \h </w:instrText>
+                <w:sz w:val="24"/>
+                <w:szCs w:val="24"/>
+              </w:rPr>
+              <w:instrText xml:space="preserve"> PAGEREF _Toc530159187 \h </w:instrText>
             </w:r>
             <w:r>
               <w:rPr>
                 <w:webHidden/>
+                <w:sz w:val="24"/>
+                <w:szCs w:val="24"/>
               </w:rPr>
             </w:r>
             <w:r>
               <w:rPr>
                 <w:webHidden/>
+                <w:sz w:val="24"/>
+                <w:szCs w:val="24"/>
               </w:rPr>
               <w:fldChar w:fldCharType="separate"/>
             </w:r>
             <w:r>
               <w:rPr>
                 <w:webHidden/>
-              </w:rPr>
-              <w:t>6</w:t>
+                <w:sz w:val="24"/>
+                <w:szCs w:val="24"/>
+              </w:rPr>
+              <w:t>13</w:t>
             </w:r>
             <w:r>
               <w:rPr>
                 <w:webHidden/>
+                <w:sz w:val="24"/>
+                <w:szCs w:val="24"/>
               </w:rPr>
               <w:fldChar w:fldCharType="end"/>
             </w:r>
@@ -1203,62 +1894,184 @@
         <w:p>
           <w:pPr>
             <w:pStyle w:val="Sumrio2"/>
-            <w:tabs>
-              <w:tab w:val="left" w:pos="567"/>
-            </w:tabs>
-            <w:ind w:left="284" w:hanging="284"/>
             <w:rPr>
               <w:rFonts w:asciiTheme="minorHAnsi" w:eastAsiaTheme="minorEastAsia" w:hAnsiTheme="minorHAnsi" w:cstheme="minorBidi"/>
               <w:color w:val="auto"/>
-              <w:sz w:val="22"/>
-              <w:szCs w:val="22"/>
+              <w:sz w:val="24"/>
+              <w:szCs w:val="24"/>
             </w:rPr>
           </w:pPr>
-          <w:hyperlink w:anchor="_Toc530156667" w:history="1">
+          <w:hyperlink w:anchor="_Toc530159188" w:history="1">
             <w:r>
               <w:rPr>
                 <w:rStyle w:val="Hyperlink"/>
-              </w:rPr>
-              <w:t>1.3 Objetivos</w:t>
+                <w:sz w:val="24"/>
+                <w:szCs w:val="24"/>
+              </w:rPr>
+              <w:t>2.3</w:t>
+            </w:r>
+            <w:r>
+              <w:rPr>
+                <w:rFonts w:asciiTheme="minorHAnsi" w:eastAsiaTheme="minorEastAsia" w:hAnsiTheme="minorHAnsi" w:cstheme="minorBidi"/>
+                <w:color w:val="auto"/>
+                <w:sz w:val="24"/>
+                <w:szCs w:val="24"/>
+              </w:rPr>
+              <w:tab/>
+            </w:r>
+            <w:r>
+              <w:rPr>
+                <w:rStyle w:val="Hyperlink"/>
+                <w:sz w:val="24"/>
+                <w:szCs w:val="24"/>
+              </w:rPr>
+              <w:t>Modelagem de Processos</w:t>
             </w:r>
             <w:r>
               <w:rPr>
                 <w:webHidden/>
+                <w:sz w:val="24"/>
+                <w:szCs w:val="24"/>
               </w:rPr>
               <w:tab/>
             </w:r>
             <w:r>
               <w:rPr>
                 <w:webHidden/>
+                <w:sz w:val="24"/>
+                <w:szCs w:val="24"/>
               </w:rPr>
               <w:fldChar w:fldCharType="begin"/>
             </w:r>
             <w:r>
               <w:rPr>
                 <w:webHidden/>
-              </w:rPr>
-              <w:instrText xml:space="preserve"> PAGEREF _Toc530156667 \h </w:instrText>
+                <w:sz w:val="24"/>
+                <w:szCs w:val="24"/>
+              </w:rPr>
+              <w:instrText xml:space="preserve"> PAGEREF _Toc530159188 \h </w:instrText>
             </w:r>
             <w:r>
               <w:rPr>
                 <w:webHidden/>
+                <w:sz w:val="24"/>
+                <w:szCs w:val="24"/>
               </w:rPr>
             </w:r>
             <w:r>
               <w:rPr>
                 <w:webHidden/>
+                <w:sz w:val="24"/>
+                <w:szCs w:val="24"/>
               </w:rPr>
               <w:fldChar w:fldCharType="separate"/>
             </w:r>
             <w:r>
               <w:rPr>
                 <w:webHidden/>
-              </w:rPr>
-              <w:t>9</w:t>
+                <w:sz w:val="24"/>
+                <w:szCs w:val="24"/>
+              </w:rPr>
+              <w:t>14</w:t>
             </w:r>
             <w:r>
               <w:rPr>
                 <w:webHidden/>
+                <w:sz w:val="24"/>
+                <w:szCs w:val="24"/>
+              </w:rPr>
+              <w:fldChar w:fldCharType="end"/>
+            </w:r>
+          </w:hyperlink>
+        </w:p>
+        <w:p>
+          <w:pPr>
+            <w:pStyle w:val="Sumrio2"/>
+            <w:rPr>
+              <w:rFonts w:asciiTheme="minorHAnsi" w:eastAsiaTheme="minorEastAsia" w:hAnsiTheme="minorHAnsi" w:cstheme="minorBidi"/>
+              <w:color w:val="auto"/>
+              <w:sz w:val="24"/>
+              <w:szCs w:val="24"/>
+            </w:rPr>
+          </w:pPr>
+          <w:hyperlink w:anchor="_Toc530159189" w:history="1">
+            <w:r>
+              <w:rPr>
+                <w:rStyle w:val="Hyperlink"/>
+                <w:sz w:val="24"/>
+                <w:szCs w:val="24"/>
+              </w:rPr>
+              <w:t>2.4</w:t>
+            </w:r>
+            <w:r>
+              <w:rPr>
+                <w:rFonts w:asciiTheme="minorHAnsi" w:eastAsiaTheme="minorEastAsia" w:hAnsiTheme="minorHAnsi" w:cstheme="minorBidi"/>
+                <w:color w:val="auto"/>
+                <w:sz w:val="24"/>
+                <w:szCs w:val="24"/>
+              </w:rPr>
+              <w:tab/>
+            </w:r>
+            <w:r>
+              <w:rPr>
+                <w:rStyle w:val="Hyperlink"/>
+                <w:sz w:val="24"/>
+                <w:szCs w:val="24"/>
+              </w:rPr>
+              <w:t>Requisitos Funcionais</w:t>
+            </w:r>
+            <w:r>
+              <w:rPr>
+                <w:webHidden/>
+                <w:sz w:val="24"/>
+                <w:szCs w:val="24"/>
+              </w:rPr>
+              <w:tab/>
+            </w:r>
+            <w:r>
+              <w:rPr>
+                <w:webHidden/>
+                <w:sz w:val="24"/>
+                <w:szCs w:val="24"/>
+              </w:rPr>
+              <w:fldChar w:fldCharType="begin"/>
+            </w:r>
+            <w:r>
+              <w:rPr>
+                <w:webHidden/>
+                <w:sz w:val="24"/>
+                <w:szCs w:val="24"/>
+              </w:rPr>
+              <w:instrText xml:space="preserve"> PAGEREF _Toc530159189 \h </w:instrText>
+            </w:r>
+            <w:r>
+              <w:rPr>
+                <w:webHidden/>
+                <w:sz w:val="24"/>
+                <w:szCs w:val="24"/>
+              </w:rPr>
+            </w:r>
+            <w:r>
+              <w:rPr>
+                <w:webHidden/>
+                <w:sz w:val="24"/>
+                <w:szCs w:val="24"/>
+              </w:rPr>
+              <w:fldChar w:fldCharType="separate"/>
+            </w:r>
+            <w:r>
+              <w:rPr>
+                <w:webHidden/>
+                <w:sz w:val="24"/>
+                <w:szCs w:val="24"/>
+              </w:rPr>
+              <w:t>21</w:t>
+            </w:r>
+            <w:r>
+              <w:rPr>
+                <w:webHidden/>
+                <w:sz w:val="24"/>
+                <w:szCs w:val="24"/>
               </w:rPr>
               <w:fldChar w:fldCharType="end"/>
             </w:r>
@@ -1267,29 +2080,44 @@
         <w:p>
           <w:pPr>
             <w:pStyle w:val="Sumrio3"/>
-            <w:tabs>
-              <w:tab w:val="left" w:pos="567"/>
-            </w:tabs>
-            <w:ind w:left="284" w:hanging="284"/>
             <w:rPr>
               <w:rFonts w:asciiTheme="minorHAnsi" w:eastAsiaTheme="minorEastAsia" w:hAnsiTheme="minorHAnsi" w:cstheme="minorBidi"/>
               <w:noProof/>
               <w:color w:val="auto"/>
-              <w:sz w:val="22"/>
+              <w:szCs w:val="24"/>
             </w:rPr>
           </w:pPr>
-          <w:hyperlink w:anchor="_Toc530156668" w:history="1">
+          <w:hyperlink w:anchor="_Toc530159190" w:history="1">
             <w:r>
               <w:rPr>
                 <w:rStyle w:val="Hyperlink"/>
                 <w:noProof/>
-              </w:rPr>
-              <w:t>1.3.1 Objetivo Geral</w:t>
+                <w:szCs w:val="24"/>
+              </w:rPr>
+              <w:t>2.4.1</w:t>
+            </w:r>
+            <w:r>
+              <w:rPr>
+                <w:rFonts w:asciiTheme="minorHAnsi" w:eastAsiaTheme="minorEastAsia" w:hAnsiTheme="minorHAnsi" w:cstheme="minorBidi"/>
+                <w:noProof/>
+                <w:color w:val="auto"/>
+                <w:szCs w:val="24"/>
+              </w:rPr>
+              <w:tab/>
+            </w:r>
+            <w:r>
+              <w:rPr>
+                <w:rStyle w:val="Hyperlink"/>
+                <w:noProof/>
+                <w:szCs w:val="24"/>
+              </w:rPr>
+              <w:t>Controle de Acesso</w:t>
             </w:r>
             <w:r>
               <w:rPr>
                 <w:noProof/>
                 <w:webHidden/>
+                <w:szCs w:val="24"/>
               </w:rPr>
               <w:tab/>
             </w:r>
@@ -1297,6 +2125,7 @@
               <w:rPr>
                 <w:noProof/>
                 <w:webHidden/>
+                <w:szCs w:val="24"/>
               </w:rPr>
               <w:fldChar w:fldCharType="begin"/>
             </w:r>
@@ -1304,19 +2133,22 @@
               <w:rPr>
                 <w:noProof/>
                 <w:webHidden/>
-              </w:rPr>
-              <w:instrText xml:space="preserve"> PAGEREF _Toc530156668 \h </w:instrText>
+                <w:szCs w:val="24"/>
+              </w:rPr>
+              <w:instrText xml:space="preserve"> PAGEREF _Toc530159190 \h </w:instrText>
             </w:r>
             <w:r>
               <w:rPr>
                 <w:noProof/>
                 <w:webHidden/>
+                <w:szCs w:val="24"/>
               </w:rPr>
             </w:r>
             <w:r>
               <w:rPr>
                 <w:noProof/>
                 <w:webHidden/>
+                <w:szCs w:val="24"/>
               </w:rPr>
               <w:fldChar w:fldCharType="separate"/>
             </w:r>
@@ -1324,13 +2156,15 @@
               <w:rPr>
                 <w:noProof/>
                 <w:webHidden/>
-              </w:rPr>
-              <w:t>9</w:t>
+                <w:szCs w:val="24"/>
+              </w:rPr>
+              <w:t>21</w:t>
             </w:r>
             <w:r>
               <w:rPr>
                 <w:noProof/>
                 <w:webHidden/>
+                <w:szCs w:val="24"/>
               </w:rPr>
               <w:fldChar w:fldCharType="end"/>
             </w:r>
@@ -1339,29 +2173,44 @@
         <w:p>
           <w:pPr>
             <w:pStyle w:val="Sumrio3"/>
-            <w:tabs>
-              <w:tab w:val="left" w:pos="567"/>
-            </w:tabs>
-            <w:ind w:left="284" w:hanging="284"/>
             <w:rPr>
               <w:rFonts w:asciiTheme="minorHAnsi" w:eastAsiaTheme="minorEastAsia" w:hAnsiTheme="minorHAnsi" w:cstheme="minorBidi"/>
               <w:noProof/>
               <w:color w:val="auto"/>
-              <w:sz w:val="22"/>
+              <w:szCs w:val="24"/>
             </w:rPr>
           </w:pPr>
-          <w:hyperlink w:anchor="_Toc530156669" w:history="1">
+          <w:hyperlink w:anchor="_Toc530159191" w:history="1">
             <w:r>
               <w:rPr>
                 <w:rStyle w:val="Hyperlink"/>
                 <w:noProof/>
-              </w:rPr>
-              <w:t>1.3.2 Objetivos Específicos</w:t>
+                <w:szCs w:val="24"/>
+              </w:rPr>
+              <w:t>2.4.2</w:t>
+            </w:r>
+            <w:r>
+              <w:rPr>
+                <w:rFonts w:asciiTheme="minorHAnsi" w:eastAsiaTheme="minorEastAsia" w:hAnsiTheme="minorHAnsi" w:cstheme="minorBidi"/>
+                <w:noProof/>
+                <w:color w:val="auto"/>
+                <w:szCs w:val="24"/>
+              </w:rPr>
+              <w:tab/>
+            </w:r>
+            <w:r>
+              <w:rPr>
+                <w:rStyle w:val="Hyperlink"/>
+                <w:noProof/>
+                <w:szCs w:val="24"/>
+              </w:rPr>
+              <w:t>Auditoria</w:t>
             </w:r>
             <w:r>
               <w:rPr>
                 <w:noProof/>
                 <w:webHidden/>
+                <w:szCs w:val="24"/>
               </w:rPr>
               <w:tab/>
             </w:r>
@@ -1369,6 +2218,7 @@
               <w:rPr>
                 <w:noProof/>
                 <w:webHidden/>
+                <w:szCs w:val="24"/>
               </w:rPr>
               <w:fldChar w:fldCharType="begin"/>
             </w:r>
@@ -1376,19 +2226,22 @@
               <w:rPr>
                 <w:noProof/>
                 <w:webHidden/>
-              </w:rPr>
-              <w:instrText xml:space="preserve"> PAGEREF _Toc530156669 \h </w:instrText>
+                <w:szCs w:val="24"/>
+              </w:rPr>
+              <w:instrText xml:space="preserve"> PAGEREF _Toc530159191 \h </w:instrText>
             </w:r>
             <w:r>
               <w:rPr>
                 <w:noProof/>
                 <w:webHidden/>
+                <w:szCs w:val="24"/>
               </w:rPr>
             </w:r>
             <w:r>
               <w:rPr>
                 <w:noProof/>
                 <w:webHidden/>
+                <w:szCs w:val="24"/>
               </w:rPr>
               <w:fldChar w:fldCharType="separate"/>
             </w:r>
@@ -1396,13 +2249,370 @@
               <w:rPr>
                 <w:noProof/>
                 <w:webHidden/>
-              </w:rPr>
-              <w:t>9</w:t>
+                <w:szCs w:val="24"/>
+              </w:rPr>
+              <w:t>21</w:t>
             </w:r>
             <w:r>
               <w:rPr>
                 <w:noProof/>
                 <w:webHidden/>
+                <w:szCs w:val="24"/>
+              </w:rPr>
+              <w:fldChar w:fldCharType="end"/>
+            </w:r>
+          </w:hyperlink>
+        </w:p>
+        <w:p>
+          <w:pPr>
+            <w:pStyle w:val="Sumrio3"/>
+            <w:rPr>
+              <w:rFonts w:asciiTheme="minorHAnsi" w:eastAsiaTheme="minorEastAsia" w:hAnsiTheme="minorHAnsi" w:cstheme="minorBidi"/>
+              <w:noProof/>
+              <w:color w:val="auto"/>
+              <w:szCs w:val="24"/>
+            </w:rPr>
+          </w:pPr>
+          <w:hyperlink w:anchor="_Toc530159192" w:history="1">
+            <w:r>
+              <w:rPr>
+                <w:rStyle w:val="Hyperlink"/>
+                <w:noProof/>
+                <w:szCs w:val="24"/>
+              </w:rPr>
+              <w:t>2.4.3</w:t>
+            </w:r>
+            <w:r>
+              <w:rPr>
+                <w:rFonts w:asciiTheme="minorHAnsi" w:eastAsiaTheme="minorEastAsia" w:hAnsiTheme="minorHAnsi" w:cstheme="minorBidi"/>
+                <w:noProof/>
+                <w:color w:val="auto"/>
+                <w:szCs w:val="24"/>
+              </w:rPr>
+              <w:tab/>
+            </w:r>
+            <w:r>
+              <w:rPr>
+                <w:rStyle w:val="Hyperlink"/>
+                <w:noProof/>
+                <w:szCs w:val="24"/>
+              </w:rPr>
+              <w:t>Matricular Alunos</w:t>
+            </w:r>
+            <w:r>
+              <w:rPr>
+                <w:noProof/>
+                <w:webHidden/>
+                <w:szCs w:val="24"/>
+              </w:rPr>
+              <w:tab/>
+            </w:r>
+            <w:r>
+              <w:rPr>
+                <w:noProof/>
+                <w:webHidden/>
+                <w:szCs w:val="24"/>
+              </w:rPr>
+              <w:fldChar w:fldCharType="begin"/>
+            </w:r>
+            <w:r>
+              <w:rPr>
+                <w:noProof/>
+                <w:webHidden/>
+                <w:szCs w:val="24"/>
+              </w:rPr>
+              <w:instrText xml:space="preserve"> PAGEREF _Toc530159192 \h </w:instrText>
+            </w:r>
+            <w:r>
+              <w:rPr>
+                <w:noProof/>
+                <w:webHidden/>
+                <w:szCs w:val="24"/>
+              </w:rPr>
+            </w:r>
+            <w:r>
+              <w:rPr>
+                <w:noProof/>
+                <w:webHidden/>
+                <w:szCs w:val="24"/>
+              </w:rPr>
+              <w:fldChar w:fldCharType="separate"/>
+            </w:r>
+            <w:r>
+              <w:rPr>
+                <w:noProof/>
+                <w:webHidden/>
+                <w:szCs w:val="24"/>
+              </w:rPr>
+              <w:t>21</w:t>
+            </w:r>
+            <w:r>
+              <w:rPr>
+                <w:noProof/>
+                <w:webHidden/>
+                <w:szCs w:val="24"/>
+              </w:rPr>
+              <w:fldChar w:fldCharType="end"/>
+            </w:r>
+          </w:hyperlink>
+        </w:p>
+        <w:p>
+          <w:pPr>
+            <w:pStyle w:val="Sumrio3"/>
+            <w:rPr>
+              <w:rFonts w:asciiTheme="minorHAnsi" w:eastAsiaTheme="minorEastAsia" w:hAnsiTheme="minorHAnsi" w:cstheme="minorBidi"/>
+              <w:noProof/>
+              <w:color w:val="auto"/>
+              <w:szCs w:val="24"/>
+            </w:rPr>
+          </w:pPr>
+          <w:hyperlink w:anchor="_Toc530159193" w:history="1">
+            <w:r>
+              <w:rPr>
+                <w:rStyle w:val="Hyperlink"/>
+                <w:noProof/>
+                <w:szCs w:val="24"/>
+              </w:rPr>
+              <w:t>2.4.4</w:t>
+            </w:r>
+            <w:r>
+              <w:rPr>
+                <w:rFonts w:asciiTheme="minorHAnsi" w:eastAsiaTheme="minorEastAsia" w:hAnsiTheme="minorHAnsi" w:cstheme="minorBidi"/>
+                <w:noProof/>
+                <w:color w:val="auto"/>
+                <w:szCs w:val="24"/>
+              </w:rPr>
+              <w:tab/>
+            </w:r>
+            <w:r>
+              <w:rPr>
+                <w:rStyle w:val="Hyperlink"/>
+                <w:noProof/>
+                <w:szCs w:val="24"/>
+              </w:rPr>
+              <w:t>Buscar alunos</w:t>
+            </w:r>
+            <w:r>
+              <w:rPr>
+                <w:noProof/>
+                <w:webHidden/>
+                <w:szCs w:val="24"/>
+              </w:rPr>
+              <w:tab/>
+            </w:r>
+            <w:r>
+              <w:rPr>
+                <w:noProof/>
+                <w:webHidden/>
+                <w:szCs w:val="24"/>
+              </w:rPr>
+              <w:fldChar w:fldCharType="begin"/>
+            </w:r>
+            <w:r>
+              <w:rPr>
+                <w:noProof/>
+                <w:webHidden/>
+                <w:szCs w:val="24"/>
+              </w:rPr>
+              <w:instrText xml:space="preserve"> PAGEREF _Toc530159193 \h </w:instrText>
+            </w:r>
+            <w:r>
+              <w:rPr>
+                <w:noProof/>
+                <w:webHidden/>
+                <w:szCs w:val="24"/>
+              </w:rPr>
+            </w:r>
+            <w:r>
+              <w:rPr>
+                <w:noProof/>
+                <w:webHidden/>
+                <w:szCs w:val="24"/>
+              </w:rPr>
+              <w:fldChar w:fldCharType="separate"/>
+            </w:r>
+            <w:r>
+              <w:rPr>
+                <w:noProof/>
+                <w:webHidden/>
+                <w:szCs w:val="24"/>
+              </w:rPr>
+              <w:t>22</w:t>
+            </w:r>
+            <w:r>
+              <w:rPr>
+                <w:noProof/>
+                <w:webHidden/>
+                <w:szCs w:val="24"/>
+              </w:rPr>
+              <w:fldChar w:fldCharType="end"/>
+            </w:r>
+          </w:hyperlink>
+        </w:p>
+        <w:p>
+          <w:pPr>
+            <w:pStyle w:val="Sumrio3"/>
+            <w:rPr>
+              <w:rFonts w:asciiTheme="minorHAnsi" w:eastAsiaTheme="minorEastAsia" w:hAnsiTheme="minorHAnsi" w:cstheme="minorBidi"/>
+              <w:noProof/>
+              <w:color w:val="auto"/>
+              <w:szCs w:val="24"/>
+            </w:rPr>
+          </w:pPr>
+          <w:hyperlink w:anchor="_Toc530159194" w:history="1">
+            <w:r>
+              <w:rPr>
+                <w:rStyle w:val="Hyperlink"/>
+                <w:noProof/>
+                <w:szCs w:val="24"/>
+              </w:rPr>
+              <w:t>2.4.5</w:t>
+            </w:r>
+            <w:r>
+              <w:rPr>
+                <w:rFonts w:asciiTheme="minorHAnsi" w:eastAsiaTheme="minorEastAsia" w:hAnsiTheme="minorHAnsi" w:cstheme="minorBidi"/>
+                <w:noProof/>
+                <w:color w:val="auto"/>
+                <w:szCs w:val="24"/>
+              </w:rPr>
+              <w:tab/>
+            </w:r>
+            <w:r>
+              <w:rPr>
+                <w:rStyle w:val="Hyperlink"/>
+                <w:noProof/>
+                <w:szCs w:val="24"/>
+              </w:rPr>
+              <w:t>Solicitar Documentos</w:t>
+            </w:r>
+            <w:r>
+              <w:rPr>
+                <w:noProof/>
+                <w:webHidden/>
+                <w:szCs w:val="24"/>
+              </w:rPr>
+              <w:tab/>
+            </w:r>
+            <w:r>
+              <w:rPr>
+                <w:noProof/>
+                <w:webHidden/>
+                <w:szCs w:val="24"/>
+              </w:rPr>
+              <w:fldChar w:fldCharType="begin"/>
+            </w:r>
+            <w:r>
+              <w:rPr>
+                <w:noProof/>
+                <w:webHidden/>
+                <w:szCs w:val="24"/>
+              </w:rPr>
+              <w:instrText xml:space="preserve"> PAGEREF _Toc530159194 \h </w:instrText>
+            </w:r>
+            <w:r>
+              <w:rPr>
+                <w:noProof/>
+                <w:webHidden/>
+                <w:szCs w:val="24"/>
+              </w:rPr>
+            </w:r>
+            <w:r>
+              <w:rPr>
+                <w:noProof/>
+                <w:webHidden/>
+                <w:szCs w:val="24"/>
+              </w:rPr>
+              <w:fldChar w:fldCharType="separate"/>
+            </w:r>
+            <w:r>
+              <w:rPr>
+                <w:noProof/>
+                <w:webHidden/>
+                <w:szCs w:val="24"/>
+              </w:rPr>
+              <w:t>23</w:t>
+            </w:r>
+            <w:r>
+              <w:rPr>
+                <w:noProof/>
+                <w:webHidden/>
+                <w:szCs w:val="24"/>
+              </w:rPr>
+              <w:fldChar w:fldCharType="end"/>
+            </w:r>
+          </w:hyperlink>
+        </w:p>
+        <w:p>
+          <w:pPr>
+            <w:pStyle w:val="Sumrio3"/>
+            <w:rPr>
+              <w:rFonts w:asciiTheme="minorHAnsi" w:eastAsiaTheme="minorEastAsia" w:hAnsiTheme="minorHAnsi" w:cstheme="minorBidi"/>
+              <w:noProof/>
+              <w:color w:val="auto"/>
+              <w:szCs w:val="24"/>
+            </w:rPr>
+          </w:pPr>
+          <w:hyperlink w:anchor="_Toc530159195" w:history="1">
+            <w:r>
+              <w:rPr>
+                <w:rStyle w:val="Hyperlink"/>
+                <w:noProof/>
+                <w:szCs w:val="24"/>
+              </w:rPr>
+              <w:t>2.4.6</w:t>
+            </w:r>
+            <w:r>
+              <w:rPr>
+                <w:noProof/>
+                <w:webHidden/>
+                <w:szCs w:val="24"/>
+              </w:rPr>
+              <w:tab/>
+            </w:r>
+            <w:r>
+              <w:rPr>
+                <w:noProof/>
+                <w:webHidden/>
+                <w:szCs w:val="24"/>
+              </w:rPr>
+              <w:fldChar w:fldCharType="begin"/>
+            </w:r>
+            <w:r>
+              <w:rPr>
+                <w:noProof/>
+                <w:webHidden/>
+                <w:szCs w:val="24"/>
+              </w:rPr>
+              <w:instrText xml:space="preserve"> PAGEREF _Toc530159195 \h </w:instrText>
+            </w:r>
+            <w:r>
+              <w:rPr>
+                <w:noProof/>
+                <w:webHidden/>
+                <w:szCs w:val="24"/>
+              </w:rPr>
+            </w:r>
+            <w:r>
+              <w:rPr>
+                <w:noProof/>
+                <w:webHidden/>
+                <w:szCs w:val="24"/>
+              </w:rPr>
+              <w:fldChar w:fldCharType="separate"/>
+            </w:r>
+            <w:r>
+              <w:rPr>
+                <w:noProof/>
+                <w:webHidden/>
+                <w:szCs w:val="24"/>
+              </w:rPr>
+              <w:t>24</w:t>
+            </w:r>
+            <w:r>
+              <w:rPr>
+                <w:noProof/>
+                <w:webHidden/>
+                <w:szCs w:val="24"/>
               </w:rPr>
               <w:fldChar w:fldCharType="end"/>
             </w:r>
@@ -1411,32 +2621,31 @@
         <w:p>
           <w:pPr>
             <w:pStyle w:val="Sumrio1"/>
-            <w:tabs>
-              <w:tab w:val="left" w:pos="567"/>
-              <w:tab w:val="left" w:pos="660"/>
-            </w:tabs>
-            <w:ind w:left="284" w:hanging="284"/>
             <w:rPr>
               <w:rFonts w:asciiTheme="minorHAnsi" w:eastAsiaTheme="minorEastAsia" w:hAnsiTheme="minorHAnsi" w:cstheme="minorBidi"/>
               <w:noProof/>
               <w:color w:val="auto"/>
-              <w:sz w:val="22"/>
+              <w:sz w:val="24"/>
+              <w:szCs w:val="24"/>
             </w:rPr>
           </w:pPr>
-          <w:hyperlink w:anchor="_Toc530156670" w:history="1">
+          <w:hyperlink w:anchor="_Toc530159196" w:history="1">
             <w:r>
               <w:rPr>
                 <w:rStyle w:val="Hyperlink"/>
                 <w:noProof/>
-              </w:rPr>
-              <w:t>2</w:t>
+                <w:sz w:val="24"/>
+                <w:szCs w:val="24"/>
+              </w:rPr>
+              <w:t>3</w:t>
             </w:r>
             <w:r>
               <w:rPr>
                 <w:rFonts w:asciiTheme="minorHAnsi" w:eastAsiaTheme="minorEastAsia" w:hAnsiTheme="minorHAnsi" w:cstheme="minorBidi"/>
                 <w:noProof/>
                 <w:color w:val="auto"/>
-                <w:sz w:val="22"/>
+                <w:sz w:val="24"/>
+                <w:szCs w:val="24"/>
               </w:rPr>
               <w:tab/>
             </w:r>
@@ -1444,13 +2653,17 @@
               <w:rPr>
                 <w:rStyle w:val="Hyperlink"/>
                 <w:noProof/>
-              </w:rPr>
-              <w:t>Levantamento de Requisitos</w:t>
+                <w:sz w:val="24"/>
+                <w:szCs w:val="24"/>
+              </w:rPr>
+              <w:t>PROCEDIMENTOS METODOLÓGICOS</w:t>
             </w:r>
             <w:r>
               <w:rPr>
                 <w:noProof/>
                 <w:webHidden/>
+                <w:sz w:val="24"/>
+                <w:szCs w:val="24"/>
               </w:rPr>
               <w:tab/>
             </w:r>
@@ -1458,6 +2671,8 @@
               <w:rPr>
                 <w:noProof/>
                 <w:webHidden/>
+                <w:sz w:val="24"/>
+                <w:szCs w:val="24"/>
               </w:rPr>
               <w:fldChar w:fldCharType="begin"/>
             </w:r>
@@ -1465,19 +2680,25 @@
               <w:rPr>
                 <w:noProof/>
                 <w:webHidden/>
-              </w:rPr>
-              <w:instrText xml:space="preserve"> PAGEREF _Toc530156670 \h </w:instrText>
+                <w:sz w:val="24"/>
+                <w:szCs w:val="24"/>
+              </w:rPr>
+              <w:instrText xml:space="preserve"> PAGEREF _Toc530159196 \h </w:instrText>
             </w:r>
             <w:r>
               <w:rPr>
                 <w:noProof/>
                 <w:webHidden/>
+                <w:sz w:val="24"/>
+                <w:szCs w:val="24"/>
               </w:rPr>
             </w:r>
             <w:r>
               <w:rPr>
                 <w:noProof/>
                 <w:webHidden/>
+                <w:sz w:val="24"/>
+                <w:szCs w:val="24"/>
               </w:rPr>
               <w:fldChar w:fldCharType="separate"/>
             </w:r>
@@ -1485,841 +2706,17 @@
               <w:rPr>
                 <w:noProof/>
                 <w:webHidden/>
-              </w:rPr>
-              <w:t>10</w:t>
+                <w:sz w:val="24"/>
+                <w:szCs w:val="24"/>
+              </w:rPr>
+              <w:t>24</w:t>
             </w:r>
             <w:r>
               <w:rPr>
                 <w:noProof/>
                 <w:webHidden/>
-              </w:rPr>
-              <w:fldChar w:fldCharType="end"/>
-            </w:r>
-          </w:hyperlink>
-        </w:p>
-        <w:p>
-          <w:pPr>
-            <w:pStyle w:val="Sumrio2"/>
-            <w:tabs>
-              <w:tab w:val="left" w:pos="567"/>
-            </w:tabs>
-            <w:ind w:left="284" w:hanging="284"/>
-            <w:rPr>
-              <w:rFonts w:asciiTheme="minorHAnsi" w:eastAsiaTheme="minorEastAsia" w:hAnsiTheme="minorHAnsi" w:cstheme="minorBidi"/>
-              <w:color w:val="auto"/>
-              <w:sz w:val="22"/>
-              <w:szCs w:val="22"/>
-            </w:rPr>
-          </w:pPr>
-          <w:hyperlink w:anchor="_Toc530156671" w:history="1">
-            <w:r>
-              <w:rPr>
-                <w:rStyle w:val="Hyperlink"/>
-              </w:rPr>
-              <w:t>2.1</w:t>
-            </w:r>
-            <w:r>
-              <w:rPr>
-                <w:rFonts w:asciiTheme="minorHAnsi" w:eastAsiaTheme="minorEastAsia" w:hAnsiTheme="minorHAnsi" w:cstheme="minorBidi"/>
-                <w:color w:val="auto"/>
-                <w:sz w:val="22"/>
-                <w:szCs w:val="22"/>
-              </w:rPr>
-              <w:tab/>
-            </w:r>
-            <w:r>
-              <w:rPr>
-                <w:rStyle w:val="Hyperlink"/>
-              </w:rPr>
-              <w:t>Regras de Negócio</w:t>
-            </w:r>
-            <w:r>
-              <w:rPr>
-                <w:webHidden/>
-              </w:rPr>
-              <w:tab/>
-            </w:r>
-            <w:r>
-              <w:rPr>
-                <w:webHidden/>
-              </w:rPr>
-              <w:fldChar w:fldCharType="begin"/>
-            </w:r>
-            <w:r>
-              <w:rPr>
-                <w:webHidden/>
-              </w:rPr>
-              <w:instrText xml:space="preserve"> PAGEREF _Toc530156671 \h </w:instrText>
-            </w:r>
-            <w:r>
-              <w:rPr>
-                <w:webHidden/>
-              </w:rPr>
-            </w:r>
-            <w:r>
-              <w:rPr>
-                <w:webHidden/>
-              </w:rPr>
-              <w:fldChar w:fldCharType="separate"/>
-            </w:r>
-            <w:r>
-              <w:rPr>
-                <w:webHidden/>
-              </w:rPr>
-              <w:t>10</w:t>
-            </w:r>
-            <w:r>
-              <w:rPr>
-                <w:webHidden/>
-              </w:rPr>
-              <w:fldChar w:fldCharType="end"/>
-            </w:r>
-          </w:hyperlink>
-        </w:p>
-        <w:p>
-          <w:pPr>
-            <w:pStyle w:val="Sumrio3"/>
-            <w:tabs>
-              <w:tab w:val="left" w:pos="567"/>
-            </w:tabs>
-            <w:ind w:left="284" w:hanging="284"/>
-            <w:rPr>
-              <w:rFonts w:asciiTheme="minorHAnsi" w:eastAsiaTheme="minorEastAsia" w:hAnsiTheme="minorHAnsi" w:cstheme="minorBidi"/>
-              <w:noProof/>
-              <w:color w:val="auto"/>
-              <w:sz w:val="22"/>
-            </w:rPr>
-          </w:pPr>
-          <w:hyperlink w:anchor="_Toc530156672" w:history="1">
-            <w:r>
-              <w:rPr>
-                <w:rStyle w:val="Hyperlink"/>
-                <w:noProof/>
-              </w:rPr>
-              <w:t>2.1.1</w:t>
-            </w:r>
-            <w:r>
-              <w:rPr>
-                <w:rFonts w:asciiTheme="minorHAnsi" w:eastAsiaTheme="minorEastAsia" w:hAnsiTheme="minorHAnsi" w:cstheme="minorBidi"/>
-                <w:noProof/>
-                <w:color w:val="auto"/>
-                <w:sz w:val="22"/>
-              </w:rPr>
-              <w:tab/>
-            </w:r>
-            <w:r>
-              <w:rPr>
-                <w:rStyle w:val="Hyperlink"/>
-                <w:noProof/>
-              </w:rPr>
-              <w:t>Estrutura de Ensino</w:t>
-            </w:r>
-            <w:r>
-              <w:rPr>
-                <w:noProof/>
-                <w:webHidden/>
-              </w:rPr>
-              <w:tab/>
-            </w:r>
-            <w:r>
-              <w:rPr>
-                <w:noProof/>
-                <w:webHidden/>
-              </w:rPr>
-              <w:fldChar w:fldCharType="begin"/>
-            </w:r>
-            <w:r>
-              <w:rPr>
-                <w:noProof/>
-                <w:webHidden/>
-              </w:rPr>
-              <w:instrText xml:space="preserve"> PAGEREF _Toc530156672 \h </w:instrText>
-            </w:r>
-            <w:r>
-              <w:rPr>
-                <w:noProof/>
-                <w:webHidden/>
-              </w:rPr>
-            </w:r>
-            <w:r>
-              <w:rPr>
-                <w:noProof/>
-                <w:webHidden/>
-              </w:rPr>
-              <w:fldChar w:fldCharType="separate"/>
-            </w:r>
-            <w:r>
-              <w:rPr>
-                <w:noProof/>
-                <w:webHidden/>
-              </w:rPr>
-              <w:t>10</w:t>
-            </w:r>
-            <w:r>
-              <w:rPr>
-                <w:noProof/>
-                <w:webHidden/>
-              </w:rPr>
-              <w:fldChar w:fldCharType="end"/>
-            </w:r>
-          </w:hyperlink>
-        </w:p>
-        <w:p>
-          <w:pPr>
-            <w:pStyle w:val="Sumrio2"/>
-            <w:tabs>
-              <w:tab w:val="left" w:pos="567"/>
-            </w:tabs>
-            <w:ind w:left="284" w:hanging="284"/>
-            <w:rPr>
-              <w:rFonts w:asciiTheme="minorHAnsi" w:eastAsiaTheme="minorEastAsia" w:hAnsiTheme="minorHAnsi" w:cstheme="minorBidi"/>
-              <w:color w:val="auto"/>
-              <w:sz w:val="22"/>
-              <w:szCs w:val="22"/>
-            </w:rPr>
-          </w:pPr>
-          <w:hyperlink w:anchor="_Toc530156673" w:history="1">
-            <w:r>
-              <w:rPr>
-                <w:rStyle w:val="Hyperlink"/>
-              </w:rPr>
-              <w:t>2.2</w:t>
-            </w:r>
-            <w:r>
-              <w:rPr>
-                <w:rFonts w:asciiTheme="minorHAnsi" w:eastAsiaTheme="minorEastAsia" w:hAnsiTheme="minorHAnsi" w:cstheme="minorBidi"/>
-                <w:color w:val="auto"/>
-                <w:sz w:val="22"/>
-                <w:szCs w:val="22"/>
-              </w:rPr>
-              <w:tab/>
-            </w:r>
-            <w:r>
-              <w:rPr>
-                <w:rStyle w:val="Hyperlink"/>
-              </w:rPr>
-              <w:t>Pesquisa de campo</w:t>
-            </w:r>
-            <w:r>
-              <w:rPr>
-                <w:webHidden/>
-              </w:rPr>
-              <w:tab/>
-            </w:r>
-            <w:r>
-              <w:rPr>
-                <w:webHidden/>
-              </w:rPr>
-              <w:fldChar w:fldCharType="begin"/>
-            </w:r>
-            <w:r>
-              <w:rPr>
-                <w:webHidden/>
-              </w:rPr>
-              <w:instrText xml:space="preserve"> PAGEREF _Toc530156673 \h </w:instrText>
-            </w:r>
-            <w:r>
-              <w:rPr>
-                <w:webHidden/>
-              </w:rPr>
-            </w:r>
-            <w:r>
-              <w:rPr>
-                <w:webHidden/>
-              </w:rPr>
-              <w:fldChar w:fldCharType="separate"/>
-            </w:r>
-            <w:r>
-              <w:rPr>
-                <w:webHidden/>
-              </w:rPr>
-              <w:t>13</w:t>
-            </w:r>
-            <w:r>
-              <w:rPr>
-                <w:webHidden/>
-              </w:rPr>
-              <w:fldChar w:fldCharType="end"/>
-            </w:r>
-          </w:hyperlink>
-        </w:p>
-        <w:p>
-          <w:pPr>
-            <w:pStyle w:val="Sumrio2"/>
-            <w:tabs>
-              <w:tab w:val="left" w:pos="567"/>
-            </w:tabs>
-            <w:ind w:left="284" w:hanging="284"/>
-            <w:rPr>
-              <w:rFonts w:asciiTheme="minorHAnsi" w:eastAsiaTheme="minorEastAsia" w:hAnsiTheme="minorHAnsi" w:cstheme="minorBidi"/>
-              <w:color w:val="auto"/>
-              <w:sz w:val="22"/>
-              <w:szCs w:val="22"/>
-            </w:rPr>
-          </w:pPr>
-          <w:hyperlink w:anchor="_Toc530156674" w:history="1">
-            <w:r>
-              <w:rPr>
-                <w:rStyle w:val="Hyperlink"/>
-              </w:rPr>
-              <w:t>2.3</w:t>
-            </w:r>
-            <w:r>
-              <w:rPr>
-                <w:rFonts w:asciiTheme="minorHAnsi" w:eastAsiaTheme="minorEastAsia" w:hAnsiTheme="minorHAnsi" w:cstheme="minorBidi"/>
-                <w:color w:val="auto"/>
-                <w:sz w:val="22"/>
-                <w:szCs w:val="22"/>
-              </w:rPr>
-              <w:tab/>
-            </w:r>
-            <w:r>
-              <w:rPr>
-                <w:rStyle w:val="Hyperlink"/>
-              </w:rPr>
-              <w:t>Modelagem de Processos</w:t>
-            </w:r>
-            <w:r>
-              <w:rPr>
-                <w:webHidden/>
-              </w:rPr>
-              <w:tab/>
-            </w:r>
-            <w:r>
-              <w:rPr>
-                <w:webHidden/>
-              </w:rPr>
-              <w:fldChar w:fldCharType="begin"/>
-            </w:r>
-            <w:r>
-              <w:rPr>
-                <w:webHidden/>
-              </w:rPr>
-              <w:instrText xml:space="preserve"> PAGEREF _Toc530156674 \h </w:instrText>
-            </w:r>
-            <w:r>
-              <w:rPr>
-                <w:webHidden/>
-              </w:rPr>
-            </w:r>
-            <w:r>
-              <w:rPr>
-                <w:webHidden/>
-              </w:rPr>
-              <w:fldChar w:fldCharType="separate"/>
-            </w:r>
-            <w:r>
-              <w:rPr>
-                <w:webHidden/>
-              </w:rPr>
-              <w:t>14</w:t>
-            </w:r>
-            <w:r>
-              <w:rPr>
-                <w:webHidden/>
-              </w:rPr>
-              <w:fldChar w:fldCharType="end"/>
-            </w:r>
-          </w:hyperlink>
-        </w:p>
-        <w:p>
-          <w:pPr>
-            <w:pStyle w:val="Sumrio2"/>
-            <w:tabs>
-              <w:tab w:val="left" w:pos="567"/>
-            </w:tabs>
-            <w:ind w:left="284" w:hanging="284"/>
-            <w:rPr>
-              <w:rFonts w:asciiTheme="minorHAnsi" w:eastAsiaTheme="minorEastAsia" w:hAnsiTheme="minorHAnsi" w:cstheme="minorBidi"/>
-              <w:color w:val="auto"/>
-              <w:sz w:val="22"/>
-              <w:szCs w:val="22"/>
-            </w:rPr>
-          </w:pPr>
-          <w:hyperlink w:anchor="_Toc530156675" w:history="1">
-            <w:r>
-              <w:rPr>
-                <w:rStyle w:val="Hyperlink"/>
-              </w:rPr>
-              <w:t>2.4</w:t>
-            </w:r>
-            <w:r>
-              <w:rPr>
-                <w:rFonts w:asciiTheme="minorHAnsi" w:eastAsiaTheme="minorEastAsia" w:hAnsiTheme="minorHAnsi" w:cstheme="minorBidi"/>
-                <w:color w:val="auto"/>
-                <w:sz w:val="22"/>
-                <w:szCs w:val="22"/>
-              </w:rPr>
-              <w:tab/>
-            </w:r>
-            <w:r>
-              <w:rPr>
-                <w:rStyle w:val="Hyperlink"/>
-              </w:rPr>
-              <w:t>Requisitos Funcionais</w:t>
-            </w:r>
-            <w:r>
-              <w:rPr>
-                <w:webHidden/>
-              </w:rPr>
-              <w:tab/>
-            </w:r>
-            <w:r>
-              <w:rPr>
-                <w:webHidden/>
-              </w:rPr>
-              <w:fldChar w:fldCharType="begin"/>
-            </w:r>
-            <w:r>
-              <w:rPr>
-                <w:webHidden/>
-              </w:rPr>
-              <w:instrText xml:space="preserve"> PAGEREF _Toc530156675 \h </w:instrText>
-            </w:r>
-            <w:r>
-              <w:rPr>
-                <w:webHidden/>
-              </w:rPr>
-            </w:r>
-            <w:r>
-              <w:rPr>
-                <w:webHidden/>
-              </w:rPr>
-              <w:fldChar w:fldCharType="separate"/>
-            </w:r>
-            <w:r>
-              <w:rPr>
-                <w:webHidden/>
-              </w:rPr>
-              <w:t>21</w:t>
-            </w:r>
-            <w:r>
-              <w:rPr>
-                <w:webHidden/>
-              </w:rPr>
-              <w:fldChar w:fldCharType="end"/>
-            </w:r>
-          </w:hyperlink>
-        </w:p>
-        <w:p>
-          <w:pPr>
-            <w:pStyle w:val="Sumrio3"/>
-            <w:tabs>
-              <w:tab w:val="left" w:pos="567"/>
-            </w:tabs>
-            <w:ind w:left="284" w:hanging="284"/>
-            <w:rPr>
-              <w:rFonts w:asciiTheme="minorHAnsi" w:eastAsiaTheme="minorEastAsia" w:hAnsiTheme="minorHAnsi" w:cstheme="minorBidi"/>
-              <w:noProof/>
-              <w:color w:val="auto"/>
-              <w:sz w:val="22"/>
-            </w:rPr>
-          </w:pPr>
-          <w:hyperlink w:anchor="_Toc530156676" w:history="1">
-            <w:r>
-              <w:rPr>
-                <w:rStyle w:val="Hyperlink"/>
-                <w:noProof/>
-              </w:rPr>
-              <w:t>2.4.1</w:t>
-            </w:r>
-            <w:r>
-              <w:rPr>
-                <w:rFonts w:asciiTheme="minorHAnsi" w:eastAsiaTheme="minorEastAsia" w:hAnsiTheme="minorHAnsi" w:cstheme="minorBidi"/>
-                <w:noProof/>
-                <w:color w:val="auto"/>
-                <w:sz w:val="22"/>
-              </w:rPr>
-              <w:tab/>
-            </w:r>
-            <w:r>
-              <w:rPr>
-                <w:rStyle w:val="Hyperlink"/>
-                <w:noProof/>
-              </w:rPr>
-              <w:t>Controle de Acesso</w:t>
-            </w:r>
-            <w:r>
-              <w:rPr>
-                <w:noProof/>
-                <w:webHidden/>
-              </w:rPr>
-              <w:tab/>
-            </w:r>
-            <w:r>
-              <w:rPr>
-                <w:noProof/>
-                <w:webHidden/>
-              </w:rPr>
-              <w:fldChar w:fldCharType="begin"/>
-            </w:r>
-            <w:r>
-              <w:rPr>
-                <w:noProof/>
-                <w:webHidden/>
-              </w:rPr>
-              <w:instrText xml:space="preserve"> PAGEREF _Toc530156676 \h </w:instrText>
-            </w:r>
-            <w:r>
-              <w:rPr>
-                <w:noProof/>
-                <w:webHidden/>
-              </w:rPr>
-            </w:r>
-            <w:r>
-              <w:rPr>
-                <w:noProof/>
-                <w:webHidden/>
-              </w:rPr>
-              <w:fldChar w:fldCharType="separate"/>
-            </w:r>
-            <w:r>
-              <w:rPr>
-                <w:noProof/>
-                <w:webHidden/>
-              </w:rPr>
-              <w:t>21</w:t>
-            </w:r>
-            <w:r>
-              <w:rPr>
-                <w:noProof/>
-                <w:webHidden/>
-              </w:rPr>
-              <w:fldChar w:fldCharType="end"/>
-            </w:r>
-          </w:hyperlink>
-        </w:p>
-        <w:p>
-          <w:pPr>
-            <w:pStyle w:val="Sumrio3"/>
-            <w:tabs>
-              <w:tab w:val="left" w:pos="567"/>
-            </w:tabs>
-            <w:ind w:left="284" w:hanging="284"/>
-            <w:rPr>
-              <w:rFonts w:asciiTheme="minorHAnsi" w:eastAsiaTheme="minorEastAsia" w:hAnsiTheme="minorHAnsi" w:cstheme="minorBidi"/>
-              <w:noProof/>
-              <w:color w:val="auto"/>
-              <w:sz w:val="22"/>
-            </w:rPr>
-          </w:pPr>
-          <w:hyperlink w:anchor="_Toc530156677" w:history="1">
-            <w:r>
-              <w:rPr>
-                <w:rStyle w:val="Hyperlink"/>
-                <w:noProof/>
-              </w:rPr>
-              <w:t>2.4.2</w:t>
-            </w:r>
-            <w:r>
-              <w:rPr>
-                <w:rFonts w:asciiTheme="minorHAnsi" w:eastAsiaTheme="minorEastAsia" w:hAnsiTheme="minorHAnsi" w:cstheme="minorBidi"/>
-                <w:noProof/>
-                <w:color w:val="auto"/>
-                <w:sz w:val="22"/>
-              </w:rPr>
-              <w:tab/>
-            </w:r>
-            <w:r>
-              <w:rPr>
-                <w:rStyle w:val="Hyperlink"/>
-                <w:noProof/>
-              </w:rPr>
-              <w:t>Auditoria</w:t>
-            </w:r>
-            <w:r>
-              <w:rPr>
-                <w:noProof/>
-                <w:webHidden/>
-              </w:rPr>
-              <w:tab/>
-            </w:r>
-            <w:r>
-              <w:rPr>
-                <w:noProof/>
-                <w:webHidden/>
-              </w:rPr>
-              <w:fldChar w:fldCharType="begin"/>
-            </w:r>
-            <w:r>
-              <w:rPr>
-                <w:noProof/>
-                <w:webHidden/>
-              </w:rPr>
-              <w:instrText xml:space="preserve"> PAGEREF _Toc530156677 \h </w:instrText>
-            </w:r>
-            <w:r>
-              <w:rPr>
-                <w:noProof/>
-                <w:webHidden/>
-              </w:rPr>
-            </w:r>
-            <w:r>
-              <w:rPr>
-                <w:noProof/>
-                <w:webHidden/>
-              </w:rPr>
-              <w:fldChar w:fldCharType="separate"/>
-            </w:r>
-            <w:r>
-              <w:rPr>
-                <w:noProof/>
-                <w:webHidden/>
-              </w:rPr>
-              <w:t>21</w:t>
-            </w:r>
-            <w:r>
-              <w:rPr>
-                <w:noProof/>
-                <w:webHidden/>
-              </w:rPr>
-              <w:fldChar w:fldCharType="end"/>
-            </w:r>
-          </w:hyperlink>
-        </w:p>
-        <w:p>
-          <w:pPr>
-            <w:pStyle w:val="Sumrio3"/>
-            <w:tabs>
-              <w:tab w:val="left" w:pos="567"/>
-            </w:tabs>
-            <w:ind w:left="284" w:hanging="284"/>
-            <w:rPr>
-              <w:rFonts w:asciiTheme="minorHAnsi" w:eastAsiaTheme="minorEastAsia" w:hAnsiTheme="minorHAnsi" w:cstheme="minorBidi"/>
-              <w:noProof/>
-              <w:color w:val="auto"/>
-              <w:sz w:val="22"/>
-            </w:rPr>
-          </w:pPr>
-          <w:hyperlink w:anchor="_Toc530156678" w:history="1">
-            <w:r>
-              <w:rPr>
-                <w:rStyle w:val="Hyperlink"/>
-                <w:noProof/>
-              </w:rPr>
-              <w:t>2.4.3</w:t>
-            </w:r>
-            <w:r>
-              <w:rPr>
-                <w:rFonts w:asciiTheme="minorHAnsi" w:eastAsiaTheme="minorEastAsia" w:hAnsiTheme="minorHAnsi" w:cstheme="minorBidi"/>
-                <w:noProof/>
-                <w:color w:val="auto"/>
-                <w:sz w:val="22"/>
-              </w:rPr>
-              <w:tab/>
-            </w:r>
-            <w:r>
-              <w:rPr>
-                <w:rStyle w:val="Hyperlink"/>
-                <w:noProof/>
-              </w:rPr>
-              <w:t>Matricular Alunos</w:t>
-            </w:r>
-            <w:r>
-              <w:rPr>
-                <w:noProof/>
-                <w:webHidden/>
-              </w:rPr>
-              <w:tab/>
-            </w:r>
-            <w:r>
-              <w:rPr>
-                <w:noProof/>
-                <w:webHidden/>
-              </w:rPr>
-              <w:fldChar w:fldCharType="begin"/>
-            </w:r>
-            <w:r>
-              <w:rPr>
-                <w:noProof/>
-                <w:webHidden/>
-              </w:rPr>
-              <w:instrText xml:space="preserve"> PAGEREF _Toc530156678 \h </w:instrText>
-            </w:r>
-            <w:r>
-              <w:rPr>
-                <w:noProof/>
-                <w:webHidden/>
-              </w:rPr>
-            </w:r>
-            <w:r>
-              <w:rPr>
-                <w:noProof/>
-                <w:webHidden/>
-              </w:rPr>
-              <w:fldChar w:fldCharType="separate"/>
-            </w:r>
-            <w:r>
-              <w:rPr>
-                <w:noProof/>
-                <w:webHidden/>
-              </w:rPr>
-              <w:t>21</w:t>
-            </w:r>
-            <w:r>
-              <w:rPr>
-                <w:noProof/>
-                <w:webHidden/>
-              </w:rPr>
-              <w:fldChar w:fldCharType="end"/>
-            </w:r>
-          </w:hyperlink>
-        </w:p>
-        <w:p>
-          <w:pPr>
-            <w:pStyle w:val="Sumrio3"/>
-            <w:tabs>
-              <w:tab w:val="left" w:pos="567"/>
-            </w:tabs>
-            <w:ind w:left="284" w:hanging="284"/>
-            <w:rPr>
-              <w:rFonts w:asciiTheme="minorHAnsi" w:eastAsiaTheme="minorEastAsia" w:hAnsiTheme="minorHAnsi" w:cstheme="minorBidi"/>
-              <w:noProof/>
-              <w:color w:val="auto"/>
-              <w:sz w:val="22"/>
-            </w:rPr>
-          </w:pPr>
-          <w:hyperlink w:anchor="_Toc530156679" w:history="1">
-            <w:r>
-              <w:rPr>
-                <w:rStyle w:val="Hyperlink"/>
-                <w:noProof/>
-              </w:rPr>
-              <w:t>2.4.4</w:t>
-            </w:r>
-            <w:r>
-              <w:rPr>
-                <w:rFonts w:asciiTheme="minorHAnsi" w:eastAsiaTheme="minorEastAsia" w:hAnsiTheme="minorHAnsi" w:cstheme="minorBidi"/>
-                <w:noProof/>
-                <w:color w:val="auto"/>
-                <w:sz w:val="22"/>
-              </w:rPr>
-              <w:tab/>
-            </w:r>
-            <w:r>
-              <w:rPr>
-                <w:rStyle w:val="Hyperlink"/>
-                <w:noProof/>
-              </w:rPr>
-              <w:t>Buscar alunos</w:t>
-            </w:r>
-            <w:r>
-              <w:rPr>
-                <w:noProof/>
-                <w:webHidden/>
-              </w:rPr>
-              <w:tab/>
-            </w:r>
-            <w:r>
-              <w:rPr>
-                <w:noProof/>
-                <w:webHidden/>
-              </w:rPr>
-              <w:fldChar w:fldCharType="begin"/>
-            </w:r>
-            <w:r>
-              <w:rPr>
-                <w:noProof/>
-                <w:webHidden/>
-              </w:rPr>
-              <w:instrText xml:space="preserve"> PAGEREF _Toc530156679 \h </w:instrText>
-            </w:r>
-            <w:r>
-              <w:rPr>
-                <w:noProof/>
-                <w:webHidden/>
-              </w:rPr>
-            </w:r>
-            <w:r>
-              <w:rPr>
-                <w:noProof/>
-                <w:webHidden/>
-              </w:rPr>
-              <w:fldChar w:fldCharType="separate"/>
-            </w:r>
-            <w:r>
-              <w:rPr>
-                <w:noProof/>
-                <w:webHidden/>
-              </w:rPr>
-              <w:t>22</w:t>
-            </w:r>
-            <w:r>
-              <w:rPr>
-                <w:noProof/>
-                <w:webHidden/>
-              </w:rPr>
-              <w:fldChar w:fldCharType="end"/>
-            </w:r>
-          </w:hyperlink>
-        </w:p>
-        <w:p>
-          <w:pPr>
-            <w:pStyle w:val="Sumrio3"/>
-            <w:tabs>
-              <w:tab w:val="left" w:pos="567"/>
-            </w:tabs>
-            <w:ind w:left="284" w:hanging="284"/>
-            <w:rPr>
-              <w:rFonts w:asciiTheme="minorHAnsi" w:eastAsiaTheme="minorEastAsia" w:hAnsiTheme="minorHAnsi" w:cstheme="minorBidi"/>
-              <w:noProof/>
-              <w:color w:val="auto"/>
-              <w:sz w:val="22"/>
-            </w:rPr>
-          </w:pPr>
-          <w:hyperlink w:anchor="_Toc530156680" w:history="1">
-            <w:r>
-              <w:rPr>
-                <w:rStyle w:val="Hyperlink"/>
-                <w:noProof/>
-              </w:rPr>
-              <w:t>2.4.5</w:t>
-            </w:r>
-            <w:r>
-              <w:rPr>
-                <w:noProof/>
-                <w:webHidden/>
-              </w:rPr>
-              <w:tab/>
-            </w:r>
-            <w:r>
-              <w:rPr>
-                <w:noProof/>
-                <w:webHidden/>
-              </w:rPr>
-              <w:fldChar w:fldCharType="begin"/>
-            </w:r>
-            <w:r>
-              <w:rPr>
-                <w:noProof/>
-                <w:webHidden/>
-              </w:rPr>
-              <w:instrText xml:space="preserve"> PAGEREF _Toc530156680 \h </w:instrText>
-            </w:r>
-            <w:r>
-              <w:rPr>
-                <w:noProof/>
-                <w:webHidden/>
-              </w:rPr>
-            </w:r>
-            <w:r>
-              <w:rPr>
-                <w:noProof/>
-                <w:webHidden/>
-              </w:rPr>
-              <w:fldChar w:fldCharType="separate"/>
-            </w:r>
-            <w:r>
-              <w:rPr>
-                <w:noProof/>
-                <w:webHidden/>
-              </w:rPr>
-              <w:t>23</w:t>
-            </w:r>
-            <w:r>
-              <w:rPr>
-                <w:noProof/>
-                <w:webHidden/>
+                <w:sz w:val="24"/>
+                <w:szCs w:val="24"/>
               </w:rPr>
               <w:fldChar w:fldCharType="end"/>
             </w:r>
@@ -2328,29 +2725,49 @@
         <w:p>
           <w:pPr>
             <w:pStyle w:val="Sumrio1"/>
-            <w:tabs>
-              <w:tab w:val="left" w:pos="567"/>
-            </w:tabs>
-            <w:ind w:left="284" w:hanging="284"/>
             <w:rPr>
               <w:rFonts w:asciiTheme="minorHAnsi" w:eastAsiaTheme="minorEastAsia" w:hAnsiTheme="minorHAnsi" w:cstheme="minorBidi"/>
               <w:noProof/>
               <w:color w:val="auto"/>
-              <w:sz w:val="22"/>
+              <w:sz w:val="24"/>
+              <w:szCs w:val="24"/>
             </w:rPr>
           </w:pPr>
-          <w:hyperlink w:anchor="_Toc530156681" w:history="1">
+          <w:hyperlink w:anchor="_Toc530159197" w:history="1">
             <w:r>
               <w:rPr>
                 <w:rStyle w:val="Hyperlink"/>
                 <w:noProof/>
-              </w:rPr>
-              <w:t>5 PROCEDIMENTOS METODOLÓGICOS</w:t>
+                <w:sz w:val="24"/>
+                <w:szCs w:val="24"/>
+              </w:rPr>
+              <w:t>4</w:t>
+            </w:r>
+            <w:r>
+              <w:rPr>
+                <w:rFonts w:asciiTheme="minorHAnsi" w:eastAsiaTheme="minorEastAsia" w:hAnsiTheme="minorHAnsi" w:cstheme="minorBidi"/>
+                <w:noProof/>
+                <w:color w:val="auto"/>
+                <w:sz w:val="24"/>
+                <w:szCs w:val="24"/>
+              </w:rPr>
+              <w:tab/>
+            </w:r>
+            <w:r>
+              <w:rPr>
+                <w:rStyle w:val="Hyperlink"/>
+                <w:noProof/>
+                <w:sz w:val="24"/>
+                <w:szCs w:val="24"/>
+              </w:rPr>
+              <w:t>CRONOGRAMA</w:t>
             </w:r>
             <w:r>
               <w:rPr>
                 <w:noProof/>
                 <w:webHidden/>
+                <w:sz w:val="24"/>
+                <w:szCs w:val="24"/>
               </w:rPr>
               <w:tab/>
             </w:r>
@@ -2358,6 +2775,8 @@
               <w:rPr>
                 <w:noProof/>
                 <w:webHidden/>
+                <w:sz w:val="24"/>
+                <w:szCs w:val="24"/>
               </w:rPr>
               <w:fldChar w:fldCharType="begin"/>
             </w:r>
@@ -2365,19 +2784,25 @@
               <w:rPr>
                 <w:noProof/>
                 <w:webHidden/>
-              </w:rPr>
-              <w:instrText xml:space="preserve"> PAGEREF _Toc530156681 \h </w:instrText>
+                <w:sz w:val="24"/>
+                <w:szCs w:val="24"/>
+              </w:rPr>
+              <w:instrText xml:space="preserve"> PAGEREF _Toc530159197 \h </w:instrText>
             </w:r>
             <w:r>
               <w:rPr>
                 <w:noProof/>
                 <w:webHidden/>
+                <w:sz w:val="24"/>
+                <w:szCs w:val="24"/>
               </w:rPr>
             </w:r>
             <w:r>
               <w:rPr>
                 <w:noProof/>
                 <w:webHidden/>
+                <w:sz w:val="24"/>
+                <w:szCs w:val="24"/>
               </w:rPr>
               <w:fldChar w:fldCharType="separate"/>
             </w:r>
@@ -2385,13 +2810,17 @@
               <w:rPr>
                 <w:noProof/>
                 <w:webHidden/>
-              </w:rPr>
-              <w:t>23</w:t>
+                <w:sz w:val="24"/>
+                <w:szCs w:val="24"/>
+              </w:rPr>
+              <w:t>25</w:t>
             </w:r>
             <w:r>
               <w:rPr>
                 <w:noProof/>
                 <w:webHidden/>
+                <w:sz w:val="24"/>
+                <w:szCs w:val="24"/>
               </w:rPr>
               <w:fldChar w:fldCharType="end"/>
             </w:r>
@@ -2400,29 +2829,49 @@
         <w:p>
           <w:pPr>
             <w:pStyle w:val="Sumrio1"/>
-            <w:tabs>
-              <w:tab w:val="left" w:pos="567"/>
-            </w:tabs>
-            <w:ind w:left="284" w:hanging="284"/>
             <w:rPr>
               <w:rFonts w:asciiTheme="minorHAnsi" w:eastAsiaTheme="minorEastAsia" w:hAnsiTheme="minorHAnsi" w:cstheme="minorBidi"/>
               <w:noProof/>
               <w:color w:val="auto"/>
-              <w:sz w:val="22"/>
+              <w:sz w:val="24"/>
+              <w:szCs w:val="24"/>
             </w:rPr>
           </w:pPr>
-          <w:hyperlink w:anchor="_Toc530156682" w:history="1">
+          <w:hyperlink w:anchor="_Toc530159198" w:history="1">
             <w:r>
               <w:rPr>
                 <w:rStyle w:val="Hyperlink"/>
                 <w:noProof/>
-              </w:rPr>
-              <w:t>6 CRONOGRAMA</w:t>
+                <w:sz w:val="24"/>
+                <w:szCs w:val="24"/>
+              </w:rPr>
+              <w:t>5</w:t>
+            </w:r>
+            <w:r>
+              <w:rPr>
+                <w:rFonts w:asciiTheme="minorHAnsi" w:eastAsiaTheme="minorEastAsia" w:hAnsiTheme="minorHAnsi" w:cstheme="minorBidi"/>
+                <w:noProof/>
+                <w:color w:val="auto"/>
+                <w:sz w:val="24"/>
+                <w:szCs w:val="24"/>
+              </w:rPr>
+              <w:tab/>
+            </w:r>
+            <w:r>
+              <w:rPr>
+                <w:rStyle w:val="Hyperlink"/>
+                <w:noProof/>
+                <w:sz w:val="24"/>
+                <w:szCs w:val="24"/>
+              </w:rPr>
+              <w:t>REFERÊNCIAS</w:t>
             </w:r>
             <w:r>
               <w:rPr>
                 <w:noProof/>
                 <w:webHidden/>
+                <w:sz w:val="24"/>
+                <w:szCs w:val="24"/>
               </w:rPr>
               <w:tab/>
             </w:r>
@@ -2430,6 +2879,8 @@
               <w:rPr>
                 <w:noProof/>
                 <w:webHidden/>
+                <w:sz w:val="24"/>
+                <w:szCs w:val="24"/>
               </w:rPr>
               <w:fldChar w:fldCharType="begin"/>
             </w:r>
@@ -2437,19 +2888,25 @@
               <w:rPr>
                 <w:noProof/>
                 <w:webHidden/>
-              </w:rPr>
-              <w:instrText xml:space="preserve"> PAGEREF _Toc530156682 \h </w:instrText>
+                <w:sz w:val="24"/>
+                <w:szCs w:val="24"/>
+              </w:rPr>
+              <w:instrText xml:space="preserve"> PAGEREF _Toc530159198 \h </w:instrText>
             </w:r>
             <w:r>
               <w:rPr>
                 <w:noProof/>
                 <w:webHidden/>
+                <w:sz w:val="24"/>
+                <w:szCs w:val="24"/>
               </w:rPr>
             </w:r>
             <w:r>
               <w:rPr>
                 <w:noProof/>
                 <w:webHidden/>
+                <w:sz w:val="24"/>
+                <w:szCs w:val="24"/>
               </w:rPr>
               <w:fldChar w:fldCharType="separate"/>
             </w:r>
@@ -2457,85 +2914,17 @@
               <w:rPr>
                 <w:noProof/>
                 <w:webHidden/>
-              </w:rPr>
-              <w:t>24</w:t>
+                <w:sz w:val="24"/>
+                <w:szCs w:val="24"/>
+              </w:rPr>
+              <w:t>26</w:t>
             </w:r>
             <w:r>
               <w:rPr>
                 <w:noProof/>
                 <w:webHidden/>
-              </w:rPr>
-              <w:fldChar w:fldCharType="end"/>
-            </w:r>
-          </w:hyperlink>
-        </w:p>
-        <w:p>
-          <w:pPr>
-            <w:pStyle w:val="Sumrio1"/>
-            <w:tabs>
-              <w:tab w:val="left" w:pos="567"/>
-            </w:tabs>
-            <w:ind w:left="284" w:hanging="284"/>
-            <w:rPr>
-              <w:rFonts w:asciiTheme="minorHAnsi" w:eastAsiaTheme="minorEastAsia" w:hAnsiTheme="minorHAnsi" w:cstheme="minorBidi"/>
-              <w:noProof/>
-              <w:color w:val="auto"/>
-              <w:sz w:val="22"/>
-            </w:rPr>
-          </w:pPr>
-          <w:hyperlink w:anchor="_Toc530156683" w:history="1">
-            <w:r>
-              <w:rPr>
-                <w:rStyle w:val="Hyperlink"/>
-                <w:noProof/>
-              </w:rPr>
-              <w:t>7. REFERÊNCIAS</w:t>
-            </w:r>
-            <w:r>
-              <w:rPr>
-                <w:noProof/>
-                <w:webHidden/>
-              </w:rPr>
-              <w:tab/>
-            </w:r>
-            <w:r>
-              <w:rPr>
-                <w:noProof/>
-                <w:webHidden/>
-              </w:rPr>
-              <w:fldChar w:fldCharType="begin"/>
-            </w:r>
-            <w:r>
-              <w:rPr>
-                <w:noProof/>
-                <w:webHidden/>
-              </w:rPr>
-              <w:instrText xml:space="preserve"> PAGEREF _Toc530156683 \h </w:instrText>
-            </w:r>
-            <w:r>
-              <w:rPr>
-                <w:noProof/>
-                <w:webHidden/>
-              </w:rPr>
-            </w:r>
-            <w:r>
-              <w:rPr>
-                <w:noProof/>
-                <w:webHidden/>
-              </w:rPr>
-              <w:fldChar w:fldCharType="separate"/>
-            </w:r>
-            <w:r>
-              <w:rPr>
-                <w:noProof/>
-                <w:webHidden/>
-              </w:rPr>
-              <w:t>25</w:t>
-            </w:r>
-            <w:r>
-              <w:rPr>
-                <w:noProof/>
-                <w:webHidden/>
+                <w:sz w:val="24"/>
+                <w:szCs w:val="24"/>
               </w:rPr>
               <w:fldChar w:fldCharType="end"/>
             </w:r>
@@ -2609,12 +2998,11 @@
           <w:b/>
         </w:rPr>
       </w:pPr>
-      <w:bookmarkStart w:id="2" w:name="_Toc530156661"/>
+      <w:bookmarkStart w:id="2" w:name="_Toc530159175"/>
       <w:r>
         <w:rPr>
           <w:b/>
         </w:rPr>
-        <w:lastRenderedPageBreak/>
         <w:t>Lista de Figuras</w:t>
       </w:r>
       <w:bookmarkEnd w:id="2"/>
@@ -3217,7 +3605,7 @@
           <w:b/>
         </w:rPr>
       </w:pPr>
-      <w:bookmarkStart w:id="3" w:name="_Toc530156662"/>
+      <w:bookmarkStart w:id="3" w:name="_Toc530159176"/>
       <w:r>
         <w:rPr>
           <w:b/>
@@ -3504,7 +3892,7 @@
           <w:b/>
         </w:rPr>
       </w:pPr>
-      <w:bookmarkStart w:id="4" w:name="_Toc530156663"/>
+      <w:bookmarkStart w:id="4" w:name="_Toc530159177"/>
       <w:r>
         <w:rPr>
           <w:b/>
@@ -3690,6 +4078,83 @@
           <w:lang w:val="en-US"/>
         </w:rPr>
         <w:t>Industriais</w:t>
+      </w:r>
+      <w:proofErr w:type="spellEnd"/>
+    </w:p>
+    <w:p>
+      <w:pPr>
+        <w:tabs>
+          <w:tab w:val="right" w:leader="dot" w:pos="9071"/>
+        </w:tabs>
+        <w:spacing w:after="100"/>
+        <w:rPr>
+          <w:lang w:val="en-US"/>
+        </w:rPr>
+      </w:pPr>
+      <w:r>
+        <w:rPr>
+          <w:lang w:val="en-US"/>
+        </w:rPr>
+        <w:t>AV</w:t>
+      </w:r>
+      <w:r>
+        <w:rPr>
+          <w:lang w:val="en-US"/>
+        </w:rPr>
+        <w:tab/>
+        <w:t xml:space="preserve"> </w:t>
+      </w:r>
+      <w:proofErr w:type="spellStart"/>
+      <w:r>
+        <w:rPr>
+          <w:lang w:val="en-US"/>
+        </w:rPr>
+        <w:t>Avaliação</w:t>
+      </w:r>
+      <w:proofErr w:type="spellEnd"/>
+    </w:p>
+    <w:p>
+      <w:pPr>
+        <w:tabs>
+          <w:tab w:val="right" w:leader="dot" w:pos="9071"/>
+        </w:tabs>
+        <w:spacing w:after="100"/>
+        <w:rPr>
+          <w:lang w:val="en-US"/>
+        </w:rPr>
+      </w:pPr>
+      <w:r>
+        <w:rPr>
+          <w:lang w:val="en-US"/>
+        </w:rPr>
+        <w:t>RP</w:t>
+      </w:r>
+      <w:r>
+        <w:rPr>
+          <w:lang w:val="en-US"/>
+        </w:rPr>
+        <w:tab/>
+      </w:r>
+      <w:proofErr w:type="spellStart"/>
+      <w:r>
+        <w:rPr>
+          <w:lang w:val="en-US"/>
+        </w:rPr>
+        <w:t>Recuperação</w:t>
+      </w:r>
+      <w:proofErr w:type="spellEnd"/>
+      <w:r>
+        <w:rPr>
+          <w:lang w:val="en-US"/>
+        </w:rPr>
+        <w:t xml:space="preserve"> </w:t>
+      </w:r>
+      <w:proofErr w:type="spellStart"/>
+      <w:r>
+        <w:rPr>
+          <w:lang w:val="en-US"/>
+        </w:rPr>
+        <w:t>Paralela</w:t>
       </w:r>
       <w:proofErr w:type="spellEnd"/>
     </w:p>
@@ -3928,7 +4393,7 @@
           <w:lang w:val="en-US"/>
         </w:rPr>
       </w:pPr>
-      <w:bookmarkStart w:id="5" w:name="_Toc530156664"/>
+      <w:bookmarkStart w:id="5" w:name="_Toc530159178"/>
       <w:proofErr w:type="spellStart"/>
       <w:r>
         <w:rPr>
@@ -3949,7 +4414,7 @@
         </w:numPr>
       </w:pPr>
       <w:bookmarkStart w:id="6" w:name="_Toc529284875"/>
-      <w:bookmarkStart w:id="7" w:name="_Toc530156665"/>
+      <w:bookmarkStart w:id="7" w:name="_Toc530159179"/>
       <w:r>
         <w:t>Motivação</w:t>
       </w:r>
@@ -4077,7 +4542,7 @@
         </w:numPr>
       </w:pPr>
       <w:bookmarkStart w:id="8" w:name="_Toc529284876"/>
-      <w:bookmarkStart w:id="9" w:name="_Toc530156666"/>
+      <w:bookmarkStart w:id="9" w:name="_Toc530159180"/>
       <w:r>
         <w:t>Justificativa</w:t>
       </w:r>
@@ -5945,7 +6410,7 @@
         <w:pStyle w:val="Ttulo2"/>
       </w:pPr>
       <w:bookmarkStart w:id="10" w:name="_Toc529284877"/>
-      <w:bookmarkStart w:id="11" w:name="_Toc530156667"/>
+      <w:bookmarkStart w:id="11" w:name="_Toc530159181"/>
       <w:r>
         <w:t>1.</w:t>
       </w:r>
@@ -5971,7 +6436,7 @@
       <w:pPr>
         <w:pStyle w:val="Ttulo3"/>
       </w:pPr>
-      <w:bookmarkStart w:id="12" w:name="_Toc530156668"/>
+      <w:bookmarkStart w:id="12" w:name="_Toc530159182"/>
       <w:r>
         <w:t>1.3.1 Objetivo Geral</w:t>
       </w:r>
@@ -6015,7 +6480,7 @@
       <w:pPr>
         <w:pStyle w:val="Ttulo3"/>
       </w:pPr>
-      <w:bookmarkStart w:id="13" w:name="_Toc530156669"/>
+      <w:bookmarkStart w:id="13" w:name="_Toc530159183"/>
       <w:r>
         <w:t>1.3.2 Objetivos Específicos</w:t>
       </w:r>
@@ -6245,17 +6710,11 @@
         </w:numPr>
         <w:ind w:left="284" w:hanging="284"/>
       </w:pPr>
-      <w:bookmarkStart w:id="14" w:name="_Toc530156670"/>
+      <w:bookmarkStart w:id="14" w:name="_Toc530159184"/>
       <w:r>
         <w:t>Levantamento de Requisitos</w:t>
       </w:r>
       <w:bookmarkEnd w:id="14"/>
-    </w:p>
-    <w:p>
-      <w:pPr>
-        <w:pStyle w:val="PargrafodaLista"/>
-        <w:ind w:left="465"/>
-      </w:pPr>
     </w:p>
     <w:p>
       <w:pPr>
@@ -6266,12 +6725,11 @@
         </w:numPr>
       </w:pPr>
       <w:bookmarkStart w:id="15" w:name="_Toc529284881"/>
-      <w:bookmarkStart w:id="16" w:name="_Toc530156673"/>
-      <w:bookmarkStart w:id="17" w:name="_Toc530156671"/>
+      <w:bookmarkStart w:id="16" w:name="_Toc530159185"/>
       <w:r>
         <w:t>Regras de Negócio</w:t>
       </w:r>
-      <w:bookmarkEnd w:id="17"/>
+      <w:bookmarkEnd w:id="16"/>
     </w:p>
     <w:p>
       <w:pPr>
@@ -6281,11 +6739,11 @@
           <w:numId w:val="10"/>
         </w:numPr>
       </w:pPr>
-      <w:bookmarkStart w:id="18" w:name="_Toc530156672"/>
+      <w:bookmarkStart w:id="17" w:name="_Toc530159186"/>
       <w:r>
         <w:t>Estrutura de Ensino</w:t>
       </w:r>
-      <w:bookmarkEnd w:id="18"/>
+      <w:bookmarkEnd w:id="17"/>
     </w:p>
     <w:p>
       <w:pPr>
@@ -6314,7 +6772,10 @@
         <w:ind w:left="993" w:hanging="993"/>
       </w:pPr>
       <w:r>
-        <w:t>Ensino Integrado</w:t>
+        <w:t xml:space="preserve">Ensino </w:t>
+      </w:r>
+      <w:r>
+        <w:t>Integrado</w:t>
       </w:r>
     </w:p>
     <w:p>
@@ -6386,7 +6847,7 @@
           <w:color w:val="000000"/>
           <w:sz w:val="24"/>
         </w:rPr>
-        <w:t xml:space="preserve"> e portanto, na tentativa </w:t>
+        <w:t xml:space="preserve"> e portanto, na tentativa de não prejudicar o aluno, a Rede FAETEC lavrou o parecer CEE nº 072 publicado no </w:t>
       </w:r>
       <w:r>
         <w:rPr>
@@ -6396,7 +6857,7 @@
           <w:sz w:val="24"/>
         </w:rPr>
         <w:lastRenderedPageBreak/>
-        <w:t>de não prejudicar o aluno, a Rede FAETEC lavrou o parecer CEE nº 072 publicado no Diário Oficial do Estado do Rio de Janeiro em 9 de Dezembro de 2016   que concede ao aluno do Regime Integrado o direito à “Certificação Excepcional”. Esta, por sua vez, cede o Certificado de Ensino Médio aos alunos que, estão em vias de completar o curso. Para estes alunos que solicitaram esta certificação, o modelo do seu histórico e do seu diploma é diferente.</w:t>
+        <w:t>Diário Oficial do Estado do Rio de Janeiro em 9 de Dezembro de 2016   que concede ao aluno do Regime Integrado o direito à “Certificação Excepcional”. Esta, por sua vez, cede o Certificado de Ensino Médio aos alunos que, estão em vias de completar o curso. Para estes alunos que solicitaram esta certificação, o modelo do seu histórico e do seu diploma é diferente.</w:t>
       </w:r>
     </w:p>
     <w:p/>
@@ -6554,19 +7015,15 @@
         </w:rPr>
         <w:t>Já nesta modalidade de Ensino, somente os alunos que já concluíram o Ensino Médio podem ingressar. Visto que, no momento da matrícula é solicitada a comprovação de conclusão do Ensino Médio.</w:t>
       </w:r>
-    </w:p>
-    <w:p>
-      <w:pPr>
-        <w:pStyle w:val="SemEspaamento"/>
-        <w:spacing w:line="360" w:lineRule="auto"/>
-        <w:ind w:firstLine="709"/>
+      <w:r>
         <w:rPr>
           <w:rStyle w:val="nfaseSutil"/>
           <w:iCs w:val="0"/>
           <w:color w:val="000000"/>
           <w:sz w:val="24"/>
         </w:rPr>
-      </w:pPr>
+        <w:t xml:space="preserve"> À partir de 2013, o Subsequente mudou sua regra quanto ao Estágio, o que antes era obrigatório e passa a ser opcional. Após concluir toda a Matriz Curricular, o aluno pode optar por não fazer o estágio e, após a assinatura do Termo, também é intitulado Técnico.</w:t>
+      </w:r>
     </w:p>
     <w:p>
       <w:pPr>
@@ -6587,7 +7044,21 @@
           <w:color w:val="000000"/>
           <w:sz w:val="24"/>
         </w:rPr>
-        <w:t>/*</w:t>
+        <w:t>Sua matriz é composta somente por disciplinas técnicas e a conclusão do curso se dá após 3 períodos (de 6 meses cada) e após a opção por não fazer ou a realização e aprovação do Estágio curricular.</w:t>
+      </w:r>
+    </w:p>
+    <w:p>
+      <w:pPr>
+        <w:pStyle w:val="Ttulo4"/>
+        <w:numPr>
+          <w:ilvl w:val="3"/>
+          <w:numId w:val="10"/>
+        </w:numPr>
+        <w:ind w:left="993" w:hanging="993"/>
+      </w:pPr>
+      <w:bookmarkStart w:id="18" w:name="_Toc530159187"/>
+      <w:r>
+        <w:t>PROEJA</w:t>
       </w:r>
     </w:p>
     <w:p>
@@ -6595,21 +7066,101 @@
         <w:pStyle w:val="SemEspaamento"/>
         <w:spacing w:line="360" w:lineRule="auto"/>
         <w:ind w:firstLine="709"/>
-        <w:rPr>
-          <w:rStyle w:val="nfaseSutil"/>
-          <w:iCs w:val="0"/>
-          <w:color w:val="000000"/>
-          <w:sz w:val="24"/>
-        </w:rPr>
-      </w:pPr>
-      <w:r>
-        <w:rPr>
-          <w:rStyle w:val="nfaseSutil"/>
-          <w:iCs w:val="0"/>
-          <w:color w:val="000000"/>
-          <w:sz w:val="24"/>
-        </w:rPr>
-        <w:t>Porém a maior dificuldade que foi enfrentada foi uma vasta variedade de matrizes curriculares. Contando com disciplinas equivalentes de nomes distintos, a solução foi relacionar todas as disciplinas equivalentes a uma chave</w:t>
+      </w:pPr>
+    </w:p>
+    <w:p>
+      <w:pPr>
+        <w:pStyle w:val="Ttulo3"/>
+        <w:numPr>
+          <w:ilvl w:val="2"/>
+          <w:numId w:val="10"/>
+        </w:numPr>
+      </w:pPr>
+      <w:r>
+        <w:t>Períodos Letivos</w:t>
+      </w:r>
+    </w:p>
+    <w:p>
+      <w:pPr>
+        <w:pStyle w:val="SemEspaamento"/>
+        <w:ind w:firstLine="709"/>
+      </w:pPr>
+      <w:r>
+        <w:t xml:space="preserve">O gerenciamento dos períodos letivos dependem de cada modalidade de ensino. </w:t>
+      </w:r>
+      <w:r>
+        <w:t xml:space="preserve">Para </w:t>
+      </w:r>
+      <w:r>
+        <w:t xml:space="preserve">as </w:t>
+      </w:r>
+      <w:r>
+        <w:t>modalidades</w:t>
+      </w:r>
+      <w:r>
+        <w:t xml:space="preserve"> Integrada e Concomitância Interna</w:t>
+      </w:r>
+      <w:r>
+        <w:t>, o período letivo é composto por um ano, e é dividido por trimestres.</w:t>
+      </w:r>
+      <w:r>
+        <w:t xml:space="preserve"> Já para Subsequente, Concomitância Externa e PROEJA, é composto por um semestre, dividido por 2 bimestres.</w:t>
+      </w:r>
+    </w:p>
+    <w:p>
+      <w:pPr>
+        <w:pStyle w:val="SemEspaamento"/>
+        <w:ind w:firstLine="709"/>
+      </w:pPr>
+    </w:p>
+    <w:p>
+      <w:pPr>
+        <w:pStyle w:val="SemEspaamento"/>
+        <w:ind w:firstLine="709"/>
+      </w:pPr>
+    </w:p>
+    <w:p>
+      <w:pPr>
+        <w:pStyle w:val="SemEspaamento"/>
+        <w:ind w:firstLine="709"/>
+      </w:pPr>
+      <w:r>
+        <w:t xml:space="preserve"> </w:t>
+      </w:r>
+    </w:p>
+    <w:p>
+      <w:pPr>
+        <w:pStyle w:val="SemEspaamento"/>
+        <w:ind w:firstLine="709"/>
+      </w:pPr>
+    </w:p>
+    <w:p>
+      <w:pPr>
+        <w:pStyle w:val="SemEspaamento"/>
+        <w:ind w:firstLine="709"/>
+      </w:pPr>
+    </w:p>
+    <w:p>
+      <w:pPr>
+        <w:pStyle w:val="Ttulo3"/>
+        <w:numPr>
+          <w:ilvl w:val="2"/>
+          <w:numId w:val="10"/>
+        </w:numPr>
+      </w:pPr>
+      <w:r>
+        <w:lastRenderedPageBreak/>
+        <w:t>Avaliações</w:t>
+      </w:r>
+    </w:p>
+    <w:p>
+      <w:pPr>
+        <w:pStyle w:val="SemEspaamento"/>
+        <w:spacing w:line="360" w:lineRule="auto"/>
+        <w:ind w:firstLine="709"/>
+      </w:pPr>
+      <w:r>
+        <w:t>Para cada bimestre ou trimestre, o aluno passa por duas avaliações (AV) e tem direito à recuperação paralela (RP) caso não atinja a média de aprovação</w:t>
       </w:r>
       <w:r>
         <w:rPr>
@@ -6618,21 +7169,95 @@
         <w:footnoteReference w:id="2"/>
       </w:r>
       <w:r>
-        <w:rPr>
-          <w:rStyle w:val="nfaseSutil"/>
-          <w:iCs w:val="0"/>
-          <w:color w:val="000000"/>
-          <w:sz w:val="24"/>
-        </w:rPr>
-        <w:t>. O maior problema nesta variedade era no caso do aluno repetir de ano, justamente no ano em que sua grade deixaria de existir. Para o mesmo não ser jubilado, ele migrava de uma grade para outra. Porém na hora em que o sistema iria verificar as disciplinas que ele cursou, era constatado pelo sistema que ele estava devendo as disciplinas que haviam mudado de nome, justamente pelo fato de que na tabela “notas” constava o nome da disciplina atual cadastrada e na grade original do aluno o nome antigo. O maior desafio foi “codificar” todas as grades verificando a equivalência de cada disciplina com as grades mais recentes. Após esta solução implantada, a partir do presente momento, a ETE Visconde de Mauá não sofrerá mais com este problema pois as grades que hão de vir, serão codificadas observando-se suas equivalências com outras disciplinas das grades anteriores.</w:t>
-      </w:r>
-    </w:p>
-    <w:p>
-      <w:r>
-        <w:lastRenderedPageBreak/>
-        <w:t>*/</w:t>
-      </w:r>
-    </w:p>
+        <w:t>. O cálculo da média se dá pela fórmula MÉDIA=(AV1+AV</w:t>
+      </w:r>
+      <w:proofErr w:type="gramStart"/>
+      <w:r>
+        <w:t>2)/</w:t>
+      </w:r>
+      <w:proofErr w:type="gramEnd"/>
+      <w:r>
+        <w:t xml:space="preserve">2. </w:t>
+      </w:r>
+    </w:p>
+    <w:p>
+      <w:pPr>
+        <w:pStyle w:val="SemEspaamento"/>
+        <w:spacing w:line="360" w:lineRule="auto"/>
+        <w:ind w:firstLine="709"/>
+      </w:pPr>
+      <w:r>
+        <w:t>Em caso de RP, a média é substituída pela nota da RP caso esta seja maior. Caso aquela, a média permanece a mesma.</w:t>
+      </w:r>
+    </w:p>
+    <w:p>
+      <w:pPr>
+        <w:pStyle w:val="SemEspaamento"/>
+        <w:spacing w:line="360" w:lineRule="auto"/>
+        <w:ind w:firstLine="709"/>
+      </w:pPr>
+      <w:r>
+        <w:t>A média final é obtida de acordo com a fórmula:</w:t>
+      </w:r>
+    </w:p>
+    <w:p>
+      <w:pPr>
+        <w:pStyle w:val="SemEspaamento"/>
+        <w:spacing w:line="360" w:lineRule="auto"/>
+        <w:ind w:firstLine="709"/>
+      </w:pPr>
+      <w:r>
+        <w:t>Em caso de 2 Bimestres:(MÉDIA1+MÉDIA</w:t>
+      </w:r>
+      <w:proofErr w:type="gramStart"/>
+      <w:r>
+        <w:t>2)/</w:t>
+      </w:r>
+      <w:proofErr w:type="gramEnd"/>
+      <w:r>
+        <w:t>2.</w:t>
+      </w:r>
+    </w:p>
+    <w:p>
+      <w:pPr>
+        <w:pStyle w:val="SemEspaamento"/>
+        <w:spacing w:line="360" w:lineRule="auto"/>
+        <w:ind w:firstLine="709"/>
+      </w:pPr>
+      <w:r>
+        <w:t>Em caso de 3 trimestres: (MÉDIA1+MÉDIA2+MÉDIA</w:t>
+      </w:r>
+      <w:proofErr w:type="gramStart"/>
+      <w:r>
+        <w:t>3)/</w:t>
+      </w:r>
+      <w:proofErr w:type="gramEnd"/>
+      <w:r>
+        <w:t>3;</w:t>
+      </w:r>
+    </w:p>
+    <w:p>
+      <w:pPr>
+        <w:pStyle w:val="SemEspaamento"/>
+        <w:spacing w:line="360" w:lineRule="auto"/>
+        <w:ind w:firstLine="709"/>
+      </w:pPr>
+    </w:p>
+    <w:p>
+      <w:pPr>
+        <w:pStyle w:val="Ttulo3"/>
+        <w:numPr>
+          <w:ilvl w:val="2"/>
+          <w:numId w:val="10"/>
+        </w:numPr>
+      </w:pPr>
+      <w:r>
+        <w:t>Aprovações e Reprovações</w:t>
+      </w:r>
+      <w:bookmarkStart w:id="19" w:name="_GoBack"/>
+      <w:bookmarkEnd w:id="19"/>
+    </w:p>
+    <w:p/>
     <w:p>
       <w:pPr>
         <w:pStyle w:val="Ttulo2"/>
@@ -6644,7 +7269,7 @@
       <w:r>
         <w:t>Pesquisa de campo</w:t>
       </w:r>
-      <w:bookmarkEnd w:id="16"/>
+      <w:bookmarkEnd w:id="18"/>
     </w:p>
     <w:p>
       <w:pPr>
@@ -6721,7 +7346,11 @@
       </w:r>
       <w:proofErr w:type="spellEnd"/>
       <w:r>
-        <w:t xml:space="preserve"> e foi levantada em 5 setores da unidade. Dentre eles, Setor de Orientação Pedagógica (SOP), Coordenação técnica, Secretaria, Diploma e Estágio. Sua intenção foi levantar alguns requisitos sobre as particularidades de cada setor e saber a ideia que cada funcionário tem a respeito de um sistema que atenda suas necessidades.</w:t>
+        <w:t xml:space="preserve"> e foi levantada em 5 setores da unidade. Dentre eles, Setor de </w:t>
+      </w:r>
+      <w:r>
+        <w:lastRenderedPageBreak/>
+        <w:t>Orientação Pedagógica (SOP), Coordenação técnica, Secretaria, Diploma e Estágio. Sua intenção foi levantar alguns requisitos sobre as particularidades de cada setor e saber a ideia que cada funcionário tem a respeito de um sistema que atenda suas necessidades.</w:t>
       </w:r>
     </w:p>
     <w:p>
@@ -6769,12 +7398,11 @@
           <w:numId w:val="10"/>
         </w:numPr>
       </w:pPr>
-      <w:bookmarkStart w:id="19" w:name="_Toc530156674"/>
-      <w:r>
-        <w:lastRenderedPageBreak/>
+      <w:bookmarkStart w:id="20" w:name="_Toc530159188"/>
+      <w:r>
         <w:t>Modelagem de Processos</w:t>
       </w:r>
-      <w:bookmarkEnd w:id="19"/>
+      <w:bookmarkEnd w:id="20"/>
     </w:p>
     <w:p>
       <w:pPr>
@@ -6803,7 +7431,7 @@
         <mc:AlternateContent>
           <mc:Choice Requires="wps">
             <w:drawing>
-              <wp:anchor distT="0" distB="0" distL="114300" distR="114300" simplePos="0" relativeHeight="251710976" behindDoc="0" locked="0" layoutInCell="1" allowOverlap="1" wp14:anchorId="3458D3D9" wp14:editId="4EC4030C">
+              <wp:anchor distT="0" distB="0" distL="114300" distR="114300" simplePos="0" relativeHeight="251710976" behindDoc="0" locked="0" layoutInCell="1" allowOverlap="1" wp14:anchorId="0B7CD00A" wp14:editId="4E45B7CB">
                 <wp:simplePos x="0" y="0"/>
                 <wp:positionH relativeFrom="margin">
                   <wp:posOffset>75565</wp:posOffset>
@@ -6883,7 +7511,7 @@
           </mc:Choice>
           <mc:Fallback>
             <w:pict>
-              <v:shape w14:anchorId="3458D3D9" id="Caixa de texto 6" o:spid="_x0000_s1029" type="#_x0000_t202" style="position:absolute;left:0;text-align:left;margin-left:5.95pt;margin-top:265pt;width:431.15pt;height:36.75pt;z-index:251710976;visibility:visible;mso-wrap-style:square;mso-width-percent:0;mso-height-percent:0;mso-wrap-distance-left:9pt;mso-wrap-distance-top:0;mso-wrap-distance-right:9pt;mso-wrap-distance-bottom:0;mso-position-horizontal:absolute;mso-position-horizontal-relative:margin;mso-position-vertical:absolute;mso-position-vertical-relative:text;mso-width-percent:0;mso-height-percent:0;mso-width-relative:margin;mso-height-relative:margin;v-text-anchor:top" o:gfxdata="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" fillcolor="white [3201]" stroked="f" strokeweight=".5pt">
+              <v:shape w14:anchorId="0B7CD00A" id="Caixa de texto 6" o:spid="_x0000_s1029" type="#_x0000_t202" style="position:absolute;left:0;text-align:left;margin-left:5.95pt;margin-top:265pt;width:431.15pt;height:36.75pt;z-index:251710976;visibility:visible;mso-wrap-style:square;mso-width-percent:0;mso-height-percent:0;mso-wrap-distance-left:9pt;mso-wrap-distance-top:0;mso-wrap-distance-right:9pt;mso-wrap-distance-bottom:0;mso-position-horizontal:absolute;mso-position-horizontal-relative:margin;mso-position-vertical:absolute;mso-position-vertical-relative:text;mso-width-percent:0;mso-height-percent:0;mso-width-relative:margin;mso-height-relative:margin;v-text-anchor:top" o:gfxdata="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" fillcolor="white [3201]" stroked="f" strokeweight=".5pt">
                 <v:textbox>
                   <w:txbxContent>
                     <w:p>
@@ -6908,7 +7536,7 @@
           <w:noProof/>
         </w:rPr>
         <w:drawing>
-          <wp:anchor distT="0" distB="0" distL="114300" distR="114300" simplePos="0" relativeHeight="251709952" behindDoc="0" locked="0" layoutInCell="1" allowOverlap="1" wp14:anchorId="50B5CDAF" wp14:editId="69A082BF">
+          <wp:anchor distT="0" distB="0" distL="114300" distR="114300" simplePos="0" relativeHeight="251709952" behindDoc="0" locked="0" layoutInCell="1" allowOverlap="1" wp14:anchorId="63A8CE5F" wp14:editId="5E01F45E">
             <wp:simplePos x="0" y="0"/>
             <wp:positionH relativeFrom="margin">
               <wp:align>right</wp:align>
@@ -7049,7 +7677,7 @@
         <mc:AlternateContent>
           <mc:Choice Requires="wps">
             <w:drawing>
-              <wp:anchor distT="0" distB="0" distL="114300" distR="114300" simplePos="0" relativeHeight="251714048" behindDoc="0" locked="0" layoutInCell="1" allowOverlap="1" wp14:anchorId="4DC4C0DD" wp14:editId="1027B235">
+              <wp:anchor distT="0" distB="0" distL="114300" distR="114300" simplePos="0" relativeHeight="251714048" behindDoc="0" locked="0" layoutInCell="1" allowOverlap="1" wp14:anchorId="0C089C88" wp14:editId="4169D3D7">
                 <wp:simplePos x="0" y="0"/>
                 <wp:positionH relativeFrom="margin">
                   <wp:posOffset>37465</wp:posOffset>
@@ -7137,7 +7765,7 @@
           </mc:Choice>
           <mc:Fallback>
             <w:pict>
-              <v:shape w14:anchorId="4DC4C0DD" id="Caixa de texto 12" o:spid="_x0000_s1030" type="#_x0000_t202" style="position:absolute;left:0;text-align:left;margin-left:2.95pt;margin-top:606.75pt;width:431.15pt;height:53.55pt;z-index:251714048;visibility:visible;mso-wrap-style:square;mso-width-percent:0;mso-height-percent:0;mso-wrap-distance-left:9pt;mso-wrap-distance-top:0;mso-wrap-distance-right:9pt;mso-wrap-distance-bottom:0;mso-position-horizontal:absolute;mso-position-horizontal-relative:margin;mso-position-vertical:absolute;mso-position-vertical-relative:text;mso-width-percent:0;mso-height-percent:0;mso-width-relative:margin;mso-height-relative:margin;v-text-anchor:top" o:gfxdata="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" fillcolor="white [3201]" stroked="f" strokeweight=".5pt">
+              <v:shape w14:anchorId="0C089C88" id="Caixa de texto 12" o:spid="_x0000_s1030" type="#_x0000_t202" style="position:absolute;left:0;text-align:left;margin-left:2.95pt;margin-top:606.75pt;width:431.15pt;height:53.55pt;z-index:251714048;visibility:visible;mso-wrap-style:square;mso-width-percent:0;mso-height-percent:0;mso-wrap-distance-left:9pt;mso-wrap-distance-top:0;mso-wrap-distance-right:9pt;mso-wrap-distance-bottom:0;mso-position-horizontal:absolute;mso-position-horizontal-relative:margin;mso-position-vertical:absolute;mso-position-vertical-relative:text;mso-width-percent:0;mso-height-percent:0;mso-width-relative:margin;mso-height-relative:margin;v-text-anchor:top" o:gfxdata="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" fillcolor="white [3201]" stroked="f" strokeweight=".5pt">
                 <v:textbox>
                   <w:txbxContent>
                     <w:p>
@@ -7170,7 +7798,7 @@
           <w:noProof/>
         </w:rPr>
         <w:drawing>
-          <wp:anchor distT="0" distB="0" distL="114300" distR="114300" simplePos="0" relativeHeight="251713024" behindDoc="0" locked="0" layoutInCell="1" allowOverlap="1" wp14:anchorId="5DEC5F83" wp14:editId="501910A3">
+          <wp:anchor distT="0" distB="0" distL="114300" distR="114300" simplePos="0" relativeHeight="251713024" behindDoc="0" locked="0" layoutInCell="1" allowOverlap="1" wp14:anchorId="13F0AF0F" wp14:editId="13787EA9">
             <wp:simplePos x="0" y="0"/>
             <wp:positionH relativeFrom="column">
               <wp:posOffset>-137160</wp:posOffset>
@@ -7233,7 +7861,7 @@
         <mc:AlternateContent>
           <mc:Choice Requires="wps">
             <w:drawing>
-              <wp:anchor distT="0" distB="0" distL="114300" distR="114300" simplePos="0" relativeHeight="251712000" behindDoc="0" locked="0" layoutInCell="1" allowOverlap="1" wp14:anchorId="6CA01434" wp14:editId="54340AAC">
+              <wp:anchor distT="0" distB="0" distL="114300" distR="114300" simplePos="0" relativeHeight="251712000" behindDoc="0" locked="0" layoutInCell="1" allowOverlap="1" wp14:anchorId="109FD351" wp14:editId="5E7A8D8F">
                 <wp:simplePos x="0" y="0"/>
                 <wp:positionH relativeFrom="margin">
                   <wp:align>center</wp:align>
@@ -7313,7 +7941,7 @@
           </mc:Choice>
           <mc:Fallback>
             <w:pict>
-              <v:shape w14:anchorId="6CA01434" id="Caixa de texto 14" o:spid="_x0000_s1031" type="#_x0000_t202" style="position:absolute;left:0;text-align:left;margin-left:0;margin-top:234.8pt;width:415.25pt;height:53.55pt;z-index:251712000;visibility:visible;mso-wrap-style:square;mso-width-percent:0;mso-height-percent:0;mso-wrap-distance-left:9pt;mso-wrap-distance-top:0;mso-wrap-distance-right:9pt;mso-wrap-distance-bottom:0;mso-position-horizontal:center;mso-position-horizontal-relative:margin;mso-position-vertical:absolute;mso-position-vertical-relative:text;mso-width-percent:0;mso-height-percent:0;mso-width-relative:margin;mso-height-relative:margin;v-text-anchor:top" o:gfxdata="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" fillcolor="white [3201]" stroked="f" strokeweight=".5pt">
+              <v:shape w14:anchorId="109FD351" id="Caixa de texto 14" o:spid="_x0000_s1031" type="#_x0000_t202" style="position:absolute;left:0;text-align:left;margin-left:0;margin-top:234.8pt;width:415.25pt;height:53.55pt;z-index:251712000;visibility:visible;mso-wrap-style:square;mso-width-percent:0;mso-height-percent:0;mso-wrap-distance-left:9pt;mso-wrap-distance-top:0;mso-wrap-distance-right:9pt;mso-wrap-distance-bottom:0;mso-position-horizontal:center;mso-position-horizontal-relative:margin;mso-position-vertical:absolute;mso-position-vertical-relative:text;mso-width-percent:0;mso-height-percent:0;mso-width-relative:margin;mso-height-relative:margin;v-text-anchor:top" o:gfxdata="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" fillcolor="white [3201]" stroked="f" strokeweight=".5pt">
                 <v:textbox>
                   <w:txbxContent>
                     <w:p>
@@ -7338,7 +7966,7 @@
           <w:noProof/>
         </w:rPr>
         <w:drawing>
-          <wp:anchor distT="0" distB="0" distL="114300" distR="114300" simplePos="0" relativeHeight="251676159" behindDoc="0" locked="0" layoutInCell="1" allowOverlap="1" wp14:anchorId="6B8A4505" wp14:editId="3286B72B">
+          <wp:anchor distT="0" distB="0" distL="114300" distR="114300" simplePos="0" relativeHeight="251676159" behindDoc="0" locked="0" layoutInCell="1" allowOverlap="1" wp14:anchorId="1E959D90" wp14:editId="6CCA6564">
             <wp:simplePos x="0" y="0"/>
             <wp:positionH relativeFrom="page">
               <wp:align>center</wp:align>
@@ -7407,7 +8035,7 @@
         <mc:AlternateContent>
           <mc:Choice Requires="wps">
             <w:drawing>
-              <wp:anchor distT="0" distB="0" distL="114300" distR="114300" simplePos="0" relativeHeight="251718144" behindDoc="0" locked="0" layoutInCell="1" allowOverlap="1" wp14:anchorId="752DCB41" wp14:editId="78DB6642">
+              <wp:anchor distT="0" distB="0" distL="114300" distR="114300" simplePos="0" relativeHeight="251718144" behindDoc="0" locked="0" layoutInCell="1" allowOverlap="1" wp14:anchorId="2BA0A37E" wp14:editId="4CACDD7B">
                 <wp:simplePos x="0" y="0"/>
                 <wp:positionH relativeFrom="margin">
                   <wp:posOffset>31750</wp:posOffset>
@@ -7495,7 +8123,7 @@
           </mc:Choice>
           <mc:Fallback>
             <w:pict>
-              <v:shape w14:anchorId="752DCB41" id="Caixa de texto 17" o:spid="_x0000_s1032" type="#_x0000_t202" style="position:absolute;left:0;text-align:left;margin-left:2.5pt;margin-top:598.95pt;width:447.95pt;height:52.5pt;z-index:251718144;visibility:visible;mso-wrap-style:square;mso-width-percent:0;mso-height-percent:0;mso-wrap-distance-left:9pt;mso-wrap-distance-top:0;mso-wrap-distance-right:9pt;mso-wrap-distance-bottom:0;mso-position-horizontal:absolute;mso-position-horizontal-relative:margin;mso-position-vertical:absolute;mso-position-vertical-relative:text;mso-width-percent:0;mso-height-percent:0;mso-width-relative:margin;mso-height-relative:margin;v-text-anchor:top" o:gfxdata="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" fillcolor="white [3201]" stroked="f" strokeweight=".5pt">
+              <v:shape w14:anchorId="2BA0A37E" id="Caixa de texto 17" o:spid="_x0000_s1032" type="#_x0000_t202" style="position:absolute;left:0;text-align:left;margin-left:2.5pt;margin-top:598.95pt;width:447.95pt;height:52.5pt;z-index:251718144;visibility:visible;mso-wrap-style:square;mso-width-percent:0;mso-height-percent:0;mso-wrap-distance-left:9pt;mso-wrap-distance-top:0;mso-wrap-distance-right:9pt;mso-wrap-distance-bottom:0;mso-position-horizontal:absolute;mso-position-horizontal-relative:margin;mso-position-vertical:absolute;mso-position-vertical-relative:text;mso-width-percent:0;mso-height-percent:0;mso-width-relative:margin;mso-height-relative:margin;v-text-anchor:top" o:gfxdata="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" fillcolor="white [3201]" stroked="f" strokeweight=".5pt">
                 <v:textbox>
                   <w:txbxContent>
                     <w:p>
@@ -7528,7 +8156,7 @@
           <w:noProof/>
         </w:rPr>
         <w:drawing>
-          <wp:anchor distT="0" distB="0" distL="114300" distR="114300" simplePos="0" relativeHeight="251717120" behindDoc="0" locked="0" layoutInCell="1" allowOverlap="1" wp14:anchorId="13EEF6AD" wp14:editId="517A18B3">
+          <wp:anchor distT="0" distB="0" distL="114300" distR="114300" simplePos="0" relativeHeight="251717120" behindDoc="0" locked="0" layoutInCell="1" allowOverlap="1" wp14:anchorId="1EB9A72E" wp14:editId="534F4DFA">
             <wp:simplePos x="0" y="0"/>
             <wp:positionH relativeFrom="column">
               <wp:posOffset>-3810</wp:posOffset>
@@ -7591,7 +8219,7 @@
         <mc:AlternateContent>
           <mc:Choice Requires="wps">
             <w:drawing>
-              <wp:anchor distT="0" distB="0" distL="114300" distR="114300" simplePos="0" relativeHeight="251716096" behindDoc="0" locked="0" layoutInCell="1" allowOverlap="1" wp14:anchorId="54125A4D" wp14:editId="5F1F1C8E">
+              <wp:anchor distT="0" distB="0" distL="114300" distR="114300" simplePos="0" relativeHeight="251716096" behindDoc="0" locked="0" layoutInCell="1" allowOverlap="1" wp14:anchorId="246F477D" wp14:editId="5C164DD1">
                 <wp:simplePos x="0" y="0"/>
                 <wp:positionH relativeFrom="margin">
                   <wp:posOffset>83185</wp:posOffset>
@@ -7671,7 +8299,7 @@
           </mc:Choice>
           <mc:Fallback>
             <w:pict>
-              <v:shape w14:anchorId="54125A4D" id="Caixa de texto 16" o:spid="_x0000_s1033" type="#_x0000_t202" style="position:absolute;left:0;text-align:left;margin-left:6.55pt;margin-top:220.45pt;width:447.95pt;height:53.55pt;z-index:251716096;visibility:visible;mso-wrap-style:square;mso-width-percent:0;mso-height-percent:0;mso-wrap-distance-left:9pt;mso-wrap-distance-top:0;mso-wrap-distance-right:9pt;mso-wrap-distance-bottom:0;mso-position-horizontal:absolute;mso-position-horizontal-relative:margin;mso-position-vertical:absolute;mso-position-vertical-relative:text;mso-width-percent:0;mso-height-percent:0;mso-width-relative:margin;mso-height-relative:margin;v-text-anchor:top" o:gfxdata="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" fillcolor="white [3201]" stroked="f" strokeweight=".5pt">
+              <v:shape w14:anchorId="246F477D" id="Caixa de texto 16" o:spid="_x0000_s1033" type="#_x0000_t202" style="position:absolute;left:0;text-align:left;margin-left:6.55pt;margin-top:220.45pt;width:447.95pt;height:53.55pt;z-index:251716096;visibility:visible;mso-wrap-style:square;mso-width-percent:0;mso-height-percent:0;mso-wrap-distance-left:9pt;mso-wrap-distance-top:0;mso-wrap-distance-right:9pt;mso-wrap-distance-bottom:0;mso-position-horizontal:absolute;mso-position-horizontal-relative:margin;mso-position-vertical:absolute;mso-position-vertical-relative:text;mso-width-percent:0;mso-height-percent:0;mso-width-relative:margin;mso-height-relative:margin;v-text-anchor:top" o:gfxdata="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" fillcolor="white [3201]" stroked="f" strokeweight=".5pt">
                 <v:textbox>
                   <w:txbxContent>
                     <w:p>
@@ -7696,7 +8324,7 @@
           <w:noProof/>
         </w:rPr>
         <w:drawing>
-          <wp:anchor distT="0" distB="0" distL="114300" distR="114300" simplePos="0" relativeHeight="251715072" behindDoc="0" locked="0" layoutInCell="1" allowOverlap="1" wp14:anchorId="47975298" wp14:editId="13487759">
+          <wp:anchor distT="0" distB="0" distL="114300" distR="114300" simplePos="0" relativeHeight="251715072" behindDoc="0" locked="0" layoutInCell="1" allowOverlap="1" wp14:anchorId="5EB428BC" wp14:editId="408B9E05">
             <wp:simplePos x="0" y="0"/>
             <wp:positionH relativeFrom="margin">
               <wp:align>left</wp:align>
@@ -7763,7 +8391,7 @@
         <mc:AlternateContent>
           <mc:Choice Requires="wps">
             <w:drawing>
-              <wp:anchor distT="0" distB="0" distL="114300" distR="114300" simplePos="0" relativeHeight="251720192" behindDoc="0" locked="0" layoutInCell="1" allowOverlap="1" wp14:anchorId="5E175AE9" wp14:editId="410784B8">
+              <wp:anchor distT="0" distB="0" distL="114300" distR="114300" simplePos="0" relativeHeight="251720192" behindDoc="0" locked="0" layoutInCell="1" allowOverlap="1" wp14:anchorId="473A0AF8" wp14:editId="18C3AE2D">
                 <wp:simplePos x="0" y="0"/>
                 <wp:positionH relativeFrom="margin">
                   <wp:align>left</wp:align>
@@ -7851,7 +8479,7 @@
           </mc:Choice>
           <mc:Fallback>
             <w:pict>
-              <v:shape w14:anchorId="5E175AE9" id="Caixa de texto 19" o:spid="_x0000_s1034" type="#_x0000_t202" style="position:absolute;margin-left:0;margin-top:166.7pt;width:447.95pt;height:84.15pt;z-index:251720192;visibility:visible;mso-wrap-style:square;mso-width-percent:0;mso-height-percent:0;mso-wrap-distance-left:9pt;mso-wrap-distance-top:0;mso-wrap-distance-right:9pt;mso-wrap-distance-bottom:0;mso-position-horizontal:left;mso-position-horizontal-relative:margin;mso-position-vertical:absolute;mso-position-vertical-relative:text;mso-width-percent:0;mso-height-percent:0;mso-width-relative:margin;mso-height-relative:margin;v-text-anchor:top" o:gfxdata="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" fillcolor="white [3201]" stroked="f" strokeweight=".5pt">
+              <v:shape w14:anchorId="473A0AF8" id="Caixa de texto 19" o:spid="_x0000_s1034" type="#_x0000_t202" style="position:absolute;margin-left:0;margin-top:166.7pt;width:447.95pt;height:84.15pt;z-index:251720192;visibility:visible;mso-wrap-style:square;mso-width-percent:0;mso-height-percent:0;mso-wrap-distance-left:9pt;mso-wrap-distance-top:0;mso-wrap-distance-right:9pt;mso-wrap-distance-bottom:0;mso-position-horizontal:left;mso-position-horizontal-relative:margin;mso-position-vertical:absolute;mso-position-vertical-relative:text;mso-width-percent:0;mso-height-percent:0;mso-width-relative:margin;mso-height-relative:margin;v-text-anchor:top" o:gfxdata="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" fillcolor="white [3201]" stroked="f" strokeweight=".5pt">
                 <v:textbox>
                   <w:txbxContent>
                     <w:p>
@@ -7884,7 +8512,7 @@
           <w:noProof/>
         </w:rPr>
         <w:drawing>
-          <wp:anchor distT="0" distB="0" distL="114300" distR="114300" simplePos="0" relativeHeight="251719168" behindDoc="0" locked="0" layoutInCell="1" allowOverlap="1" wp14:anchorId="587B6C25" wp14:editId="11F0B776">
+          <wp:anchor distT="0" distB="0" distL="114300" distR="114300" simplePos="0" relativeHeight="251719168" behindDoc="0" locked="0" layoutInCell="1" allowOverlap="1" wp14:anchorId="25FDC546" wp14:editId="1385C881">
             <wp:simplePos x="0" y="0"/>
             <wp:positionH relativeFrom="margin">
               <wp:align>right</wp:align>
@@ -7954,7 +8582,7 @@
         </w:rPr>
         <w:lastRenderedPageBreak/>
         <w:drawing>
-          <wp:anchor distT="0" distB="0" distL="114300" distR="114300" simplePos="0" relativeHeight="251731456" behindDoc="0" locked="0" layoutInCell="1" allowOverlap="1" wp14:anchorId="5ABAF28C" wp14:editId="50F7C60A">
+          <wp:anchor distT="0" distB="0" distL="114300" distR="114300" simplePos="0" relativeHeight="251731456" behindDoc="0" locked="0" layoutInCell="1" allowOverlap="1" wp14:anchorId="0E69A793" wp14:editId="064E7A6A">
             <wp:simplePos x="0" y="0"/>
             <wp:positionH relativeFrom="column">
               <wp:posOffset>-1604010</wp:posOffset>
@@ -8017,7 +8645,7 @@
         <mc:AlternateContent>
           <mc:Choice Requires="wps">
             <w:drawing>
-              <wp:anchor distT="0" distB="0" distL="114300" distR="114300" simplePos="0" relativeHeight="251732480" behindDoc="0" locked="0" layoutInCell="1" allowOverlap="1" wp14:anchorId="4C755E06" wp14:editId="4DA4F7B4">
+              <wp:anchor distT="0" distB="0" distL="114300" distR="114300" simplePos="0" relativeHeight="251732480" behindDoc="0" locked="0" layoutInCell="1" allowOverlap="1" wp14:anchorId="0BBAD6FA" wp14:editId="19D5FD94">
                 <wp:simplePos x="0" y="0"/>
                 <wp:positionH relativeFrom="margin">
                   <wp:posOffset>-3845560</wp:posOffset>
@@ -8105,7 +8733,7 @@
           </mc:Choice>
           <mc:Fallback>
             <w:pict>
-              <v:shape w14:anchorId="4C755E06" id="Caixa de texto 29" o:spid="_x0000_s1035" type="#_x0000_t202" style="position:absolute;margin-left:-302.8pt;margin-top:313pt;width:680.25pt;height:70.1pt;rotation:90;z-index:251732480;visibility:visible;mso-wrap-style:square;mso-width-percent:0;mso-height-percent:0;mso-wrap-distance-left:9pt;mso-wrap-distance-top:0;mso-wrap-distance-right:9pt;mso-wrap-distance-bottom:0;mso-position-horizontal:absolute;mso-position-horizontal-relative:margin;mso-position-vertical:absolute;mso-position-vertical-relative:text;mso-width-percent:0;mso-height-percent:0;mso-width-relative:margin;mso-height-relative:margin;v-text-anchor:top" o:gfxdata="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" fillcolor="white [3201]" stroked="f" strokeweight=".5pt">
+              <v:shape w14:anchorId="0BBAD6FA" id="Caixa de texto 29" o:spid="_x0000_s1035" type="#_x0000_t202" style="position:absolute;margin-left:-302.8pt;margin-top:313pt;width:680.25pt;height:70.1pt;rotation:90;z-index:251732480;visibility:visible;mso-wrap-style:square;mso-width-percent:0;mso-height-percent:0;mso-wrap-distance-left:9pt;mso-wrap-distance-top:0;mso-wrap-distance-right:9pt;mso-wrap-distance-bottom:0;mso-position-horizontal:absolute;mso-position-horizontal-relative:margin;mso-position-vertical:absolute;mso-position-vertical-relative:text;mso-width-percent:0;mso-height-percent:0;mso-width-relative:margin;mso-height-relative:margin;v-text-anchor:top" o:gfxdata="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" fillcolor="white [3201]" stroked="f" strokeweight=".5pt">
                 <v:textbox>
                   <w:txbxContent>
                     <w:p>
@@ -8143,7 +8771,7 @@
         <mc:AlternateContent>
           <mc:Choice Requires="wps">
             <w:drawing>
-              <wp:anchor distT="0" distB="0" distL="114300" distR="114300" simplePos="0" relativeHeight="251724288" behindDoc="0" locked="0" layoutInCell="1" allowOverlap="1" wp14:anchorId="4CBF80F8" wp14:editId="69C375FE">
+              <wp:anchor distT="0" distB="0" distL="114300" distR="114300" simplePos="0" relativeHeight="251724288" behindDoc="0" locked="0" layoutInCell="1" allowOverlap="1" wp14:anchorId="416DD88E" wp14:editId="2E19857F">
                 <wp:simplePos x="0" y="0"/>
                 <wp:positionH relativeFrom="margin">
                   <wp:posOffset>59690</wp:posOffset>
@@ -8231,7 +8859,7 @@
           </mc:Choice>
           <mc:Fallback>
             <w:pict>
-              <v:shape w14:anchorId="4CBF80F8" id="Caixa de texto 21" o:spid="_x0000_s1036" type="#_x0000_t202" style="position:absolute;margin-left:4.7pt;margin-top:296.25pt;width:442.35pt;height:70.15pt;z-index:251724288;visibility:visible;mso-wrap-style:square;mso-width-percent:0;mso-height-percent:0;mso-wrap-distance-left:9pt;mso-wrap-distance-top:0;mso-wrap-distance-right:9pt;mso-wrap-distance-bottom:0;mso-position-horizontal:absolute;mso-position-horizontal-relative:margin;mso-position-vertical:absolute;mso-position-vertical-relative:text;mso-width-percent:0;mso-height-percent:0;mso-width-relative:margin;mso-height-relative:margin;v-text-anchor:top" o:gfxdata="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" fillcolor="white [3201]" stroked="f" strokeweight=".5pt">
+              <v:shape w14:anchorId="416DD88E" id="Caixa de texto 21" o:spid="_x0000_s1036" type="#_x0000_t202" style="position:absolute;margin-left:4.7pt;margin-top:296.25pt;width:442.35pt;height:70.15pt;z-index:251724288;visibility:visible;mso-wrap-style:square;mso-width-percent:0;mso-height-percent:0;mso-wrap-distance-left:9pt;mso-wrap-distance-top:0;mso-wrap-distance-right:9pt;mso-wrap-distance-bottom:0;mso-position-horizontal:absolute;mso-position-horizontal-relative:margin;mso-position-vertical:absolute;mso-position-vertical-relative:text;mso-width-percent:0;mso-height-percent:0;mso-width-relative:margin;mso-height-relative:margin;v-text-anchor:top" o:gfxdata="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" fillcolor="white [3201]" stroked="f" strokeweight=".5pt">
                 <v:textbox>
                   <w:txbxContent>
                     <w:p>
@@ -8264,7 +8892,7 @@
           <w:noProof/>
         </w:rPr>
         <w:drawing>
-          <wp:anchor distT="0" distB="0" distL="114300" distR="114300" simplePos="0" relativeHeight="251723264" behindDoc="0" locked="0" layoutInCell="1" allowOverlap="1" wp14:anchorId="0A92918E" wp14:editId="33E6A6DD">
+          <wp:anchor distT="0" distB="0" distL="114300" distR="114300" simplePos="0" relativeHeight="251723264" behindDoc="0" locked="0" layoutInCell="1" allowOverlap="1" wp14:anchorId="24231EAC" wp14:editId="725C7589">
             <wp:simplePos x="0" y="0"/>
             <wp:positionH relativeFrom="column">
               <wp:posOffset>-3810</wp:posOffset>
@@ -8358,7 +8986,7 @@
         <mc:AlternateContent>
           <mc:Choice Requires="wps">
             <w:drawing>
-              <wp:anchor distT="0" distB="0" distL="114300" distR="114300" simplePos="0" relativeHeight="251726336" behindDoc="0" locked="0" layoutInCell="1" allowOverlap="1" wp14:anchorId="329C418E" wp14:editId="2F8BB330">
+              <wp:anchor distT="0" distB="0" distL="114300" distR="114300" simplePos="0" relativeHeight="251726336" behindDoc="0" locked="0" layoutInCell="1" allowOverlap="1" wp14:anchorId="60160CCB" wp14:editId="48F5A3AF">
                 <wp:simplePos x="0" y="0"/>
                 <wp:positionH relativeFrom="page">
                   <wp:posOffset>1141730</wp:posOffset>
@@ -8438,7 +9066,7 @@
           </mc:Choice>
           <mc:Fallback>
             <w:pict>
-              <v:shape w14:anchorId="329C418E" id="Caixa de texto 22" o:spid="_x0000_s1037" type="#_x0000_t202" style="position:absolute;left:0;text-align:left;margin-left:89.9pt;margin-top:284.85pt;width:447.95pt;height:53.55pt;z-index:251726336;visibility:visible;mso-wrap-style:square;mso-width-percent:0;mso-height-percent:0;mso-wrap-distance-left:9pt;mso-wrap-distance-top:0;mso-wrap-distance-right:9pt;mso-wrap-distance-bottom:0;mso-position-horizontal:absolute;mso-position-horizontal-relative:page;mso-position-vertical:absolute;mso-position-vertical-relative:text;mso-width-percent:0;mso-height-percent:0;mso-width-relative:margin;mso-height-relative:margin;v-text-anchor:top" o:gfxdata="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" fillcolor="white [3201]" stroked="f" strokeweight=".5pt">
+              <v:shape w14:anchorId="60160CCB" id="Caixa de texto 22" o:spid="_x0000_s1037" type="#_x0000_t202" style="position:absolute;left:0;text-align:left;margin-left:89.9pt;margin-top:284.85pt;width:447.95pt;height:53.55pt;z-index:251726336;visibility:visible;mso-wrap-style:square;mso-width-percent:0;mso-height-percent:0;mso-wrap-distance-left:9pt;mso-wrap-distance-top:0;mso-wrap-distance-right:9pt;mso-wrap-distance-bottom:0;mso-position-horizontal:absolute;mso-position-horizontal-relative:page;mso-position-vertical:absolute;mso-position-vertical-relative:text;mso-width-percent:0;mso-height-percent:0;mso-width-relative:margin;mso-height-relative:margin;v-text-anchor:top" o:gfxdata="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" fillcolor="white [3201]" stroked="f" strokeweight=".5pt">
                 <v:textbox>
                   <w:txbxContent>
                     <w:p>
@@ -8463,7 +9091,7 @@
           <w:noProof/>
         </w:rPr>
         <w:drawing>
-          <wp:anchor distT="0" distB="0" distL="114300" distR="114300" simplePos="0" relativeHeight="251725312" behindDoc="0" locked="0" layoutInCell="1" allowOverlap="1" wp14:anchorId="1D6600AC" wp14:editId="6D347DDB">
+          <wp:anchor distT="0" distB="0" distL="114300" distR="114300" simplePos="0" relativeHeight="251725312" behindDoc="0" locked="0" layoutInCell="1" allowOverlap="1" wp14:anchorId="1295458C" wp14:editId="0399BE97">
             <wp:simplePos x="0" y="0"/>
             <wp:positionH relativeFrom="page">
               <wp:posOffset>1695450</wp:posOffset>
@@ -8601,12 +9229,12 @@
           <w:numId w:val="10"/>
         </w:numPr>
       </w:pPr>
-      <w:bookmarkStart w:id="20" w:name="_Toc530156675"/>
+      <w:bookmarkStart w:id="21" w:name="_Toc530159189"/>
       <w:r>
         <w:lastRenderedPageBreak/>
         <w:t>Requisitos Funcionais</w:t>
       </w:r>
-      <w:bookmarkEnd w:id="20"/>
+      <w:bookmarkEnd w:id="21"/>
     </w:p>
     <w:p>
       <w:pPr>
@@ -8718,11 +9346,11 @@
           <w:sz w:val="28"/>
         </w:rPr>
       </w:pPr>
-      <w:bookmarkStart w:id="21" w:name="_Toc530156676"/>
+      <w:bookmarkStart w:id="22" w:name="_Toc530159190"/>
       <w:r>
         <w:t>Controle de Acesso</w:t>
       </w:r>
-      <w:bookmarkEnd w:id="21"/>
+      <w:bookmarkEnd w:id="22"/>
     </w:p>
     <w:p>
       <w:pPr>
@@ -8830,11 +9458,11 @@
           <w:numId w:val="10"/>
         </w:numPr>
       </w:pPr>
-      <w:bookmarkStart w:id="22" w:name="_Toc530156677"/>
+      <w:bookmarkStart w:id="23" w:name="_Toc530159191"/>
       <w:r>
         <w:t>Auditoria</w:t>
       </w:r>
-      <w:bookmarkEnd w:id="22"/>
+      <w:bookmarkEnd w:id="23"/>
     </w:p>
     <w:p>
       <w:pPr>
@@ -8918,11 +9546,11 @@
           <w:numId w:val="10"/>
         </w:numPr>
       </w:pPr>
-      <w:bookmarkStart w:id="23" w:name="_Toc530156678"/>
+      <w:bookmarkStart w:id="24" w:name="_Toc530159192"/>
       <w:r>
         <w:t>Matricular Alunos</w:t>
       </w:r>
-      <w:bookmarkEnd w:id="23"/>
+      <w:bookmarkEnd w:id="24"/>
     </w:p>
     <w:p>
       <w:pPr>
@@ -9000,11 +9628,11 @@
           <w:numId w:val="10"/>
         </w:numPr>
       </w:pPr>
-      <w:bookmarkStart w:id="24" w:name="_Toc530156679"/>
+      <w:bookmarkStart w:id="25" w:name="_Toc530159193"/>
       <w:r>
         <w:t>Buscar alunos</w:t>
       </w:r>
-      <w:bookmarkEnd w:id="24"/>
+      <w:bookmarkEnd w:id="25"/>
     </w:p>
     <w:p>
       <w:pPr>
@@ -9087,11 +9715,11 @@
           <w:numId w:val="10"/>
         </w:numPr>
       </w:pPr>
-      <w:bookmarkStart w:id="25" w:name="_Toc530156680"/>
-      <w:bookmarkEnd w:id="25"/>
+      <w:bookmarkStart w:id="26" w:name="_Toc530159194"/>
       <w:r>
         <w:t>Solicitar Documentos</w:t>
       </w:r>
+      <w:bookmarkEnd w:id="26"/>
     </w:p>
     <w:p>
       <w:pPr>
@@ -9167,8 +9795,7 @@
           <w:numId w:val="10"/>
         </w:numPr>
       </w:pPr>
-      <w:bookmarkStart w:id="26" w:name="_Toc530156681"/>
-      <w:bookmarkStart w:id="27" w:name="_GoBack"/>
+      <w:bookmarkStart w:id="27" w:name="_Toc530159195"/>
       <w:bookmarkEnd w:id="27"/>
     </w:p>
     <w:p>
@@ -9180,11 +9807,12 @@
         </w:numPr>
         <w:ind w:left="284" w:hanging="284"/>
       </w:pPr>
+      <w:bookmarkStart w:id="28" w:name="_Toc530159196"/>
       <w:r>
         <w:t>PROCEDIMENTOS METODOLÓGICOS</w:t>
       </w:r>
       <w:bookmarkEnd w:id="15"/>
-      <w:bookmarkEnd w:id="26"/>
+      <w:bookmarkEnd w:id="28"/>
     </w:p>
     <w:p>
       <w:pPr>
@@ -9472,13 +10100,13 @@
         </w:numPr>
         <w:ind w:left="284" w:hanging="284"/>
       </w:pPr>
-      <w:bookmarkStart w:id="28" w:name="_Toc529284882"/>
-      <w:bookmarkStart w:id="29" w:name="_Toc530156682"/>
+      <w:bookmarkStart w:id="29" w:name="_Toc529284882"/>
+      <w:bookmarkStart w:id="30" w:name="_Toc530159197"/>
       <w:r>
         <w:t>CRONOGRAMA</w:t>
       </w:r>
-    </w:p>
-    <w:bookmarkEnd w:id="28"/>
+      <w:bookmarkEnd w:id="30"/>
+    </w:p>
     <w:bookmarkEnd w:id="29"/>
     <w:p>
       <w:pPr>
@@ -10940,9 +11568,11 @@
           <w:numId w:val="10"/>
         </w:numPr>
       </w:pPr>
+      <w:bookmarkStart w:id="31" w:name="_Toc530159198"/>
       <w:r>
         <w:t>REFERÊNCIAS</w:t>
       </w:r>
+      <w:bookmarkEnd w:id="31"/>
     </w:p>
     <w:p>
       <w:pPr>
@@ -11179,7 +11809,7 @@
           <w:rPr>
             <w:noProof/>
           </w:rPr>
-          <w:t>23</w:t>
+          <w:t>14</w:t>
         </w:r>
         <w:r>
           <w:fldChar w:fldCharType="end"/>
@@ -11240,7 +11870,7 @@
         <w:footnoteRef/>
       </w:r>
       <w:r>
-        <w:t xml:space="preserve"> Uma abreviação da disciplina com 3 ou 4 letras. Exemplo: A chave da disciplina BIOLOGIA é BIO.</w:t>
+        <w:t xml:space="preserve"> Média de aprovação – 6.0</w:t>
       </w:r>
     </w:p>
   </w:footnote>
@@ -11279,6 +11909,119 @@
 <file path=word/numbering.xml><?xml version="1.0" encoding="utf-8"?>
 <w:numbering xmlns:wpc="http://schemas.microsoft.com/office/word/2010/wordprocessingCanvas" xmlns:mc="http://schemas.openxmlformats.org/markup-compatibility/2006" xmlns:o="urn:schemas-microsoft-com:office:office" xmlns:r="http://schemas.openxmlformats.org/officeDocument/2006/relationships" xmlns:m="http://schemas.openxmlformats.org/officeDocument/2006/math" xmlns:v="urn:schemas-microsoft-com:vml" xmlns:wp14="http://schemas.microsoft.com/office/word/2010/wordprocessingDrawing" xmlns:wp="http://schemas.openxmlformats.org/drawingml/2006/wordprocessingDrawing" xmlns:w10="urn:schemas-microsoft-com:office:word" xmlns:w="http://schemas.openxmlformats.org/wordprocessingml/2006/main" xmlns:w14="http://schemas.microsoft.com/office/word/2010/wordml" xmlns:w15="http://schemas.microsoft.com/office/word/2012/wordml" xmlns:wpg="http://schemas.microsoft.com/office/word/2010/wordprocessingGroup" xmlns:wpi="http://schemas.microsoft.com/office/word/2010/wordprocessingInk" xmlns:wne="http://schemas.microsoft.com/office/word/2006/wordml" xmlns:wps="http://schemas.microsoft.com/office/word/2010/wordprocessingShape" mc:Ignorable="w14 w15 wp14">
   <w:abstractNum w:abstractNumId="0">
+    <w:nsid w:val="01EA17D5"/>
+    <w:multiLevelType w:val="multilevel"/>
+    <w:tmpl w:val="9110ADCA"/>
+    <w:lvl w:ilvl="0">
+      <w:start w:val="1"/>
+      <w:numFmt w:val="decimal"/>
+      <w:lvlText w:val="%1"/>
+      <w:lvlJc w:val="left"/>
+      <w:pPr>
+        <w:ind w:left="465" w:hanging="465"/>
+      </w:pPr>
+      <w:rPr>
+        <w:rFonts w:hint="default"/>
+      </w:rPr>
+    </w:lvl>
+    <w:lvl w:ilvl="1">
+      <w:start w:val="1"/>
+      <w:numFmt w:val="decimal"/>
+      <w:lvlText w:val="%1.%2"/>
+      <w:lvlJc w:val="left"/>
+      <w:pPr>
+        <w:ind w:left="465" w:hanging="465"/>
+      </w:pPr>
+      <w:rPr>
+        <w:rFonts w:hint="default"/>
+      </w:rPr>
+    </w:lvl>
+    <w:lvl w:ilvl="2">
+      <w:start w:val="1"/>
+      <w:numFmt w:val="decimal"/>
+      <w:lvlText w:val="%1.%2.%3"/>
+      <w:lvlJc w:val="left"/>
+      <w:pPr>
+        <w:ind w:left="720" w:hanging="720"/>
+      </w:pPr>
+      <w:rPr>
+        <w:rFonts w:hint="default"/>
+      </w:rPr>
+    </w:lvl>
+    <w:lvl w:ilvl="3">
+      <w:start w:val="1"/>
+      <w:numFmt w:val="decimal"/>
+      <w:lvlText w:val="%1.%2.%3.%4"/>
+      <w:lvlJc w:val="left"/>
+      <w:pPr>
+        <w:ind w:left="720" w:hanging="720"/>
+      </w:pPr>
+      <w:rPr>
+        <w:rFonts w:hint="default"/>
+      </w:rPr>
+    </w:lvl>
+    <w:lvl w:ilvl="4">
+      <w:start w:val="1"/>
+      <w:numFmt w:val="decimal"/>
+      <w:lvlText w:val="%1.%2.%3.%4.%5"/>
+      <w:lvlJc w:val="left"/>
+      <w:pPr>
+        <w:ind w:left="1080" w:hanging="1080"/>
+      </w:pPr>
+      <w:rPr>
+        <w:rFonts w:hint="default"/>
+      </w:rPr>
+    </w:lvl>
+    <w:lvl w:ilvl="5">
+      <w:start w:val="1"/>
+      <w:numFmt w:val="decimal"/>
+      <w:lvlText w:val="%1.%2.%3.%4.%5.%6"/>
+      <w:lvlJc w:val="left"/>
+      <w:pPr>
+        <w:ind w:left="1080" w:hanging="1080"/>
+      </w:pPr>
+      <w:rPr>
+        <w:rFonts w:hint="default"/>
+      </w:rPr>
+    </w:lvl>
+    <w:lvl w:ilvl="6">
+      <w:start w:val="1"/>
+      <w:numFmt w:val="decimal"/>
+      <w:lvlText w:val="%1.%2.%3.%4.%5.%6.%7"/>
+      <w:lvlJc w:val="left"/>
+      <w:pPr>
+        <w:ind w:left="1440" w:hanging="1440"/>
+      </w:pPr>
+      <w:rPr>
+        <w:rFonts w:hint="default"/>
+      </w:rPr>
+    </w:lvl>
+    <w:lvl w:ilvl="7">
+      <w:start w:val="1"/>
+      <w:numFmt w:val="decimal"/>
+      <w:lvlText w:val="%1.%2.%3.%4.%5.%6.%7.%8"/>
+      <w:lvlJc w:val="left"/>
+      <w:pPr>
+        <w:ind w:left="1440" w:hanging="1440"/>
+      </w:pPr>
+      <w:rPr>
+        <w:rFonts w:hint="default"/>
+      </w:rPr>
+    </w:lvl>
+    <w:lvl w:ilvl="8">
+      <w:start w:val="1"/>
+      <w:numFmt w:val="decimal"/>
+      <w:lvlText w:val="%1.%2.%3.%4.%5.%6.%7.%8.%9"/>
+      <w:lvlJc w:val="left"/>
+      <w:pPr>
+        <w:ind w:left="1440" w:hanging="1440"/>
+      </w:pPr>
+      <w:rPr>
+        <w:rFonts w:hint="default"/>
+      </w:rPr>
+    </w:lvl>
+  </w:abstractNum>
+  <w:abstractNum w:abstractNumId="1">
     <w:nsid w:val="02162680"/>
     <w:multiLevelType w:val="multilevel"/>
     <w:tmpl w:val="622A419E"/>
@@ -11400,7 +12143,7 @@
       </w:rPr>
     </w:lvl>
   </w:abstractNum>
-  <w:abstractNum w:abstractNumId="1">
+  <w:abstractNum w:abstractNumId="2">
     <w:nsid w:val="087D4C4B"/>
     <w:multiLevelType w:val="multilevel"/>
     <w:tmpl w:val="19400A28"/>
@@ -11522,7 +12265,7 @@
       </w:rPr>
     </w:lvl>
   </w:abstractNum>
-  <w:abstractNum w:abstractNumId="2">
+  <w:abstractNum w:abstractNumId="3">
     <w:nsid w:val="096C20D1"/>
     <w:multiLevelType w:val="hybridMultilevel"/>
     <w:tmpl w:val="39643EC8"/>
@@ -11611,7 +12354,7 @@
       </w:pPr>
     </w:lvl>
   </w:abstractNum>
-  <w:abstractNum w:abstractNumId="3">
+  <w:abstractNum w:abstractNumId="4">
     <w:nsid w:val="0F02676B"/>
     <w:multiLevelType w:val="hybridMultilevel"/>
     <w:tmpl w:val="64323518"/>
@@ -11700,7 +12443,120 @@
       </w:pPr>
     </w:lvl>
   </w:abstractNum>
-  <w:abstractNum w:abstractNumId="4">
+  <w:abstractNum w:abstractNumId="5">
+    <w:nsid w:val="1C117773"/>
+    <w:multiLevelType w:val="multilevel"/>
+    <w:tmpl w:val="9110ADCA"/>
+    <w:lvl w:ilvl="0">
+      <w:start w:val="1"/>
+      <w:numFmt w:val="decimal"/>
+      <w:lvlText w:val="%1"/>
+      <w:lvlJc w:val="left"/>
+      <w:pPr>
+        <w:ind w:left="465" w:hanging="465"/>
+      </w:pPr>
+      <w:rPr>
+        <w:rFonts w:hint="default"/>
+      </w:rPr>
+    </w:lvl>
+    <w:lvl w:ilvl="1">
+      <w:start w:val="1"/>
+      <w:numFmt w:val="decimal"/>
+      <w:lvlText w:val="%1.%2"/>
+      <w:lvlJc w:val="left"/>
+      <w:pPr>
+        <w:ind w:left="465" w:hanging="465"/>
+      </w:pPr>
+      <w:rPr>
+        <w:rFonts w:hint="default"/>
+      </w:rPr>
+    </w:lvl>
+    <w:lvl w:ilvl="2">
+      <w:start w:val="1"/>
+      <w:numFmt w:val="decimal"/>
+      <w:lvlText w:val="%1.%2.%3"/>
+      <w:lvlJc w:val="left"/>
+      <w:pPr>
+        <w:ind w:left="720" w:hanging="720"/>
+      </w:pPr>
+      <w:rPr>
+        <w:rFonts w:hint="default"/>
+      </w:rPr>
+    </w:lvl>
+    <w:lvl w:ilvl="3">
+      <w:start w:val="1"/>
+      <w:numFmt w:val="decimal"/>
+      <w:lvlText w:val="%1.%2.%3.%4"/>
+      <w:lvlJc w:val="left"/>
+      <w:pPr>
+        <w:ind w:left="720" w:hanging="720"/>
+      </w:pPr>
+      <w:rPr>
+        <w:rFonts w:hint="default"/>
+      </w:rPr>
+    </w:lvl>
+    <w:lvl w:ilvl="4">
+      <w:start w:val="1"/>
+      <w:numFmt w:val="decimal"/>
+      <w:lvlText w:val="%1.%2.%3.%4.%5"/>
+      <w:lvlJc w:val="left"/>
+      <w:pPr>
+        <w:ind w:left="1080" w:hanging="1080"/>
+      </w:pPr>
+      <w:rPr>
+        <w:rFonts w:hint="default"/>
+      </w:rPr>
+    </w:lvl>
+    <w:lvl w:ilvl="5">
+      <w:start w:val="1"/>
+      <w:numFmt w:val="decimal"/>
+      <w:lvlText w:val="%1.%2.%3.%4.%5.%6"/>
+      <w:lvlJc w:val="left"/>
+      <w:pPr>
+        <w:ind w:left="1080" w:hanging="1080"/>
+      </w:pPr>
+      <w:rPr>
+        <w:rFonts w:hint="default"/>
+      </w:rPr>
+    </w:lvl>
+    <w:lvl w:ilvl="6">
+      <w:start w:val="1"/>
+      <w:numFmt w:val="decimal"/>
+      <w:lvlText w:val="%1.%2.%3.%4.%5.%6.%7"/>
+      <w:lvlJc w:val="left"/>
+      <w:pPr>
+        <w:ind w:left="1440" w:hanging="1440"/>
+      </w:pPr>
+      <w:rPr>
+        <w:rFonts w:hint="default"/>
+      </w:rPr>
+    </w:lvl>
+    <w:lvl w:ilvl="7">
+      <w:start w:val="1"/>
+      <w:numFmt w:val="decimal"/>
+      <w:lvlText w:val="%1.%2.%3.%4.%5.%6.%7.%8"/>
+      <w:lvlJc w:val="left"/>
+      <w:pPr>
+        <w:ind w:left="1440" w:hanging="1440"/>
+      </w:pPr>
+      <w:rPr>
+        <w:rFonts w:hint="default"/>
+      </w:rPr>
+    </w:lvl>
+    <w:lvl w:ilvl="8">
+      <w:start w:val="1"/>
+      <w:numFmt w:val="decimal"/>
+      <w:lvlText w:val="%1.%2.%3.%4.%5.%6.%7.%8.%9"/>
+      <w:lvlJc w:val="left"/>
+      <w:pPr>
+        <w:ind w:left="1440" w:hanging="1440"/>
+      </w:pPr>
+      <w:rPr>
+        <w:rFonts w:hint="default"/>
+      </w:rPr>
+    </w:lvl>
+  </w:abstractNum>
+  <w:abstractNum w:abstractNumId="6">
     <w:nsid w:val="1E04256D"/>
     <w:multiLevelType w:val="hybridMultilevel"/>
     <w:tmpl w:val="DF8A4E62"/>
@@ -11840,7 +12696,7 @@
       </w:rPr>
     </w:lvl>
   </w:abstractNum>
-  <w:abstractNum w:abstractNumId="5">
+  <w:abstractNum w:abstractNumId="7">
     <w:nsid w:val="1EBF3E1F"/>
     <w:multiLevelType w:val="hybridMultilevel"/>
     <w:tmpl w:val="FE362ACA"/>
@@ -11980,7 +12836,7 @@
       </w:rPr>
     </w:lvl>
   </w:abstractNum>
-  <w:abstractNum w:abstractNumId="6">
+  <w:abstractNum w:abstractNumId="8">
     <w:nsid w:val="23152522"/>
     <w:multiLevelType w:val="multilevel"/>
     <w:tmpl w:val="9110ADCA"/>
@@ -12093,7 +12949,7 @@
       </w:rPr>
     </w:lvl>
   </w:abstractNum>
-  <w:abstractNum w:abstractNumId="7">
+  <w:abstractNum w:abstractNumId="9">
     <w:nsid w:val="25B26121"/>
     <w:multiLevelType w:val="multilevel"/>
     <w:tmpl w:val="9110ADCA"/>
@@ -12206,7 +13062,7 @@
       </w:rPr>
     </w:lvl>
   </w:abstractNum>
-  <w:abstractNum w:abstractNumId="8">
+  <w:abstractNum w:abstractNumId="10">
     <w:nsid w:val="279B0E60"/>
     <w:multiLevelType w:val="hybridMultilevel"/>
     <w:tmpl w:val="33906C82"/>
@@ -12346,7 +13202,7 @@
       </w:rPr>
     </w:lvl>
   </w:abstractNum>
-  <w:abstractNum w:abstractNumId="9">
+  <w:abstractNum w:abstractNumId="11">
     <w:nsid w:val="2C1E284C"/>
     <w:multiLevelType w:val="hybridMultilevel"/>
     <w:tmpl w:val="288E18E2"/>
@@ -12486,7 +13342,7 @@
       </w:rPr>
     </w:lvl>
   </w:abstractNum>
-  <w:abstractNum w:abstractNumId="10">
+  <w:abstractNum w:abstractNumId="12">
     <w:nsid w:val="307113BD"/>
     <w:multiLevelType w:val="hybridMultilevel"/>
     <w:tmpl w:val="1938BE54"/>
@@ -12575,7 +13431,7 @@
       </w:pPr>
     </w:lvl>
   </w:abstractNum>
-  <w:abstractNum w:abstractNumId="11">
+  <w:abstractNum w:abstractNumId="13">
     <w:nsid w:val="314C7C83"/>
     <w:multiLevelType w:val="hybridMultilevel"/>
     <w:tmpl w:val="175C97D6"/>
@@ -12715,7 +13571,7 @@
       </w:rPr>
     </w:lvl>
   </w:abstractNum>
-  <w:abstractNum w:abstractNumId="12">
+  <w:abstractNum w:abstractNumId="14">
     <w:nsid w:val="327A3DAE"/>
     <w:multiLevelType w:val="hybridMultilevel"/>
     <w:tmpl w:val="18F84504"/>
@@ -12855,7 +13711,7 @@
       </w:rPr>
     </w:lvl>
   </w:abstractNum>
-  <w:abstractNum w:abstractNumId="13">
+  <w:abstractNum w:abstractNumId="15">
     <w:nsid w:val="338C5298"/>
     <w:multiLevelType w:val="multilevel"/>
     <w:tmpl w:val="96C81504"/>
@@ -12977,7 +13833,7 @@
       </w:rPr>
     </w:lvl>
   </w:abstractNum>
-  <w:abstractNum w:abstractNumId="14">
+  <w:abstractNum w:abstractNumId="16">
     <w:nsid w:val="48D022DA"/>
     <w:multiLevelType w:val="multilevel"/>
     <w:tmpl w:val="9110ADCA"/>
@@ -13090,7 +13946,7 @@
       </w:rPr>
     </w:lvl>
   </w:abstractNum>
-  <w:abstractNum w:abstractNumId="15">
+  <w:abstractNum w:abstractNumId="17">
     <w:nsid w:val="6103021D"/>
     <w:multiLevelType w:val="hybridMultilevel"/>
     <w:tmpl w:val="94005C18"/>
@@ -13230,7 +14086,7 @@
       </w:rPr>
     </w:lvl>
   </w:abstractNum>
-  <w:abstractNum w:abstractNumId="16">
+  <w:abstractNum w:abstractNumId="18">
     <w:nsid w:val="78674F62"/>
     <w:multiLevelType w:val="multilevel"/>
     <w:tmpl w:val="9110ADCA"/>
@@ -13343,7 +14199,7 @@
       </w:rPr>
     </w:lvl>
   </w:abstractNum>
-  <w:abstractNum w:abstractNumId="17">
+  <w:abstractNum w:abstractNumId="19">
     <w:nsid w:val="7BB10E36"/>
     <w:multiLevelType w:val="hybridMultilevel"/>
     <w:tmpl w:val="C4F8E7CA"/>
@@ -13484,58 +14340,64 @@
     </w:lvl>
   </w:abstractNum>
   <w:num w:numId="1">
+    <w:abstractNumId w:val="2"/>
+  </w:num>
+  <w:num w:numId="2">
     <w:abstractNumId w:val="1"/>
   </w:num>
-  <w:num w:numId="2">
-    <w:abstractNumId w:val="0"/>
+  <w:num w:numId="3">
+    <w:abstractNumId w:val="7"/>
   </w:num>
-  <w:num w:numId="3">
+  <w:num w:numId="4">
+    <w:abstractNumId w:val="6"/>
+  </w:num>
+  <w:num w:numId="5">
+    <w:abstractNumId w:val="17"/>
+  </w:num>
+  <w:num w:numId="6">
+    <w:abstractNumId w:val="13"/>
+  </w:num>
+  <w:num w:numId="7">
+    <w:abstractNumId w:val="14"/>
+  </w:num>
+  <w:num w:numId="8">
+    <w:abstractNumId w:val="10"/>
+  </w:num>
+  <w:num w:numId="9">
+    <w:abstractNumId w:val="19"/>
+  </w:num>
+  <w:num w:numId="10">
+    <w:abstractNumId w:val="16"/>
+  </w:num>
+  <w:num w:numId="11">
+    <w:abstractNumId w:val="15"/>
+  </w:num>
+  <w:num w:numId="12">
+    <w:abstractNumId w:val="11"/>
+  </w:num>
+  <w:num w:numId="13">
+    <w:abstractNumId w:val="12"/>
+  </w:num>
+  <w:num w:numId="14">
+    <w:abstractNumId w:val="18"/>
+  </w:num>
+  <w:num w:numId="15">
+    <w:abstractNumId w:val="8"/>
+  </w:num>
+  <w:num w:numId="16">
+    <w:abstractNumId w:val="9"/>
+  </w:num>
+  <w:num w:numId="17">
+    <w:abstractNumId w:val="4"/>
+  </w:num>
+  <w:num w:numId="18">
+    <w:abstractNumId w:val="3"/>
+  </w:num>
+  <w:num w:numId="19">
     <w:abstractNumId w:val="5"/>
   </w:num>
-  <w:num w:numId="4">
-    <w:abstractNumId w:val="4"/>
-  </w:num>
-  <w:num w:numId="5">
-    <w:abstractNumId w:val="15"/>
-  </w:num>
-  <w:num w:numId="6">
-    <w:abstractNumId w:val="11"/>
-  </w:num>
-  <w:num w:numId="7">
-    <w:abstractNumId w:val="12"/>
-  </w:num>
-  <w:num w:numId="8">
-    <w:abstractNumId w:val="8"/>
-  </w:num>
-  <w:num w:numId="9">
-    <w:abstractNumId w:val="17"/>
-  </w:num>
-  <w:num w:numId="10">
-    <w:abstractNumId w:val="14"/>
-  </w:num>
-  <w:num w:numId="11">
-    <w:abstractNumId w:val="13"/>
-  </w:num>
-  <w:num w:numId="12">
-    <w:abstractNumId w:val="9"/>
-  </w:num>
-  <w:num w:numId="13">
-    <w:abstractNumId w:val="10"/>
-  </w:num>
-  <w:num w:numId="14">
-    <w:abstractNumId w:val="16"/>
-  </w:num>
-  <w:num w:numId="15">
-    <w:abstractNumId w:val="6"/>
-  </w:num>
-  <w:num w:numId="16">
-    <w:abstractNumId w:val="7"/>
-  </w:num>
-  <w:num w:numId="17">
-    <w:abstractNumId w:val="3"/>
-  </w:num>
-  <w:num w:numId="18">
-    <w:abstractNumId w:val="2"/>
+  <w:num w:numId="20">
+    <w:abstractNumId w:val="0"/>
   </w:num>
 </w:numbering>
 </file>
@@ -14390,9 +15252,10 @@
     <w:autoRedefine/>
     <w:uiPriority w:val="39"/>
     <w:unhideWhenUsed/>
-    <w:rsid w:val="005C2C05"/>
+    <w:rsid w:val="00D95884"/>
     <w:pPr>
       <w:tabs>
+        <w:tab w:val="left" w:pos="284"/>
         <w:tab w:val="right" w:leader="dot" w:pos="9061"/>
       </w:tabs>
       <w:spacing w:after="100"/>
@@ -14454,10 +15317,10 @@
     <w:autoRedefine/>
     <w:uiPriority w:val="39"/>
     <w:unhideWhenUsed/>
-    <w:rsid w:val="00AD169C"/>
+    <w:rsid w:val="00D95884"/>
     <w:pPr>
       <w:tabs>
-        <w:tab w:val="left" w:pos="993"/>
+        <w:tab w:val="left" w:pos="567"/>
         <w:tab w:val="right" w:pos="9061"/>
       </w:tabs>
       <w:spacing w:after="100"/>
@@ -14513,6 +15376,7 @@
   </w:style>
   <w:style w:type="character" w:customStyle="1" w:styleId="Ttulo1Char">
     <w:name w:val="Título 1 Char"/>
+    <w:aliases w:val="titulo abnt Char"/>
     <w:basedOn w:val="Fontepargpadro"/>
     <w:link w:val="Ttulo1"/>
     <w:uiPriority w:val="9"/>
@@ -14868,11 +15732,11 @@
           <c:showBubbleSize val="0"/>
         </c:dLbls>
         <c:gapWidth val="65"/>
-        <c:axId val="523946600"/>
-        <c:axId val="523946992"/>
+        <c:axId val="372942920"/>
+        <c:axId val="372942528"/>
       </c:barChart>
       <c:catAx>
-        <c:axId val="523946600"/>
+        <c:axId val="372942920"/>
         <c:scaling>
           <c:orientation val="minMax"/>
         </c:scaling>
@@ -14915,7 +15779,7 @@
             <a:endParaRPr lang="pt-BR"/>
           </a:p>
         </c:txPr>
-        <c:crossAx val="523946992"/>
+        <c:crossAx val="372942528"/>
         <c:crosses val="autoZero"/>
         <c:auto val="1"/>
         <c:lblAlgn val="ctr"/>
@@ -14923,7 +15787,7 @@
         <c:noMultiLvlLbl val="0"/>
       </c:catAx>
       <c:valAx>
-        <c:axId val="523946992"/>
+        <c:axId val="372942528"/>
         <c:scaling>
           <c:orientation val="minMax"/>
         </c:scaling>
@@ -14959,7 +15823,7 @@
         <c:majorTickMark val="none"/>
         <c:minorTickMark val="none"/>
         <c:tickLblPos val="nextTo"/>
-        <c:crossAx val="523946600"/>
+        <c:crossAx val="372942920"/>
         <c:crosses val="autoZero"/>
         <c:crossBetween val="between"/>
       </c:valAx>
@@ -17119,7 +17983,7 @@
 </file>
 
 <file path=customXml/itemProps1.xml><?xml version="1.0" encoding="utf-8"?>
-<ds:datastoreItem xmlns:ds="http://schemas.openxmlformats.org/officeDocument/2006/customXml" ds:itemID="{2BB2846F-13F3-4AF8-83D6-74D1786483B0}">
+<ds:datastoreItem xmlns:ds="http://schemas.openxmlformats.org/officeDocument/2006/customXml" ds:itemID="{3AF42A85-DBC7-4576-99DE-1BBE14AF4024}">
   <ds:schemaRefs>
     <ds:schemaRef ds:uri="http://schemas.openxmlformats.org/officeDocument/2006/bibliography"/>
   </ds:schemaRefs>

</xml_diff>

<commit_message>
continuar tópico do estágio
</commit_message>
<xml_diff>
--- a/tcc_Leonardo.docx
+++ b/tcc_Leonardo.docx
@@ -670,8 +670,8 @@
         <w:t>2018</w:t>
       </w:r>
     </w:p>
-    <w:bookmarkStart w:id="0" w:name="_Toc529287705" w:displacedByCustomXml="next"/>
-    <w:bookmarkStart w:id="1" w:name="_Toc529464318" w:displacedByCustomXml="next"/>
+    <w:bookmarkStart w:id="0" w:name="_Toc529464318" w:displacedByCustomXml="next"/>
+    <w:bookmarkStart w:id="1" w:name="_Toc529287705" w:displacedByCustomXml="next"/>
     <w:sdt>
       <w:sdtPr>
         <w:id w:val="1922447726"/>
@@ -4161,10 +4161,128 @@
     <w:p>
       <w:pPr>
         <w:tabs>
-          <w:tab w:val="right" w:pos="9071"/>
+          <w:tab w:val="right" w:leader="dot" w:pos="9071"/>
         </w:tabs>
         <w:spacing w:after="100"/>
         <w:rPr>
+          <w:rStyle w:val="Forte"/>
+          <w:rFonts w:cs="Arial"/>
+          <w:b w:val="0"/>
+          <w:szCs w:val="24"/>
+          <w:shd w:val="clear" w:color="auto" w:fill="FFFFFF"/>
+        </w:rPr>
+      </w:pPr>
+      <w:r>
+        <w:rPr>
+          <w:lang w:val="en-US"/>
+        </w:rPr>
+        <w:t>PROEJA</w:t>
+      </w:r>
+      <w:r>
+        <w:rPr>
+          <w:lang w:val="en-US"/>
+        </w:rPr>
+        <w:tab/>
+      </w:r>
+      <w:r>
+        <w:rPr>
+          <w:rStyle w:val="Forte"/>
+          <w:rFonts w:cs="Arial"/>
+          <w:b w:val="0"/>
+          <w:szCs w:val="24"/>
+          <w:shd w:val="clear" w:color="auto" w:fill="FFFFFF"/>
+        </w:rPr>
+        <w:t xml:space="preserve">Programa Nacional de Integração da Educação Profissional com a Educação Básica </w:t>
+      </w:r>
+      <w:proofErr w:type="gramStart"/>
+      <w:r>
+        <w:rPr>
+          <w:rStyle w:val="Forte"/>
+          <w:rFonts w:cs="Arial"/>
+          <w:b w:val="0"/>
+          <w:szCs w:val="24"/>
+          <w:shd w:val="clear" w:color="auto" w:fill="FFFFFF"/>
+        </w:rPr>
+        <w:t>n</w:t>
+      </w:r>
+      <w:r>
+        <w:rPr>
+          <w:rStyle w:val="Forte"/>
+          <w:rFonts w:cs="Arial"/>
+          <w:b w:val="0"/>
+          <w:szCs w:val="24"/>
+          <w:shd w:val="clear" w:color="auto" w:fill="FFFFFF"/>
+        </w:rPr>
+        <w:t>a</w:t>
+      </w:r>
+      <w:proofErr w:type="gramEnd"/>
+      <w:r>
+        <w:rPr>
+          <w:rStyle w:val="Forte"/>
+          <w:rFonts w:cs="Arial"/>
+          <w:b w:val="0"/>
+          <w:szCs w:val="24"/>
+          <w:shd w:val="clear" w:color="auto" w:fill="FFFFFF"/>
+        </w:rPr>
+        <w:t xml:space="preserve"> Modalidade </w:t>
+      </w:r>
+      <w:r>
+        <w:rPr>
+          <w:rStyle w:val="Forte"/>
+          <w:rFonts w:cs="Arial"/>
+          <w:b w:val="0"/>
+          <w:szCs w:val="24"/>
+          <w:shd w:val="clear" w:color="auto" w:fill="FFFFFF"/>
+        </w:rPr>
+        <w:t>de Educação de Jovens e Adultos.</w:t>
+      </w:r>
+    </w:p>
+    <w:p>
+      <w:pPr>
+        <w:tabs>
+          <w:tab w:val="right" w:leader="dot" w:pos="9071"/>
+        </w:tabs>
+        <w:spacing w:after="100"/>
+        <w:rPr>
+          <w:rStyle w:val="Forte"/>
+          <w:rFonts w:cs="Arial"/>
+          <w:b w:val="0"/>
+          <w:szCs w:val="24"/>
+          <w:shd w:val="clear" w:color="auto" w:fill="FFFFFF"/>
+        </w:rPr>
+      </w:pPr>
+      <w:r>
+        <w:rPr>
+          <w:rStyle w:val="Forte"/>
+          <w:rFonts w:cs="Arial"/>
+          <w:b w:val="0"/>
+          <w:szCs w:val="24"/>
+          <w:shd w:val="clear" w:color="auto" w:fill="FFFFFF"/>
+        </w:rPr>
+        <w:t>APE</w:t>
+      </w:r>
+      <w:r>
+        <w:rPr>
+          <w:rStyle w:val="Forte"/>
+          <w:rFonts w:cs="Arial"/>
+          <w:b w:val="0"/>
+          <w:szCs w:val="24"/>
+          <w:shd w:val="clear" w:color="auto" w:fill="FFFFFF"/>
+        </w:rPr>
+        <w:tab/>
+        <w:t>Aproveitamento de Estudos</w:t>
+      </w:r>
+    </w:p>
+    <w:p>
+      <w:pPr>
+        <w:tabs>
+          <w:tab w:val="right" w:leader="dot" w:pos="9071"/>
+        </w:tabs>
+        <w:spacing w:after="100"/>
+        <w:rPr>
+          <w:rFonts w:cs="Arial"/>
+          <w:b/>
+          <w:szCs w:val="24"/>
           <w:lang w:val="en-US"/>
         </w:rPr>
       </w:pPr>
@@ -4399,7 +4517,6 @@
         <w:rPr>
           <w:lang w:val="en-US"/>
         </w:rPr>
-        <w:lastRenderedPageBreak/>
         <w:t>Introdução</w:t>
       </w:r>
       <w:bookmarkEnd w:id="5"/>
@@ -4561,7 +4678,11 @@
         <w:t>ETE</w:t>
       </w:r>
       <w:r>
-        <w:t xml:space="preserve"> Visconde de Mauá, apontaram que 89% dos usuários sentem a necessidade de substituir o sistema antigo por um mais atual e que 66.7% dos usuários da secretaria afirmam que a emissão de documentos manualmente é o que mais demanda tempo de expediente, outros 16.7% afirmam que é o atendimento ao público, e outros 16.7%, afirmam que depende da época do ano.</w:t>
+        <w:t xml:space="preserve"> Visconde de Mauá, apontaram que 89% dos usuários sentem a necessidade de substituir o sistema antigo por um mais atual e que 66.7% dos usuários da secretaria afirmam que a emissão de documentos manualmente é o que mais demanda tempo de expediente, </w:t>
+      </w:r>
+      <w:r>
+        <w:lastRenderedPageBreak/>
+        <w:t>outros 16.7% afirmam que é o atendimento ao público, e outros 16.7%, afirmam que depende da época do ano.</w:t>
       </w:r>
     </w:p>
     <w:p>
@@ -4570,7 +4691,6 @@
         <w:spacing w:line="360" w:lineRule="auto"/>
       </w:pPr>
       <w:r>
-        <w:lastRenderedPageBreak/>
         <w:t>No atual cenário em que nos encontramos, onde clientes exigem uma qualidade de atendimento excepcional, o Sistema de Informação torna-se indispensável para automatizar processos e, consequentemente executar tarefas com mais agilidade, propiciando ao cliente, a qualidade e agilidade no atendimento que ele deseja.</w:t>
       </w:r>
     </w:p>
@@ -5731,6 +5851,7 @@
               <w:rPr>
                 <w:sz w:val="18"/>
               </w:rPr>
+              <w:lastRenderedPageBreak/>
               <w:t>PROTOCOLO DE SOLICITAÇÃO DE DOCUMENTOS</w:t>
             </w:r>
           </w:p>
@@ -5823,7 +5944,6 @@
         <w:rPr>
           <w:noProof/>
         </w:rPr>
-        <w:lastRenderedPageBreak/>
         <mc:AlternateContent>
           <mc:Choice Requires="wps">
             <w:drawing>
@@ -6151,41 +6271,49 @@
           <w:rFonts w:eastAsia="Arial" w:cs="Arial"/>
           <w:szCs w:val="24"/>
         </w:rPr>
-        <w:t xml:space="preserve"> a segunda via do protocolo seria enviada por e-mail e</w:t>
+        <w:t xml:space="preserve"> a segunda via </w:t>
       </w:r>
       <w:r>
         <w:rPr>
           <w:rFonts w:eastAsia="Arial" w:cs="Arial"/>
           <w:szCs w:val="24"/>
         </w:rPr>
-        <w:t xml:space="preserve"> a quantidade de </w:t>
+        <w:lastRenderedPageBreak/>
+        <w:t>do protocolo seria enviada por e-mail e</w:t>
       </w:r>
       <w:r>
         <w:rPr>
           <w:rFonts w:eastAsia="Arial" w:cs="Arial"/>
           <w:szCs w:val="24"/>
         </w:rPr>
-        <w:t xml:space="preserve">consumo de </w:t>
+        <w:t xml:space="preserve"> a quantidade de </w:t>
       </w:r>
       <w:r>
         <w:rPr>
           <w:rFonts w:eastAsia="Arial" w:cs="Arial"/>
           <w:szCs w:val="24"/>
         </w:rPr>
-        <w:t xml:space="preserve">papel reduziria bruscamente conforme apresentado na representação gráfica </w:t>
+        <w:t xml:space="preserve">consumo de </w:t>
       </w:r>
       <w:r>
         <w:rPr>
           <w:rFonts w:eastAsia="Arial" w:cs="Arial"/>
           <w:szCs w:val="24"/>
         </w:rPr>
-        <w:t>ab</w:t>
+        <w:t xml:space="preserve">papel reduziria bruscamente conforme apresentado na representação gráfica </w:t>
       </w:r>
       <w:r>
         <w:rPr>
           <w:rFonts w:eastAsia="Arial" w:cs="Arial"/>
           <w:szCs w:val="24"/>
         </w:rPr>
+        <w:t>ab</w:t>
+      </w:r>
+      <w:r>
+        <w:rPr>
+          <w:rFonts w:eastAsia="Arial" w:cs="Arial"/>
+          <w:szCs w:val="24"/>
+        </w:rPr>
         <w:t>aixo.</w:t>
       </w:r>
     </w:p>
@@ -6194,7 +6322,6 @@
         <w:rPr>
           <w:noProof/>
         </w:rPr>
-        <w:lastRenderedPageBreak/>
         <mc:AlternateContent>
           <mc:Choice Requires="wps">
             <w:drawing>
@@ -6544,6 +6671,7 @@
           <w:rFonts w:eastAsia="Arial" w:cs="Arial"/>
           <w:szCs w:val="24"/>
         </w:rPr>
+        <w:lastRenderedPageBreak/>
         <w:t>Agilizar a entrega dos documentos solicitados o máximo possível</w:t>
       </w:r>
       <w:r>
@@ -6576,7 +6704,6 @@
           <w:rFonts w:eastAsia="Arial" w:cs="Arial"/>
           <w:szCs w:val="24"/>
         </w:rPr>
-        <w:lastRenderedPageBreak/>
         <w:t>Automatizar os processos, antes feitos manualmente, gerando maior agilidade na entrega do produto final e reduzindo os riscos de erros.</w:t>
       </w:r>
     </w:p>
@@ -6724,12 +6851,12 @@
           <w:numId w:val="10"/>
         </w:numPr>
       </w:pPr>
-      <w:bookmarkStart w:id="15" w:name="_Toc529284881"/>
-      <w:bookmarkStart w:id="16" w:name="_Toc530159185"/>
+      <w:bookmarkStart w:id="15" w:name="_Toc530159185"/>
+      <w:bookmarkStart w:id="16" w:name="_Toc529284881"/>
       <w:r>
         <w:t>Regras de Negócio</w:t>
       </w:r>
-      <w:bookmarkEnd w:id="16"/>
+      <w:bookmarkEnd w:id="15"/>
     </w:p>
     <w:p>
       <w:pPr>
@@ -6847,7 +6974,7 @@
           <w:color w:val="000000"/>
           <w:sz w:val="24"/>
         </w:rPr>
-        <w:t xml:space="preserve"> e portanto, na tentativa de não prejudicar o aluno, a Rede FAETEC lavrou o parecer CEE nº 072 publicado no </w:t>
+        <w:t xml:space="preserve"> e portanto, na tentativa </w:t>
       </w:r>
       <w:r>
         <w:rPr>
@@ -6857,7 +6984,7 @@
           <w:sz w:val="24"/>
         </w:rPr>
         <w:lastRenderedPageBreak/>
-        <w:t>Diário Oficial do Estado do Rio de Janeiro em 9 de Dezembro de 2016   que concede ao aluno do Regime Integrado o direito à “Certificação Excepcional”. Esta, por sua vez, cede o Certificado de Ensino Médio aos alunos que, estão em vias de completar o curso. Para estes alunos que solicitaram esta certificação, o modelo do seu histórico e do seu diploma é diferente.</w:t>
+        <w:t>de não prejudicar o aluno, a Rede FAETEC lavrou o parecer CEE nº 072 publicado no Diário Oficial do Estado do Rio de Janeiro em 9 de Dezembro de 2016   que concede ao aluno do Regime Integrado o direito à “Certificação Excepcional”. Esta, por sua vez, cede o Certificado de Ensino Médio aos alunos que, estão em vias de completar o curso. Para estes alunos que solicitaram esta certificação, o modelo do seu histórico e do seu diploma é diferente.</w:t>
       </w:r>
     </w:p>
     <w:p/>
@@ -7044,7 +7171,25 @@
           <w:color w:val="000000"/>
           <w:sz w:val="24"/>
         </w:rPr>
-        <w:t>Sua matriz é composta somente por disciplinas técnicas e a conclusão do curso se dá após 3 períodos (de 6 meses cada) e após a opção por não fazer ou a realização e aprovação do Estágio curricular.</w:t>
+        <w:t xml:space="preserve">Sua matriz é composta somente por disciplinas técnicas e a </w:t>
+      </w:r>
+      <w:r>
+        <w:rPr>
+          <w:rStyle w:val="nfaseSutil"/>
+          <w:iCs w:val="0"/>
+          <w:color w:val="000000"/>
+          <w:sz w:val="24"/>
+        </w:rPr>
+        <w:t>duração do curso é de 3 períodos (de 6 meses cada). O aluno só é considerado concluinte após a aprovação em toda a matriz curricular</w:t>
+      </w:r>
+      <w:r>
+        <w:rPr>
+          <w:rStyle w:val="nfaseSutil"/>
+          <w:iCs w:val="0"/>
+          <w:color w:val="000000"/>
+          <w:sz w:val="24"/>
+        </w:rPr>
+        <w:t xml:space="preserve"> e após a opção por não fazer ou a realização e aprovação do Estágio curricular.</w:t>
       </w:r>
     </w:p>
     <w:p>
@@ -7067,6 +7212,22 @@
         <w:spacing w:line="360" w:lineRule="auto"/>
         <w:ind w:firstLine="709"/>
       </w:pPr>
+      <w:r>
+        <w:t>Esta modalidade</w:t>
+      </w:r>
+      <w:r>
+        <w:t xml:space="preserve"> de Ensino é destinada aos alunos maiores de 18 anos que possuem o Ensino Fundamental Completo. É um Programa de Aceleração de Estudos para Jovens e Adultos, onde os alunos cursam o Ensino Médio Integrado ao Nível Técnico na área em que optaram. O curso nesta modalidade possui a duração de 6 períodos (de 6 meses cada).</w:t>
+      </w:r>
+    </w:p>
+    <w:p>
+      <w:pPr>
+        <w:pStyle w:val="SemEspaamento"/>
+        <w:spacing w:line="360" w:lineRule="auto"/>
+        <w:ind w:firstLine="709"/>
+      </w:pPr>
+      <w:r>
+        <w:t>O Estágio curricular desta modalidade é obrigatório, portanto, o aluno somente é considerado concluinte após cursar toda a matriz curricular e após aprovação do Estágio.</w:t>
+      </w:r>
     </w:p>
     <w:p>
       <w:pPr>
@@ -7077,6 +7238,7 @@
         </w:numPr>
       </w:pPr>
       <w:r>
+        <w:lastRenderedPageBreak/>
         <w:t>Períodos Letivos</w:t>
       </w:r>
     </w:p>
@@ -7086,25 +7248,7 @@
         <w:ind w:firstLine="709"/>
       </w:pPr>
       <w:r>
-        <w:t xml:space="preserve">O gerenciamento dos períodos letivos dependem de cada modalidade de ensino. </w:t>
-      </w:r>
-      <w:r>
-        <w:t xml:space="preserve">Para </w:t>
-      </w:r>
-      <w:r>
-        <w:t xml:space="preserve">as </w:t>
-      </w:r>
-      <w:r>
-        <w:t>modalidades</w:t>
-      </w:r>
-      <w:r>
-        <w:t xml:space="preserve"> Integrada e Concomitância Interna</w:t>
-      </w:r>
-      <w:r>
-        <w:t>, o período letivo é composto por um ano, e é dividido por trimestres.</w:t>
-      </w:r>
-      <w:r>
-        <w:t xml:space="preserve"> Já para Subsequente, Concomitância Externa e PROEJA, é composto por um semestre, dividido por 2 bimestres.</w:t>
+        <w:t>O gerenciamento dos períodos letivos dependem de cada modalidade de ensino. Para as modalidades Integrada e Concomitância Interna, o período letivo é composto por um ano, e é dividido por trimestres. Já para Subsequente, Concomitância Externa e PROEJA, é composto por um semestre, dividido por 2 bimestres.</w:t>
       </w:r>
     </w:p>
     <w:p>
@@ -7149,7 +7293,6 @@
         </w:numPr>
       </w:pPr>
       <w:r>
-        <w:lastRenderedPageBreak/>
         <w:t>Avaliações</w:t>
       </w:r>
     </w:p>
@@ -7254,10 +7397,162 @@
       <w:r>
         <w:t>Aprovações e Reprovações</w:t>
       </w:r>
+    </w:p>
+    <w:p>
+      <w:pPr>
+        <w:pStyle w:val="SemEspaamento"/>
+        <w:spacing w:line="360" w:lineRule="auto"/>
+        <w:ind w:firstLine="709"/>
+      </w:pPr>
+      <w:r>
+        <w:t>É considerado Aprovado em cada disciplina o aluno que</w:t>
+      </w:r>
+      <w:r>
+        <w:t>,</w:t>
+      </w:r>
+      <w:r>
+        <w:t xml:space="preserve"> ao final da etapa, obtiver média igual ou superior a 6.0 (seis)</w:t>
+      </w:r>
+      <w:r>
+        <w:t xml:space="preserve"> e frequência igual ou superior a 75% (setenta e cinco por cento)</w:t>
+      </w:r>
+      <w:r>
+        <w:t>. No geral, o aluno que obtiver mais de 3 reprovações, será considerado Reprovado na Etapa</w:t>
+      </w:r>
+      <w:r>
+        <w:t>, não podendo progredir para a próxima etapa</w:t>
+      </w:r>
+      <w:r>
+        <w:t xml:space="preserve"> e terá que cumprir</w:t>
+      </w:r>
+      <w:r>
+        <w:t xml:space="preserve"> as disciplinas as quais ficou reprovado (Aproveitamento de Estudos – APE).</w:t>
+      </w:r>
+    </w:p>
+    <w:p>
+      <w:pPr>
+        <w:pStyle w:val="SemEspaamento"/>
+        <w:spacing w:line="360" w:lineRule="auto"/>
+        <w:ind w:firstLine="709"/>
+      </w:pPr>
+      <w:r>
+        <w:t xml:space="preserve">O aluno que obtiver de uma à três reprovações, será considerado “Aprovado com Dependência” podendo ser normalmente enturmado na etapa seguinte, porém </w:t>
+      </w:r>
+      <w:r>
+        <w:lastRenderedPageBreak/>
+        <w:t>terá que cumprir as disciplinas as quais foi considerado Reprovado em horário distinto do horário de aula.</w:t>
+      </w:r>
+    </w:p>
+    <w:p>
+      <w:pPr>
+        <w:pStyle w:val="SemEspaamento"/>
+        <w:spacing w:line="360" w:lineRule="auto"/>
+        <w:ind w:firstLine="709"/>
+      </w:pPr>
+      <w:r>
+        <w:t>Será considerado aprovado, o aluno que não obtiver nenhuma reprovação.</w:t>
+      </w:r>
+    </w:p>
+    <w:p>
+      <w:pPr>
+        <w:pStyle w:val="Ttulo3"/>
+        <w:numPr>
+          <w:ilvl w:val="2"/>
+          <w:numId w:val="10"/>
+        </w:numPr>
+      </w:pPr>
+      <w:r>
+        <w:t>Júbilo</w:t>
+      </w:r>
+    </w:p>
+    <w:p>
+      <w:pPr>
+        <w:pStyle w:val="SemEspaamento"/>
+        <w:spacing w:line="360" w:lineRule="auto"/>
+        <w:ind w:firstLine="709"/>
+      </w:pPr>
+      <w:r>
+        <w:t>O aluno tem o prazo de 5 (cinco) anos para concluir seu curso. Caso não consiga concluir o curso em 5 (cinco) anos o aluno é “jubilado” e terá que prestar outro concurso para obter uma nova matrícula.</w:t>
+      </w:r>
+    </w:p>
+    <w:p>
+      <w:pPr>
+        <w:pStyle w:val="Ttulo3"/>
+        <w:numPr>
+          <w:ilvl w:val="2"/>
+          <w:numId w:val="10"/>
+        </w:numPr>
+        <w:spacing w:line="360" w:lineRule="auto"/>
+      </w:pPr>
+      <w:r>
+        <w:t>Estágio</w:t>
+      </w:r>
+    </w:p>
+    <w:p>
+      <w:pPr>
+        <w:pStyle w:val="SemEspaamento"/>
+        <w:spacing w:line="360" w:lineRule="auto"/>
+        <w:ind w:firstLine="709"/>
+      </w:pPr>
+      <w:r>
+        <w:t xml:space="preserve">O Estágio Curricular </w:t>
+      </w:r>
+      <w:r>
+        <w:t xml:space="preserve">Supervisionado </w:t>
+      </w:r>
+      <w:r>
+        <w:t>é considerado uma disciplina da matriz, porém nas matrizes vigentes, tanto do Integrado, como do subsequente, o Estágio é Opcional. Ou seja, o aluno pode optar por fazer ou não o Estágio.</w:t>
+      </w:r>
+    </w:p>
+    <w:p>
+      <w:pPr>
+        <w:pStyle w:val="SemEspaamento"/>
+        <w:spacing w:line="360" w:lineRule="auto"/>
+        <w:ind w:firstLine="709"/>
+      </w:pPr>
+      <w:r>
+        <w:t>Caso opte por não fazer, o aluno ou o Responsável</w:t>
+      </w:r>
+      <w:r>
+        <w:rPr>
+          <w:rStyle w:val="Refdenotaderodap"/>
+        </w:rPr>
+        <w:footnoteReference w:id="3"/>
+      </w:r>
+      <w:r>
+        <w:t xml:space="preserve"> preencherá um Termo de Opção no Setor de Estágios manifestando a opção por não fazer o Estágio Supervisionado.</w:t>
+      </w:r>
+    </w:p>
+    <w:p>
+      <w:pPr>
+        <w:pStyle w:val="SemEspaamento"/>
+        <w:spacing w:line="360" w:lineRule="auto"/>
+        <w:ind w:firstLine="709"/>
+      </w:pPr>
+      <w:r>
+        <w:t>Caso opte por realizar o Estágio, o aluno preenche um formulário com seus dados para cadastro e entrega no setor.</w:t>
+      </w:r>
+    </w:p>
+    <w:p>
+      <w:pPr>
+        <w:pStyle w:val="SemEspaamento"/>
+        <w:spacing w:line="360" w:lineRule="auto"/>
+        <w:ind w:firstLine="709"/>
+      </w:pPr>
+      <w:r>
+        <w:t>Após conseguir a vaga, o aluno comparece ao setor com o Contrato, e o setor emite o Termo</w:t>
+      </w:r>
+      <w:proofErr w:type="gramStart"/>
+      <w:r>
+        <w:t xml:space="preserve"> ....</w:t>
+      </w:r>
+      <w:proofErr w:type="gramEnd"/>
+      <w:r>
+        <w:t>.(concluir).</w:t>
+      </w:r>
       <w:bookmarkStart w:id="19" w:name="_GoBack"/>
       <w:bookmarkEnd w:id="19"/>
     </w:p>
-    <w:p/>
     <w:p>
       <w:pPr>
         <w:pStyle w:val="Ttulo2"/>
@@ -7322,7 +7617,11 @@
         <w:ind w:firstLine="709"/>
       </w:pPr>
       <w:r>
-        <w:t xml:space="preserve">Conforme supracitado no item “1.2 Justificativa”, contido na Introdução deste, foi realizada uma pesquisa de campo que apontou que 88.9% dos funcionários entrevistados sentiram a necessidade da substituição do antigo sistema por um mais atual, que conseguisse lidar com as regras de negócio atuais tratando cada particularidade que existe na Escola. “O Sistema de Gerenciamento Escolar (SGE) não está atendendo às necessidades atuais”, </w:t>
+        <w:t xml:space="preserve">Conforme supracitado no item “1.2 Justificativa”, contido na Introdução deste, foi realizada uma pesquisa de campo que apontou que 88.9% dos funcionários entrevistados sentiram a necessidade da substituição do antigo sistema por um mais atual, que conseguisse lidar com as regras de negócio atuais tratando cada particularidade que existe na Escola. “O Sistema de Gerenciamento Escolar (SGE) </w:t>
+      </w:r>
+      <w:r>
+        <w:lastRenderedPageBreak/>
+        <w:t xml:space="preserve">não está atendendo às necessidades atuais”, </w:t>
       </w:r>
       <w:r>
         <w:t>“Porque faltam algumas funcionalidades que seriam úteis e pela dificuldade de modificar/atualizar o mesmo.”</w:t>
@@ -7346,11 +7645,7 @@
       </w:r>
       <w:proofErr w:type="spellEnd"/>
       <w:r>
-        <w:t xml:space="preserve"> e foi levantada em 5 setores da unidade. Dentre eles, Setor de </w:t>
-      </w:r>
-      <w:r>
-        <w:lastRenderedPageBreak/>
-        <w:t>Orientação Pedagógica (SOP), Coordenação técnica, Secretaria, Diploma e Estágio. Sua intenção foi levantar alguns requisitos sobre as particularidades de cada setor e saber a ideia que cada funcionário tem a respeito de um sistema que atenda suas necessidades.</w:t>
+        <w:t xml:space="preserve"> e foi levantada em 5 setores da unidade. Dentre eles, Setor de Orientação Pedagógica (SOP), Coordenação técnica, Secretaria, Diploma e Estágio. Sua intenção foi levantar alguns requisitos sobre as particularidades de cada setor e saber a ideia que cada funcionário tem a respeito de um sistema que atenda suas necessidades.</w:t>
       </w:r>
     </w:p>
     <w:p>
@@ -7428,10 +7723,11 @@
         <w:rPr>
           <w:noProof/>
         </w:rPr>
+        <w:lastRenderedPageBreak/>
         <mc:AlternateContent>
           <mc:Choice Requires="wps">
             <w:drawing>
-              <wp:anchor distT="0" distB="0" distL="114300" distR="114300" simplePos="0" relativeHeight="251710976" behindDoc="0" locked="0" layoutInCell="1" allowOverlap="1" wp14:anchorId="0B7CD00A" wp14:editId="4E45B7CB">
+              <wp:anchor distT="0" distB="0" distL="114300" distR="114300" simplePos="0" relativeHeight="251710976" behindDoc="0" locked="0" layoutInCell="1" allowOverlap="1" wp14:anchorId="158298F0" wp14:editId="4E31FEE9">
                 <wp:simplePos x="0" y="0"/>
                 <wp:positionH relativeFrom="margin">
                   <wp:posOffset>75565</wp:posOffset>
@@ -7511,7 +7807,7 @@
           </mc:Choice>
           <mc:Fallback>
             <w:pict>
-              <v:shape w14:anchorId="0B7CD00A" id="Caixa de texto 6" o:spid="_x0000_s1029" type="#_x0000_t202" style="position:absolute;left:0;text-align:left;margin-left:5.95pt;margin-top:265pt;width:431.15pt;height:36.75pt;z-index:251710976;visibility:visible;mso-wrap-style:square;mso-width-percent:0;mso-height-percent:0;mso-wrap-distance-left:9pt;mso-wrap-distance-top:0;mso-wrap-distance-right:9pt;mso-wrap-distance-bottom:0;mso-position-horizontal:absolute;mso-position-horizontal-relative:margin;mso-position-vertical:absolute;mso-position-vertical-relative:text;mso-width-percent:0;mso-height-percent:0;mso-width-relative:margin;mso-height-relative:margin;v-text-anchor:top" o:gfxdata="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" fillcolor="white [3201]" stroked="f" strokeweight=".5pt">
+              <v:shape w14:anchorId="158298F0" id="Caixa de texto 6" o:spid="_x0000_s1029" type="#_x0000_t202" style="position:absolute;left:0;text-align:left;margin-left:5.95pt;margin-top:265pt;width:431.15pt;height:36.75pt;z-index:251710976;visibility:visible;mso-wrap-style:square;mso-width-percent:0;mso-height-percent:0;mso-wrap-distance-left:9pt;mso-wrap-distance-top:0;mso-wrap-distance-right:9pt;mso-wrap-distance-bottom:0;mso-position-horizontal:absolute;mso-position-horizontal-relative:margin;mso-position-vertical:absolute;mso-position-vertical-relative:text;mso-width-percent:0;mso-height-percent:0;mso-width-relative:margin;mso-height-relative:margin;v-text-anchor:top" o:gfxdata="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" fillcolor="white [3201]" stroked="f" strokeweight=".5pt">
                 <v:textbox>
                   <w:txbxContent>
                     <w:p>
@@ -7536,7 +7832,7 @@
           <w:noProof/>
         </w:rPr>
         <w:drawing>
-          <wp:anchor distT="0" distB="0" distL="114300" distR="114300" simplePos="0" relativeHeight="251709952" behindDoc="0" locked="0" layoutInCell="1" allowOverlap="1" wp14:anchorId="63A8CE5F" wp14:editId="5E01F45E">
+          <wp:anchor distT="0" distB="0" distL="114300" distR="114300" simplePos="0" relativeHeight="251709952" behindDoc="0" locked="0" layoutInCell="1" allowOverlap="1" wp14:anchorId="6F0D14AC" wp14:editId="63DEF721">
             <wp:simplePos x="0" y="0"/>
             <wp:positionH relativeFrom="margin">
               <wp:align>right</wp:align>
@@ -7659,16 +7955,6 @@
       <w:pPr>
         <w:jc w:val="both"/>
       </w:pPr>
-    </w:p>
-    <w:p>
-      <w:pPr>
-        <w:jc w:val="both"/>
-      </w:pPr>
-    </w:p>
-    <w:p>
-      <w:pPr>
-        <w:jc w:val="both"/>
-      </w:pPr>
       <w:r>
         <w:rPr>
           <w:noProof/>
@@ -7677,7 +7963,7 @@
         <mc:AlternateContent>
           <mc:Choice Requires="wps">
             <w:drawing>
-              <wp:anchor distT="0" distB="0" distL="114300" distR="114300" simplePos="0" relativeHeight="251714048" behindDoc="0" locked="0" layoutInCell="1" allowOverlap="1" wp14:anchorId="0C089C88" wp14:editId="4169D3D7">
+              <wp:anchor distT="0" distB="0" distL="114300" distR="114300" simplePos="0" relativeHeight="251714048" behindDoc="0" locked="0" layoutInCell="1" allowOverlap="1" wp14:anchorId="7BBB9583" wp14:editId="6663AB56">
                 <wp:simplePos x="0" y="0"/>
                 <wp:positionH relativeFrom="margin">
                   <wp:posOffset>37465</wp:posOffset>
@@ -7765,7 +8051,7 @@
           </mc:Choice>
           <mc:Fallback>
             <w:pict>
-              <v:shape w14:anchorId="0C089C88" id="Caixa de texto 12" o:spid="_x0000_s1030" type="#_x0000_t202" style="position:absolute;left:0;text-align:left;margin-left:2.95pt;margin-top:606.75pt;width:431.15pt;height:53.55pt;z-index:251714048;visibility:visible;mso-wrap-style:square;mso-width-percent:0;mso-height-percent:0;mso-wrap-distance-left:9pt;mso-wrap-distance-top:0;mso-wrap-distance-right:9pt;mso-wrap-distance-bottom:0;mso-position-horizontal:absolute;mso-position-horizontal-relative:margin;mso-position-vertical:absolute;mso-position-vertical-relative:text;mso-width-percent:0;mso-height-percent:0;mso-width-relative:margin;mso-height-relative:margin;v-text-anchor:top" o:gfxdata="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" fillcolor="white [3201]" stroked="f" strokeweight=".5pt">
+              <v:shape w14:anchorId="7BBB9583" id="Caixa de texto 12" o:spid="_x0000_s1030" type="#_x0000_t202" style="position:absolute;left:0;text-align:left;margin-left:2.95pt;margin-top:606.75pt;width:431.15pt;height:53.55pt;z-index:251714048;visibility:visible;mso-wrap-style:square;mso-width-percent:0;mso-height-percent:0;mso-wrap-distance-left:9pt;mso-wrap-distance-top:0;mso-wrap-distance-right:9pt;mso-wrap-distance-bottom:0;mso-position-horizontal:absolute;mso-position-horizontal-relative:margin;mso-position-vertical:absolute;mso-position-vertical-relative:text;mso-width-percent:0;mso-height-percent:0;mso-width-relative:margin;mso-height-relative:margin;v-text-anchor:top" o:gfxdata="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" fillcolor="white [3201]" stroked="f" strokeweight=".5pt">
                 <v:textbox>
                   <w:txbxContent>
                     <w:p>
@@ -7798,7 +8084,7 @@
           <w:noProof/>
         </w:rPr>
         <w:drawing>
-          <wp:anchor distT="0" distB="0" distL="114300" distR="114300" simplePos="0" relativeHeight="251713024" behindDoc="0" locked="0" layoutInCell="1" allowOverlap="1" wp14:anchorId="13F0AF0F" wp14:editId="13787EA9">
+          <wp:anchor distT="0" distB="0" distL="114300" distR="114300" simplePos="0" relativeHeight="251713024" behindDoc="0" locked="0" layoutInCell="1" allowOverlap="1" wp14:anchorId="18B1000D" wp14:editId="595BA539">
             <wp:simplePos x="0" y="0"/>
             <wp:positionH relativeFrom="column">
               <wp:posOffset>-137160</wp:posOffset>
@@ -7861,7 +8147,7 @@
         <mc:AlternateContent>
           <mc:Choice Requires="wps">
             <w:drawing>
-              <wp:anchor distT="0" distB="0" distL="114300" distR="114300" simplePos="0" relativeHeight="251712000" behindDoc="0" locked="0" layoutInCell="1" allowOverlap="1" wp14:anchorId="109FD351" wp14:editId="5E7A8D8F">
+              <wp:anchor distT="0" distB="0" distL="114300" distR="114300" simplePos="0" relativeHeight="251712000" behindDoc="0" locked="0" layoutInCell="1" allowOverlap="1" wp14:anchorId="2BDE65E2" wp14:editId="0DF75157">
                 <wp:simplePos x="0" y="0"/>
                 <wp:positionH relativeFrom="margin">
                   <wp:align>center</wp:align>
@@ -7941,7 +8227,7 @@
           </mc:Choice>
           <mc:Fallback>
             <w:pict>
-              <v:shape w14:anchorId="109FD351" id="Caixa de texto 14" o:spid="_x0000_s1031" type="#_x0000_t202" style="position:absolute;left:0;text-align:left;margin-left:0;margin-top:234.8pt;width:415.25pt;height:53.55pt;z-index:251712000;visibility:visible;mso-wrap-style:square;mso-width-percent:0;mso-height-percent:0;mso-wrap-distance-left:9pt;mso-wrap-distance-top:0;mso-wrap-distance-right:9pt;mso-wrap-distance-bottom:0;mso-position-horizontal:center;mso-position-horizontal-relative:margin;mso-position-vertical:absolute;mso-position-vertical-relative:text;mso-width-percent:0;mso-height-percent:0;mso-width-relative:margin;mso-height-relative:margin;v-text-anchor:top" o:gfxdata="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" fillcolor="white [3201]" stroked="f" strokeweight=".5pt">
+              <v:shape w14:anchorId="2BDE65E2" id="Caixa de texto 14" o:spid="_x0000_s1031" type="#_x0000_t202" style="position:absolute;left:0;text-align:left;margin-left:0;margin-top:234.8pt;width:415.25pt;height:53.55pt;z-index:251712000;visibility:visible;mso-wrap-style:square;mso-width-percent:0;mso-height-percent:0;mso-wrap-distance-left:9pt;mso-wrap-distance-top:0;mso-wrap-distance-right:9pt;mso-wrap-distance-bottom:0;mso-position-horizontal:center;mso-position-horizontal-relative:margin;mso-position-vertical:absolute;mso-position-vertical-relative:text;mso-width-percent:0;mso-height-percent:0;mso-width-relative:margin;mso-height-relative:margin;v-text-anchor:top" o:gfxdata="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" fillcolor="white [3201]" stroked="f" strokeweight=".5pt">
                 <v:textbox>
                   <w:txbxContent>
                     <w:p>
@@ -7966,7 +8252,7 @@
           <w:noProof/>
         </w:rPr>
         <w:drawing>
-          <wp:anchor distT="0" distB="0" distL="114300" distR="114300" simplePos="0" relativeHeight="251676159" behindDoc="0" locked="0" layoutInCell="1" allowOverlap="1" wp14:anchorId="1E959D90" wp14:editId="6CCA6564">
+          <wp:anchor distT="0" distB="0" distL="114300" distR="114300" simplePos="0" relativeHeight="251676159" behindDoc="0" locked="0" layoutInCell="1" allowOverlap="1" wp14:anchorId="63F83FF5" wp14:editId="45BA938A">
             <wp:simplePos x="0" y="0"/>
             <wp:positionH relativeFrom="page">
               <wp:align>center</wp:align>
@@ -8035,7 +8321,7 @@
         <mc:AlternateContent>
           <mc:Choice Requires="wps">
             <w:drawing>
-              <wp:anchor distT="0" distB="0" distL="114300" distR="114300" simplePos="0" relativeHeight="251718144" behindDoc="0" locked="0" layoutInCell="1" allowOverlap="1" wp14:anchorId="2BA0A37E" wp14:editId="4CACDD7B">
+              <wp:anchor distT="0" distB="0" distL="114300" distR="114300" simplePos="0" relativeHeight="251718144" behindDoc="0" locked="0" layoutInCell="1" allowOverlap="1" wp14:anchorId="21BAE070" wp14:editId="1940F139">
                 <wp:simplePos x="0" y="0"/>
                 <wp:positionH relativeFrom="margin">
                   <wp:posOffset>31750</wp:posOffset>
@@ -8123,7 +8409,7 @@
           </mc:Choice>
           <mc:Fallback>
             <w:pict>
-              <v:shape w14:anchorId="2BA0A37E" id="Caixa de texto 17" o:spid="_x0000_s1032" type="#_x0000_t202" style="position:absolute;left:0;text-align:left;margin-left:2.5pt;margin-top:598.95pt;width:447.95pt;height:52.5pt;z-index:251718144;visibility:visible;mso-wrap-style:square;mso-width-percent:0;mso-height-percent:0;mso-wrap-distance-left:9pt;mso-wrap-distance-top:0;mso-wrap-distance-right:9pt;mso-wrap-distance-bottom:0;mso-position-horizontal:absolute;mso-position-horizontal-relative:margin;mso-position-vertical:absolute;mso-position-vertical-relative:text;mso-width-percent:0;mso-height-percent:0;mso-width-relative:margin;mso-height-relative:margin;v-text-anchor:top" o:gfxdata="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" fillcolor="white [3201]" stroked="f" strokeweight=".5pt">
+              <v:shape w14:anchorId="21BAE070" id="Caixa de texto 17" o:spid="_x0000_s1032" type="#_x0000_t202" style="position:absolute;left:0;text-align:left;margin-left:2.5pt;margin-top:598.95pt;width:447.95pt;height:52.5pt;z-index:251718144;visibility:visible;mso-wrap-style:square;mso-width-percent:0;mso-height-percent:0;mso-wrap-distance-left:9pt;mso-wrap-distance-top:0;mso-wrap-distance-right:9pt;mso-wrap-distance-bottom:0;mso-position-horizontal:absolute;mso-position-horizontal-relative:margin;mso-position-vertical:absolute;mso-position-vertical-relative:text;mso-width-percent:0;mso-height-percent:0;mso-width-relative:margin;mso-height-relative:margin;v-text-anchor:top" o:gfxdata="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" fillcolor="white [3201]" stroked="f" strokeweight=".5pt">
                 <v:textbox>
                   <w:txbxContent>
                     <w:p>
@@ -8156,7 +8442,7 @@
           <w:noProof/>
         </w:rPr>
         <w:drawing>
-          <wp:anchor distT="0" distB="0" distL="114300" distR="114300" simplePos="0" relativeHeight="251717120" behindDoc="0" locked="0" layoutInCell="1" allowOverlap="1" wp14:anchorId="1EB9A72E" wp14:editId="534F4DFA">
+          <wp:anchor distT="0" distB="0" distL="114300" distR="114300" simplePos="0" relativeHeight="251717120" behindDoc="0" locked="0" layoutInCell="1" allowOverlap="1" wp14:anchorId="6B72C496" wp14:editId="2CECA721">
             <wp:simplePos x="0" y="0"/>
             <wp:positionH relativeFrom="column">
               <wp:posOffset>-3810</wp:posOffset>
@@ -8219,7 +8505,7 @@
         <mc:AlternateContent>
           <mc:Choice Requires="wps">
             <w:drawing>
-              <wp:anchor distT="0" distB="0" distL="114300" distR="114300" simplePos="0" relativeHeight="251716096" behindDoc="0" locked="0" layoutInCell="1" allowOverlap="1" wp14:anchorId="246F477D" wp14:editId="5C164DD1">
+              <wp:anchor distT="0" distB="0" distL="114300" distR="114300" simplePos="0" relativeHeight="251716096" behindDoc="0" locked="0" layoutInCell="1" allowOverlap="1" wp14:anchorId="0DD4618D" wp14:editId="27AF196B">
                 <wp:simplePos x="0" y="0"/>
                 <wp:positionH relativeFrom="margin">
                   <wp:posOffset>83185</wp:posOffset>
@@ -8299,7 +8585,7 @@
           </mc:Choice>
           <mc:Fallback>
             <w:pict>
-              <v:shape w14:anchorId="246F477D" id="Caixa de texto 16" o:spid="_x0000_s1033" type="#_x0000_t202" style="position:absolute;left:0;text-align:left;margin-left:6.55pt;margin-top:220.45pt;width:447.95pt;height:53.55pt;z-index:251716096;visibility:visible;mso-wrap-style:square;mso-width-percent:0;mso-height-percent:0;mso-wrap-distance-left:9pt;mso-wrap-distance-top:0;mso-wrap-distance-right:9pt;mso-wrap-distance-bottom:0;mso-position-horizontal:absolute;mso-position-horizontal-relative:margin;mso-position-vertical:absolute;mso-position-vertical-relative:text;mso-width-percent:0;mso-height-percent:0;mso-width-relative:margin;mso-height-relative:margin;v-text-anchor:top" o:gfxdata="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" fillcolor="white [3201]" stroked="f" strokeweight=".5pt">
+              <v:shape w14:anchorId="0DD4618D" id="Caixa de texto 16" o:spid="_x0000_s1033" type="#_x0000_t202" style="position:absolute;left:0;text-align:left;margin-left:6.55pt;margin-top:220.45pt;width:447.95pt;height:53.55pt;z-index:251716096;visibility:visible;mso-wrap-style:square;mso-width-percent:0;mso-height-percent:0;mso-wrap-distance-left:9pt;mso-wrap-distance-top:0;mso-wrap-distance-right:9pt;mso-wrap-distance-bottom:0;mso-position-horizontal:absolute;mso-position-horizontal-relative:margin;mso-position-vertical:absolute;mso-position-vertical-relative:text;mso-width-percent:0;mso-height-percent:0;mso-width-relative:margin;mso-height-relative:margin;v-text-anchor:top" o:gfxdata="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" fillcolor="white [3201]" stroked="f" strokeweight=".5pt">
                 <v:textbox>
                   <w:txbxContent>
                     <w:p>
@@ -8324,7 +8610,7 @@
           <w:noProof/>
         </w:rPr>
         <w:drawing>
-          <wp:anchor distT="0" distB="0" distL="114300" distR="114300" simplePos="0" relativeHeight="251715072" behindDoc="0" locked="0" layoutInCell="1" allowOverlap="1" wp14:anchorId="5EB428BC" wp14:editId="408B9E05">
+          <wp:anchor distT="0" distB="0" distL="114300" distR="114300" simplePos="0" relativeHeight="251715072" behindDoc="0" locked="0" layoutInCell="1" allowOverlap="1" wp14:anchorId="036EE462" wp14:editId="503C3428">
             <wp:simplePos x="0" y="0"/>
             <wp:positionH relativeFrom="margin">
               <wp:align>left</wp:align>
@@ -8391,7 +8677,7 @@
         <mc:AlternateContent>
           <mc:Choice Requires="wps">
             <w:drawing>
-              <wp:anchor distT="0" distB="0" distL="114300" distR="114300" simplePos="0" relativeHeight="251720192" behindDoc="0" locked="0" layoutInCell="1" allowOverlap="1" wp14:anchorId="473A0AF8" wp14:editId="18C3AE2D">
+              <wp:anchor distT="0" distB="0" distL="114300" distR="114300" simplePos="0" relativeHeight="251720192" behindDoc="0" locked="0" layoutInCell="1" allowOverlap="1" wp14:anchorId="30A9B0FC" wp14:editId="78F76DD7">
                 <wp:simplePos x="0" y="0"/>
                 <wp:positionH relativeFrom="margin">
                   <wp:align>left</wp:align>
@@ -8479,7 +8765,7 @@
           </mc:Choice>
           <mc:Fallback>
             <w:pict>
-              <v:shape w14:anchorId="473A0AF8" id="Caixa de texto 19" o:spid="_x0000_s1034" type="#_x0000_t202" style="position:absolute;margin-left:0;margin-top:166.7pt;width:447.95pt;height:84.15pt;z-index:251720192;visibility:visible;mso-wrap-style:square;mso-width-percent:0;mso-height-percent:0;mso-wrap-distance-left:9pt;mso-wrap-distance-top:0;mso-wrap-distance-right:9pt;mso-wrap-distance-bottom:0;mso-position-horizontal:left;mso-position-horizontal-relative:margin;mso-position-vertical:absolute;mso-position-vertical-relative:text;mso-width-percent:0;mso-height-percent:0;mso-width-relative:margin;mso-height-relative:margin;v-text-anchor:top" o:gfxdata="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" fillcolor="white [3201]" stroked="f" strokeweight=".5pt">
+              <v:shape w14:anchorId="30A9B0FC" id="Caixa de texto 19" o:spid="_x0000_s1034" type="#_x0000_t202" style="position:absolute;margin-left:0;margin-top:166.7pt;width:447.95pt;height:84.15pt;z-index:251720192;visibility:visible;mso-wrap-style:square;mso-width-percent:0;mso-height-percent:0;mso-wrap-distance-left:9pt;mso-wrap-distance-top:0;mso-wrap-distance-right:9pt;mso-wrap-distance-bottom:0;mso-position-horizontal:left;mso-position-horizontal-relative:margin;mso-position-vertical:absolute;mso-position-vertical-relative:text;mso-width-percent:0;mso-height-percent:0;mso-width-relative:margin;mso-height-relative:margin;v-text-anchor:top" o:gfxdata="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" fillcolor="white [3201]" stroked="f" strokeweight=".5pt">
                 <v:textbox>
                   <w:txbxContent>
                     <w:p>
@@ -8512,7 +8798,7 @@
           <w:noProof/>
         </w:rPr>
         <w:drawing>
-          <wp:anchor distT="0" distB="0" distL="114300" distR="114300" simplePos="0" relativeHeight="251719168" behindDoc="0" locked="0" layoutInCell="1" allowOverlap="1" wp14:anchorId="25FDC546" wp14:editId="1385C881">
+          <wp:anchor distT="0" distB="0" distL="114300" distR="114300" simplePos="0" relativeHeight="251719168" behindDoc="0" locked="0" layoutInCell="1" allowOverlap="1" wp14:anchorId="473DB715" wp14:editId="25A582B6">
             <wp:simplePos x="0" y="0"/>
             <wp:positionH relativeFrom="margin">
               <wp:align>right</wp:align>
@@ -8582,7 +8868,7 @@
         </w:rPr>
         <w:lastRenderedPageBreak/>
         <w:drawing>
-          <wp:anchor distT="0" distB="0" distL="114300" distR="114300" simplePos="0" relativeHeight="251731456" behindDoc="0" locked="0" layoutInCell="1" allowOverlap="1" wp14:anchorId="0E69A793" wp14:editId="064E7A6A">
+          <wp:anchor distT="0" distB="0" distL="114300" distR="114300" simplePos="0" relativeHeight="251731456" behindDoc="0" locked="0" layoutInCell="1" allowOverlap="1" wp14:anchorId="5994510A" wp14:editId="29F5CD11">
             <wp:simplePos x="0" y="0"/>
             <wp:positionH relativeFrom="column">
               <wp:posOffset>-1604010</wp:posOffset>
@@ -8645,7 +8931,7 @@
         <mc:AlternateContent>
           <mc:Choice Requires="wps">
             <w:drawing>
-              <wp:anchor distT="0" distB="0" distL="114300" distR="114300" simplePos="0" relativeHeight="251732480" behindDoc="0" locked="0" layoutInCell="1" allowOverlap="1" wp14:anchorId="0BBAD6FA" wp14:editId="19D5FD94">
+              <wp:anchor distT="0" distB="0" distL="114300" distR="114300" simplePos="0" relativeHeight="251732480" behindDoc="0" locked="0" layoutInCell="1" allowOverlap="1" wp14:anchorId="55C8D63F" wp14:editId="14D01D42">
                 <wp:simplePos x="0" y="0"/>
                 <wp:positionH relativeFrom="margin">
                   <wp:posOffset>-3845560</wp:posOffset>
@@ -8733,7 +9019,7 @@
           </mc:Choice>
           <mc:Fallback>
             <w:pict>
-              <v:shape w14:anchorId="0BBAD6FA" id="Caixa de texto 29" o:spid="_x0000_s1035" type="#_x0000_t202" style="position:absolute;margin-left:-302.8pt;margin-top:313pt;width:680.25pt;height:70.1pt;rotation:90;z-index:251732480;visibility:visible;mso-wrap-style:square;mso-width-percent:0;mso-height-percent:0;mso-wrap-distance-left:9pt;mso-wrap-distance-top:0;mso-wrap-distance-right:9pt;mso-wrap-distance-bottom:0;mso-position-horizontal:absolute;mso-position-horizontal-relative:margin;mso-position-vertical:absolute;mso-position-vertical-relative:text;mso-width-percent:0;mso-height-percent:0;mso-width-relative:margin;mso-height-relative:margin;v-text-anchor:top" o:gfxdata="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" fillcolor="white [3201]" stroked="f" strokeweight=".5pt">
+              <v:shape w14:anchorId="55C8D63F" id="Caixa de texto 29" o:spid="_x0000_s1035" type="#_x0000_t202" style="position:absolute;margin-left:-302.8pt;margin-top:313pt;width:680.25pt;height:70.1pt;rotation:90;z-index:251732480;visibility:visible;mso-wrap-style:square;mso-width-percent:0;mso-height-percent:0;mso-wrap-distance-left:9pt;mso-wrap-distance-top:0;mso-wrap-distance-right:9pt;mso-wrap-distance-bottom:0;mso-position-horizontal:absolute;mso-position-horizontal-relative:margin;mso-position-vertical:absolute;mso-position-vertical-relative:text;mso-width-percent:0;mso-height-percent:0;mso-width-relative:margin;mso-height-relative:margin;v-text-anchor:top" o:gfxdata="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" fillcolor="white [3201]" stroked="f" strokeweight=".5pt">
                 <v:textbox>
                   <w:txbxContent>
                     <w:p>
@@ -8771,7 +9057,7 @@
         <mc:AlternateContent>
           <mc:Choice Requires="wps">
             <w:drawing>
-              <wp:anchor distT="0" distB="0" distL="114300" distR="114300" simplePos="0" relativeHeight="251724288" behindDoc="0" locked="0" layoutInCell="1" allowOverlap="1" wp14:anchorId="416DD88E" wp14:editId="2E19857F">
+              <wp:anchor distT="0" distB="0" distL="114300" distR="114300" simplePos="0" relativeHeight="251724288" behindDoc="0" locked="0" layoutInCell="1" allowOverlap="1" wp14:anchorId="0EFF35CF" wp14:editId="6FC00EF4">
                 <wp:simplePos x="0" y="0"/>
                 <wp:positionH relativeFrom="margin">
                   <wp:posOffset>59690</wp:posOffset>
@@ -8859,7 +9145,7 @@
           </mc:Choice>
           <mc:Fallback>
             <w:pict>
-              <v:shape w14:anchorId="416DD88E" id="Caixa de texto 21" o:spid="_x0000_s1036" type="#_x0000_t202" style="position:absolute;margin-left:4.7pt;margin-top:296.25pt;width:442.35pt;height:70.15pt;z-index:251724288;visibility:visible;mso-wrap-style:square;mso-width-percent:0;mso-height-percent:0;mso-wrap-distance-left:9pt;mso-wrap-distance-top:0;mso-wrap-distance-right:9pt;mso-wrap-distance-bottom:0;mso-position-horizontal:absolute;mso-position-horizontal-relative:margin;mso-position-vertical:absolute;mso-position-vertical-relative:text;mso-width-percent:0;mso-height-percent:0;mso-width-relative:margin;mso-height-relative:margin;v-text-anchor:top" o:gfxdata="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" fillcolor="white [3201]" stroked="f" strokeweight=".5pt">
+              <v:shape w14:anchorId="0EFF35CF" id="Caixa de texto 21" o:spid="_x0000_s1036" type="#_x0000_t202" style="position:absolute;margin-left:4.7pt;margin-top:296.25pt;width:442.35pt;height:70.15pt;z-index:251724288;visibility:visible;mso-wrap-style:square;mso-width-percent:0;mso-height-percent:0;mso-wrap-distance-left:9pt;mso-wrap-distance-top:0;mso-wrap-distance-right:9pt;mso-wrap-distance-bottom:0;mso-position-horizontal:absolute;mso-position-horizontal-relative:margin;mso-position-vertical:absolute;mso-position-vertical-relative:text;mso-width-percent:0;mso-height-percent:0;mso-width-relative:margin;mso-height-relative:margin;v-text-anchor:top" o:gfxdata="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" fillcolor="white [3201]" stroked="f" strokeweight=".5pt">
                 <v:textbox>
                   <w:txbxContent>
                     <w:p>
@@ -8892,7 +9178,7 @@
           <w:noProof/>
         </w:rPr>
         <w:drawing>
-          <wp:anchor distT="0" distB="0" distL="114300" distR="114300" simplePos="0" relativeHeight="251723264" behindDoc="0" locked="0" layoutInCell="1" allowOverlap="1" wp14:anchorId="24231EAC" wp14:editId="725C7589">
+          <wp:anchor distT="0" distB="0" distL="114300" distR="114300" simplePos="0" relativeHeight="251723264" behindDoc="0" locked="0" layoutInCell="1" allowOverlap="1" wp14:anchorId="360A8ECB" wp14:editId="4E14C7CE">
             <wp:simplePos x="0" y="0"/>
             <wp:positionH relativeFrom="column">
               <wp:posOffset>-3810</wp:posOffset>
@@ -8986,7 +9272,7 @@
         <mc:AlternateContent>
           <mc:Choice Requires="wps">
             <w:drawing>
-              <wp:anchor distT="0" distB="0" distL="114300" distR="114300" simplePos="0" relativeHeight="251726336" behindDoc="0" locked="0" layoutInCell="1" allowOverlap="1" wp14:anchorId="60160CCB" wp14:editId="48F5A3AF">
+              <wp:anchor distT="0" distB="0" distL="114300" distR="114300" simplePos="0" relativeHeight="251726336" behindDoc="0" locked="0" layoutInCell="1" allowOverlap="1" wp14:anchorId="0E41FD4F" wp14:editId="149F8084">
                 <wp:simplePos x="0" y="0"/>
                 <wp:positionH relativeFrom="page">
                   <wp:posOffset>1141730</wp:posOffset>
@@ -9066,7 +9352,7 @@
           </mc:Choice>
           <mc:Fallback>
             <w:pict>
-              <v:shape w14:anchorId="60160CCB" id="Caixa de texto 22" o:spid="_x0000_s1037" type="#_x0000_t202" style="position:absolute;left:0;text-align:left;margin-left:89.9pt;margin-top:284.85pt;width:447.95pt;height:53.55pt;z-index:251726336;visibility:visible;mso-wrap-style:square;mso-width-percent:0;mso-height-percent:0;mso-wrap-distance-left:9pt;mso-wrap-distance-top:0;mso-wrap-distance-right:9pt;mso-wrap-distance-bottom:0;mso-position-horizontal:absolute;mso-position-horizontal-relative:page;mso-position-vertical:absolute;mso-position-vertical-relative:text;mso-width-percent:0;mso-height-percent:0;mso-width-relative:margin;mso-height-relative:margin;v-text-anchor:top" o:gfxdata="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" fillcolor="white [3201]" stroked="f" strokeweight=".5pt">
+              <v:shape w14:anchorId="0E41FD4F" id="Caixa de texto 22" o:spid="_x0000_s1037" type="#_x0000_t202" style="position:absolute;left:0;text-align:left;margin-left:89.9pt;margin-top:284.85pt;width:447.95pt;height:53.55pt;z-index:251726336;visibility:visible;mso-wrap-style:square;mso-width-percent:0;mso-height-percent:0;mso-wrap-distance-left:9pt;mso-wrap-distance-top:0;mso-wrap-distance-right:9pt;mso-wrap-distance-bottom:0;mso-position-horizontal:absolute;mso-position-horizontal-relative:page;mso-position-vertical:absolute;mso-position-vertical-relative:text;mso-width-percent:0;mso-height-percent:0;mso-width-relative:margin;mso-height-relative:margin;v-text-anchor:top" o:gfxdata="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" fillcolor="white [3201]" stroked="f" strokeweight=".5pt">
                 <v:textbox>
                   <w:txbxContent>
                     <w:p>
@@ -9091,7 +9377,7 @@
           <w:noProof/>
         </w:rPr>
         <w:drawing>
-          <wp:anchor distT="0" distB="0" distL="114300" distR="114300" simplePos="0" relativeHeight="251725312" behindDoc="0" locked="0" layoutInCell="1" allowOverlap="1" wp14:anchorId="1295458C" wp14:editId="0399BE97">
+          <wp:anchor distT="0" distB="0" distL="114300" distR="114300" simplePos="0" relativeHeight="251725312" behindDoc="0" locked="0" layoutInCell="1" allowOverlap="1" wp14:anchorId="46120000" wp14:editId="3B96D4BF">
             <wp:simplePos x="0" y="0"/>
             <wp:positionH relativeFrom="page">
               <wp:posOffset>1695450</wp:posOffset>
@@ -9492,7 +9778,7 @@
         <w:rPr>
           <w:rStyle w:val="Refdenotaderodap"/>
         </w:rPr>
-        <w:footnoteReference w:id="3"/>
+        <w:footnoteReference w:id="4"/>
       </w:r>
       <w:r>
         <w:rPr>
@@ -9797,6 +10083,96 @@
       </w:pPr>
       <w:bookmarkStart w:id="27" w:name="_Toc530159195"/>
       <w:bookmarkEnd w:id="27"/>
+      <w:r>
+        <w:lastRenderedPageBreak/>
+        <w:t>Digitar Notas</w:t>
+      </w:r>
+    </w:p>
+    <w:p>
+      <w:pPr>
+        <w:pStyle w:val="SemEspaamento"/>
+        <w:spacing w:line="360" w:lineRule="auto"/>
+        <w:ind w:firstLine="709"/>
+      </w:pPr>
+      <w:r>
+        <w:t xml:space="preserve">Através de uma informação obtida no banco de dados, o Sistema tem ciência qual é a etapa corrente de avaliação dos alunos. Quando nenhuma das etapas está aberta, é impossível a digitação das notas. Quando alguma das etapas está aberta, o Sistema considera a informação digitada para a etapa em questão (1º, 2º ou 3º trimestre). Esta informação é atualizada e salva no Banco de Dados. </w:t>
+      </w:r>
+      <w:r>
+        <w:t>O acesso a esta funcionalidade está sujeito à conferência de permissão do usuário, ou seja, O Sistema verifica previamente se o usuário possui permissão para digitar notas. Caso não possua, é emitida uma mensagem de acesso negado, e o usuário é redirecionado à tela principal.</w:t>
+      </w:r>
+    </w:p>
+    <w:p>
+      <w:pPr>
+        <w:pStyle w:val="Ttulo3"/>
+        <w:numPr>
+          <w:ilvl w:val="2"/>
+          <w:numId w:val="10"/>
+        </w:numPr>
+      </w:pPr>
+      <w:bookmarkStart w:id="28" w:name="_Toc530159196"/>
+      <w:r>
+        <w:t>Renovar Matrícula</w:t>
+      </w:r>
+    </w:p>
+    <w:p>
+      <w:pPr>
+        <w:pStyle w:val="SemEspaamento"/>
+        <w:spacing w:line="360" w:lineRule="auto"/>
+        <w:ind w:firstLine="709"/>
+      </w:pPr>
+      <w:r>
+        <w:t xml:space="preserve">A renovação de matrícula será solicitada mediante abertura de protocolo digital somente após definida a situação da etapa do aluno e mediante solicitação do mesmo. Após a abertura da solicitação, caso a situação do aluno seja “Aprovada” ou “Aprovada com Dependência”, o mesmo automaticamente é enturmado na etapa seguinte </w:t>
+      </w:r>
+      <w:r>
+        <w:t>e disciplinado nas disciplinas referentes à etapa corrente da matriz vigente. Automaticamente um e-mail é disparado pelo sistema informando ao aluno, sua nova turma.</w:t>
+      </w:r>
+    </w:p>
+    <w:p>
+      <w:pPr>
+        <w:pStyle w:val="SemEspaamento"/>
+        <w:spacing w:line="360" w:lineRule="auto"/>
+        <w:ind w:firstLine="709"/>
+      </w:pPr>
+      <w:r>
+        <w:t>Caso “Reprovado”, a solicitação será recebida pelo setor da Informática que tem a função de verificar se o aluno em questão realmente frequentou a etapa anterior. Caso tenha frequentado, a solicitação será deferida por este funcionário do setor. Após isto, automaticamente o sistema irá enturmá-lo na mesma etapa, no ano seguinte e disciplinando-o somente nas Disciplinas as quais foi considerado Reprovado. Após isso, um e-mail será disparado ao aluno informando o mesmo qual será sua nova turma. Em caso de Indeferimento desta solicitação</w:t>
+      </w:r>
+      <w:r>
+        <w:rPr>
+          <w:rStyle w:val="Refdenotaderodap"/>
+        </w:rPr>
+        <w:footnoteReference w:id="5"/>
+      </w:r>
+      <w:r>
+        <w:t xml:space="preserve">, o sistema lança a </w:t>
+      </w:r>
+      <w:r>
+        <w:rPr>
+          <w:i/>
+          <w:lang w:val="en-US"/>
+        </w:rPr>
+        <w:t>Flag</w:t>
+      </w:r>
+      <w:r>
+        <w:rPr>
+          <w:i/>
+        </w:rPr>
+        <w:t xml:space="preserve"> </w:t>
+      </w:r>
+      <w:r>
+        <w:t>“DS” na enturmação do aluno que aponta que este é um aluno desistente</w:t>
+      </w:r>
+      <w:r>
+        <w:t xml:space="preserve"> e dispara um e-mail informando do indeferimento, pedindo que compareça à Secretaria para regularizar sua situação</w:t>
+      </w:r>
+      <w:r>
+        <w:rPr>
+          <w:rStyle w:val="Refdenotaderodap"/>
+        </w:rPr>
+        <w:footnoteReference w:id="6"/>
+      </w:r>
+      <w:r>
+        <w:t>.</w:t>
+      </w:r>
     </w:p>
     <w:p>
       <w:pPr>
@@ -9807,11 +10183,11 @@
         </w:numPr>
         <w:ind w:left="284" w:hanging="284"/>
       </w:pPr>
-      <w:bookmarkStart w:id="28" w:name="_Toc530159196"/>
-      <w:r>
+      <w:r>
+        <w:lastRenderedPageBreak/>
         <w:t>PROCEDIMENTOS METODOLÓGICOS</w:t>
       </w:r>
-      <w:bookmarkEnd w:id="15"/>
+      <w:bookmarkEnd w:id="16"/>
       <w:bookmarkEnd w:id="28"/>
     </w:p>
     <w:p>
@@ -10100,14 +10476,14 @@
         </w:numPr>
         <w:ind w:left="284" w:hanging="284"/>
       </w:pPr>
-      <w:bookmarkStart w:id="29" w:name="_Toc529284882"/>
-      <w:bookmarkStart w:id="30" w:name="_Toc530159197"/>
+      <w:bookmarkStart w:id="29" w:name="_Toc530159197"/>
+      <w:bookmarkStart w:id="30" w:name="_Toc529284882"/>
       <w:r>
         <w:t>CRONOGRAMA</w:t>
       </w:r>
-      <w:bookmarkEnd w:id="30"/>
-    </w:p>
-    <w:bookmarkEnd w:id="29"/>
+      <w:bookmarkEnd w:id="29"/>
+    </w:p>
+    <w:bookmarkEnd w:id="30"/>
     <w:p>
       <w:pPr>
         <w:tabs>
@@ -11357,7 +11733,6 @@
                 <w:rFonts w:eastAsia="Arial" w:cs="Arial"/>
                 <w:b/>
               </w:rPr>
-              <w:lastRenderedPageBreak/>
               <w:t>Preparação para Apresentação</w:t>
             </w:r>
           </w:p>
@@ -11465,6 +11840,7 @@
                 <w:rFonts w:eastAsia="Arial" w:cs="Arial"/>
                 <w:b/>
               </w:rPr>
+              <w:lastRenderedPageBreak/>
               <w:t>Entrega e Apresentação do Projeto</w:t>
             </w:r>
           </w:p>
@@ -11809,7 +12185,7 @@
           <w:rPr>
             <w:noProof/>
           </w:rPr>
-          <w:t>14</w:t>
+          <w:t>15</w:t>
         </w:r>
         <w:r>
           <w:fldChar w:fldCharType="end"/>
@@ -11886,7 +12262,55 @@
         <w:footnoteRef/>
       </w:r>
       <w:r>
+        <w:t xml:space="preserve"> Caso o aluno seja menor de idade.</w:t>
+      </w:r>
+    </w:p>
+  </w:footnote>
+  <w:footnote w:id="4">
+    <w:p>
+      <w:pPr>
+        <w:pStyle w:val="Textodenotaderodap"/>
+      </w:pPr>
+      <w:r>
+        <w:rPr>
+          <w:rStyle w:val="Refdenotaderodap"/>
+        </w:rPr>
+        <w:footnoteRef/>
+      </w:r>
+      <w:r>
         <w:t xml:space="preserve"> ETE Visconde de Mauá.</w:t>
+      </w:r>
+    </w:p>
+  </w:footnote>
+  <w:footnote w:id="5">
+    <w:p>
+      <w:pPr>
+        <w:pStyle w:val="Textodenotaderodap"/>
+      </w:pPr>
+      <w:r>
+        <w:rPr>
+          <w:rStyle w:val="Refdenotaderodap"/>
+        </w:rPr>
+        <w:footnoteRef/>
+      </w:r>
+      <w:r>
+        <w:t xml:space="preserve"> Somente aos alunos Reprovados que não cursaram a etapa anterior.</w:t>
+      </w:r>
+    </w:p>
+  </w:footnote>
+  <w:footnote w:id="6">
+    <w:p>
+      <w:pPr>
+        <w:pStyle w:val="Textodenotaderodap"/>
+      </w:pPr>
+      <w:r>
+        <w:rPr>
+          <w:rStyle w:val="Refdenotaderodap"/>
+        </w:rPr>
+        <w:footnoteRef/>
+      </w:r>
+      <w:r>
+        <w:t xml:space="preserve"> Solicitar Reingresso.</w:t>
       </w:r>
     </w:p>
   </w:footnote>
@@ -14956,7 +15380,6 @@
   <w:style w:type="character" w:default="1" w:styleId="Fontepargpadro">
     <w:name w:val="Default Paragraph Font"/>
     <w:uiPriority w:val="1"/>
-    <w:semiHidden/>
     <w:unhideWhenUsed/>
   </w:style>
   <w:style w:type="table" w:default="1" w:styleId="Tabelanormal">
@@ -15387,6 +15810,17 @@
       <w:szCs w:val="48"/>
     </w:rPr>
   </w:style>
+  <w:style w:type="character" w:styleId="Forte">
+    <w:name w:val="Strong"/>
+    <w:basedOn w:val="Fontepargpadro"/>
+    <w:uiPriority w:val="22"/>
+    <w:qFormat/>
+    <w:rsid w:val="009C5C0A"/>
+    <w:rPr>
+      <w:b/>
+      <w:bCs/>
+    </w:rPr>
+  </w:style>
 </w:styles>
 </file>
 
@@ -15732,11 +16166,11 @@
           <c:showBubbleSize val="0"/>
         </c:dLbls>
         <c:gapWidth val="65"/>
-        <c:axId val="372942920"/>
-        <c:axId val="372942528"/>
+        <c:axId val="357855232"/>
+        <c:axId val="357855624"/>
       </c:barChart>
       <c:catAx>
-        <c:axId val="372942920"/>
+        <c:axId val="357855232"/>
         <c:scaling>
           <c:orientation val="minMax"/>
         </c:scaling>
@@ -15779,7 +16213,7 @@
             <a:endParaRPr lang="pt-BR"/>
           </a:p>
         </c:txPr>
-        <c:crossAx val="372942528"/>
+        <c:crossAx val="357855624"/>
         <c:crosses val="autoZero"/>
         <c:auto val="1"/>
         <c:lblAlgn val="ctr"/>
@@ -15787,7 +16221,7 @@
         <c:noMultiLvlLbl val="0"/>
       </c:catAx>
       <c:valAx>
-        <c:axId val="372942528"/>
+        <c:axId val="357855624"/>
         <c:scaling>
           <c:orientation val="minMax"/>
         </c:scaling>
@@ -15823,7 +16257,7 @@
         <c:majorTickMark val="none"/>
         <c:minorTickMark val="none"/>
         <c:tickLblPos val="nextTo"/>
-        <c:crossAx val="372942920"/>
+        <c:crossAx val="357855232"/>
         <c:crosses val="autoZero"/>
         <c:crossBetween val="between"/>
       </c:valAx>
@@ -17983,7 +18417,7 @@
 </file>
 
 <file path=customXml/itemProps1.xml><?xml version="1.0" encoding="utf-8"?>
-<ds:datastoreItem xmlns:ds="http://schemas.openxmlformats.org/officeDocument/2006/customXml" ds:itemID="{3AF42A85-DBC7-4576-99DE-1BBE14AF4024}">
+<ds:datastoreItem xmlns:ds="http://schemas.openxmlformats.org/officeDocument/2006/customXml" ds:itemID="{E7D0D137-4415-43EC-A352-83A55DF27385}">
   <ds:schemaRefs>
     <ds:schemaRef ds:uri="http://schemas.openxmlformats.org/officeDocument/2006/bibliography"/>
   </ds:schemaRefs>

</xml_diff>

<commit_message>
mer iniciado tópico 3.2
</commit_message>
<xml_diff>
--- a/tcc_Leonardo.docx
+++ b/tcc_Leonardo.docx
@@ -508,7 +508,6 @@
         </w:tabs>
         <w:spacing w:after="0"/>
         <w:ind w:left="4536"/>
-        <w:jc w:val="both"/>
       </w:pPr>
       <w:r>
         <w:t xml:space="preserve">Trabalho apresentado ao Curso de Tecnologia de Análise de Sistemas Informatizados da Faculdade de Educação Tecnológica do Estado do Rio de Janeiro como requisito para </w:t>
@@ -665,8 +664,8 @@
         <w:t>2018</w:t>
       </w:r>
     </w:p>
-    <w:bookmarkStart w:id="0" w:name="_Toc529287705" w:displacedByCustomXml="next"/>
-    <w:bookmarkStart w:id="1" w:name="_Toc529464318" w:displacedByCustomXml="next"/>
+    <w:bookmarkStart w:id="0" w:name="_Toc529464318" w:displacedByCustomXml="next"/>
+    <w:bookmarkStart w:id="1" w:name="_Toc529287705" w:displacedByCustomXml="next"/>
     <w:sdt>
       <w:sdtPr>
         <w:id w:val="1922447726"/>
@@ -4633,7 +4632,6 @@
           <w:tab w:val="right" w:leader="dot" w:pos="9071"/>
         </w:tabs>
         <w:spacing w:after="100"/>
-        <w:jc w:val="both"/>
         <w:rPr>
           <w:szCs w:val="24"/>
         </w:rPr>
@@ -4658,7 +4656,6 @@
           <w:tab w:val="right" w:leader="dot" w:pos="9071"/>
         </w:tabs>
         <w:spacing w:after="100"/>
-        <w:jc w:val="both"/>
         <w:rPr>
           <w:szCs w:val="24"/>
         </w:rPr>
@@ -4689,7 +4686,6 @@
           <w:tab w:val="right" w:leader="dot" w:pos="9071"/>
         </w:tabs>
         <w:spacing w:after="100"/>
-        <w:jc w:val="both"/>
         <w:rPr>
           <w:szCs w:val="24"/>
         </w:rPr>
@@ -4731,7 +4727,6 @@
           <w:tab w:val="right" w:leader="dot" w:pos="9071"/>
         </w:tabs>
         <w:spacing w:after="100"/>
-        <w:jc w:val="both"/>
         <w:rPr>
           <w:szCs w:val="24"/>
         </w:rPr>
@@ -4767,7 +4762,6 @@
           <w:tab w:val="right" w:leader="dot" w:pos="9071"/>
         </w:tabs>
         <w:spacing w:after="100"/>
-        <w:jc w:val="both"/>
         <w:rPr>
           <w:szCs w:val="28"/>
         </w:rPr>
@@ -4830,7 +4824,6 @@
           <w:tab w:val="right" w:leader="dot" w:pos="9071"/>
         </w:tabs>
         <w:spacing w:after="100"/>
-        <w:jc w:val="both"/>
         <w:rPr>
           <w:sz w:val="20"/>
           <w:szCs w:val="24"/>
@@ -4879,7 +4872,6 @@
           <w:tab w:val="right" w:leader="dot" w:pos="9071"/>
         </w:tabs>
         <w:spacing w:after="100"/>
-        <w:jc w:val="both"/>
         <w:rPr>
           <w:szCs w:val="28"/>
         </w:rPr>
@@ -4935,7 +4927,6 @@
           <w:tab w:val="right" w:leader="dot" w:pos="9071"/>
         </w:tabs>
         <w:spacing w:after="100"/>
-        <w:jc w:val="both"/>
       </w:pPr>
       <w:r>
         <w:rPr>
@@ -4995,7 +4986,6 @@
           <w:tab w:val="right" w:leader="dot" w:pos="9071"/>
         </w:tabs>
         <w:spacing w:after="100"/>
-        <w:jc w:val="both"/>
         <w:rPr>
           <w:szCs w:val="28"/>
         </w:rPr>
@@ -5046,7 +5036,6 @@
           <w:tab w:val="right" w:leader="dot" w:pos="9071"/>
         </w:tabs>
         <w:spacing w:after="100"/>
-        <w:jc w:val="both"/>
         <w:rPr>
           <w:szCs w:val="28"/>
         </w:rPr>
@@ -5099,7 +5088,6 @@
           <w:tab w:val="right" w:leader="dot" w:pos="9071"/>
         </w:tabs>
         <w:spacing w:after="100"/>
-        <w:jc w:val="both"/>
         <w:rPr>
           <w:szCs w:val="28"/>
         </w:rPr>
@@ -5143,7 +5131,6 @@
           <w:tab w:val="right" w:leader="dot" w:pos="9071"/>
         </w:tabs>
         <w:spacing w:after="100"/>
-        <w:jc w:val="both"/>
         <w:rPr>
           <w:szCs w:val="28"/>
         </w:rPr>
@@ -5169,7 +5156,6 @@
           <w:tab w:val="right" w:leader="dot" w:pos="9071"/>
         </w:tabs>
         <w:spacing w:after="100"/>
-        <w:jc w:val="both"/>
         <w:rPr>
           <w:szCs w:val="28"/>
         </w:rPr>
@@ -5195,7 +5181,6 @@
           <w:tab w:val="right" w:leader="dot" w:pos="9071"/>
         </w:tabs>
         <w:spacing w:after="100"/>
-        <w:jc w:val="both"/>
         <w:rPr>
           <w:szCs w:val="28"/>
         </w:rPr>
@@ -5208,7 +5193,6 @@
           <w:tab w:val="right" w:leader="dot" w:pos="9071"/>
         </w:tabs>
         <w:spacing w:after="100"/>
-        <w:jc w:val="both"/>
         <w:rPr>
           <w:szCs w:val="28"/>
         </w:rPr>
@@ -5221,7 +5205,6 @@
           <w:tab w:val="right" w:leader="dot" w:pos="9071"/>
         </w:tabs>
         <w:spacing w:after="100"/>
-        <w:jc w:val="both"/>
         <w:rPr>
           <w:sz w:val="20"/>
           <w:szCs w:val="24"/>
@@ -5234,7 +5217,6 @@
           <w:tab w:val="right" w:leader="dot" w:pos="9071"/>
         </w:tabs>
         <w:spacing w:after="100"/>
-        <w:jc w:val="both"/>
       </w:pPr>
     </w:p>
     <w:p>
@@ -6429,31 +6411,7 @@
           <w:sz w:val="20"/>
           <w:szCs w:val="20"/>
         </w:rPr>
-        <w:t>A</w:t>
-      </w:r>
-      <w:r>
-        <w:rPr>
-          <w:rFonts w:eastAsia="Arial" w:cs="Arial"/>
-          <w:sz w:val="20"/>
-          <w:szCs w:val="20"/>
-        </w:rPr>
-        <w:t xml:space="preserve">s novas tecnologias recentemente introduzidas </w:t>
-      </w:r>
-      <w:r>
-        <w:rPr>
-          <w:rFonts w:eastAsia="Arial" w:cs="Arial"/>
-          <w:sz w:val="20"/>
-          <w:szCs w:val="20"/>
-        </w:rPr>
-        <w:t>vieram</w:t>
-      </w:r>
-      <w:r>
-        <w:rPr>
-          <w:rFonts w:eastAsia="Arial" w:cs="Arial"/>
-          <w:sz w:val="20"/>
-          <w:szCs w:val="20"/>
-        </w:rPr>
-        <w:t xml:space="preserve"> mudar tanto a forma de realizar o trabalho, como a velocidade de execução das tarefas, a qualidade do produto final, a capacidade de resposta do escritório e os custos globais de operação</w:t>
+        <w:t>As novas tecnologias recentemente introduzidas vieram mudar tanto a forma de realizar o trabalho, como a velocidade de execução das tarefas, a qualidade do produto final, a capacidade de resposta do escritório e os custos globais de operação</w:t>
       </w:r>
       <w:r>
         <w:rPr>
@@ -7787,7 +7745,6 @@
     </w:tbl>
     <w:p>
       <w:pPr>
-        <w:jc w:val="both"/>
         <w:rPr>
           <w:rFonts w:eastAsia="Arial" w:cs="Arial"/>
           <w:szCs w:val="24"/>
@@ -7908,7 +7865,6 @@
     </w:p>
     <w:p>
       <w:pPr>
-        <w:jc w:val="both"/>
         <w:rPr>
           <w:rFonts w:eastAsia="Arial" w:cs="Arial"/>
           <w:szCs w:val="24"/>
@@ -8067,7 +8023,6 @@
     </w:p>
     <w:p>
       <w:pPr>
-        <w:jc w:val="both"/>
         <w:rPr>
           <w:rFonts w:eastAsia="Arial" w:cs="Arial"/>
           <w:szCs w:val="24"/>
@@ -8329,7 +8284,6 @@
     </w:p>
     <w:p>
       <w:pPr>
-        <w:jc w:val="both"/>
         <w:rPr>
           <w:rFonts w:eastAsia="Arial" w:cs="Arial"/>
           <w:b/>
@@ -8419,7 +8373,6 @@
     <w:p>
       <w:pPr>
         <w:spacing w:after="0"/>
-        <w:jc w:val="both"/>
       </w:pPr>
     </w:p>
     <w:p>
@@ -8431,7 +8384,6 @@
         <w:spacing w:after="0"/>
         <w:ind w:left="284" w:hanging="284"/>
         <w:contextualSpacing/>
-        <w:jc w:val="both"/>
         <w:rPr>
           <w:szCs w:val="24"/>
         </w:rPr>
@@ -8447,7 +8399,6 @@
     <w:p>
       <w:pPr>
         <w:spacing w:after="0"/>
-        <w:jc w:val="both"/>
       </w:pPr>
     </w:p>
     <w:p>
@@ -8475,7 +8426,6 @@
         </w:tabs>
         <w:spacing w:after="0"/>
         <w:ind w:left="426"/>
-        <w:jc w:val="both"/>
         <w:rPr>
           <w:rFonts w:eastAsia="Arial" w:cs="Arial"/>
           <w:szCs w:val="24"/>
@@ -8508,7 +8458,6 @@
         </w:tabs>
         <w:spacing w:after="0"/>
         <w:ind w:left="426"/>
-        <w:jc w:val="both"/>
         <w:rPr>
           <w:rFonts w:eastAsia="Arial" w:cs="Arial"/>
           <w:szCs w:val="24"/>
@@ -8540,7 +8489,6 @@
         </w:tabs>
         <w:spacing w:after="0"/>
         <w:ind w:left="426"/>
-        <w:jc w:val="both"/>
         <w:rPr>
           <w:rFonts w:eastAsia="Arial" w:cs="Arial"/>
           <w:szCs w:val="24"/>
@@ -8565,7 +8513,6 @@
         </w:tabs>
         <w:spacing w:after="0"/>
         <w:ind w:left="426"/>
-        <w:jc w:val="both"/>
         <w:rPr>
           <w:rFonts w:eastAsia="Arial" w:cs="Arial"/>
           <w:szCs w:val="24"/>
@@ -8597,7 +8544,6 @@
         </w:tabs>
         <w:spacing w:after="0"/>
         <w:ind w:left="426"/>
-        <w:jc w:val="both"/>
         <w:rPr>
           <w:rFonts w:eastAsia="Arial" w:cs="Arial"/>
           <w:szCs w:val="24"/>
@@ -8636,7 +8582,6 @@
         </w:tabs>
         <w:spacing w:after="0"/>
         <w:ind w:left="426"/>
-        <w:jc w:val="both"/>
         <w:rPr>
           <w:rFonts w:eastAsia="Arial" w:cs="Arial"/>
           <w:szCs w:val="24"/>
@@ -8661,7 +8606,6 @@
         </w:tabs>
         <w:spacing w:after="0"/>
         <w:ind w:left="426"/>
-        <w:jc w:val="both"/>
         <w:rPr>
           <w:rFonts w:eastAsia="Arial" w:cs="Arial"/>
           <w:szCs w:val="24"/>
@@ -8698,12 +8642,12 @@
           <w:numId w:val="10"/>
         </w:numPr>
       </w:pPr>
-      <w:bookmarkStart w:id="15" w:name="_Toc529284881"/>
-      <w:bookmarkStart w:id="16" w:name="_Toc530670715"/>
+      <w:bookmarkStart w:id="15" w:name="_Toc530670715"/>
+      <w:bookmarkStart w:id="16" w:name="_Toc529284881"/>
       <w:r>
         <w:t>Regras de Negócio</w:t>
       </w:r>
-      <w:bookmarkEnd w:id="16"/>
+      <w:bookmarkEnd w:id="15"/>
     </w:p>
     <w:p>
       <w:pPr>
@@ -9540,7 +9484,6 @@
       <w:pPr>
         <w:spacing w:line="240" w:lineRule="auto"/>
         <w:ind w:left="2268"/>
-        <w:jc w:val="both"/>
         <w:rPr>
           <w:iCs/>
           <w:color w:val="404040" w:themeColor="text1" w:themeTint="BF"/>
@@ -9646,9 +9589,6 @@
       <w:bookmarkEnd w:id="25"/>
     </w:p>
     <w:p>
-      <w:pPr>
-        <w:jc w:val="both"/>
-      </w:pPr>
       <w:r>
         <w:t>Denomina-se processo</w:t>
       </w:r>
@@ -9660,9 +9600,6 @@
       </w:r>
     </w:p>
     <w:p>
-      <w:pPr>
-        <w:jc w:val="both"/>
-      </w:pPr>
       <w:r>
         <w:rPr>
           <w:noProof/>
@@ -9895,9 +9832,6 @@
       </w:r>
     </w:p>
     <w:p>
-      <w:pPr>
-        <w:jc w:val="both"/>
-      </w:pPr>
       <w:r>
         <w:rPr>
           <w:noProof/>
@@ -10253,9 +10187,6 @@
       </w:r>
     </w:p>
     <w:p>
-      <w:pPr>
-        <w:jc w:val="both"/>
-      </w:pPr>
       <w:r>
         <w:rPr>
           <w:noProof/>
@@ -11186,25 +11117,10 @@
     <w:p/>
     <w:p/>
     <w:p/>
-    <w:p>
-      <w:pPr>
-        <w:jc w:val="both"/>
-      </w:pPr>
-    </w:p>
-    <w:p>
-      <w:pPr>
-        <w:jc w:val="both"/>
-      </w:pPr>
-    </w:p>
-    <w:p>
-      <w:pPr>
-        <w:jc w:val="both"/>
-      </w:pPr>
-    </w:p>
-    <w:p>
-      <w:pPr>
-        <w:jc w:val="both"/>
-      </w:pPr>
+    <w:p/>
+    <w:p/>
+    <w:p/>
+    <w:p>
       <w:r>
         <w:rPr>
           <w:noProof/>
@@ -11392,9 +11308,6 @@
       </w:r>
     </w:p>
     <w:p>
-      <w:pPr>
-        <w:jc w:val="both"/>
-      </w:pPr>
       <w:r>
         <w:t>Ao analisar-se o tempo de entrega de cada</w:t>
       </w:r>
@@ -11423,9 +11336,6 @@
       </w:r>
     </w:p>
     <w:p>
-      <w:pPr>
-        <w:jc w:val="both"/>
-      </w:pPr>
       <w:r>
         <w:t>Nota-se também que a ETE executa 9 tarefas neste processo e que das 9, 6 são automatizadas pelo SIA e uma delas (registro no livro) não vai mais ser necessária, j</w:t>
       </w:r>
@@ -11434,9 +11344,6 @@
       </w:r>
     </w:p>
     <w:p>
-      <w:pPr>
-        <w:jc w:val="both"/>
-      </w:pPr>
       <w:r>
         <w:lastRenderedPageBreak/>
         <w:t>Ao término desta análise pode-se inferir que o Sistema, após sua implantação irá executar 75% das atividades realizadas pela ETE Visconde de Mauá neste processo. Visto que o mesmo executa 9 das 12 tarefas contidas neste diagrama.</w:t>
@@ -11479,7 +11386,6 @@
       <w:pPr>
         <w:spacing w:line="240" w:lineRule="auto"/>
         <w:ind w:left="2268"/>
-        <w:jc w:val="both"/>
         <w:rPr>
           <w:rStyle w:val="nfaseSutil"/>
         </w:rPr>
@@ -12109,7 +12015,15 @@
         <w:t xml:space="preserve"> </w:t>
       </w:r>
       <w:r>
-        <w:t>“DS” na enturmação do aluno que aponta que este é um aluno desistente</w:t>
+        <w:t xml:space="preserve">“DS” na </w:t>
+      </w:r>
+      <w:proofErr w:type="spellStart"/>
+      <w:r>
+        <w:t>enturmação</w:t>
+      </w:r>
+      <w:proofErr w:type="spellEnd"/>
+      <w:r>
+        <w:t xml:space="preserve"> do aluno que aponta que este é um aluno desistente</w:t>
       </w:r>
       <w:r>
         <w:t xml:space="preserve"> e dispara um e-mail informando do indeferimento, pedindo que compareça à Secretaria para regularizar sua situação</w:t>
@@ -12134,7 +12048,7 @@
         <w:ind w:left="284" w:hanging="284"/>
       </w:pPr>
       <w:bookmarkStart w:id="35" w:name="_Toc530670734"/>
-      <w:bookmarkEnd w:id="15"/>
+      <w:bookmarkEnd w:id="16"/>
       <w:r>
         <w:t>Diagramas UML</w:t>
       </w:r>
@@ -12143,7 +12057,6 @@
     <w:p>
       <w:pPr>
         <w:spacing w:after="0"/>
-        <w:jc w:val="both"/>
       </w:pPr>
       <w:r>
         <w:t xml:space="preserve">De acordo com </w:t>
@@ -12161,7 +12074,6 @@
       <w:pPr>
         <w:spacing w:after="0"/>
         <w:ind w:left="2268"/>
-        <w:jc w:val="both"/>
         <w:rPr>
           <w:rStyle w:val="nfaseSutil"/>
         </w:rPr>
@@ -12273,7 +12185,6 @@
       <w:pPr>
         <w:spacing w:after="0"/>
         <w:ind w:firstLine="720"/>
-        <w:jc w:val="both"/>
         <w:rPr>
           <w:rFonts w:eastAsia="Arial" w:cs="Arial"/>
           <w:szCs w:val="24"/>
@@ -12291,7 +12202,6 @@
       <w:pPr>
         <w:spacing w:after="0"/>
         <w:ind w:firstLine="720"/>
-        <w:jc w:val="both"/>
         <w:rPr>
           <w:rFonts w:eastAsia="Arial" w:cs="Arial"/>
           <w:szCs w:val="24"/>
@@ -12302,7 +12212,6 @@
       <w:pPr>
         <w:spacing w:after="0"/>
         <w:ind w:firstLine="720"/>
-        <w:jc w:val="both"/>
       </w:pPr>
       <w:r>
         <w:rPr>
@@ -12355,12 +12264,12 @@
           <w:numId w:val="10"/>
         </w:numPr>
       </w:pPr>
-      <w:bookmarkStart w:id="36" w:name="_Toc529284882"/>
-      <w:bookmarkStart w:id="37" w:name="_Toc530670735"/>
+      <w:bookmarkStart w:id="36" w:name="_Toc530670735"/>
+      <w:bookmarkStart w:id="37" w:name="_Toc529284882"/>
       <w:r>
         <w:t>Diagrama de Casos de Uso</w:t>
       </w:r>
-      <w:bookmarkEnd w:id="37"/>
+      <w:bookmarkEnd w:id="36"/>
     </w:p>
     <w:p>
       <w:pPr>
@@ -12828,7 +12737,7 @@
           </mc:Choice>
           <mc:Fallback>
             <w:pict>
-              <v:oval w14:anchorId="7333F0FE" id="Elipse 2" o:spid="_x0000_s1026" style="position:absolute;margin-left:127.95pt;margin-top:0;width:165pt;height:93.75pt;z-index:251733504;visibility:visible;mso-wrap-style:square;mso-wrap-distance-left:9pt;mso-wrap-distance-top:0;mso-wrap-distance-right:9pt;mso-wrap-distance-bottom:0;mso-position-horizontal:absolute;mso-position-horizontal-relative:text;mso-position-vertical:absolute;mso-position-vertical-relative:text;v-text-anchor:middle" o:gfxdata="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" filled="f" strokecolor="black [3213]" strokeweight="2pt">
+              <v:oval w14:anchorId="592FFF37" id="Elipse 2" o:spid="_x0000_s1026" style="position:absolute;margin-left:127.95pt;margin-top:0;width:165pt;height:93.75pt;z-index:251733504;visibility:visible;mso-wrap-style:square;mso-wrap-distance-left:9pt;mso-wrap-distance-top:0;mso-wrap-distance-right:9pt;mso-wrap-distance-bottom:0;mso-position-horizontal:absolute;mso-position-horizontal-relative:text;mso-position-vertical:absolute;mso-position-vertical-relative:text;v-text-anchor:middle" o:gfxdata="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" filled="f" strokecolor="black [3213]" strokeweight="2pt">
                 <w10:wrap type="topAndBottom"/>
               </v:oval>
             </w:pict>
@@ -12851,9 +12760,6 @@
       <w:bookmarkEnd w:id="39"/>
     </w:p>
     <w:p>
-      <w:pPr>
-        <w:jc w:val="both"/>
-      </w:pPr>
       <w:r>
         <w:t>“Um ator é uma idealização de uma pessoa externa, processo ou coisa interagindo com um sistema, subsistema ou uma classe.”</w:t>
       </w:r>
@@ -12888,9 +12794,6 @@
       </w:r>
     </w:p>
     <w:p>
-      <w:pPr>
-        <w:jc w:val="both"/>
-      </w:pPr>
       <w:r>
         <w:t>Na representação da UML, os atores são representados por bonecos do tipo “palito”. Para representar a interação de um ator com um caso de uso, é utilizada uma linha que liga um ao outro.</w:t>
       </w:r>
@@ -13337,31 +13240,23 @@
           <w:numId w:val="10"/>
         </w:numPr>
         <w:ind w:left="1276" w:hanging="1276"/>
-        <w:jc w:val="both"/>
       </w:pPr>
       <w:r>
         <w:t>Caso de Uso: Buscar Turma</w:t>
       </w:r>
     </w:p>
     <w:p>
-      <w:pPr>
-        <w:jc w:val="both"/>
-      </w:pPr>
       <w:r>
         <w:t>Atores: Funcionário SOP, Funcionário Secretaria, Secretário, Funcionário Informática, Diretor</w:t>
       </w:r>
     </w:p>
     <w:p>
-      <w:pPr>
-        <w:jc w:val="both"/>
-      </w:pPr>
       <w:r>
         <w:t>Pré-condições: Realizar alguma operação que envolva turmas, como consulta ou digitação de notas.</w:t>
       </w:r>
     </w:p>
     <w:p>
       <w:pPr>
-        <w:jc w:val="both"/>
         <w:rPr>
           <w:b/>
         </w:rPr>
@@ -13374,17 +13269,11 @@
       </w:r>
     </w:p>
     <w:p>
-      <w:pPr>
-        <w:jc w:val="both"/>
-      </w:pPr>
       <w:r>
         <w:t>1 Ator informa ao Sistema o ano da turma.</w:t>
       </w:r>
     </w:p>
     <w:p>
-      <w:pPr>
-        <w:jc w:val="both"/>
-      </w:pPr>
       <w:r>
         <w:t xml:space="preserve">2 Sistema </w:t>
       </w:r>
@@ -13399,26 +13288,17 @@
       </w:r>
     </w:p>
     <w:p>
-      <w:pPr>
-        <w:jc w:val="both"/>
-      </w:pPr>
       <w:r>
         <w:t>3 Ator informa qual turma deseja.</w:t>
       </w:r>
     </w:p>
     <w:p>
-      <w:pPr>
-        <w:jc w:val="both"/>
-      </w:pPr>
       <w:r>
         <w:lastRenderedPageBreak/>
         <w:t>4 Sistema busca a relação de alunos daquela turma e as informações necessárias para a operação desejada.</w:t>
       </w:r>
     </w:p>
     <w:p>
-      <w:pPr>
-        <w:jc w:val="both"/>
-      </w:pPr>
       <w:r>
         <w:t>5 Encerra-se o caso de Uso</w:t>
       </w:r>
@@ -13430,16 +13310,12 @@
           <w:ilvl w:val="4"/>
           <w:numId w:val="10"/>
         </w:numPr>
-        <w:jc w:val="both"/>
       </w:pPr>
       <w:r>
         <w:t>Caso de Uso: Fazer Matrícula</w:t>
       </w:r>
     </w:p>
     <w:p>
-      <w:pPr>
-        <w:jc w:val="both"/>
-      </w:pPr>
       <w:r>
         <w:t>Ator</w:t>
       </w:r>
@@ -13457,16 +13333,12 @@
       </w:r>
     </w:p>
     <w:p>
-      <w:pPr>
-        <w:jc w:val="both"/>
-      </w:pPr>
       <w:r>
         <w:t>Pré-condições: Candidatos selecionados no Processo Seletivo da Rede FAETEC, comparecem à unidade com a documentação para fazer Matrícula.</w:t>
       </w:r>
     </w:p>
     <w:p>
       <w:pPr>
-        <w:jc w:val="both"/>
         <w:rPr>
           <w:b/>
         </w:rPr>
@@ -13485,40 +13357,27 @@
       </w:r>
     </w:p>
     <w:p>
-      <w:pPr>
-        <w:jc w:val="both"/>
-      </w:pPr>
       <w:r>
         <w:t>1 Sistema Verifica permissão do ator para realizar matrícula;</w:t>
       </w:r>
     </w:p>
     <w:p>
-      <w:pPr>
-        <w:jc w:val="both"/>
-      </w:pPr>
       <w:r>
         <w:t>2 Sistema carrega Formulário para preenchimento;</w:t>
       </w:r>
     </w:p>
     <w:p>
-      <w:pPr>
-        <w:jc w:val="both"/>
-      </w:pPr>
       <w:r>
         <w:t>3 Ator preenche formulário;</w:t>
       </w:r>
     </w:p>
     <w:p>
-      <w:pPr>
-        <w:jc w:val="both"/>
-      </w:pPr>
       <w:r>
         <w:t>4 Sistema salva os dados no Banco de Dados;</w:t>
       </w:r>
     </w:p>
     <w:p>
       <w:pPr>
-        <w:jc w:val="both"/>
         <w:rPr>
           <w:b/>
         </w:rPr>
@@ -13555,9 +13414,6 @@
       </w:r>
     </w:p>
     <w:p>
-      <w:pPr>
-        <w:jc w:val="both"/>
-      </w:pPr>
       <w:r>
         <w:t>1.a</w:t>
       </w:r>
@@ -13580,9 +13436,6 @@
       </w:r>
     </w:p>
     <w:p>
-      <w:pPr>
-        <w:jc w:val="both"/>
-      </w:pPr>
       <w:r>
         <w:t>1.a</w:t>
       </w:r>
@@ -13591,9 +13444,6 @@
       </w:r>
     </w:p>
     <w:p>
-      <w:pPr>
-        <w:jc w:val="both"/>
-      </w:pPr>
       <w:r>
         <w:t>1.a</w:t>
       </w:r>
@@ -13602,9 +13452,6 @@
       </w:r>
     </w:p>
     <w:p>
-      <w:pPr>
-        <w:jc w:val="both"/>
-      </w:pPr>
       <w:r>
         <w:t>1.a</w:t>
       </w:r>
@@ -13613,9 +13460,6 @@
       </w:r>
     </w:p>
     <w:p>
-      <w:pPr>
-        <w:jc w:val="both"/>
-      </w:pPr>
       <w:r>
         <w:t>1.a</w:t>
       </w:r>
@@ -13627,9 +13471,6 @@
       </w:r>
     </w:p>
     <w:p>
-      <w:pPr>
-        <w:jc w:val="both"/>
-      </w:pPr>
       <w:r>
         <w:t>1.a</w:t>
       </w:r>
@@ -13638,9 +13479,6 @@
       </w:r>
     </w:p>
     <w:p>
-      <w:pPr>
-        <w:jc w:val="both"/>
-      </w:pPr>
       <w:r>
         <w:t>1.a</w:t>
       </w:r>
@@ -13650,7 +13488,6 @@
     </w:p>
     <w:p>
       <w:pPr>
-        <w:jc w:val="both"/>
         <w:rPr>
           <w:b/>
         </w:rPr>
@@ -13681,9 +13518,6 @@
       </w:r>
     </w:p>
     <w:p>
-      <w:pPr>
-        <w:jc w:val="both"/>
-      </w:pPr>
       <w:r>
         <w:lastRenderedPageBreak/>
         <w:t>1.b</w:t>
@@ -13696,9 +13530,6 @@
       </w:r>
     </w:p>
     <w:p>
-      <w:pPr>
-        <w:jc w:val="both"/>
-      </w:pPr>
       <w:r>
         <w:t>1.b</w:t>
       </w:r>
@@ -13707,9 +13538,6 @@
       </w:r>
     </w:p>
     <w:p>
-      <w:pPr>
-        <w:jc w:val="both"/>
-      </w:pPr>
       <w:r>
         <w:t>1.b</w:t>
       </w:r>
@@ -13718,9 +13546,6 @@
       </w:r>
     </w:p>
     <w:p>
-      <w:pPr>
-        <w:jc w:val="both"/>
-      </w:pPr>
       <w:r>
         <w:t>1.b</w:t>
       </w:r>
@@ -13729,9 +13554,6 @@
       </w:r>
     </w:p>
     <w:p>
-      <w:pPr>
-        <w:jc w:val="both"/>
-      </w:pPr>
       <w:r>
         <w:t>1.b</w:t>
       </w:r>
@@ -13740,9 +13562,6 @@
       </w:r>
     </w:p>
     <w:p>
-      <w:pPr>
-        <w:jc w:val="both"/>
-      </w:pPr>
       <w:r>
         <w:t>1.b</w:t>
       </w:r>
@@ -13752,7 +13571,6 @@
     </w:p>
     <w:p>
       <w:pPr>
-        <w:jc w:val="both"/>
         <w:rPr>
           <w:b/>
         </w:rPr>
@@ -13771,32 +13589,22 @@
       </w:r>
     </w:p>
     <w:p>
-      <w:pPr>
-        <w:jc w:val="both"/>
-      </w:pPr>
       <w:r>
         <w:t>1.1.1 Sistema carrega a tela principal;</w:t>
       </w:r>
     </w:p>
     <w:p>
-      <w:pPr>
-        <w:jc w:val="both"/>
-      </w:pPr>
       <w:r>
         <w:t>1.1.2 Sistema emite Mensagem de acesso negado;</w:t>
       </w:r>
     </w:p>
     <w:p>
-      <w:pPr>
-        <w:jc w:val="both"/>
-      </w:pPr>
       <w:r>
         <w:t>1.1.3 Encerra-se o caso de Uso.</w:t>
       </w:r>
     </w:p>
     <w:p>
       <w:pPr>
-        <w:jc w:val="both"/>
         <w:rPr>
           <w:b/>
         </w:rPr>
@@ -13815,9 +13623,6 @@
       </w:r>
     </w:p>
     <w:p>
-      <w:pPr>
-        <w:jc w:val="both"/>
-      </w:pPr>
       <w:r>
         <w:t>1.</w:t>
       </w:r>
@@ -13832,9 +13637,6 @@
       </w:r>
     </w:p>
     <w:p>
-      <w:pPr>
-        <w:jc w:val="both"/>
-      </w:pPr>
       <w:r>
         <w:t>1.a.3.1.2 Encerra-se o caso de uso.</w:t>
       </w:r>
@@ -14328,13 +14130,7 @@
         <w:spacing w:line="360" w:lineRule="auto"/>
       </w:pPr>
       <w:r>
-        <w:t xml:space="preserve">2 </w:t>
-      </w:r>
-      <w:r>
-        <w:t>Sistema verifica o</w:t>
-      </w:r>
-      <w:r>
-        <w:t xml:space="preserve"> nível de permissão do usuário;</w:t>
+        <w:t>2 Sistema verifica o nível de permissão do usuário;</w:t>
       </w:r>
       <w:r>
         <w:t xml:space="preserve"> </w:t>
@@ -14349,13 +14145,7 @@
         <w:t>3</w:t>
       </w:r>
       <w:r>
-        <w:t xml:space="preserve"> </w:t>
-      </w:r>
-      <w:r>
-        <w:t>Chama-se o caso de uso Buscar Turma com a informação do ano atual</w:t>
-      </w:r>
-      <w:r>
-        <w:t>;</w:t>
+        <w:t xml:space="preserve"> Chama-se o caso de uso Buscar Turma com a informação do ano atual;</w:t>
       </w:r>
       <w:r>
         <w:t xml:space="preserve"> </w:t>
@@ -14376,13 +14166,7 @@
         <w:spacing w:line="360" w:lineRule="auto"/>
       </w:pPr>
       <w:r>
-        <w:t>5</w:t>
-      </w:r>
-      <w:r>
-        <w:t xml:space="preserve"> Sistema Verifica qual etapa está disponível para digitação de notas</w:t>
-      </w:r>
-      <w:r>
-        <w:t>;</w:t>
+        <w:t>5 Sistema Verifica qual etapa está disponível para digitação de notas;</w:t>
       </w:r>
     </w:p>
     <w:p>
@@ -14676,16 +14460,12 @@
       </w:r>
     </w:p>
     <w:p>
-      <w:pPr>
-        <w:jc w:val="both"/>
-      </w:pPr>
       <w:r>
         <w:t>Pré-Condições: Aluno que dependência de disciplina comparecer para solicitar inscrição.</w:t>
       </w:r>
     </w:p>
     <w:p>
       <w:pPr>
-        <w:jc w:val="both"/>
         <w:rPr>
           <w:b/>
         </w:rPr>
@@ -14698,107 +14478,67 @@
       </w:r>
     </w:p>
     <w:p>
-      <w:pPr>
-        <w:jc w:val="both"/>
-      </w:pPr>
       <w:r>
         <w:t>1 Chama-se o caso de Uso Buscar Aluno;</w:t>
       </w:r>
     </w:p>
     <w:p>
-      <w:pPr>
-        <w:jc w:val="both"/>
-      </w:pPr>
       <w:r>
         <w:t>2 Ator seleciona a Aba “Reprovações e Dependências”;</w:t>
       </w:r>
     </w:p>
     <w:p>
-      <w:pPr>
-        <w:jc w:val="both"/>
-      </w:pPr>
       <w:r>
         <w:t>3 Sistema exibe a lista de disciplinas do aluno;</w:t>
       </w:r>
     </w:p>
     <w:p>
-      <w:pPr>
-        <w:jc w:val="both"/>
-      </w:pPr>
       <w:r>
         <w:t>4 Sistema verifica permissão do usuário para Disciplinar aluno;</w:t>
       </w:r>
     </w:p>
     <w:p>
-      <w:pPr>
-        <w:jc w:val="both"/>
-      </w:pPr>
       <w:r>
         <w:t>5 Sistema habilita o botão “Disciplinar” caso o usuário possua permissão;</w:t>
       </w:r>
     </w:p>
     <w:p>
-      <w:pPr>
-        <w:jc w:val="both"/>
-      </w:pPr>
       <w:r>
         <w:t>6 Ator seleciona na lista, qual disciplina deseja inserir o aluno;</w:t>
       </w:r>
     </w:p>
     <w:p>
-      <w:pPr>
-        <w:jc w:val="both"/>
-      </w:pPr>
       <w:r>
         <w:t>7 Sistema verifica a lista de turmas disponíveis para cursar a disciplina em questão;</w:t>
       </w:r>
     </w:p>
     <w:p>
-      <w:pPr>
-        <w:jc w:val="both"/>
-      </w:pPr>
       <w:r>
         <w:lastRenderedPageBreak/>
         <w:t>8 Ator seleciona a turma desejada.</w:t>
       </w:r>
     </w:p>
     <w:p>
-      <w:pPr>
-        <w:jc w:val="both"/>
-      </w:pPr>
       <w:r>
         <w:t>9 Caso o aluno ainda não esteja enturmado na turma desejada, Sistema insere aluno na listagem da turma com a primeira numeração disponível após o número 40;</w:t>
       </w:r>
     </w:p>
     <w:p>
-      <w:pPr>
-        <w:jc w:val="both"/>
-      </w:pPr>
       <w:r>
         <w:t>10 Sistema Insere o aluno na disciplina selecionada;</w:t>
       </w:r>
     </w:p>
     <w:p>
-      <w:pPr>
-        <w:jc w:val="both"/>
-      </w:pPr>
       <w:r>
         <w:t>11 Sistema informa o sucesso da operação ao Ator;</w:t>
       </w:r>
     </w:p>
     <w:p>
-      <w:pPr>
-        <w:jc w:val="both"/>
-      </w:pPr>
       <w:r>
         <w:t>12 Sistema encerra caso de uso.</w:t>
       </w:r>
     </w:p>
-    <w:p>
-      <w:pPr>
-        <w:jc w:val="both"/>
-      </w:pPr>
-    </w:p>
+    <w:p/>
     <w:p>
       <w:pPr>
         <w:pStyle w:val="Ttulo5"/>
@@ -14807,31 +14547,23 @@
           <w:numId w:val="10"/>
         </w:numPr>
         <w:ind w:left="1276" w:hanging="1276"/>
-        <w:jc w:val="both"/>
       </w:pPr>
       <w:r>
         <w:t>Caso de Uso: Visualizar protocolos abertos</w:t>
       </w:r>
     </w:p>
     <w:p>
-      <w:pPr>
-        <w:jc w:val="both"/>
-      </w:pPr>
       <w:r>
         <w:t>Atores: Funcionário Secretaria, Secretário, Funcionário Informática</w:t>
       </w:r>
     </w:p>
     <w:p>
-      <w:pPr>
-        <w:jc w:val="both"/>
-      </w:pPr>
       <w:r>
         <w:t>Pré-condições: Existir algum protocolo solicitado pelo aluno buscado ao qual o ator deseje mais informações.</w:t>
       </w:r>
     </w:p>
     <w:p>
       <w:pPr>
-        <w:jc w:val="both"/>
         <w:rPr>
           <w:b/>
         </w:rPr>
@@ -14844,9 +14576,6 @@
       </w:r>
     </w:p>
     <w:p>
-      <w:pPr>
-        <w:jc w:val="both"/>
-      </w:pPr>
       <w:r>
         <w:t xml:space="preserve">1 </w:t>
       </w:r>
@@ -14855,50 +14584,31 @@
       </w:r>
     </w:p>
     <w:p>
-      <w:pPr>
-        <w:jc w:val="both"/>
-      </w:pPr>
       <w:r>
         <w:t>2 Sistema exibe a lista de protocolos solicitados pelo aluno buscado por ordem cronológica, do mais recente para o mais antigo;</w:t>
       </w:r>
     </w:p>
     <w:p>
-      <w:pPr>
-        <w:jc w:val="both"/>
-      </w:pPr>
       <w:r>
         <w:t>3 Ator seleciona qual protocolo deseja saber maiores informações;</w:t>
       </w:r>
     </w:p>
     <w:p>
-      <w:pPr>
-        <w:jc w:val="both"/>
-      </w:pPr>
       <w:r>
         <w:t>4 Sistema busca informações a respeito do protocolo no Banco de dados;</w:t>
       </w:r>
     </w:p>
     <w:p>
-      <w:pPr>
-        <w:jc w:val="both"/>
-      </w:pPr>
       <w:r>
         <w:t>5 Sistema apresenta informações ao ator;</w:t>
       </w:r>
     </w:p>
     <w:p>
-      <w:pPr>
-        <w:jc w:val="both"/>
-      </w:pPr>
       <w:r>
         <w:t>6 Encerra-se o caso de uso.</w:t>
       </w:r>
     </w:p>
-    <w:p>
-      <w:pPr>
-        <w:jc w:val="both"/>
-      </w:pPr>
-    </w:p>
+    <w:p/>
     <w:p>
       <w:pPr>
         <w:pStyle w:val="Ttulo2"/>
@@ -14910,18 +14620,83 @@
       <w:r>
         <w:t>Diagrama Entidade-Relacionamento</w:t>
       </w:r>
+      <w:bookmarkEnd w:id="43"/>
+    </w:p>
+    <w:p/>
+    <w:p>
+      <w:pPr>
+        <w:ind w:left="-567" w:firstLine="0"/>
+        <w:rPr>
+          <w:noProof/>
+        </w:rPr>
+      </w:pPr>
+      <w:r>
+        <w:rPr>
+          <w:noProof/>
+        </w:rPr>
+        <w:lastRenderedPageBreak/>
+        <w:drawing>
+          <wp:anchor distT="0" distB="0" distL="114300" distR="114300" simplePos="0" relativeHeight="251740672" behindDoc="0" locked="0" layoutInCell="1" allowOverlap="1">
+            <wp:simplePos x="0" y="0"/>
+            <wp:positionH relativeFrom="column">
+              <wp:posOffset>-356235</wp:posOffset>
+            </wp:positionH>
+            <wp:positionV relativeFrom="paragraph">
+              <wp:posOffset>0</wp:posOffset>
+            </wp:positionV>
+            <wp:extent cx="6301982" cy="8858250"/>
+            <wp:effectExtent l="0" t="0" r="3810" b="0"/>
+            <wp:wrapTopAndBottom/>
+            <wp:docPr id="10" name="Imagem 10" descr="C:\Users\Leonardo\Desktop\tcc\mer reorganizado.png"/>
+            <wp:cNvGraphicFramePr>
+              <a:graphicFrameLocks xmlns:a="http://schemas.openxmlformats.org/drawingml/2006/main" noChangeAspect="1"/>
+            </wp:cNvGraphicFramePr>
+            <a:graphic xmlns:a="http://schemas.openxmlformats.org/drawingml/2006/main">
+              <a:graphicData uri="http://schemas.openxmlformats.org/drawingml/2006/picture">
+                <pic:pic xmlns:pic="http://schemas.openxmlformats.org/drawingml/2006/picture">
+                  <pic:nvPicPr>
+                    <pic:cNvPr id="0" name="Picture 1" descr="C:\Users\Leonardo\Desktop\tcc\mer reorganizado.png"/>
+                    <pic:cNvPicPr>
+                      <a:picLocks noChangeAspect="1" noChangeArrowheads="1"/>
+                    </pic:cNvPicPr>
+                  </pic:nvPicPr>
+                  <pic:blipFill>
+                    <a:blip r:embed="rId21">
+                      <a:extLst>
+                        <a:ext uri="{28A0092B-C50C-407E-A947-70E740481C1C}">
+                          <a14:useLocalDpi xmlns:a14="http://schemas.microsoft.com/office/drawing/2010/main" val="0"/>
+                        </a:ext>
+                      </a:extLst>
+                    </a:blip>
+                    <a:srcRect/>
+                    <a:stretch>
+                      <a:fillRect/>
+                    </a:stretch>
+                  </pic:blipFill>
+                  <pic:spPr bwMode="auto">
+                    <a:xfrm>
+                      <a:off x="0" y="0"/>
+                      <a:ext cx="6301982" cy="8858250"/>
+                    </a:xfrm>
+                    <a:prstGeom prst="rect">
+                      <a:avLst/>
+                    </a:prstGeom>
+                    <a:noFill/>
+                    <a:ln>
+                      <a:noFill/>
+                    </a:ln>
+                  </pic:spPr>
+                </pic:pic>
+              </a:graphicData>
+            </a:graphic>
+          </wp:anchor>
+        </w:drawing>
+      </w:r>
+    </w:p>
+    <w:p>
       <w:bookmarkStart w:id="44" w:name="_GoBack"/>
-      <w:bookmarkEnd w:id="43"/>
       <w:bookmarkEnd w:id="44"/>
     </w:p>
-    <w:p>
-      <w:pPr>
-        <w:rPr>
-          <w:noProof/>
-        </w:rPr>
-      </w:pPr>
-    </w:p>
-    <w:p/>
     <w:p>
       <w:pPr>
         <w:pStyle w:val="Ttulo1"/>
@@ -14929,1537 +14704,13 @@
           <w:ilvl w:val="0"/>
           <w:numId w:val="10"/>
         </w:numPr>
-        <w:ind w:left="284" w:hanging="284"/>
-      </w:pPr>
-      <w:bookmarkStart w:id="45" w:name="_Toc530670742"/>
-      <w:r>
-        <w:lastRenderedPageBreak/>
-        <w:t>CRONOGRAMA</w:t>
+      </w:pPr>
+      <w:bookmarkStart w:id="45" w:name="_Toc530670743"/>
+      <w:bookmarkEnd w:id="37"/>
+      <w:r>
+        <w:t>REFERÊNCIAS</w:t>
       </w:r>
       <w:bookmarkEnd w:id="45"/>
-    </w:p>
-    <w:bookmarkEnd w:id="36"/>
-    <w:p>
-      <w:pPr>
-        <w:tabs>
-          <w:tab w:val="left" w:pos="708"/>
-        </w:tabs>
-        <w:spacing w:after="0"/>
-        <w:jc w:val="both"/>
-      </w:pPr>
-    </w:p>
-    <w:p>
-      <w:pPr>
-        <w:spacing w:after="0"/>
-        <w:ind w:firstLine="851"/>
-        <w:jc w:val="both"/>
-      </w:pPr>
-      <w:r>
-        <w:rPr>
-          <w:rFonts w:eastAsia="Arial" w:cs="Arial"/>
-          <w:szCs w:val="24"/>
-        </w:rPr>
-        <w:t>A apresentação do cronograma tem por base o período letivo. Caso os prazos vigentes sejam alterados, o cronograma será revisto para melhor se adequar à conclusão do projeto.</w:t>
-      </w:r>
-    </w:p>
-    <w:p>
-      <w:pPr>
-        <w:tabs>
-          <w:tab w:val="left" w:pos="708"/>
-        </w:tabs>
-        <w:spacing w:after="0"/>
-        <w:jc w:val="both"/>
-      </w:pPr>
-    </w:p>
-    <w:tbl>
-      <w:tblPr>
-        <w:tblStyle w:val="1"/>
-        <w:tblW w:w="7785" w:type="dxa"/>
-        <w:tblInd w:w="15" w:type="dxa"/>
-        <w:tblBorders>
-          <w:top w:val="single" w:sz="8" w:space="0" w:color="000000"/>
-          <w:left w:val="single" w:sz="8" w:space="0" w:color="000000"/>
-          <w:bottom w:val="single" w:sz="8" w:space="0" w:color="000000"/>
-          <w:right w:val="single" w:sz="8" w:space="0" w:color="000000"/>
-          <w:insideH w:val="single" w:sz="8" w:space="0" w:color="000000"/>
-          <w:insideV w:val="single" w:sz="8" w:space="0" w:color="000000"/>
-        </w:tblBorders>
-        <w:tblLayout w:type="fixed"/>
-        <w:tblLook w:val="0600" w:firstRow="0" w:lastRow="0" w:firstColumn="0" w:lastColumn="0" w:noHBand="1" w:noVBand="1"/>
-      </w:tblPr>
-      <w:tblGrid>
-        <w:gridCol w:w="2115"/>
-        <w:gridCol w:w="1440"/>
-        <w:gridCol w:w="1305"/>
-        <w:gridCol w:w="1500"/>
-        <w:gridCol w:w="1425"/>
-      </w:tblGrid>
-      <w:tr>
-        <w:trPr>
-          <w:trHeight w:val="600"/>
-        </w:trPr>
-        <w:tc>
-          <w:tcPr>
-            <w:tcW w:w="2115" w:type="dxa"/>
-            <w:tcMar>
-              <w:top w:w="100" w:type="dxa"/>
-              <w:left w:w="100" w:type="dxa"/>
-              <w:bottom w:w="100" w:type="dxa"/>
-              <w:right w:w="100" w:type="dxa"/>
-            </w:tcMar>
-          </w:tcPr>
-          <w:p>
-            <w:pPr>
-              <w:widowControl w:val="0"/>
-              <w:spacing w:after="0" w:line="240" w:lineRule="auto"/>
-              <w:jc w:val="center"/>
-            </w:pPr>
-            <w:r>
-              <w:rPr>
-                <w:rFonts w:eastAsia="Arial" w:cs="Arial"/>
-                <w:b/>
-                <w:sz w:val="20"/>
-                <w:szCs w:val="20"/>
-              </w:rPr>
-              <w:t xml:space="preserve">ATIVIDADES </w:t>
-            </w:r>
-            <w:r>
-              <w:rPr>
-                <w:rFonts w:eastAsia="Arial" w:cs="Arial"/>
-                <w:b/>
-                <w:sz w:val="20"/>
-                <w:szCs w:val="20"/>
-              </w:rPr>
-              <w:t>2018</w:t>
-            </w:r>
-            <w:r>
-              <w:rPr>
-                <w:rFonts w:eastAsia="Arial" w:cs="Arial"/>
-                <w:b/>
-                <w:sz w:val="20"/>
-                <w:szCs w:val="20"/>
-              </w:rPr>
-              <w:t>.2</w:t>
-            </w:r>
-          </w:p>
-        </w:tc>
-        <w:tc>
-          <w:tcPr>
-            <w:tcW w:w="1440" w:type="dxa"/>
-            <w:tcMar>
-              <w:top w:w="100" w:type="dxa"/>
-              <w:left w:w="100" w:type="dxa"/>
-              <w:bottom w:w="100" w:type="dxa"/>
-              <w:right w:w="100" w:type="dxa"/>
-            </w:tcMar>
-          </w:tcPr>
-          <w:p>
-            <w:pPr>
-              <w:widowControl w:val="0"/>
-              <w:spacing w:after="0" w:line="240" w:lineRule="auto"/>
-              <w:jc w:val="center"/>
-            </w:pPr>
-            <w:r>
-              <w:rPr>
-                <w:rFonts w:eastAsia="Arial" w:cs="Arial"/>
-                <w:b/>
-                <w:sz w:val="20"/>
-                <w:szCs w:val="20"/>
-              </w:rPr>
-              <w:t>SETEMBRO</w:t>
-            </w:r>
-          </w:p>
-        </w:tc>
-        <w:tc>
-          <w:tcPr>
-            <w:tcW w:w="1305" w:type="dxa"/>
-            <w:tcMar>
-              <w:top w:w="100" w:type="dxa"/>
-              <w:left w:w="100" w:type="dxa"/>
-              <w:bottom w:w="100" w:type="dxa"/>
-              <w:right w:w="100" w:type="dxa"/>
-            </w:tcMar>
-          </w:tcPr>
-          <w:p>
-            <w:pPr>
-              <w:widowControl w:val="0"/>
-              <w:spacing w:after="0" w:line="240" w:lineRule="auto"/>
-              <w:jc w:val="center"/>
-            </w:pPr>
-            <w:r>
-              <w:rPr>
-                <w:rFonts w:eastAsia="Arial" w:cs="Arial"/>
-                <w:b/>
-                <w:sz w:val="20"/>
-                <w:szCs w:val="20"/>
-              </w:rPr>
-              <w:t>OUTUBRO</w:t>
-            </w:r>
-          </w:p>
-        </w:tc>
-        <w:tc>
-          <w:tcPr>
-            <w:tcW w:w="1500" w:type="dxa"/>
-            <w:tcMar>
-              <w:top w:w="100" w:type="dxa"/>
-              <w:left w:w="100" w:type="dxa"/>
-              <w:bottom w:w="100" w:type="dxa"/>
-              <w:right w:w="100" w:type="dxa"/>
-            </w:tcMar>
-          </w:tcPr>
-          <w:p>
-            <w:pPr>
-              <w:widowControl w:val="0"/>
-              <w:spacing w:after="0" w:line="240" w:lineRule="auto"/>
-              <w:jc w:val="center"/>
-            </w:pPr>
-            <w:r>
-              <w:rPr>
-                <w:rFonts w:eastAsia="Arial" w:cs="Arial"/>
-                <w:b/>
-                <w:sz w:val="20"/>
-                <w:szCs w:val="20"/>
-              </w:rPr>
-              <w:t>NOVEMBRO</w:t>
-            </w:r>
-          </w:p>
-        </w:tc>
-        <w:tc>
-          <w:tcPr>
-            <w:tcW w:w="1425" w:type="dxa"/>
-            <w:tcMar>
-              <w:top w:w="100" w:type="dxa"/>
-              <w:left w:w="100" w:type="dxa"/>
-              <w:bottom w:w="100" w:type="dxa"/>
-              <w:right w:w="100" w:type="dxa"/>
-            </w:tcMar>
-          </w:tcPr>
-          <w:p>
-            <w:pPr>
-              <w:widowControl w:val="0"/>
-              <w:spacing w:after="0" w:line="240" w:lineRule="auto"/>
-              <w:jc w:val="center"/>
-            </w:pPr>
-            <w:r>
-              <w:rPr>
-                <w:rFonts w:eastAsia="Arial" w:cs="Arial"/>
-                <w:b/>
-                <w:sz w:val="20"/>
-                <w:szCs w:val="20"/>
-              </w:rPr>
-              <w:t>DEZEMBRO</w:t>
-            </w:r>
-          </w:p>
-        </w:tc>
-      </w:tr>
-      <w:tr>
-        <w:trPr>
-          <w:trHeight w:val="700"/>
-        </w:trPr>
-        <w:tc>
-          <w:tcPr>
-            <w:tcW w:w="2115" w:type="dxa"/>
-            <w:tcMar>
-              <w:top w:w="100" w:type="dxa"/>
-              <w:left w:w="100" w:type="dxa"/>
-              <w:bottom w:w="100" w:type="dxa"/>
-              <w:right w:w="100" w:type="dxa"/>
-            </w:tcMar>
-          </w:tcPr>
-          <w:p>
-            <w:pPr>
-              <w:widowControl w:val="0"/>
-              <w:spacing w:after="0" w:line="240" w:lineRule="auto"/>
-              <w:jc w:val="center"/>
-            </w:pPr>
-            <w:r>
-              <w:rPr>
-                <w:rFonts w:eastAsia="Arial" w:cs="Arial"/>
-                <w:b/>
-              </w:rPr>
-              <w:t>Escolha e Delimitação do tema do Pré-Projeto.</w:t>
-            </w:r>
-          </w:p>
-        </w:tc>
-        <w:tc>
-          <w:tcPr>
-            <w:tcW w:w="1440" w:type="dxa"/>
-            <w:tcMar>
-              <w:top w:w="100" w:type="dxa"/>
-              <w:left w:w="100" w:type="dxa"/>
-              <w:bottom w:w="100" w:type="dxa"/>
-              <w:right w:w="100" w:type="dxa"/>
-            </w:tcMar>
-          </w:tcPr>
-          <w:p>
-            <w:pPr>
-              <w:widowControl w:val="0"/>
-              <w:spacing w:after="0" w:line="240" w:lineRule="auto"/>
-              <w:jc w:val="center"/>
-            </w:pPr>
-            <w:r>
-              <w:rPr>
-                <w:rFonts w:eastAsia="Arial" w:cs="Arial"/>
-                <w:sz w:val="36"/>
-                <w:szCs w:val="36"/>
-              </w:rPr>
-              <w:t>X</w:t>
-            </w:r>
-          </w:p>
-        </w:tc>
-        <w:tc>
-          <w:tcPr>
-            <w:tcW w:w="1305" w:type="dxa"/>
-            <w:tcMar>
-              <w:top w:w="100" w:type="dxa"/>
-              <w:left w:w="100" w:type="dxa"/>
-              <w:bottom w:w="100" w:type="dxa"/>
-              <w:right w:w="100" w:type="dxa"/>
-            </w:tcMar>
-          </w:tcPr>
-          <w:p>
-            <w:pPr>
-              <w:widowControl w:val="0"/>
-              <w:spacing w:after="0" w:line="240" w:lineRule="auto"/>
-              <w:jc w:val="center"/>
-            </w:pPr>
-          </w:p>
-        </w:tc>
-        <w:tc>
-          <w:tcPr>
-            <w:tcW w:w="1500" w:type="dxa"/>
-            <w:tcMar>
-              <w:top w:w="100" w:type="dxa"/>
-              <w:left w:w="100" w:type="dxa"/>
-              <w:bottom w:w="100" w:type="dxa"/>
-              <w:right w:w="100" w:type="dxa"/>
-            </w:tcMar>
-          </w:tcPr>
-          <w:p>
-            <w:pPr>
-              <w:widowControl w:val="0"/>
-              <w:spacing w:after="0" w:line="240" w:lineRule="auto"/>
-              <w:jc w:val="center"/>
-            </w:pPr>
-          </w:p>
-        </w:tc>
-        <w:tc>
-          <w:tcPr>
-            <w:tcW w:w="1425" w:type="dxa"/>
-            <w:tcMar>
-              <w:top w:w="100" w:type="dxa"/>
-              <w:left w:w="100" w:type="dxa"/>
-              <w:bottom w:w="100" w:type="dxa"/>
-              <w:right w:w="100" w:type="dxa"/>
-            </w:tcMar>
-          </w:tcPr>
-          <w:p>
-            <w:pPr>
-              <w:widowControl w:val="0"/>
-              <w:spacing w:after="0" w:line="240" w:lineRule="auto"/>
-              <w:jc w:val="center"/>
-            </w:pPr>
-          </w:p>
-        </w:tc>
-      </w:tr>
-      <w:tr>
-        <w:trPr>
-          <w:trHeight w:val="780"/>
-        </w:trPr>
-        <w:tc>
-          <w:tcPr>
-            <w:tcW w:w="2115" w:type="dxa"/>
-            <w:tcMar>
-              <w:top w:w="100" w:type="dxa"/>
-              <w:left w:w="100" w:type="dxa"/>
-              <w:bottom w:w="100" w:type="dxa"/>
-              <w:right w:w="100" w:type="dxa"/>
-            </w:tcMar>
-          </w:tcPr>
-          <w:p>
-            <w:pPr>
-              <w:widowControl w:val="0"/>
-              <w:spacing w:after="0" w:line="240" w:lineRule="auto"/>
-              <w:jc w:val="center"/>
-            </w:pPr>
-            <w:r>
-              <w:rPr>
-                <w:rFonts w:eastAsia="Arial" w:cs="Arial"/>
-                <w:b/>
-              </w:rPr>
-              <w:t>Revisão Bibliográfica</w:t>
-            </w:r>
-          </w:p>
-        </w:tc>
-        <w:tc>
-          <w:tcPr>
-            <w:tcW w:w="1440" w:type="dxa"/>
-            <w:tcMar>
-              <w:top w:w="100" w:type="dxa"/>
-              <w:left w:w="100" w:type="dxa"/>
-              <w:bottom w:w="100" w:type="dxa"/>
-              <w:right w:w="100" w:type="dxa"/>
-            </w:tcMar>
-          </w:tcPr>
-          <w:p>
-            <w:pPr>
-              <w:widowControl w:val="0"/>
-              <w:spacing w:after="0" w:line="240" w:lineRule="auto"/>
-              <w:jc w:val="center"/>
-            </w:pPr>
-            <w:r>
-              <w:rPr>
-                <w:rFonts w:eastAsia="Arial" w:cs="Arial"/>
-                <w:sz w:val="36"/>
-                <w:szCs w:val="36"/>
-              </w:rPr>
-              <w:t>X</w:t>
-            </w:r>
-          </w:p>
-        </w:tc>
-        <w:tc>
-          <w:tcPr>
-            <w:tcW w:w="1305" w:type="dxa"/>
-            <w:tcMar>
-              <w:top w:w="100" w:type="dxa"/>
-              <w:left w:w="100" w:type="dxa"/>
-              <w:bottom w:w="100" w:type="dxa"/>
-              <w:right w:w="100" w:type="dxa"/>
-            </w:tcMar>
-          </w:tcPr>
-          <w:p>
-            <w:pPr>
-              <w:widowControl w:val="0"/>
-              <w:spacing w:after="0" w:line="240" w:lineRule="auto"/>
-              <w:jc w:val="center"/>
-            </w:pPr>
-          </w:p>
-        </w:tc>
-        <w:tc>
-          <w:tcPr>
-            <w:tcW w:w="1500" w:type="dxa"/>
-            <w:tcMar>
-              <w:top w:w="100" w:type="dxa"/>
-              <w:left w:w="100" w:type="dxa"/>
-              <w:bottom w:w="100" w:type="dxa"/>
-              <w:right w:w="100" w:type="dxa"/>
-            </w:tcMar>
-          </w:tcPr>
-          <w:p>
-            <w:pPr>
-              <w:widowControl w:val="0"/>
-              <w:spacing w:after="0" w:line="240" w:lineRule="auto"/>
-              <w:jc w:val="center"/>
-            </w:pPr>
-          </w:p>
-        </w:tc>
-        <w:tc>
-          <w:tcPr>
-            <w:tcW w:w="1425" w:type="dxa"/>
-            <w:tcMar>
-              <w:top w:w="100" w:type="dxa"/>
-              <w:left w:w="100" w:type="dxa"/>
-              <w:bottom w:w="100" w:type="dxa"/>
-              <w:right w:w="100" w:type="dxa"/>
-            </w:tcMar>
-          </w:tcPr>
-          <w:p>
-            <w:pPr>
-              <w:widowControl w:val="0"/>
-              <w:spacing w:after="0" w:line="240" w:lineRule="auto"/>
-              <w:jc w:val="center"/>
-            </w:pPr>
-          </w:p>
-        </w:tc>
-      </w:tr>
-      <w:tr>
-        <w:trPr>
-          <w:trHeight w:val="580"/>
-        </w:trPr>
-        <w:tc>
-          <w:tcPr>
-            <w:tcW w:w="2115" w:type="dxa"/>
-            <w:tcMar>
-              <w:top w:w="100" w:type="dxa"/>
-              <w:left w:w="100" w:type="dxa"/>
-              <w:bottom w:w="100" w:type="dxa"/>
-              <w:right w:w="100" w:type="dxa"/>
-            </w:tcMar>
-          </w:tcPr>
-          <w:p>
-            <w:pPr>
-              <w:widowControl w:val="0"/>
-              <w:spacing w:after="0" w:line="240" w:lineRule="auto"/>
-              <w:jc w:val="center"/>
-            </w:pPr>
-            <w:r>
-              <w:rPr>
-                <w:rFonts w:eastAsia="Arial" w:cs="Arial"/>
-                <w:b/>
-              </w:rPr>
-              <w:t>Coleta de Dados</w:t>
-            </w:r>
-          </w:p>
-        </w:tc>
-        <w:tc>
-          <w:tcPr>
-            <w:tcW w:w="1440" w:type="dxa"/>
-            <w:tcMar>
-              <w:top w:w="100" w:type="dxa"/>
-              <w:left w:w="100" w:type="dxa"/>
-              <w:bottom w:w="100" w:type="dxa"/>
-              <w:right w:w="100" w:type="dxa"/>
-            </w:tcMar>
-          </w:tcPr>
-          <w:p>
-            <w:pPr>
-              <w:widowControl w:val="0"/>
-              <w:spacing w:after="0" w:line="240" w:lineRule="auto"/>
-              <w:jc w:val="center"/>
-            </w:pPr>
-            <w:r>
-              <w:rPr>
-                <w:rFonts w:eastAsia="Arial" w:cs="Arial"/>
-                <w:sz w:val="36"/>
-                <w:szCs w:val="36"/>
-              </w:rPr>
-              <w:t>X</w:t>
-            </w:r>
-          </w:p>
-        </w:tc>
-        <w:tc>
-          <w:tcPr>
-            <w:tcW w:w="1305" w:type="dxa"/>
-            <w:tcMar>
-              <w:top w:w="100" w:type="dxa"/>
-              <w:left w:w="100" w:type="dxa"/>
-              <w:bottom w:w="100" w:type="dxa"/>
-              <w:right w:w="100" w:type="dxa"/>
-            </w:tcMar>
-          </w:tcPr>
-          <w:p>
-            <w:pPr>
-              <w:widowControl w:val="0"/>
-              <w:spacing w:after="0" w:line="240" w:lineRule="auto"/>
-              <w:jc w:val="center"/>
-            </w:pPr>
-          </w:p>
-        </w:tc>
-        <w:tc>
-          <w:tcPr>
-            <w:tcW w:w="1500" w:type="dxa"/>
-            <w:tcMar>
-              <w:top w:w="100" w:type="dxa"/>
-              <w:left w:w="100" w:type="dxa"/>
-              <w:bottom w:w="100" w:type="dxa"/>
-              <w:right w:w="100" w:type="dxa"/>
-            </w:tcMar>
-          </w:tcPr>
-          <w:p>
-            <w:pPr>
-              <w:widowControl w:val="0"/>
-              <w:spacing w:after="0" w:line="240" w:lineRule="auto"/>
-              <w:jc w:val="center"/>
-            </w:pPr>
-          </w:p>
-        </w:tc>
-        <w:tc>
-          <w:tcPr>
-            <w:tcW w:w="1425" w:type="dxa"/>
-            <w:tcMar>
-              <w:top w:w="100" w:type="dxa"/>
-              <w:left w:w="100" w:type="dxa"/>
-              <w:bottom w:w="100" w:type="dxa"/>
-              <w:right w:w="100" w:type="dxa"/>
-            </w:tcMar>
-          </w:tcPr>
-          <w:p>
-            <w:pPr>
-              <w:widowControl w:val="0"/>
-              <w:spacing w:after="0" w:line="240" w:lineRule="auto"/>
-              <w:jc w:val="center"/>
-            </w:pPr>
-          </w:p>
-        </w:tc>
-      </w:tr>
-      <w:tr>
-        <w:trPr>
-          <w:trHeight w:val="800"/>
-        </w:trPr>
-        <w:tc>
-          <w:tcPr>
-            <w:tcW w:w="2115" w:type="dxa"/>
-            <w:tcMar>
-              <w:top w:w="100" w:type="dxa"/>
-              <w:left w:w="100" w:type="dxa"/>
-              <w:bottom w:w="100" w:type="dxa"/>
-              <w:right w:w="100" w:type="dxa"/>
-            </w:tcMar>
-          </w:tcPr>
-          <w:p>
-            <w:pPr>
-              <w:widowControl w:val="0"/>
-              <w:spacing w:after="0" w:line="240" w:lineRule="auto"/>
-              <w:jc w:val="center"/>
-            </w:pPr>
-            <w:r>
-              <w:rPr>
-                <w:rFonts w:eastAsia="Arial" w:cs="Arial"/>
-                <w:b/>
-              </w:rPr>
-              <w:t xml:space="preserve">Entrega do </w:t>
-            </w:r>
-            <w:proofErr w:type="spellStart"/>
-            <w:r>
-              <w:rPr>
-                <w:rFonts w:eastAsia="Arial" w:cs="Arial"/>
-                <w:b/>
-              </w:rPr>
-              <w:t>Pré</w:t>
-            </w:r>
-            <w:proofErr w:type="spellEnd"/>
-            <w:r>
-              <w:rPr>
-                <w:rFonts w:eastAsia="Arial" w:cs="Arial"/>
-                <w:b/>
-              </w:rPr>
-              <w:t>- Projeto</w:t>
-            </w:r>
-          </w:p>
-        </w:tc>
-        <w:tc>
-          <w:tcPr>
-            <w:tcW w:w="1440" w:type="dxa"/>
-            <w:tcMar>
-              <w:top w:w="100" w:type="dxa"/>
-              <w:left w:w="100" w:type="dxa"/>
-              <w:bottom w:w="100" w:type="dxa"/>
-              <w:right w:w="100" w:type="dxa"/>
-            </w:tcMar>
-          </w:tcPr>
-          <w:p>
-            <w:pPr>
-              <w:widowControl w:val="0"/>
-              <w:spacing w:after="0" w:line="240" w:lineRule="auto"/>
-              <w:jc w:val="center"/>
-            </w:pPr>
-            <w:r>
-              <w:rPr>
-                <w:rFonts w:eastAsia="Arial" w:cs="Arial"/>
-                <w:sz w:val="36"/>
-                <w:szCs w:val="36"/>
-              </w:rPr>
-              <w:t>X</w:t>
-            </w:r>
-          </w:p>
-        </w:tc>
-        <w:tc>
-          <w:tcPr>
-            <w:tcW w:w="1305" w:type="dxa"/>
-            <w:tcMar>
-              <w:top w:w="100" w:type="dxa"/>
-              <w:left w:w="100" w:type="dxa"/>
-              <w:bottom w:w="100" w:type="dxa"/>
-              <w:right w:w="100" w:type="dxa"/>
-            </w:tcMar>
-          </w:tcPr>
-          <w:p>
-            <w:pPr>
-              <w:widowControl w:val="0"/>
-              <w:spacing w:after="0" w:line="240" w:lineRule="auto"/>
-              <w:jc w:val="center"/>
-            </w:pPr>
-          </w:p>
-        </w:tc>
-        <w:tc>
-          <w:tcPr>
-            <w:tcW w:w="1500" w:type="dxa"/>
-            <w:tcMar>
-              <w:top w:w="100" w:type="dxa"/>
-              <w:left w:w="100" w:type="dxa"/>
-              <w:bottom w:w="100" w:type="dxa"/>
-              <w:right w:w="100" w:type="dxa"/>
-            </w:tcMar>
-          </w:tcPr>
-          <w:p>
-            <w:pPr>
-              <w:widowControl w:val="0"/>
-              <w:spacing w:after="0" w:line="240" w:lineRule="auto"/>
-              <w:jc w:val="center"/>
-            </w:pPr>
-          </w:p>
-        </w:tc>
-        <w:tc>
-          <w:tcPr>
-            <w:tcW w:w="1425" w:type="dxa"/>
-            <w:tcMar>
-              <w:top w:w="100" w:type="dxa"/>
-              <w:left w:w="100" w:type="dxa"/>
-              <w:bottom w:w="100" w:type="dxa"/>
-              <w:right w:w="100" w:type="dxa"/>
-            </w:tcMar>
-          </w:tcPr>
-          <w:p>
-            <w:pPr>
-              <w:widowControl w:val="0"/>
-              <w:spacing w:after="0" w:line="240" w:lineRule="auto"/>
-              <w:jc w:val="center"/>
-            </w:pPr>
-          </w:p>
-        </w:tc>
-      </w:tr>
-      <w:tr>
-        <w:tc>
-          <w:tcPr>
-            <w:tcW w:w="2115" w:type="dxa"/>
-            <w:tcMar>
-              <w:top w:w="100" w:type="dxa"/>
-              <w:left w:w="100" w:type="dxa"/>
-              <w:bottom w:w="100" w:type="dxa"/>
-              <w:right w:w="100" w:type="dxa"/>
-            </w:tcMar>
-          </w:tcPr>
-          <w:p>
-            <w:pPr>
-              <w:widowControl w:val="0"/>
-              <w:spacing w:after="0" w:line="240" w:lineRule="auto"/>
-              <w:jc w:val="center"/>
-            </w:pPr>
-            <w:r>
-              <w:rPr>
-                <w:rFonts w:eastAsia="Arial" w:cs="Arial"/>
-                <w:b/>
-              </w:rPr>
-              <w:t>Levantamento de Dados</w:t>
-            </w:r>
-          </w:p>
-        </w:tc>
-        <w:tc>
-          <w:tcPr>
-            <w:tcW w:w="1440" w:type="dxa"/>
-            <w:tcMar>
-              <w:top w:w="100" w:type="dxa"/>
-              <w:left w:w="100" w:type="dxa"/>
-              <w:bottom w:w="100" w:type="dxa"/>
-              <w:right w:w="100" w:type="dxa"/>
-            </w:tcMar>
-          </w:tcPr>
-          <w:p>
-            <w:pPr>
-              <w:widowControl w:val="0"/>
-              <w:spacing w:after="0" w:line="240" w:lineRule="auto"/>
-              <w:jc w:val="center"/>
-            </w:pPr>
-            <w:r>
-              <w:rPr>
-                <w:rFonts w:eastAsia="Arial" w:cs="Arial"/>
-                <w:sz w:val="36"/>
-                <w:szCs w:val="36"/>
-              </w:rPr>
-              <w:t>X</w:t>
-            </w:r>
-          </w:p>
-        </w:tc>
-        <w:tc>
-          <w:tcPr>
-            <w:tcW w:w="1305" w:type="dxa"/>
-            <w:tcMar>
-              <w:top w:w="100" w:type="dxa"/>
-              <w:left w:w="100" w:type="dxa"/>
-              <w:bottom w:w="100" w:type="dxa"/>
-              <w:right w:w="100" w:type="dxa"/>
-            </w:tcMar>
-          </w:tcPr>
-          <w:p>
-            <w:pPr>
-              <w:widowControl w:val="0"/>
-              <w:spacing w:after="0" w:line="240" w:lineRule="auto"/>
-              <w:jc w:val="center"/>
-            </w:pPr>
-          </w:p>
-        </w:tc>
-        <w:tc>
-          <w:tcPr>
-            <w:tcW w:w="1500" w:type="dxa"/>
-            <w:tcMar>
-              <w:top w:w="100" w:type="dxa"/>
-              <w:left w:w="100" w:type="dxa"/>
-              <w:bottom w:w="100" w:type="dxa"/>
-              <w:right w:w="100" w:type="dxa"/>
-            </w:tcMar>
-          </w:tcPr>
-          <w:p>
-            <w:pPr>
-              <w:widowControl w:val="0"/>
-              <w:spacing w:after="0" w:line="240" w:lineRule="auto"/>
-              <w:jc w:val="center"/>
-            </w:pPr>
-          </w:p>
-        </w:tc>
-        <w:tc>
-          <w:tcPr>
-            <w:tcW w:w="1425" w:type="dxa"/>
-            <w:tcMar>
-              <w:top w:w="100" w:type="dxa"/>
-              <w:left w:w="100" w:type="dxa"/>
-              <w:bottom w:w="100" w:type="dxa"/>
-              <w:right w:w="100" w:type="dxa"/>
-            </w:tcMar>
-          </w:tcPr>
-          <w:p>
-            <w:pPr>
-              <w:widowControl w:val="0"/>
-              <w:spacing w:after="0" w:line="240" w:lineRule="auto"/>
-              <w:jc w:val="center"/>
-            </w:pPr>
-          </w:p>
-        </w:tc>
-      </w:tr>
-      <w:tr>
-        <w:trPr>
-          <w:trHeight w:val="780"/>
-        </w:trPr>
-        <w:tc>
-          <w:tcPr>
-            <w:tcW w:w="2115" w:type="dxa"/>
-            <w:tcMar>
-              <w:top w:w="100" w:type="dxa"/>
-              <w:left w:w="100" w:type="dxa"/>
-              <w:bottom w:w="100" w:type="dxa"/>
-              <w:right w:w="100" w:type="dxa"/>
-            </w:tcMar>
-          </w:tcPr>
-          <w:p>
-            <w:pPr>
-              <w:widowControl w:val="0"/>
-              <w:spacing w:after="0" w:line="240" w:lineRule="auto"/>
-              <w:jc w:val="center"/>
-            </w:pPr>
-            <w:r>
-              <w:rPr>
-                <w:rFonts w:eastAsia="Arial" w:cs="Arial"/>
-                <w:b/>
-              </w:rPr>
-              <w:t>Início do Desenvolvimento do Projeto</w:t>
-            </w:r>
-          </w:p>
-        </w:tc>
-        <w:tc>
-          <w:tcPr>
-            <w:tcW w:w="1440" w:type="dxa"/>
-            <w:tcMar>
-              <w:top w:w="100" w:type="dxa"/>
-              <w:left w:w="100" w:type="dxa"/>
-              <w:bottom w:w="100" w:type="dxa"/>
-              <w:right w:w="100" w:type="dxa"/>
-            </w:tcMar>
-          </w:tcPr>
-          <w:p>
-            <w:pPr>
-              <w:widowControl w:val="0"/>
-              <w:spacing w:after="0" w:line="240" w:lineRule="auto"/>
-              <w:jc w:val="center"/>
-            </w:pPr>
-            <w:r>
-              <w:rPr>
-                <w:rFonts w:eastAsia="Arial" w:cs="Arial"/>
-                <w:sz w:val="36"/>
-                <w:szCs w:val="36"/>
-              </w:rPr>
-              <w:t>X</w:t>
-            </w:r>
-          </w:p>
-        </w:tc>
-        <w:tc>
-          <w:tcPr>
-            <w:tcW w:w="1305" w:type="dxa"/>
-            <w:tcMar>
-              <w:top w:w="100" w:type="dxa"/>
-              <w:left w:w="100" w:type="dxa"/>
-              <w:bottom w:w="100" w:type="dxa"/>
-              <w:right w:w="100" w:type="dxa"/>
-            </w:tcMar>
-          </w:tcPr>
-          <w:p>
-            <w:pPr>
-              <w:widowControl w:val="0"/>
-              <w:spacing w:after="0" w:line="240" w:lineRule="auto"/>
-              <w:jc w:val="center"/>
-            </w:pPr>
-            <w:r>
-              <w:rPr>
-                <w:rFonts w:eastAsia="Arial" w:cs="Arial"/>
-                <w:sz w:val="36"/>
-                <w:szCs w:val="36"/>
-              </w:rPr>
-              <w:t>X</w:t>
-            </w:r>
-          </w:p>
-        </w:tc>
-        <w:tc>
-          <w:tcPr>
-            <w:tcW w:w="1500" w:type="dxa"/>
-            <w:tcMar>
-              <w:top w:w="100" w:type="dxa"/>
-              <w:left w:w="100" w:type="dxa"/>
-              <w:bottom w:w="100" w:type="dxa"/>
-              <w:right w:w="100" w:type="dxa"/>
-            </w:tcMar>
-          </w:tcPr>
-          <w:p>
-            <w:pPr>
-              <w:widowControl w:val="0"/>
-              <w:spacing w:after="0" w:line="240" w:lineRule="auto"/>
-              <w:jc w:val="center"/>
-            </w:pPr>
-          </w:p>
-        </w:tc>
-        <w:tc>
-          <w:tcPr>
-            <w:tcW w:w="1425" w:type="dxa"/>
-            <w:tcMar>
-              <w:top w:w="100" w:type="dxa"/>
-              <w:left w:w="100" w:type="dxa"/>
-              <w:bottom w:w="100" w:type="dxa"/>
-              <w:right w:w="100" w:type="dxa"/>
-            </w:tcMar>
-          </w:tcPr>
-          <w:p>
-            <w:pPr>
-              <w:widowControl w:val="0"/>
-              <w:spacing w:after="0" w:line="240" w:lineRule="auto"/>
-              <w:jc w:val="center"/>
-            </w:pPr>
-          </w:p>
-        </w:tc>
-      </w:tr>
-      <w:tr>
-        <w:trPr>
-          <w:trHeight w:val="580"/>
-        </w:trPr>
-        <w:tc>
-          <w:tcPr>
-            <w:tcW w:w="2115" w:type="dxa"/>
-            <w:tcMar>
-              <w:top w:w="100" w:type="dxa"/>
-              <w:left w:w="100" w:type="dxa"/>
-              <w:bottom w:w="100" w:type="dxa"/>
-              <w:right w:w="100" w:type="dxa"/>
-            </w:tcMar>
-          </w:tcPr>
-          <w:p>
-            <w:pPr>
-              <w:widowControl w:val="0"/>
-              <w:spacing w:after="0" w:line="240" w:lineRule="auto"/>
-              <w:jc w:val="center"/>
-            </w:pPr>
-            <w:r>
-              <w:rPr>
-                <w:rFonts w:eastAsia="Arial" w:cs="Arial"/>
-                <w:b/>
-              </w:rPr>
-              <w:t>Introdução</w:t>
-            </w:r>
-          </w:p>
-        </w:tc>
-        <w:tc>
-          <w:tcPr>
-            <w:tcW w:w="1440" w:type="dxa"/>
-            <w:tcMar>
-              <w:top w:w="100" w:type="dxa"/>
-              <w:left w:w="100" w:type="dxa"/>
-              <w:bottom w:w="100" w:type="dxa"/>
-              <w:right w:w="100" w:type="dxa"/>
-            </w:tcMar>
-          </w:tcPr>
-          <w:p>
-            <w:pPr>
-              <w:widowControl w:val="0"/>
-              <w:spacing w:after="0" w:line="240" w:lineRule="auto"/>
-              <w:jc w:val="center"/>
-            </w:pPr>
-          </w:p>
-        </w:tc>
-        <w:tc>
-          <w:tcPr>
-            <w:tcW w:w="1305" w:type="dxa"/>
-            <w:tcMar>
-              <w:top w:w="100" w:type="dxa"/>
-              <w:left w:w="100" w:type="dxa"/>
-              <w:bottom w:w="100" w:type="dxa"/>
-              <w:right w:w="100" w:type="dxa"/>
-            </w:tcMar>
-          </w:tcPr>
-          <w:p>
-            <w:pPr>
-              <w:widowControl w:val="0"/>
-              <w:spacing w:after="0" w:line="240" w:lineRule="auto"/>
-              <w:jc w:val="center"/>
-            </w:pPr>
-            <w:r>
-              <w:rPr>
-                <w:rFonts w:eastAsia="Arial" w:cs="Arial"/>
-                <w:sz w:val="36"/>
-                <w:szCs w:val="36"/>
-              </w:rPr>
-              <w:t>X</w:t>
-            </w:r>
-          </w:p>
-        </w:tc>
-        <w:tc>
-          <w:tcPr>
-            <w:tcW w:w="1500" w:type="dxa"/>
-            <w:tcMar>
-              <w:top w:w="100" w:type="dxa"/>
-              <w:left w:w="100" w:type="dxa"/>
-              <w:bottom w:w="100" w:type="dxa"/>
-              <w:right w:w="100" w:type="dxa"/>
-            </w:tcMar>
-          </w:tcPr>
-          <w:p>
-            <w:pPr>
-              <w:widowControl w:val="0"/>
-              <w:spacing w:after="0" w:line="240" w:lineRule="auto"/>
-              <w:jc w:val="center"/>
-            </w:pPr>
-          </w:p>
-        </w:tc>
-        <w:tc>
-          <w:tcPr>
-            <w:tcW w:w="1425" w:type="dxa"/>
-            <w:tcMar>
-              <w:top w:w="100" w:type="dxa"/>
-              <w:left w:w="100" w:type="dxa"/>
-              <w:bottom w:w="100" w:type="dxa"/>
-              <w:right w:w="100" w:type="dxa"/>
-            </w:tcMar>
-          </w:tcPr>
-          <w:p>
-            <w:pPr>
-              <w:widowControl w:val="0"/>
-              <w:spacing w:after="0" w:line="240" w:lineRule="auto"/>
-              <w:jc w:val="center"/>
-            </w:pPr>
-          </w:p>
-        </w:tc>
-      </w:tr>
-      <w:tr>
-        <w:trPr>
-          <w:trHeight w:val="540"/>
-        </w:trPr>
-        <w:tc>
-          <w:tcPr>
-            <w:tcW w:w="2115" w:type="dxa"/>
-            <w:tcMar>
-              <w:top w:w="100" w:type="dxa"/>
-              <w:left w:w="100" w:type="dxa"/>
-              <w:bottom w:w="100" w:type="dxa"/>
-              <w:right w:w="100" w:type="dxa"/>
-            </w:tcMar>
-          </w:tcPr>
-          <w:p>
-            <w:pPr>
-              <w:widowControl w:val="0"/>
-              <w:spacing w:after="0" w:line="240" w:lineRule="auto"/>
-              <w:jc w:val="center"/>
-            </w:pPr>
-            <w:r>
-              <w:rPr>
-                <w:rFonts w:eastAsia="Arial" w:cs="Arial"/>
-                <w:b/>
-              </w:rPr>
-              <w:t>Conclusão</w:t>
-            </w:r>
-          </w:p>
-        </w:tc>
-        <w:tc>
-          <w:tcPr>
-            <w:tcW w:w="1440" w:type="dxa"/>
-            <w:tcMar>
-              <w:top w:w="100" w:type="dxa"/>
-              <w:left w:w="100" w:type="dxa"/>
-              <w:bottom w:w="100" w:type="dxa"/>
-              <w:right w:w="100" w:type="dxa"/>
-            </w:tcMar>
-          </w:tcPr>
-          <w:p>
-            <w:pPr>
-              <w:widowControl w:val="0"/>
-              <w:spacing w:after="0" w:line="240" w:lineRule="auto"/>
-              <w:jc w:val="center"/>
-            </w:pPr>
-          </w:p>
-        </w:tc>
-        <w:tc>
-          <w:tcPr>
-            <w:tcW w:w="1305" w:type="dxa"/>
-            <w:tcMar>
-              <w:top w:w="100" w:type="dxa"/>
-              <w:left w:w="100" w:type="dxa"/>
-              <w:bottom w:w="100" w:type="dxa"/>
-              <w:right w:w="100" w:type="dxa"/>
-            </w:tcMar>
-          </w:tcPr>
-          <w:p>
-            <w:pPr>
-              <w:widowControl w:val="0"/>
-              <w:spacing w:after="0" w:line="240" w:lineRule="auto"/>
-              <w:jc w:val="center"/>
-            </w:pPr>
-            <w:r>
-              <w:rPr>
-                <w:rFonts w:eastAsia="Arial" w:cs="Arial"/>
-                <w:sz w:val="36"/>
-                <w:szCs w:val="36"/>
-              </w:rPr>
-              <w:t>X</w:t>
-            </w:r>
-          </w:p>
-        </w:tc>
-        <w:tc>
-          <w:tcPr>
-            <w:tcW w:w="1500" w:type="dxa"/>
-            <w:tcMar>
-              <w:top w:w="100" w:type="dxa"/>
-              <w:left w:w="100" w:type="dxa"/>
-              <w:bottom w:w="100" w:type="dxa"/>
-              <w:right w:w="100" w:type="dxa"/>
-            </w:tcMar>
-          </w:tcPr>
-          <w:p>
-            <w:pPr>
-              <w:widowControl w:val="0"/>
-              <w:spacing w:after="0" w:line="240" w:lineRule="auto"/>
-              <w:jc w:val="center"/>
-            </w:pPr>
-          </w:p>
-        </w:tc>
-        <w:tc>
-          <w:tcPr>
-            <w:tcW w:w="1425" w:type="dxa"/>
-            <w:tcMar>
-              <w:top w:w="100" w:type="dxa"/>
-              <w:left w:w="100" w:type="dxa"/>
-              <w:bottom w:w="100" w:type="dxa"/>
-              <w:right w:w="100" w:type="dxa"/>
-            </w:tcMar>
-          </w:tcPr>
-          <w:p>
-            <w:pPr>
-              <w:widowControl w:val="0"/>
-              <w:spacing w:after="0" w:line="240" w:lineRule="auto"/>
-              <w:jc w:val="center"/>
-            </w:pPr>
-          </w:p>
-        </w:tc>
-      </w:tr>
-      <w:tr>
-        <w:trPr>
-          <w:trHeight w:val="480"/>
-        </w:trPr>
-        <w:tc>
-          <w:tcPr>
-            <w:tcW w:w="2115" w:type="dxa"/>
-            <w:tcMar>
-              <w:top w:w="100" w:type="dxa"/>
-              <w:left w:w="100" w:type="dxa"/>
-              <w:bottom w:w="100" w:type="dxa"/>
-              <w:right w:w="100" w:type="dxa"/>
-            </w:tcMar>
-          </w:tcPr>
-          <w:p>
-            <w:pPr>
-              <w:widowControl w:val="0"/>
-              <w:spacing w:after="0" w:line="240" w:lineRule="auto"/>
-              <w:jc w:val="center"/>
-            </w:pPr>
-            <w:r>
-              <w:rPr>
-                <w:rFonts w:eastAsia="Arial" w:cs="Arial"/>
-                <w:b/>
-              </w:rPr>
-              <w:t>Revisão do Texto</w:t>
-            </w:r>
-          </w:p>
-        </w:tc>
-        <w:tc>
-          <w:tcPr>
-            <w:tcW w:w="1440" w:type="dxa"/>
-            <w:tcMar>
-              <w:top w:w="100" w:type="dxa"/>
-              <w:left w:w="100" w:type="dxa"/>
-              <w:bottom w:w="100" w:type="dxa"/>
-              <w:right w:w="100" w:type="dxa"/>
-            </w:tcMar>
-          </w:tcPr>
-          <w:p>
-            <w:pPr>
-              <w:widowControl w:val="0"/>
-              <w:spacing w:after="0" w:line="240" w:lineRule="auto"/>
-              <w:jc w:val="center"/>
-            </w:pPr>
-          </w:p>
-        </w:tc>
-        <w:tc>
-          <w:tcPr>
-            <w:tcW w:w="1305" w:type="dxa"/>
-            <w:tcMar>
-              <w:top w:w="100" w:type="dxa"/>
-              <w:left w:w="100" w:type="dxa"/>
-              <w:bottom w:w="100" w:type="dxa"/>
-              <w:right w:w="100" w:type="dxa"/>
-            </w:tcMar>
-          </w:tcPr>
-          <w:p>
-            <w:pPr>
-              <w:widowControl w:val="0"/>
-              <w:spacing w:after="0" w:line="240" w:lineRule="auto"/>
-              <w:jc w:val="center"/>
-            </w:pPr>
-          </w:p>
-        </w:tc>
-        <w:tc>
-          <w:tcPr>
-            <w:tcW w:w="1500" w:type="dxa"/>
-            <w:tcMar>
-              <w:top w:w="100" w:type="dxa"/>
-              <w:left w:w="100" w:type="dxa"/>
-              <w:bottom w:w="100" w:type="dxa"/>
-              <w:right w:w="100" w:type="dxa"/>
-            </w:tcMar>
-          </w:tcPr>
-          <w:p>
-            <w:pPr>
-              <w:widowControl w:val="0"/>
-              <w:spacing w:after="0" w:line="240" w:lineRule="auto"/>
-              <w:jc w:val="center"/>
-            </w:pPr>
-            <w:r>
-              <w:rPr>
-                <w:rFonts w:eastAsia="Arial" w:cs="Arial"/>
-                <w:sz w:val="36"/>
-                <w:szCs w:val="36"/>
-              </w:rPr>
-              <w:t>X</w:t>
-            </w:r>
-          </w:p>
-        </w:tc>
-        <w:tc>
-          <w:tcPr>
-            <w:tcW w:w="1425" w:type="dxa"/>
-            <w:tcMar>
-              <w:top w:w="100" w:type="dxa"/>
-              <w:left w:w="100" w:type="dxa"/>
-              <w:bottom w:w="100" w:type="dxa"/>
-              <w:right w:w="100" w:type="dxa"/>
-            </w:tcMar>
-          </w:tcPr>
-          <w:p>
-            <w:pPr>
-              <w:widowControl w:val="0"/>
-              <w:spacing w:after="0" w:line="240" w:lineRule="auto"/>
-              <w:jc w:val="center"/>
-            </w:pPr>
-          </w:p>
-        </w:tc>
-      </w:tr>
-      <w:tr>
-        <w:trPr>
-          <w:trHeight w:val="840"/>
-        </w:trPr>
-        <w:tc>
-          <w:tcPr>
-            <w:tcW w:w="2115" w:type="dxa"/>
-            <w:tcMar>
-              <w:top w:w="100" w:type="dxa"/>
-              <w:left w:w="100" w:type="dxa"/>
-              <w:bottom w:w="100" w:type="dxa"/>
-              <w:right w:w="100" w:type="dxa"/>
-            </w:tcMar>
-          </w:tcPr>
-          <w:p>
-            <w:pPr>
-              <w:widowControl w:val="0"/>
-              <w:spacing w:after="0" w:line="240" w:lineRule="auto"/>
-              <w:jc w:val="center"/>
-            </w:pPr>
-            <w:r>
-              <w:rPr>
-                <w:rFonts w:eastAsia="Arial" w:cs="Arial"/>
-                <w:b/>
-              </w:rPr>
-              <w:t>Preparação para Apresentação</w:t>
-            </w:r>
-          </w:p>
-        </w:tc>
-        <w:tc>
-          <w:tcPr>
-            <w:tcW w:w="1440" w:type="dxa"/>
-            <w:tcMar>
-              <w:top w:w="100" w:type="dxa"/>
-              <w:left w:w="100" w:type="dxa"/>
-              <w:bottom w:w="100" w:type="dxa"/>
-              <w:right w:w="100" w:type="dxa"/>
-            </w:tcMar>
-          </w:tcPr>
-          <w:p>
-            <w:pPr>
-              <w:widowControl w:val="0"/>
-              <w:spacing w:after="0" w:line="240" w:lineRule="auto"/>
-              <w:jc w:val="center"/>
-            </w:pPr>
-          </w:p>
-        </w:tc>
-        <w:tc>
-          <w:tcPr>
-            <w:tcW w:w="1305" w:type="dxa"/>
-            <w:tcMar>
-              <w:top w:w="100" w:type="dxa"/>
-              <w:left w:w="100" w:type="dxa"/>
-              <w:bottom w:w="100" w:type="dxa"/>
-              <w:right w:w="100" w:type="dxa"/>
-            </w:tcMar>
-          </w:tcPr>
-          <w:p>
-            <w:pPr>
-              <w:widowControl w:val="0"/>
-              <w:spacing w:after="0" w:line="240" w:lineRule="auto"/>
-              <w:jc w:val="center"/>
-            </w:pPr>
-          </w:p>
-        </w:tc>
-        <w:tc>
-          <w:tcPr>
-            <w:tcW w:w="1500" w:type="dxa"/>
-            <w:tcMar>
-              <w:top w:w="100" w:type="dxa"/>
-              <w:left w:w="100" w:type="dxa"/>
-              <w:bottom w:w="100" w:type="dxa"/>
-              <w:right w:w="100" w:type="dxa"/>
-            </w:tcMar>
-          </w:tcPr>
-          <w:p>
-            <w:pPr>
-              <w:widowControl w:val="0"/>
-              <w:spacing w:after="0" w:line="240" w:lineRule="auto"/>
-              <w:jc w:val="center"/>
-            </w:pPr>
-            <w:r>
-              <w:rPr>
-                <w:rFonts w:eastAsia="Arial" w:cs="Arial"/>
-                <w:sz w:val="36"/>
-                <w:szCs w:val="36"/>
-              </w:rPr>
-              <w:t>X</w:t>
-            </w:r>
-          </w:p>
-        </w:tc>
-        <w:tc>
-          <w:tcPr>
-            <w:tcW w:w="1425" w:type="dxa"/>
-            <w:tcMar>
-              <w:top w:w="100" w:type="dxa"/>
-              <w:left w:w="100" w:type="dxa"/>
-              <w:bottom w:w="100" w:type="dxa"/>
-              <w:right w:w="100" w:type="dxa"/>
-            </w:tcMar>
-          </w:tcPr>
-          <w:p>
-            <w:pPr>
-              <w:widowControl w:val="0"/>
-              <w:spacing w:after="0" w:line="240" w:lineRule="auto"/>
-              <w:jc w:val="center"/>
-            </w:pPr>
-          </w:p>
-        </w:tc>
-      </w:tr>
-      <w:tr>
-        <w:tc>
-          <w:tcPr>
-            <w:tcW w:w="2115" w:type="dxa"/>
-            <w:tcMar>
-              <w:top w:w="100" w:type="dxa"/>
-              <w:left w:w="100" w:type="dxa"/>
-              <w:bottom w:w="100" w:type="dxa"/>
-              <w:right w:w="100" w:type="dxa"/>
-            </w:tcMar>
-          </w:tcPr>
-          <w:p>
-            <w:pPr>
-              <w:widowControl w:val="0"/>
-              <w:spacing w:after="0" w:line="240" w:lineRule="auto"/>
-              <w:jc w:val="center"/>
-            </w:pPr>
-            <w:r>
-              <w:rPr>
-                <w:rFonts w:eastAsia="Arial" w:cs="Arial"/>
-                <w:b/>
-              </w:rPr>
-              <w:t>Entrega e Apresentação do Projeto</w:t>
-            </w:r>
-          </w:p>
-        </w:tc>
-        <w:tc>
-          <w:tcPr>
-            <w:tcW w:w="1440" w:type="dxa"/>
-            <w:tcMar>
-              <w:top w:w="100" w:type="dxa"/>
-              <w:left w:w="100" w:type="dxa"/>
-              <w:bottom w:w="100" w:type="dxa"/>
-              <w:right w:w="100" w:type="dxa"/>
-            </w:tcMar>
-          </w:tcPr>
-          <w:p>
-            <w:pPr>
-              <w:widowControl w:val="0"/>
-              <w:spacing w:after="0" w:line="240" w:lineRule="auto"/>
-              <w:jc w:val="center"/>
-            </w:pPr>
-          </w:p>
-        </w:tc>
-        <w:tc>
-          <w:tcPr>
-            <w:tcW w:w="1305" w:type="dxa"/>
-            <w:tcMar>
-              <w:top w:w="100" w:type="dxa"/>
-              <w:left w:w="100" w:type="dxa"/>
-              <w:bottom w:w="100" w:type="dxa"/>
-              <w:right w:w="100" w:type="dxa"/>
-            </w:tcMar>
-          </w:tcPr>
-          <w:p>
-            <w:pPr>
-              <w:widowControl w:val="0"/>
-              <w:spacing w:after="0" w:line="240" w:lineRule="auto"/>
-              <w:jc w:val="center"/>
-            </w:pPr>
-          </w:p>
-        </w:tc>
-        <w:tc>
-          <w:tcPr>
-            <w:tcW w:w="1500" w:type="dxa"/>
-            <w:tcMar>
-              <w:top w:w="100" w:type="dxa"/>
-              <w:left w:w="100" w:type="dxa"/>
-              <w:bottom w:w="100" w:type="dxa"/>
-              <w:right w:w="100" w:type="dxa"/>
-            </w:tcMar>
-          </w:tcPr>
-          <w:p>
-            <w:pPr>
-              <w:widowControl w:val="0"/>
-              <w:spacing w:after="0" w:line="240" w:lineRule="auto"/>
-              <w:jc w:val="center"/>
-            </w:pPr>
-          </w:p>
-        </w:tc>
-        <w:tc>
-          <w:tcPr>
-            <w:tcW w:w="1425" w:type="dxa"/>
-            <w:tcMar>
-              <w:top w:w="100" w:type="dxa"/>
-              <w:left w:w="100" w:type="dxa"/>
-              <w:bottom w:w="100" w:type="dxa"/>
-              <w:right w:w="100" w:type="dxa"/>
-            </w:tcMar>
-          </w:tcPr>
-          <w:p>
-            <w:pPr>
-              <w:widowControl w:val="0"/>
-              <w:spacing w:after="0" w:line="240" w:lineRule="auto"/>
-              <w:jc w:val="center"/>
-            </w:pPr>
-            <w:r>
-              <w:rPr>
-                <w:rFonts w:eastAsia="Arial" w:cs="Arial"/>
-                <w:sz w:val="36"/>
-                <w:szCs w:val="36"/>
-              </w:rPr>
-              <w:t>X</w:t>
-            </w:r>
-          </w:p>
-        </w:tc>
-      </w:tr>
-    </w:tbl>
-    <w:p>
-      <w:pPr>
-        <w:ind w:firstLine="851"/>
-        <w:jc w:val="both"/>
-        <w:rPr>
-          <w:rFonts w:eastAsia="Arial" w:cs="Arial"/>
-          <w:sz w:val="36"/>
-          <w:szCs w:val="24"/>
-        </w:rPr>
-      </w:pPr>
-      <w:r>
-        <w:rPr>
-          <w:rFonts w:eastAsia="Arial" w:cs="Arial"/>
-          <w:sz w:val="36"/>
-          <w:szCs w:val="24"/>
-        </w:rPr>
-        <w:lastRenderedPageBreak/>
-        <w:t>Fundamentação teórica</w:t>
-      </w:r>
-    </w:p>
-    <w:p>
-      <w:pPr>
-        <w:ind w:firstLine="851"/>
-        <w:jc w:val="both"/>
-        <w:rPr>
-          <w:rFonts w:eastAsia="Arial" w:cs="Arial"/>
-        </w:rPr>
-      </w:pPr>
-      <w:r>
-        <w:rPr>
-          <w:rFonts w:eastAsia="Arial" w:cs="Arial"/>
-          <w:szCs w:val="24"/>
-        </w:rPr>
-        <w:t xml:space="preserve">O embasamento teórico para a pesquisa encontra-se no artigo de José Ernesto de Lima Gonçalves publicado em 1994 na </w:t>
-      </w:r>
-      <w:r>
-        <w:rPr>
-          <w:rFonts w:eastAsia="Arial" w:cs="Arial"/>
-          <w:szCs w:val="24"/>
-        </w:rPr>
-        <w:t>Revista de Administração de Empresas</w:t>
-      </w:r>
-      <w:r>
-        <w:rPr>
-          <w:rFonts w:eastAsia="Arial" w:cs="Arial"/>
-          <w:szCs w:val="24"/>
-        </w:rPr>
-        <w:t xml:space="preserve">. Que, apesar de ter sido publicada em 1994, em minha opinião, suas palavras continuam atuais. Segundo </w:t>
-      </w:r>
-      <w:r>
-        <w:rPr>
-          <w:rFonts w:eastAsia="Arial" w:cs="Arial"/>
-          <w:szCs w:val="24"/>
-        </w:rPr>
-        <w:t>Gonçalves(1994), as novas tecnologias recentemente introduzidas são capazes de mudar tanto a forma de realizar o trabalho, como a velocidade de execução das tarefas, a qualidade do produto final, a capacidade de resposta do escritório e os custos globais de operação.</w:t>
-      </w:r>
-    </w:p>
-    <w:p>
-      <w:pPr>
-        <w:tabs>
-          <w:tab w:val="left" w:pos="708"/>
-        </w:tabs>
-        <w:spacing w:after="0"/>
-        <w:jc w:val="both"/>
-      </w:pPr>
-    </w:p>
-    <w:p>
-      <w:pPr>
-        <w:pStyle w:val="Ttulo1"/>
-        <w:numPr>
-          <w:ilvl w:val="0"/>
-          <w:numId w:val="10"/>
-        </w:numPr>
-      </w:pPr>
-      <w:bookmarkStart w:id="46" w:name="_Toc530670743"/>
-      <w:r>
-        <w:t>REFERÊNCIAS</w:t>
-      </w:r>
-      <w:bookmarkEnd w:id="46"/>
     </w:p>
     <w:p>
       <w:pPr>
@@ -16677,8 +14928,8 @@
       </w:r>
     </w:p>
     <w:sectPr>
-      <w:headerReference w:type="default" r:id="rId21"/>
-      <w:footerReference w:type="default" r:id="rId22"/>
+      <w:headerReference w:type="default" r:id="rId22"/>
+      <w:footerReference w:type="default" r:id="rId23"/>
       <w:pgSz w:w="11906" w:h="16838" w:code="9"/>
       <w:pgMar w:top="1701" w:right="1134" w:bottom="1134" w:left="1701" w:header="720" w:footer="720" w:gutter="0"/>
       <w:pgNumType w:start="0"/>
@@ -16744,7 +14995,7 @@
           <w:rPr>
             <w:noProof/>
           </w:rPr>
-          <w:t>41</w:t>
+          <w:t>27</w:t>
         </w:r>
         <w:r>
           <w:fldChar w:fldCharType="end"/>
@@ -20278,6 +18529,7 @@
       <w:pPr>
         <w:spacing w:after="200" w:line="360" w:lineRule="auto"/>
         <w:ind w:firstLine="709"/>
+        <w:jc w:val="both"/>
       </w:pPr>
     </w:pPrDefault>
   </w:docDefaults>
@@ -21062,7 +19314,6 @@
     <w:rsid w:val="00147100"/>
     <w:pPr>
       <w:spacing w:before="120" w:after="120" w:line="240" w:lineRule="auto"/>
-      <w:jc w:val="both"/>
     </w:pPr>
     <w:rPr>
       <w:rFonts w:ascii="Arial" w:hAnsi="Arial"/>
@@ -21604,11 +19855,11 @@
           <c:showBubbleSize val="0"/>
         </c:dLbls>
         <c:gapWidth val="65"/>
-        <c:axId val="262273776"/>
-        <c:axId val="262273384"/>
+        <c:axId val="320738288"/>
+        <c:axId val="320736720"/>
       </c:barChart>
       <c:catAx>
-        <c:axId val="262273776"/>
+        <c:axId val="320738288"/>
         <c:scaling>
           <c:orientation val="minMax"/>
         </c:scaling>
@@ -21651,7 +19902,7 @@
             <a:endParaRPr lang="pt-BR"/>
           </a:p>
         </c:txPr>
-        <c:crossAx val="262273384"/>
+        <c:crossAx val="320736720"/>
         <c:crosses val="autoZero"/>
         <c:auto val="1"/>
         <c:lblAlgn val="ctr"/>
@@ -21659,7 +19910,7 @@
         <c:noMultiLvlLbl val="0"/>
       </c:catAx>
       <c:valAx>
-        <c:axId val="262273384"/>
+        <c:axId val="320736720"/>
         <c:scaling>
           <c:orientation val="minMax"/>
         </c:scaling>
@@ -21695,7 +19946,7 @@
         <c:majorTickMark val="none"/>
         <c:minorTickMark val="none"/>
         <c:tickLblPos val="nextTo"/>
-        <c:crossAx val="262273776"/>
+        <c:crossAx val="320738288"/>
         <c:crosses val="autoZero"/>
         <c:crossBetween val="between"/>
       </c:valAx>
@@ -23891,7 +22142,7 @@
 </file>
 
 <file path=customXml/itemProps1.xml><?xml version="1.0" encoding="utf-8"?>
-<ds:datastoreItem xmlns:ds="http://schemas.openxmlformats.org/officeDocument/2006/customXml" ds:itemID="{3D393E81-E1EF-4623-A30D-BEC6B4B6F3E1}">
+<ds:datastoreItem xmlns:ds="http://schemas.openxmlformats.org/officeDocument/2006/customXml" ds:itemID="{39F006A9-EA6D-49A2-82BA-3DA27CE78902}">
   <ds:schemaRefs>
     <ds:schemaRef ds:uri="http://schemas.openxmlformats.org/officeDocument/2006/bibliography"/>
   </ds:schemaRefs>

</xml_diff>